<commit_message>
Savepoint; fcrt/2.1.1 retest; next up fcrt/2.1.2;
</commit_message>
<xml_diff>
--- a/fcrt/2.1-cli-om/2.1.1-req-no-expiry/Documents/fcrt-2.1.1-test-template.docx
+++ b/fcrt/2.1-cli-om/2.1.1-req-no-expiry/Documents/fcrt-2.1.1-test-template.docx
@@ -196,7 +196,9 @@
           <w:p>
             <w:pPr>
               <w:pStyle w:val="11"/>
-              <w:bidi w:val="0"/>
+              <w:widowControl w:val="0"/>
+              <w:bidi w:val="0"/>
+              <w:jc w:val="both"/>
               <w:rPr>
                 <w:rFonts w:hint="default"/>
                 <w:lang w:val="en-US" w:eastAsia="zh-CN"/>
@@ -213,7 +215,9 @@
           <w:p>
             <w:pPr>
               <w:pStyle w:val="11"/>
-              <w:bidi w:val="0"/>
+              <w:widowControl w:val="0"/>
+              <w:bidi w:val="0"/>
+              <w:jc w:val="both"/>
               <w:rPr>
                 <w:rFonts w:hint="default" w:ascii="Latin Modern Mono" w:hAnsi="Latin Modern Mono" w:cs="Latin Modern Mono"/>
                 <w:szCs w:val="21"/>
@@ -371,6 +375,54 @@
                 <w:lang w:val="en-US" w:eastAsia="zh-CN" w:bidi="ar"/>
               </w:rPr>
               <w:t xml:space="preserve"> ls -l ps-ef.log &amp;&amp; cat ps-ef.log</w:t>
+            </w:r>
+          </w:p>
+          <w:p>
+            <w:pPr>
+              <w:keepNext w:val="0"/>
+              <w:keepLines w:val="0"/>
+              <w:pageBreakBefore w:val="0"/>
+              <w:widowControl/>
+              <w:suppressLineNumbers w:val="0"/>
+              <w:shd w:val="clear" w:fill="1F1F1F"/>
+              <w:kinsoku/>
+              <w:wordWrap/>
+              <w:overflowPunct/>
+              <w:topLinePunct w:val="0"/>
+              <w:autoSpaceDE/>
+              <w:autoSpaceDN/>
+              <w:bidi w:val="0"/>
+              <w:adjustRightInd/>
+              <w:snapToGrid/>
+              <w:spacing w:line="192" w:lineRule="auto"/>
+              <w:ind w:left="198" w:leftChars="99" w:firstLine="0" w:firstLineChars="0"/>
+              <w:jc w:val="left"/>
+              <w:textAlignment w:val="auto"/>
+              <w:rPr>
+                <w:rFonts w:hint="default" w:ascii="Latin Modern Mono" w:hAnsi="Latin Modern Mono" w:cs="Latin Modern Mono" w:eastAsiaTheme="minorEastAsia"/>
+                <w:b w:val="0"/>
+                <w:bCs w:val="0"/>
+                <w:color w:val="9CDCFE"/>
+                <w:kern w:val="0"/>
+                <w:sz w:val="18"/>
+                <w:szCs w:val="18"/>
+                <w:shd w:val="clear" w:fill="1F1F1F"/>
+                <w:lang w:val="en-US" w:eastAsia="zh-CN" w:bidi="ar"/>
+              </w:rPr>
+            </w:pPr>
+            <w:r>
+              <w:rPr>
+                <w:rFonts w:hint="default" w:ascii="Latin Modern Mono" w:hAnsi="Latin Modern Mono" w:cs="Latin Modern Mono" w:eastAsiaTheme="minorEastAsia"/>
+                <w:b w:val="0"/>
+                <w:bCs w:val="0"/>
+                <w:color w:val="9CDCFE"/>
+                <w:kern w:val="0"/>
+                <w:sz w:val="18"/>
+                <w:szCs w:val="18"/>
+                <w:shd w:val="clear" w:fill="1F1F1F"/>
+                <w:lang w:val="en-US" w:eastAsia="zh-CN" w:bidi="ar"/>
+              </w:rPr>
+              <w:t>-rw-rw-r-- 1 djorgenson djorgenson 0 Aug 29 00:29 ps-ef.log</w:t>
             </w:r>
           </w:p>
           <w:p>
@@ -1518,7 +1570,7 @@
                 <w:rFonts w:hint="default"/>
                 <w:lang w:val="en-US"/>
               </w:rPr>
-              <w:t>Save workbook baseline.xlsx (right) to ./2.1.2-req-expiry/Documents/fcrt-baseline.xlsx;</w:t>
+              <w:t>Save workbook baseline.xlsx (right) to ./2.1.1-req-no-expiry/Documents/fcrt-baseline.xlsx;</w:t>
             </w:r>
           </w:p>
         </w:tc>
@@ -1543,7 +1595,7 @@
                 <w:lang w:val="en-US"/>
               </w:rPr>
               <w:object>
-                <v:shape id="_x0000_i1041" o:spt="75" type="#_x0000_t75" style="height:44.85pt;width:44.85pt;" o:ole="t" filled="f" o:preferrelative="t" stroked="f" coordsize="21600,21600">
+                <v:shape id="_x0000_i1025" o:spt="75" type="#_x0000_t75" style="height:44.85pt;width:44.85pt;" o:ole="t" filled="f" o:preferrelative="t" stroked="f" coordsize="21600,21600">
                   <v:path/>
                   <v:fill on="f" focussize="0,0"/>
                   <v:stroke on="f"/>
@@ -1552,7 +1604,7 @@
                   <w10:wrap type="none"/>
                   <w10:anchorlock/>
                 </v:shape>
-                <o:OLEObject Type="Embed" ProgID="Excel.Sheet.12" ShapeID="_x0000_i1041" DrawAspect="Icon" ObjectID="_1468075725" r:id="rId5">
+                <o:OLEObject Type="Embed" ProgID="Excel.Sheet.12" ShapeID="_x0000_i1025" DrawAspect="Icon" ObjectID="_1468075725" r:id="rId5">
                   <o:LockedField>false</o:LockedField>
                 </o:OLEObject>
               </w:object>
@@ -2468,7 +2520,7 @@
                 <w:lang w:val="en-US"/>
               </w:rPr>
               <w:object>
-                <v:shape id="_x0000_i1035" o:spt="75" alt="oleimage" type="#_x0000_t75" style="height:41.6pt;width:41.6pt;" o:ole="t" filled="f" o:preferrelative="t" stroked="f" coordsize="21600,21600">
+                <v:shape id="_x0000_i1026" o:spt="75" alt="oleimage" type="#_x0000_t75" style="height:41.6pt;width:41.6pt;" o:ole="t" filled="f" o:preferrelative="t" stroked="f" coordsize="21600,21600">
                   <v:path/>
                   <v:fill on="f" focussize="0,0"/>
                   <v:stroke on="f"/>
@@ -2477,7 +2529,7 @@
                   <w10:wrap type="none"/>
                   <w10:anchorlock/>
                 </v:shape>
-                <o:OLEObject Type="Embed" ProgID="Word.Document.12" ShapeID="_x0000_i1035" DrawAspect="Icon" ObjectID="_1468075726" r:id="rId7">
+                <o:OLEObject Type="Embed" ProgID="Word.Document.12" ShapeID="_x0000_i1026" DrawAspect="Icon" ObjectID="_1468075726" r:id="rId7">
                   <o:LockedField>false</o:LockedField>
                 </o:OLEObject>
               </w:object>
@@ -3575,12 +3627,6 @@
             <w:insideH w:val="single" w:color="auto" w:sz="4" w:space="0"/>
             <w:insideV w:val="single" w:color="auto" w:sz="4" w:space="0"/>
           </w:tblBorders>
-          <w:tblCellMar>
-            <w:top w:w="0" w:type="dxa"/>
-            <w:left w:w="108" w:type="dxa"/>
-            <w:bottom w:w="0" w:type="dxa"/>
-            <w:right w:w="108" w:type="dxa"/>
-          </w:tblCellMar>
         </w:tblPrEx>
         <w:trPr>
           <w:gridBefore w:val="1"/>
@@ -5799,7 +5845,7 @@
                 <w:lang w:val="en-US"/>
               </w:rPr>
               <w:object>
-                <v:shape id="_x0000_i1042" o:spt="75" type="#_x0000_t75" style="height:39.85pt;width:39.85pt;" o:ole="t" filled="f" o:preferrelative="t" stroked="f" coordsize="21600,21600">
+                <v:shape id="_x0000_i1027" o:spt="75" type="#_x0000_t75" style="height:39.85pt;width:39.85pt;" o:ole="t" filled="f" o:preferrelative="t" stroked="f" coordsize="21600,21600">
                   <v:path/>
                   <v:fill on="f" focussize="0,0"/>
                   <v:stroke on="f"/>
@@ -5808,7 +5854,7 @@
                   <w10:wrap type="none"/>
                   <w10:anchorlock/>
                 </v:shape>
-                <o:OLEObject Type="Embed" ProgID="Excel.Sheet.12" ShapeID="_x0000_i1042" DrawAspect="Icon" ObjectID="_1468075727" r:id="rId11">
+                <o:OLEObject Type="Embed" ProgID="Excel.Sheet.12" ShapeID="_x0000_i1027" DrawAspect="Icon" ObjectID="_1468075727" r:id="rId11">
                   <o:LockedField>false</o:LockedField>
                 </o:OLEObject>
               </w:object>
@@ -6921,8 +6967,8 @@
       </w:tblPr>
       <w:tblGrid>
         <w:gridCol w:w="720"/>
-        <w:gridCol w:w="6690"/>
-        <w:gridCol w:w="7124"/>
+        <w:gridCol w:w="5920"/>
+        <w:gridCol w:w="7894"/>
         <w:gridCol w:w="1126"/>
       </w:tblGrid>
       <w:tr>
@@ -7091,7 +7137,7 @@
         </w:tc>
         <w:tc>
           <w:tcPr>
-            <w:tcW w:w="6690" w:type="dxa"/>
+            <w:tcW w:w="5920" w:type="dxa"/>
             <w:vAlign w:val="center"/>
           </w:tcPr>
           <w:p>
@@ -7141,9 +7187,9 @@
         </w:tc>
         <w:tc>
           <w:tcPr>
-            <w:tcW w:w="7124" w:type="dxa"/>
+            <w:tcW w:w="7894" w:type="dxa"/>
             <w:vMerge w:val="restart"/>
-            <w:shd w:val="clear" w:color="auto" w:fill="000000" w:themeFill="text1"/>
+            <w:shd w:val="clear" w:color="auto" w:fill="FFFFFF" w:themeFill="background1"/>
             <w:vAlign w:val="center"/>
           </w:tcPr>
           <w:p>
@@ -7154,9 +7200,9 @@
             <w:r>
               <w:drawing>
                 <wp:inline distT="0" distB="0" distL="114300" distR="114300">
-                  <wp:extent cx="4385945" cy="626110"/>
-                  <wp:effectExtent l="0" t="0" r="3175" b="8255"/>
-                  <wp:docPr id="7" name="Picture 16"/>
+                  <wp:extent cx="4908550" cy="610870"/>
+                  <wp:effectExtent l="0" t="0" r="12065" b="6350"/>
+                  <wp:docPr id="2" name="Picture 9"/>
                   <wp:cNvGraphicFramePr>
                     <a:graphicFrameLocks xmlns:a="http://schemas.openxmlformats.org/drawingml/2006/main" noChangeAspect="1"/>
                   </wp:cNvGraphicFramePr>
@@ -7164,7 +7210,7 @@
                     <a:graphicData uri="http://schemas.openxmlformats.org/drawingml/2006/picture">
                       <pic:pic xmlns:pic="http://schemas.openxmlformats.org/drawingml/2006/picture">
                         <pic:nvPicPr>
-                          <pic:cNvPr id="7" name="Picture 16"/>
+                          <pic:cNvPr id="2" name="Picture 9"/>
                           <pic:cNvPicPr>
                             <a:picLocks noChangeAspect="1"/>
                           </pic:cNvPicPr>
@@ -7178,7 +7224,7 @@
                         <pic:spPr>
                           <a:xfrm>
                             <a:off x="0" y="0"/>
-                            <a:ext cx="4385945" cy="626110"/>
+                            <a:ext cx="4908550" cy="610870"/>
                           </a:xfrm>
                           <a:prstGeom prst="rect">
                             <a:avLst/>
@@ -7370,7 +7416,7 @@
         </w:tc>
         <w:tc>
           <w:tcPr>
-            <w:tcW w:w="6690" w:type="dxa"/>
+            <w:tcW w:w="5920" w:type="dxa"/>
             <w:vAlign w:val="center"/>
           </w:tcPr>
           <w:p>
@@ -7405,9 +7451,9 @@
         </w:tc>
         <w:tc>
           <w:tcPr>
-            <w:tcW w:w="7124" w:type="dxa"/>
+            <w:tcW w:w="7894" w:type="dxa"/>
             <w:vMerge w:val="continue"/>
-            <w:shd w:val="clear" w:color="auto" w:fill="000000" w:themeFill="text1"/>
+            <w:shd w:val="clear" w:color="auto" w:fill="FFFFFF" w:themeFill="background1"/>
             <w:vAlign w:val="center"/>
           </w:tcPr>
           <w:p>
@@ -7694,7 +7740,7 @@
                 <w:lang w:val="en-US"/>
               </w:rPr>
               <w:object>
-                <v:shape id="_x0000_i1043" o:spt="75" type="#_x0000_t75" style="height:42.65pt;width:42.65pt;" o:ole="t" filled="f" o:preferrelative="t" stroked="f" coordsize="21600,21600">
+                <v:shape id="_x0000_i1028" o:spt="75" type="#_x0000_t75" style="height:42.65pt;width:42.65pt;" o:ole="t" filled="f" o:preferrelative="t" stroked="f" coordsize="21600,21600">
                   <v:path/>
                   <v:fill on="f" focussize="0,0"/>
                   <v:stroke on="f"/>
@@ -7703,7 +7749,7 @@
                   <w10:wrap type="none"/>
                   <w10:anchorlock/>
                 </v:shape>
-                <o:OLEObject Type="Embed" ProgID="Excel.Sheet.12" ShapeID="_x0000_i1043" DrawAspect="Icon" ObjectID="_1468075728" r:id="rId15">
+                <o:OLEObject Type="Embed" ProgID="Excel.Sheet.12" ShapeID="_x0000_i1028" DrawAspect="Icon" ObjectID="_1468075728" r:id="rId15">
                   <o:LockedField>false</o:LockedField>
                 </o:OLEObject>
               </w:object>
@@ -10026,8 +10072,8 @@
       </w:tblPr>
       <w:tblGrid>
         <w:gridCol w:w="720"/>
-        <w:gridCol w:w="6564"/>
-        <w:gridCol w:w="7124"/>
+        <w:gridCol w:w="6264"/>
+        <w:gridCol w:w="7424"/>
         <w:gridCol w:w="1126"/>
       </w:tblGrid>
       <w:tr>
@@ -10114,7 +10160,7 @@
           </w:tblCellMar>
         </w:tblPrEx>
         <w:trPr>
-          <w:trHeight w:val="576" w:hRule="atLeast"/>
+          <w:trHeight w:val="864" w:hRule="atLeast"/>
         </w:trPr>
         <w:tc>
           <w:tcPr>
@@ -10191,7 +10237,7 @@
           </w:tblCellMar>
         </w:tblPrEx>
         <w:trPr>
-          <w:trHeight w:val="1152" w:hRule="atLeast"/>
+          <w:trHeight w:val="720" w:hRule="atLeast"/>
         </w:trPr>
         <w:tc>
           <w:tcPr>
@@ -10209,7 +10255,7 @@
         </w:tc>
         <w:tc>
           <w:tcPr>
-            <w:tcW w:w="6564" w:type="dxa"/>
+            <w:tcW w:w="6264" w:type="dxa"/>
             <w:vAlign w:val="center"/>
           </w:tcPr>
           <w:p>
@@ -10259,9 +10305,9 @@
         </w:tc>
         <w:tc>
           <w:tcPr>
-            <w:tcW w:w="7124" w:type="dxa"/>
+            <w:tcW w:w="7424" w:type="dxa"/>
             <w:vMerge w:val="restart"/>
-            <w:shd w:val="clear" w:color="auto" w:fill="000000" w:themeFill="text1"/>
+            <w:shd w:val="clear" w:color="auto" w:fill="FFFFFF" w:themeFill="background1"/>
             <w:vAlign w:val="center"/>
           </w:tcPr>
           <w:p>
@@ -10272,9 +10318,9 @@
             <w:r>
               <w:drawing>
                 <wp:inline distT="0" distB="0" distL="114300" distR="114300">
-                  <wp:extent cx="4385310" cy="1310005"/>
-                  <wp:effectExtent l="0" t="0" r="3810" b="10160"/>
-                  <wp:docPr id="12" name="Picture 26"/>
+                  <wp:extent cx="4658360" cy="763905"/>
+                  <wp:effectExtent l="0" t="0" r="5080" b="7620"/>
+                  <wp:docPr id="7" name="Picture 10"/>
                   <wp:cNvGraphicFramePr>
                     <a:graphicFrameLocks xmlns:a="http://schemas.openxmlformats.org/drawingml/2006/main" noChangeAspect="1"/>
                   </wp:cNvGraphicFramePr>
@@ -10282,7 +10328,7 @@
                     <a:graphicData uri="http://schemas.openxmlformats.org/drawingml/2006/picture">
                       <pic:pic xmlns:pic="http://schemas.openxmlformats.org/drawingml/2006/picture">
                         <pic:nvPicPr>
-                          <pic:cNvPr id="12" name="Picture 26"/>
+                          <pic:cNvPr id="7" name="Picture 10"/>
                           <pic:cNvPicPr>
                             <a:picLocks noChangeAspect="1"/>
                           </pic:cNvPicPr>
@@ -10296,7 +10342,7 @@
                         <pic:spPr>
                           <a:xfrm>
                             <a:off x="0" y="0"/>
-                            <a:ext cx="4385310" cy="1310005"/>
+                            <a:ext cx="4658360" cy="763905"/>
                           </a:xfrm>
                           <a:prstGeom prst="rect">
                             <a:avLst/>
@@ -10470,7 +10516,7 @@
           </w:tblCellMar>
         </w:tblPrEx>
         <w:trPr>
-          <w:trHeight w:val="1152" w:hRule="atLeast"/>
+          <w:trHeight w:val="720" w:hRule="atLeast"/>
         </w:trPr>
         <w:tc>
           <w:tcPr>
@@ -10488,7 +10534,7 @@
         </w:tc>
         <w:tc>
           <w:tcPr>
-            <w:tcW w:w="6564" w:type="dxa"/>
+            <w:tcW w:w="6264" w:type="dxa"/>
             <w:vAlign w:val="center"/>
           </w:tcPr>
           <w:p>
@@ -10517,7 +10563,7 @@
                 <w:rFonts w:hint="default"/>
                 <w:lang w:val="en-US"/>
               </w:rPr>
-              <w:t xml:space="preserve">: All sheets </w:t>
+              <w:t xml:space="preserve">: A sheet or sheets </w:t>
             </w:r>
             <w:r>
               <w:rPr>
@@ -10533,15 +10579,15 @@
                 <w:rFonts w:hint="default"/>
                 <w:lang w:val="en-US"/>
               </w:rPr>
-              <w:t xml:space="preserve"> have exactly the same # of rows;</w:t>
-            </w:r>
-          </w:p>
-        </w:tc>
-        <w:tc>
-          <w:tcPr>
-            <w:tcW w:w="7124" w:type="dxa"/>
+              <w:t xml:space="preserve"> have the same # of rows;</w:t>
+            </w:r>
+          </w:p>
+        </w:tc>
+        <w:tc>
+          <w:tcPr>
+            <w:tcW w:w="7424" w:type="dxa"/>
             <w:vMerge w:val="continue"/>
-            <w:shd w:val="clear" w:color="auto" w:fill="000000" w:themeFill="text1"/>
+            <w:shd w:val="clear" w:color="auto" w:fill="FFFFFF" w:themeFill="background1"/>
             <w:vAlign w:val="center"/>
           </w:tcPr>
           <w:p>
@@ -10597,7 +10643,7 @@
           </w:tblCellMar>
         </w:tblPrEx>
         <w:trPr>
-          <w:trHeight w:val="576" w:hRule="atLeast"/>
+          <w:trHeight w:val="864" w:hRule="atLeast"/>
         </w:trPr>
         <w:tc>
           <w:tcPr>
@@ -10758,17 +10804,11 @@
             <w:insideH w:val="single" w:color="auto" w:sz="4" w:space="0"/>
             <w:insideV w:val="single" w:color="auto" w:sz="4" w:space="0"/>
           </w:tblBorders>
-          <w:tblCellMar>
-            <w:top w:w="0" w:type="dxa"/>
-            <w:left w:w="108" w:type="dxa"/>
-            <w:bottom w:w="0" w:type="dxa"/>
-            <w:right w:w="108" w:type="dxa"/>
-          </w:tblCellMar>
         </w:tblPrEx>
         <w:trPr>
           <w:gridAfter w:val="1"/>
           <w:wAfter w:w="144" w:type="dxa"/>
-          <w:trHeight w:val="576" w:hRule="atLeast"/>
+          <w:trHeight w:val="864" w:hRule="atLeast"/>
         </w:trPr>
         <w:tc>
           <w:tcPr>
@@ -11599,12 +11639,6 @@
             <w:insideH w:val="single" w:color="auto" w:sz="4" w:space="0"/>
             <w:insideV w:val="single" w:color="auto" w:sz="4" w:space="0"/>
           </w:tblBorders>
-          <w:tblCellMar>
-            <w:top w:w="0" w:type="dxa"/>
-            <w:left w:w="108" w:type="dxa"/>
-            <w:bottom w:w="0" w:type="dxa"/>
-            <w:right w:w="108" w:type="dxa"/>
-          </w:tblCellMar>
         </w:tblPrEx>
         <w:trPr>
           <w:gridAfter w:val="1"/>
@@ -11771,12 +11805,6 @@
             <w:insideH w:val="single" w:color="auto" w:sz="4" w:space="0"/>
             <w:insideV w:val="single" w:color="auto" w:sz="4" w:space="0"/>
           </w:tblBorders>
-          <w:tblCellMar>
-            <w:top w:w="0" w:type="dxa"/>
-            <w:left w:w="108" w:type="dxa"/>
-            <w:bottom w:w="0" w:type="dxa"/>
-            <w:right w:w="108" w:type="dxa"/>
-          </w:tblCellMar>
         </w:tblPrEx>
         <w:trPr>
           <w:trHeight w:val="864" w:hRule="atLeast"/>
@@ -11846,7 +11874,7 @@
                 <w:lang w:val="en-US"/>
               </w:rPr>
               <w:object>
-                <v:shape id="_x0000_i1044" o:spt="75" type="#_x0000_t75" style="height:44.15pt;width:44.15pt;" o:ole="t" filled="f" o:preferrelative="t" stroked="f" coordsize="21600,21600">
+                <v:shape id="_x0000_i1030" o:spt="75" type="#_x0000_t75" style="height:44.15pt;width:44.15pt;" o:ole="t" filled="f" o:preferrelative="t" stroked="f" coordsize="21600,21600">
                   <v:path/>
                   <v:fill on="f" focussize="0,0"/>
                   <v:stroke on="f"/>
@@ -11855,7 +11883,7 @@
                   <w10:wrap type="none"/>
                   <w10:anchorlock/>
                 </v:shape>
-                <o:OLEObject Type="Embed" ProgID="Excel.Sheet.12" ShapeID="_x0000_i1044" DrawAspect="Icon" ObjectID="_1468075730" r:id="rId22">
+                <o:OLEObject Type="Embed" ProgID="Excel.Sheet.12" ShapeID="_x0000_i1030" DrawAspect="Icon" ObjectID="_1468075730" r:id="rId22">
                   <o:LockedField>false</o:LockedField>
                 </o:OLEObject>
               </w:object>
@@ -12110,12 +12138,6 @@
             <w:insideH w:val="single" w:color="auto" w:sz="4" w:space="0"/>
             <w:insideV w:val="single" w:color="auto" w:sz="4" w:space="0"/>
           </w:tblBorders>
-          <w:tblCellMar>
-            <w:top w:w="0" w:type="dxa"/>
-            <w:left w:w="108" w:type="dxa"/>
-            <w:bottom w:w="0" w:type="dxa"/>
-            <w:right w:w="108" w:type="dxa"/>
-          </w:tblCellMar>
         </w:tblPrEx>
         <w:trPr>
           <w:trHeight w:val="576" w:hRule="atLeast"/>
@@ -12478,12 +12500,6 @@
             <w:insideH w:val="single" w:color="auto" w:sz="4" w:space="0"/>
             <w:insideV w:val="single" w:color="auto" w:sz="4" w:space="0"/>
           </w:tblBorders>
-          <w:tblCellMar>
-            <w:top w:w="0" w:type="dxa"/>
-            <w:left w:w="108" w:type="dxa"/>
-            <w:bottom w:w="0" w:type="dxa"/>
-            <w:right w:w="108" w:type="dxa"/>
-          </w:tblCellMar>
         </w:tblPrEx>
         <w:trPr>
           <w:trHeight w:val="720" w:hRule="atLeast"/>
@@ -12806,12 +12822,6 @@
             <w:insideH w:val="single" w:color="auto" w:sz="4" w:space="0"/>
             <w:insideV w:val="single" w:color="auto" w:sz="4" w:space="0"/>
           </w:tblBorders>
-          <w:tblCellMar>
-            <w:top w:w="0" w:type="dxa"/>
-            <w:left w:w="108" w:type="dxa"/>
-            <w:bottom w:w="0" w:type="dxa"/>
-            <w:right w:w="108" w:type="dxa"/>
-          </w:tblCellMar>
         </w:tblPrEx>
         <w:trPr>
           <w:trHeight w:val="576" w:hRule="atLeast"/>
@@ -13118,12 +13128,6 @@
             <w:insideH w:val="single" w:color="auto" w:sz="4" w:space="0"/>
             <w:insideV w:val="single" w:color="auto" w:sz="4" w:space="0"/>
           </w:tblBorders>
-          <w:tblCellMar>
-            <w:top w:w="0" w:type="dxa"/>
-            <w:left w:w="108" w:type="dxa"/>
-            <w:bottom w:w="0" w:type="dxa"/>
-            <w:right w:w="108" w:type="dxa"/>
-          </w:tblCellMar>
         </w:tblPrEx>
         <w:trPr>
           <w:trHeight w:val="576" w:hRule="atLeast"/>
@@ -13380,12 +13384,6 @@
             <w:insideH w:val="single" w:color="auto" w:sz="4" w:space="0"/>
             <w:insideV w:val="single" w:color="auto" w:sz="4" w:space="0"/>
           </w:tblBorders>
-          <w:tblCellMar>
-            <w:top w:w="0" w:type="dxa"/>
-            <w:left w:w="108" w:type="dxa"/>
-            <w:bottom w:w="0" w:type="dxa"/>
-            <w:right w:w="108" w:type="dxa"/>
-          </w:tblCellMar>
         </w:tblPrEx>
         <w:trPr>
           <w:trHeight w:val="576" w:hRule="atLeast"/>
@@ -13730,7 +13728,7 @@
                 <w:lang w:val="en-US"/>
               </w:rPr>
               <w:object>
-                <v:shape id="_x0000_i1045" o:spt="75" type="#_x0000_t75" style="height:43.55pt;width:43.55pt;" o:ole="t" filled="f" o:preferrelative="t" stroked="f" coordsize="21600,21600">
+                <v:shape id="_x0000_i1031" o:spt="75" type="#_x0000_t75" style="height:43.55pt;width:43.55pt;" o:ole="t" filled="f" o:preferrelative="t" stroked="f" coordsize="21600,21600">
                   <v:path/>
                   <v:fill on="f" focussize="0,0"/>
                   <v:stroke on="f"/>
@@ -13739,7 +13737,7 @@
                   <w10:wrap type="none"/>
                   <w10:anchorlock/>
                 </v:shape>
-                <o:OLEObject Type="Embed" ProgID="Excel.Sheet.12" ShapeID="_x0000_i1045" DrawAspect="Icon" ObjectID="_1468075731" r:id="rId26">
+                <o:OLEObject Type="Embed" ProgID="Excel.Sheet.12" ShapeID="_x0000_i1031" DrawAspect="Icon" ObjectID="_1468075731" r:id="rId26">
                   <o:LockedField>false</o:LockedField>
                 </o:OLEObject>
               </w:object>
@@ -13783,6 +13781,7 @@
                 <w:lang w:val="en-US"/>
               </w:rPr>
             </w:pPr>
+            <w:bookmarkStart w:id="0" w:name="_GoBack"/>
           </w:p>
         </w:tc>
         <w:tc>
@@ -13814,6 +13813,7 @@
           </w:p>
         </w:tc>
       </w:tr>
+      <w:bookmarkEnd w:id="0"/>
       <w:tr>
         <w:tblPrEx>
           <w:tblBorders>
@@ -14534,6 +14534,434 @@
                 </o:OLEObject>
               </w:object>
             </w:r>
+          </w:p>
+        </w:tc>
+      </w:tr>
+      <w:tr>
+        <w:tblPrEx>
+          <w:tblBorders>
+            <w:top w:val="single" w:color="auto" w:sz="4" w:space="0"/>
+            <w:left w:val="single" w:color="auto" w:sz="4" w:space="0"/>
+            <w:bottom w:val="single" w:color="auto" w:sz="4" w:space="0"/>
+            <w:right w:val="single" w:color="auto" w:sz="4" w:space="0"/>
+            <w:insideH w:val="single" w:color="auto" w:sz="4" w:space="0"/>
+            <w:insideV w:val="single" w:color="auto" w:sz="4" w:space="0"/>
+          </w:tblBorders>
+          <w:tblCellMar>
+            <w:top w:w="0" w:type="dxa"/>
+            <w:left w:w="108" w:type="dxa"/>
+            <w:bottom w:w="0" w:type="dxa"/>
+            <w:right w:w="108" w:type="dxa"/>
+          </w:tblCellMar>
+        </w:tblPrEx>
+        <w:trPr>
+          <w:trHeight w:val="576" w:hRule="atLeast"/>
+        </w:trPr>
+        <w:tc>
+          <w:tcPr>
+            <w:tcW w:w="720" w:type="dxa"/>
+            <w:vMerge w:val="restart"/>
+            <w:vAlign w:val="center"/>
+          </w:tcPr>
+          <w:p>
+            <w:pPr>
+              <w:pStyle w:val="7"/>
+              <w:widowControl w:val="0"/>
+              <w:bidi w:val="0"/>
+              <w:rPr>
+                <w:rFonts w:hint="default"/>
+                <w:lang w:val="en-US"/>
+              </w:rPr>
+            </w:pPr>
+          </w:p>
+        </w:tc>
+        <w:tc>
+          <w:tcPr>
+            <w:tcW w:w="14782" w:type="dxa"/>
+            <w:gridSpan w:val="3"/>
+            <w:vAlign w:val="center"/>
+          </w:tcPr>
+          <w:p>
+            <w:pPr>
+              <w:widowControl w:val="0"/>
+              <w:bidi w:val="0"/>
+              <w:jc w:val="both"/>
+              <w:rPr>
+                <w:rFonts w:hint="default"/>
+                <w:lang w:val="en-US"/>
+              </w:rPr>
+            </w:pPr>
+            <w:r>
+              <w:rPr>
+                <w:rFonts w:hint="default"/>
+                <w:lang w:val="en-US"/>
+              </w:rPr>
+              <w:t>Verify order cancellation on the Blofin console;</w:t>
+            </w:r>
+          </w:p>
+        </w:tc>
+      </w:tr>
+      <w:tr>
+        <w:tblPrEx>
+          <w:tblBorders>
+            <w:top w:val="single" w:color="auto" w:sz="4" w:space="0"/>
+            <w:left w:val="single" w:color="auto" w:sz="4" w:space="0"/>
+            <w:bottom w:val="single" w:color="auto" w:sz="4" w:space="0"/>
+            <w:right w:val="single" w:color="auto" w:sz="4" w:space="0"/>
+            <w:insideH w:val="single" w:color="auto" w:sz="4" w:space="0"/>
+            <w:insideV w:val="single" w:color="auto" w:sz="4" w:space="0"/>
+          </w:tblBorders>
+          <w:tblCellMar>
+            <w:top w:w="0" w:type="dxa"/>
+            <w:left w:w="108" w:type="dxa"/>
+            <w:bottom w:w="0" w:type="dxa"/>
+            <w:right w:w="108" w:type="dxa"/>
+          </w:tblCellMar>
+        </w:tblPrEx>
+        <w:trPr>
+          <w:trHeight w:val="576" w:hRule="atLeast"/>
+        </w:trPr>
+        <w:tc>
+          <w:tcPr>
+            <w:tcW w:w="720" w:type="dxa"/>
+            <w:vMerge w:val="continue"/>
+            <w:vAlign w:val="center"/>
+          </w:tcPr>
+          <w:p>
+            <w:pPr>
+              <w:widowControl w:val="0"/>
+              <w:ind w:firstLineChars="0"/>
+              <w:jc w:val="both"/>
+            </w:pPr>
+          </w:p>
+        </w:tc>
+        <w:tc>
+          <w:tcPr>
+            <w:tcW w:w="5864" w:type="dxa"/>
+            <w:vAlign w:val="center"/>
+          </w:tcPr>
+          <w:p>
+            <w:pPr>
+              <w:widowControl w:val="0"/>
+              <w:ind w:left="200" w:leftChars="100" w:firstLine="0" w:firstLineChars="0"/>
+              <w:jc w:val="both"/>
+              <w:rPr>
+                <w:rFonts w:hint="default"/>
+                <w:lang w:val="en-US"/>
+              </w:rPr>
+            </w:pPr>
+            <w:r>
+              <w:rPr>
+                <w:rFonts w:hint="default"/>
+                <w:b/>
+                <w:bCs/>
+                <w:lang w:val="en-US"/>
+              </w:rPr>
+              <w:t>Pass</w:t>
+            </w:r>
+            <w:r>
+              <w:rPr>
+                <w:rFonts w:hint="default"/>
+                <w:lang w:val="en-US"/>
+              </w:rPr>
+              <w:t xml:space="preserve">: Order with matching details is canceled; </w:t>
+            </w:r>
+          </w:p>
+        </w:tc>
+        <w:tc>
+          <w:tcPr>
+            <w:tcW w:w="7792" w:type="dxa"/>
+            <w:vMerge w:val="restart"/>
+            <w:shd w:val="clear" w:color="auto" w:fill="auto"/>
+            <w:vAlign w:val="center"/>
+          </w:tcPr>
+          <w:p>
+            <w:pPr>
+              <w:widowControl w:val="0"/>
+              <w:jc w:val="center"/>
+            </w:pPr>
+            <w:r>
+              <w:drawing>
+                <wp:inline distT="0" distB="0" distL="114300" distR="114300">
+                  <wp:extent cx="4807585" cy="483870"/>
+                  <wp:effectExtent l="0" t="0" r="10160" b="13335"/>
+                  <wp:docPr id="18" name="Picture 31"/>
+                  <wp:cNvGraphicFramePr>
+                    <a:graphicFrameLocks xmlns:a="http://schemas.openxmlformats.org/drawingml/2006/main" noChangeAspect="1"/>
+                  </wp:cNvGraphicFramePr>
+                  <a:graphic xmlns:a="http://schemas.openxmlformats.org/drawingml/2006/main">
+                    <a:graphicData uri="http://schemas.openxmlformats.org/drawingml/2006/picture">
+                      <pic:pic xmlns:pic="http://schemas.openxmlformats.org/drawingml/2006/picture">
+                        <pic:nvPicPr>
+                          <pic:cNvPr id="18" name="Picture 31"/>
+                          <pic:cNvPicPr>
+                            <a:picLocks noChangeAspect="1"/>
+                          </pic:cNvPicPr>
+                        </pic:nvPicPr>
+                        <pic:blipFill>
+                          <a:blip r:embed="rId28"/>
+                          <a:stretch>
+                            <a:fillRect/>
+                          </a:stretch>
+                        </pic:blipFill>
+                        <pic:spPr>
+                          <a:xfrm>
+                            <a:off x="0" y="0"/>
+                            <a:ext cx="4807585" cy="483870"/>
+                          </a:xfrm>
+                          <a:prstGeom prst="rect">
+                            <a:avLst/>
+                          </a:prstGeom>
+                          <a:noFill/>
+                          <a:ln>
+                            <a:noFill/>
+                          </a:ln>
+                        </pic:spPr>
+                      </pic:pic>
+                    </a:graphicData>
+                  </a:graphic>
+                </wp:inline>
+              </w:drawing>
+            </w:r>
+          </w:p>
+        </w:tc>
+        <w:tc>
+          <w:tcPr>
+            <w:tcW w:w="1126" w:type="dxa"/>
+            <w:vMerge w:val="restart"/>
+            <w:vAlign w:val="center"/>
+          </w:tcPr>
+          <w:p>
+            <w:pPr>
+              <w:widowControl w:val="0"/>
+              <w:jc w:val="both"/>
+              <w:rPr>
+                <w:rFonts w:hint="default"/>
+                <w:vertAlign w:val="baseline"/>
+                <w:lang w:val="en-US"/>
+              </w:rPr>
+            </w:pPr>
+            <w:r>
+              <w:rPr>
+                <w:rFonts w:hint="default"/>
+                <w:vertAlign w:val="baseline"/>
+                <w:lang w:val="en-US"/>
+              </w:rPr>
+              <w:fldChar w:fldCharType="begin">
+                <w:ffData>
+                  <w:name w:val="CheckBox1"/>
+                  <w:enabled/>
+                  <w:calcOnExit w:val="0"/>
+                  <w:checkBox>
+                    <w:sizeAuto/>
+                    <w:default w:val="0"/>
+                    <w:checked w:val="0"/>
+                  </w:checkBox>
+                </w:ffData>
+              </w:fldChar>
+            </w:r>
+            <w:r>
+              <w:rPr>
+                <w:rFonts w:hint="default"/>
+                <w:vertAlign w:val="baseline"/>
+                <w:lang w:val="en-US"/>
+              </w:rPr>
+              <w:instrText xml:space="preserve">FORMCHECKBOX</w:instrText>
+            </w:r>
+            <w:r>
+              <w:rPr>
+                <w:rFonts w:hint="default"/>
+                <w:vertAlign w:val="baseline"/>
+                <w:lang w:val="en-US"/>
+              </w:rPr>
+              <w:fldChar w:fldCharType="separate"/>
+            </w:r>
+            <w:r>
+              <w:rPr>
+                <w:rFonts w:hint="default"/>
+                <w:vertAlign w:val="baseline"/>
+                <w:lang w:val="en-US"/>
+              </w:rPr>
+              <w:fldChar w:fldCharType="end"/>
+            </w:r>
+            <w:r>
+              <w:rPr>
+                <w:rFonts w:hint="default"/>
+                <w:vertAlign w:val="baseline"/>
+                <w:lang w:val="en-US"/>
+              </w:rPr>
+              <w:t xml:space="preserve"> Pass</w:t>
+            </w:r>
+          </w:p>
+          <w:p>
+            <w:pPr>
+              <w:widowControl w:val="0"/>
+              <w:jc w:val="both"/>
+              <w:rPr>
+                <w:rFonts w:hint="default"/>
+                <w:vertAlign w:val="baseline"/>
+                <w:lang w:val="en-US"/>
+              </w:rPr>
+            </w:pPr>
+          </w:p>
+          <w:p>
+            <w:pPr>
+              <w:widowControl w:val="0"/>
+              <w:jc w:val="both"/>
+            </w:pPr>
+            <w:r>
+              <w:rPr>
+                <w:rFonts w:hint="default"/>
+                <w:vertAlign w:val="baseline"/>
+                <w:lang w:val="en-US"/>
+              </w:rPr>
+              <w:fldChar w:fldCharType="begin">
+                <w:ffData>
+                  <w:name w:val="CheckBox1"/>
+                  <w:enabled/>
+                  <w:calcOnExit w:val="0"/>
+                  <w:checkBox>
+                    <w:sizeAuto/>
+                    <w:default w:val="0"/>
+                    <w:checked w:val="0"/>
+                  </w:checkBox>
+                </w:ffData>
+              </w:fldChar>
+            </w:r>
+            <w:r>
+              <w:rPr>
+                <w:rFonts w:hint="default"/>
+                <w:vertAlign w:val="baseline"/>
+                <w:lang w:val="en-US"/>
+              </w:rPr>
+              <w:instrText xml:space="preserve">FORMCHECKBOX</w:instrText>
+            </w:r>
+            <w:r>
+              <w:rPr>
+                <w:rFonts w:hint="default"/>
+                <w:vertAlign w:val="baseline"/>
+                <w:lang w:val="en-US"/>
+              </w:rPr>
+              <w:fldChar w:fldCharType="separate"/>
+            </w:r>
+            <w:r>
+              <w:rPr>
+                <w:rFonts w:hint="default"/>
+                <w:vertAlign w:val="baseline"/>
+                <w:lang w:val="en-US"/>
+              </w:rPr>
+              <w:fldChar w:fldCharType="end"/>
+            </w:r>
+            <w:r>
+              <w:rPr>
+                <w:rFonts w:hint="default"/>
+                <w:vertAlign w:val="baseline"/>
+                <w:lang w:val="en-US"/>
+              </w:rPr>
+              <w:t xml:space="preserve"> Fail</w:t>
+            </w:r>
+          </w:p>
+        </w:tc>
+      </w:tr>
+      <w:tr>
+        <w:tblPrEx>
+          <w:tblBorders>
+            <w:top w:val="single" w:color="auto" w:sz="4" w:space="0"/>
+            <w:left w:val="single" w:color="auto" w:sz="4" w:space="0"/>
+            <w:bottom w:val="single" w:color="auto" w:sz="4" w:space="0"/>
+            <w:right w:val="single" w:color="auto" w:sz="4" w:space="0"/>
+            <w:insideH w:val="single" w:color="auto" w:sz="4" w:space="0"/>
+            <w:insideV w:val="single" w:color="auto" w:sz="4" w:space="0"/>
+          </w:tblBorders>
+          <w:tblCellMar>
+            <w:top w:w="0" w:type="dxa"/>
+            <w:left w:w="108" w:type="dxa"/>
+            <w:bottom w:w="0" w:type="dxa"/>
+            <w:right w:w="108" w:type="dxa"/>
+          </w:tblCellMar>
+        </w:tblPrEx>
+        <w:trPr>
+          <w:trHeight w:val="576" w:hRule="atLeast"/>
+        </w:trPr>
+        <w:tc>
+          <w:tcPr>
+            <w:tcW w:w="720" w:type="dxa"/>
+            <w:vMerge w:val="continue"/>
+            <w:vAlign w:val="center"/>
+          </w:tcPr>
+          <w:p>
+            <w:pPr>
+              <w:widowControl w:val="0"/>
+              <w:ind w:firstLineChars="0"/>
+              <w:jc w:val="center"/>
+            </w:pPr>
+          </w:p>
+        </w:tc>
+        <w:tc>
+          <w:tcPr>
+            <w:tcW w:w="5864" w:type="dxa"/>
+            <w:vAlign w:val="center"/>
+          </w:tcPr>
+          <w:p>
+            <w:pPr>
+              <w:widowControl w:val="0"/>
+              <w:ind w:left="200" w:leftChars="100" w:firstLine="0" w:firstLineChars="0"/>
+              <w:jc w:val="both"/>
+              <w:rPr>
+                <w:rFonts w:hint="default"/>
+                <w:lang w:val="en-US"/>
+              </w:rPr>
+            </w:pPr>
+            <w:r>
+              <w:rPr>
+                <w:rFonts w:hint="default"/>
+                <w:b/>
+                <w:bCs/>
+                <w:lang w:val="en-US"/>
+              </w:rPr>
+              <w:t>Fail</w:t>
+            </w:r>
+            <w:r>
+              <w:rPr>
+                <w:rFonts w:hint="default"/>
+                <w:lang w:val="en-US"/>
+              </w:rPr>
+              <w:t>: Order with matching details remains open;</w:t>
+            </w:r>
+          </w:p>
+        </w:tc>
+        <w:tc>
+          <w:tcPr>
+            <w:tcW w:w="7792" w:type="dxa"/>
+            <w:vMerge w:val="continue"/>
+            <w:shd w:val="clear" w:color="auto" w:fill="auto"/>
+            <w:vAlign w:val="center"/>
+          </w:tcPr>
+          <w:p>
+            <w:pPr>
+              <w:widowControl w:val="0"/>
+              <w:jc w:val="center"/>
+              <w:rPr>
+                <w:rFonts w:hint="default"/>
+                <w:lang w:val="en-US"/>
+              </w:rPr>
+            </w:pPr>
+          </w:p>
+        </w:tc>
+        <w:tc>
+          <w:tcPr>
+            <w:tcW w:w="1126" w:type="dxa"/>
+            <w:vMerge w:val="continue"/>
+          </w:tcPr>
+          <w:p>
+            <w:pPr>
+              <w:widowControl w:val="0"/>
+              <w:jc w:val="center"/>
+              <w:rPr>
+                <w:rFonts w:hint="default"/>
+                <w:lang w:val="en-US"/>
+              </w:rPr>
+            </w:pPr>
           </w:p>
         </w:tc>
       </w:tr>
@@ -15569,434 +15997,6 @@
                 <w:rFonts w:hint="default"/>
                 <w:b/>
                 <w:bCs/>
-                <w:lang w:val="en-US"/>
-              </w:rPr>
-            </w:pPr>
-          </w:p>
-        </w:tc>
-      </w:tr>
-      <w:tr>
-        <w:tblPrEx>
-          <w:tblBorders>
-            <w:top w:val="single" w:color="auto" w:sz="4" w:space="0"/>
-            <w:left w:val="single" w:color="auto" w:sz="4" w:space="0"/>
-            <w:bottom w:val="single" w:color="auto" w:sz="4" w:space="0"/>
-            <w:right w:val="single" w:color="auto" w:sz="4" w:space="0"/>
-            <w:insideH w:val="single" w:color="auto" w:sz="4" w:space="0"/>
-            <w:insideV w:val="single" w:color="auto" w:sz="4" w:space="0"/>
-          </w:tblBorders>
-          <w:tblCellMar>
-            <w:top w:w="0" w:type="dxa"/>
-            <w:left w:w="108" w:type="dxa"/>
-            <w:bottom w:w="0" w:type="dxa"/>
-            <w:right w:w="108" w:type="dxa"/>
-          </w:tblCellMar>
-        </w:tblPrEx>
-        <w:trPr>
-          <w:trHeight w:val="576" w:hRule="atLeast"/>
-        </w:trPr>
-        <w:tc>
-          <w:tcPr>
-            <w:tcW w:w="720" w:type="dxa"/>
-            <w:vMerge w:val="restart"/>
-            <w:vAlign w:val="center"/>
-          </w:tcPr>
-          <w:p>
-            <w:pPr>
-              <w:pStyle w:val="7"/>
-              <w:widowControl w:val="0"/>
-              <w:bidi w:val="0"/>
-              <w:rPr>
-                <w:rFonts w:hint="default"/>
-                <w:lang w:val="en-US"/>
-              </w:rPr>
-            </w:pPr>
-          </w:p>
-        </w:tc>
-        <w:tc>
-          <w:tcPr>
-            <w:tcW w:w="14782" w:type="dxa"/>
-            <w:gridSpan w:val="3"/>
-            <w:vAlign w:val="center"/>
-          </w:tcPr>
-          <w:p>
-            <w:pPr>
-              <w:widowControl w:val="0"/>
-              <w:bidi w:val="0"/>
-              <w:jc w:val="both"/>
-              <w:rPr>
-                <w:rFonts w:hint="default"/>
-                <w:lang w:val="en-US"/>
-              </w:rPr>
-            </w:pPr>
-            <w:r>
-              <w:rPr>
-                <w:rFonts w:hint="default"/>
-                <w:lang w:val="en-US"/>
-              </w:rPr>
-              <w:t>Verify order cancellation on the Blofin console;</w:t>
-            </w:r>
-          </w:p>
-        </w:tc>
-      </w:tr>
-      <w:tr>
-        <w:tblPrEx>
-          <w:tblBorders>
-            <w:top w:val="single" w:color="auto" w:sz="4" w:space="0"/>
-            <w:left w:val="single" w:color="auto" w:sz="4" w:space="0"/>
-            <w:bottom w:val="single" w:color="auto" w:sz="4" w:space="0"/>
-            <w:right w:val="single" w:color="auto" w:sz="4" w:space="0"/>
-            <w:insideH w:val="single" w:color="auto" w:sz="4" w:space="0"/>
-            <w:insideV w:val="single" w:color="auto" w:sz="4" w:space="0"/>
-          </w:tblBorders>
-          <w:tblCellMar>
-            <w:top w:w="0" w:type="dxa"/>
-            <w:left w:w="108" w:type="dxa"/>
-            <w:bottom w:w="0" w:type="dxa"/>
-            <w:right w:w="108" w:type="dxa"/>
-          </w:tblCellMar>
-        </w:tblPrEx>
-        <w:trPr>
-          <w:trHeight w:val="576" w:hRule="atLeast"/>
-        </w:trPr>
-        <w:tc>
-          <w:tcPr>
-            <w:tcW w:w="720" w:type="dxa"/>
-            <w:vMerge w:val="continue"/>
-            <w:vAlign w:val="center"/>
-          </w:tcPr>
-          <w:p>
-            <w:pPr>
-              <w:widowControl w:val="0"/>
-              <w:ind w:firstLineChars="0"/>
-              <w:jc w:val="both"/>
-            </w:pPr>
-          </w:p>
-        </w:tc>
-        <w:tc>
-          <w:tcPr>
-            <w:tcW w:w="5864" w:type="dxa"/>
-            <w:vAlign w:val="center"/>
-          </w:tcPr>
-          <w:p>
-            <w:pPr>
-              <w:widowControl w:val="0"/>
-              <w:ind w:left="200" w:leftChars="100" w:firstLine="0" w:firstLineChars="0"/>
-              <w:jc w:val="both"/>
-              <w:rPr>
-                <w:rFonts w:hint="default"/>
-                <w:lang w:val="en-US"/>
-              </w:rPr>
-            </w:pPr>
-            <w:r>
-              <w:rPr>
-                <w:rFonts w:hint="default"/>
-                <w:b/>
-                <w:bCs/>
-                <w:lang w:val="en-US"/>
-              </w:rPr>
-              <w:t>Pass</w:t>
-            </w:r>
-            <w:r>
-              <w:rPr>
-                <w:rFonts w:hint="default"/>
-                <w:lang w:val="en-US"/>
-              </w:rPr>
-              <w:t xml:space="preserve">: Order with matching details is canceled; </w:t>
-            </w:r>
-          </w:p>
-        </w:tc>
-        <w:tc>
-          <w:tcPr>
-            <w:tcW w:w="7792" w:type="dxa"/>
-            <w:vMerge w:val="restart"/>
-            <w:shd w:val="clear" w:color="auto" w:fill="auto"/>
-            <w:vAlign w:val="center"/>
-          </w:tcPr>
-          <w:p>
-            <w:pPr>
-              <w:widowControl w:val="0"/>
-              <w:jc w:val="center"/>
-            </w:pPr>
-            <w:r>
-              <w:drawing>
-                <wp:inline distT="0" distB="0" distL="114300" distR="114300">
-                  <wp:extent cx="4807585" cy="483870"/>
-                  <wp:effectExtent l="0" t="0" r="10160" b="13335"/>
-                  <wp:docPr id="18" name="Picture 31"/>
-                  <wp:cNvGraphicFramePr>
-                    <a:graphicFrameLocks xmlns:a="http://schemas.openxmlformats.org/drawingml/2006/main" noChangeAspect="1"/>
-                  </wp:cNvGraphicFramePr>
-                  <a:graphic xmlns:a="http://schemas.openxmlformats.org/drawingml/2006/main">
-                    <a:graphicData uri="http://schemas.openxmlformats.org/drawingml/2006/picture">
-                      <pic:pic xmlns:pic="http://schemas.openxmlformats.org/drawingml/2006/picture">
-                        <pic:nvPicPr>
-                          <pic:cNvPr id="18" name="Picture 31"/>
-                          <pic:cNvPicPr>
-                            <a:picLocks noChangeAspect="1"/>
-                          </pic:cNvPicPr>
-                        </pic:nvPicPr>
-                        <pic:blipFill>
-                          <a:blip r:embed="rId28"/>
-                          <a:stretch>
-                            <a:fillRect/>
-                          </a:stretch>
-                        </pic:blipFill>
-                        <pic:spPr>
-                          <a:xfrm>
-                            <a:off x="0" y="0"/>
-                            <a:ext cx="4807585" cy="483870"/>
-                          </a:xfrm>
-                          <a:prstGeom prst="rect">
-                            <a:avLst/>
-                          </a:prstGeom>
-                          <a:noFill/>
-                          <a:ln>
-                            <a:noFill/>
-                          </a:ln>
-                        </pic:spPr>
-                      </pic:pic>
-                    </a:graphicData>
-                  </a:graphic>
-                </wp:inline>
-              </w:drawing>
-            </w:r>
-          </w:p>
-        </w:tc>
-        <w:tc>
-          <w:tcPr>
-            <w:tcW w:w="1126" w:type="dxa"/>
-            <w:vMerge w:val="restart"/>
-            <w:vAlign w:val="center"/>
-          </w:tcPr>
-          <w:p>
-            <w:pPr>
-              <w:widowControl w:val="0"/>
-              <w:jc w:val="both"/>
-              <w:rPr>
-                <w:rFonts w:hint="default"/>
-                <w:vertAlign w:val="baseline"/>
-                <w:lang w:val="en-US"/>
-              </w:rPr>
-            </w:pPr>
-            <w:r>
-              <w:rPr>
-                <w:rFonts w:hint="default"/>
-                <w:vertAlign w:val="baseline"/>
-                <w:lang w:val="en-US"/>
-              </w:rPr>
-              <w:fldChar w:fldCharType="begin">
-                <w:ffData>
-                  <w:name w:val="CheckBox1"/>
-                  <w:enabled/>
-                  <w:calcOnExit w:val="0"/>
-                  <w:checkBox>
-                    <w:sizeAuto/>
-                    <w:default w:val="0"/>
-                    <w:checked w:val="0"/>
-                  </w:checkBox>
-                </w:ffData>
-              </w:fldChar>
-            </w:r>
-            <w:r>
-              <w:rPr>
-                <w:rFonts w:hint="default"/>
-                <w:vertAlign w:val="baseline"/>
-                <w:lang w:val="en-US"/>
-              </w:rPr>
-              <w:instrText xml:space="preserve">FORMCHECKBOX</w:instrText>
-            </w:r>
-            <w:r>
-              <w:rPr>
-                <w:rFonts w:hint="default"/>
-                <w:vertAlign w:val="baseline"/>
-                <w:lang w:val="en-US"/>
-              </w:rPr>
-              <w:fldChar w:fldCharType="separate"/>
-            </w:r>
-            <w:r>
-              <w:rPr>
-                <w:rFonts w:hint="default"/>
-                <w:vertAlign w:val="baseline"/>
-                <w:lang w:val="en-US"/>
-              </w:rPr>
-              <w:fldChar w:fldCharType="end"/>
-            </w:r>
-            <w:r>
-              <w:rPr>
-                <w:rFonts w:hint="default"/>
-                <w:vertAlign w:val="baseline"/>
-                <w:lang w:val="en-US"/>
-              </w:rPr>
-              <w:t xml:space="preserve"> Pass</w:t>
-            </w:r>
-          </w:p>
-          <w:p>
-            <w:pPr>
-              <w:widowControl w:val="0"/>
-              <w:jc w:val="both"/>
-              <w:rPr>
-                <w:rFonts w:hint="default"/>
-                <w:vertAlign w:val="baseline"/>
-                <w:lang w:val="en-US"/>
-              </w:rPr>
-            </w:pPr>
-          </w:p>
-          <w:p>
-            <w:pPr>
-              <w:widowControl w:val="0"/>
-              <w:jc w:val="both"/>
-            </w:pPr>
-            <w:r>
-              <w:rPr>
-                <w:rFonts w:hint="default"/>
-                <w:vertAlign w:val="baseline"/>
-                <w:lang w:val="en-US"/>
-              </w:rPr>
-              <w:fldChar w:fldCharType="begin">
-                <w:ffData>
-                  <w:name w:val="CheckBox1"/>
-                  <w:enabled/>
-                  <w:calcOnExit w:val="0"/>
-                  <w:checkBox>
-                    <w:sizeAuto/>
-                    <w:default w:val="0"/>
-                    <w:checked w:val="0"/>
-                  </w:checkBox>
-                </w:ffData>
-              </w:fldChar>
-            </w:r>
-            <w:r>
-              <w:rPr>
-                <w:rFonts w:hint="default"/>
-                <w:vertAlign w:val="baseline"/>
-                <w:lang w:val="en-US"/>
-              </w:rPr>
-              <w:instrText xml:space="preserve">FORMCHECKBOX</w:instrText>
-            </w:r>
-            <w:r>
-              <w:rPr>
-                <w:rFonts w:hint="default"/>
-                <w:vertAlign w:val="baseline"/>
-                <w:lang w:val="en-US"/>
-              </w:rPr>
-              <w:fldChar w:fldCharType="separate"/>
-            </w:r>
-            <w:r>
-              <w:rPr>
-                <w:rFonts w:hint="default"/>
-                <w:vertAlign w:val="baseline"/>
-                <w:lang w:val="en-US"/>
-              </w:rPr>
-              <w:fldChar w:fldCharType="end"/>
-            </w:r>
-            <w:r>
-              <w:rPr>
-                <w:rFonts w:hint="default"/>
-                <w:vertAlign w:val="baseline"/>
-                <w:lang w:val="en-US"/>
-              </w:rPr>
-              <w:t xml:space="preserve"> Fail</w:t>
-            </w:r>
-          </w:p>
-        </w:tc>
-      </w:tr>
-      <w:tr>
-        <w:tblPrEx>
-          <w:tblBorders>
-            <w:top w:val="single" w:color="auto" w:sz="4" w:space="0"/>
-            <w:left w:val="single" w:color="auto" w:sz="4" w:space="0"/>
-            <w:bottom w:val="single" w:color="auto" w:sz="4" w:space="0"/>
-            <w:right w:val="single" w:color="auto" w:sz="4" w:space="0"/>
-            <w:insideH w:val="single" w:color="auto" w:sz="4" w:space="0"/>
-            <w:insideV w:val="single" w:color="auto" w:sz="4" w:space="0"/>
-          </w:tblBorders>
-          <w:tblCellMar>
-            <w:top w:w="0" w:type="dxa"/>
-            <w:left w:w="108" w:type="dxa"/>
-            <w:bottom w:w="0" w:type="dxa"/>
-            <w:right w:w="108" w:type="dxa"/>
-          </w:tblCellMar>
-        </w:tblPrEx>
-        <w:trPr>
-          <w:trHeight w:val="576" w:hRule="atLeast"/>
-        </w:trPr>
-        <w:tc>
-          <w:tcPr>
-            <w:tcW w:w="720" w:type="dxa"/>
-            <w:vMerge w:val="continue"/>
-            <w:vAlign w:val="center"/>
-          </w:tcPr>
-          <w:p>
-            <w:pPr>
-              <w:widowControl w:val="0"/>
-              <w:ind w:firstLineChars="0"/>
-              <w:jc w:val="center"/>
-            </w:pPr>
-          </w:p>
-        </w:tc>
-        <w:tc>
-          <w:tcPr>
-            <w:tcW w:w="5864" w:type="dxa"/>
-            <w:vAlign w:val="center"/>
-          </w:tcPr>
-          <w:p>
-            <w:pPr>
-              <w:widowControl w:val="0"/>
-              <w:ind w:left="200" w:leftChars="100" w:firstLine="0" w:firstLineChars="0"/>
-              <w:jc w:val="both"/>
-              <w:rPr>
-                <w:rFonts w:hint="default"/>
-                <w:lang w:val="en-US"/>
-              </w:rPr>
-            </w:pPr>
-            <w:r>
-              <w:rPr>
-                <w:rFonts w:hint="default"/>
-                <w:b/>
-                <w:bCs/>
-                <w:lang w:val="en-US"/>
-              </w:rPr>
-              <w:t>Fail</w:t>
-            </w:r>
-            <w:r>
-              <w:rPr>
-                <w:rFonts w:hint="default"/>
-                <w:lang w:val="en-US"/>
-              </w:rPr>
-              <w:t>: Order with matching details remains open;</w:t>
-            </w:r>
-          </w:p>
-        </w:tc>
-        <w:tc>
-          <w:tcPr>
-            <w:tcW w:w="7792" w:type="dxa"/>
-            <w:vMerge w:val="continue"/>
-            <w:shd w:val="clear" w:color="auto" w:fill="auto"/>
-            <w:vAlign w:val="center"/>
-          </w:tcPr>
-          <w:p>
-            <w:pPr>
-              <w:widowControl w:val="0"/>
-              <w:jc w:val="center"/>
-              <w:rPr>
-                <w:rFonts w:hint="default"/>
-                <w:lang w:val="en-US"/>
-              </w:rPr>
-            </w:pPr>
-          </w:p>
-        </w:tc>
-        <w:tc>
-          <w:tcPr>
-            <w:tcW w:w="1126" w:type="dxa"/>
-            <w:vMerge w:val="continue"/>
-          </w:tcPr>
-          <w:p>
-            <w:pPr>
-              <w:widowControl w:val="0"/>
-              <w:jc w:val="center"/>
-              <w:rPr>
-                <w:rFonts w:hint="default"/>
                 <w:lang w:val="en-US"/>
               </w:rPr>
             </w:pPr>
@@ -16116,7 +16116,7 @@
           </w:tblCellMar>
         </w:tblPrEx>
         <w:trPr>
-          <w:trHeight w:val="576" w:hRule="atLeast"/>
+          <w:trHeight w:val="720" w:hRule="atLeast"/>
         </w:trPr>
         <w:tc>
           <w:tcPr>
@@ -16573,7 +16573,7 @@
           </w:tblCellMar>
         </w:tblPrEx>
         <w:trPr>
-          <w:trHeight w:val="576" w:hRule="atLeast"/>
+          <w:trHeight w:val="720" w:hRule="atLeast"/>
         </w:trPr>
         <w:tc>
           <w:tcPr>
@@ -16626,8 +16626,6 @@
           <w:lang w:val="en-US"/>
         </w:rPr>
       </w:pPr>
-      <w:bookmarkStart w:id="0" w:name="_GoBack"/>
-      <w:bookmarkEnd w:id="0"/>
     </w:p>
     <w:sectPr>
       <w:pgSz w:w="16838" w:h="11906" w:orient="landscape"/>
@@ -17587,6 +17585,7 @@
   <w:style w:type="paragraph" w:customStyle="1" w:styleId="12">
     <w:name w:val="Task"/>
     <w:basedOn w:val="1"/>
+    <w:qFormat/>
     <w:uiPriority w:val="0"/>
     <w:pPr>
       <w:numPr>

</xml_diff>

<commit_message>
Major Savepoint; NW release; corrections/upgrades applied to instrument & candle imports; requests for trade shall be validated against the statuses retrieved from the instrument view, account id (dev, test, prod) are now required on order/stop placement (allowing concurrent dev, test, prod operation);
</commit_message>
<xml_diff>
--- a/fcrt/2.1-cli-om/2.1.1-req-no-expiry/Documents/fcrt-2.1.1-test-template.docx
+++ b/fcrt/2.1-cli-om/2.1.1-req-no-expiry/Documents/fcrt-2.1.1-test-template.docx
@@ -43,6 +43,8 @@
           <w:docGrid w:linePitch="360" w:charSpace="0"/>
         </w:sectPr>
       </w:pPr>
+      <w:bookmarkStart w:id="1" w:name="_GoBack"/>
+      <w:bookmarkEnd w:id="1"/>
     </w:p>
     <w:p>
       <w:pPr>
@@ -59,7 +61,7 @@
     </w:p>
     <w:tbl>
       <w:tblPr>
-        <w:tblStyle w:val="10"/>
+        <w:tblStyle w:val="11"/>
         <w:tblW w:w="15386" w:type="dxa"/>
         <w:tblInd w:w="128" w:type="dxa"/>
         <w:tblBorders>
@@ -80,8 +82,8 @@
       </w:tblPr>
       <w:tblGrid>
         <w:gridCol w:w="720"/>
-        <w:gridCol w:w="5904"/>
-        <w:gridCol w:w="7536"/>
+        <w:gridCol w:w="5056"/>
+        <w:gridCol w:w="8384"/>
         <w:gridCol w:w="1226"/>
       </w:tblGrid>
       <w:tr>
@@ -195,7 +197,7 @@
           </w:tcPr>
           <w:p>
             <w:pPr>
-              <w:pStyle w:val="11"/>
+              <w:pStyle w:val="12"/>
               <w:widowControl w:val="0"/>
               <w:bidi w:val="0"/>
               <w:jc w:val="both"/>
@@ -209,12 +211,12 @@
                 <w:rFonts w:hint="default"/>
                 <w:lang w:val="en-US" w:eastAsia="zh-CN"/>
               </w:rPr>
-              <w:t>ps -ef|grep -vE "firefox|browse|brave|root|NX|grep|\?"|grep -E "node|npm|tsx|mjs|ipc"&gt;ps-ef.log</w:t>
-            </w:r>
-          </w:p>
-          <w:p>
-            <w:pPr>
-              <w:pStyle w:val="11"/>
+              <w:t>ps -ef|grep -vE "firefox|browse|brave|root|NX|grep|\?"|grep -E "node|npm|tsx|mjs|ipc"&gt;../logs/ps-ef.log</w:t>
+            </w:r>
+          </w:p>
+          <w:p>
+            <w:pPr>
+              <w:pStyle w:val="12"/>
               <w:widowControl w:val="0"/>
               <w:bidi w:val="0"/>
               <w:jc w:val="both"/>
@@ -226,9 +228,18 @@
             </w:pPr>
             <w:r>
               <w:rPr>
+                <w:rFonts w:hint="default"/>
                 <w:lang w:val="en-US" w:eastAsia="zh-CN"/>
               </w:rPr>
-              <w:t>ls -l ps-ef.log &amp;&amp; cat ps-ef.log</w:t>
+              <w:t xml:space="preserve">pwd &amp;&amp; </w:t>
+            </w:r>
+            <w:r>
+              <w:rPr>
+                <w:rFonts w:hint="default" w:ascii="Latin Modern Mono" w:hAnsi="Latin Modern Mono" w:cs="Latin Modern Mono"/>
+                <w:szCs w:val="21"/>
+                <w:lang w:val="en-US" w:eastAsia="zh-CN"/>
+              </w:rPr>
+              <w:t>ls -l ../logs/ps-ef.log &amp;&amp; cat ../logs/ps-ef.log</w:t>
             </w:r>
           </w:p>
         </w:tc>
@@ -269,7 +280,7 @@
         </w:tc>
         <w:tc>
           <w:tcPr>
-            <w:tcW w:w="5904" w:type="dxa"/>
+            <w:tcW w:w="5056" w:type="dxa"/>
             <w:vAlign w:val="center"/>
           </w:tcPr>
           <w:p>
@@ -302,7 +313,7 @@
         </w:tc>
         <w:tc>
           <w:tcPr>
-            <w:tcW w:w="7536" w:type="dxa"/>
+            <w:tcW w:w="8384" w:type="dxa"/>
             <w:vMerge w:val="restart"/>
             <w:shd w:val="clear" w:color="auto" w:fill="000000" w:themeFill="text1"/>
             <w:vAlign w:val="center"/>
@@ -374,7 +385,63 @@
                 <w:shd w:val="clear" w:fill="1F1F1F"/>
                 <w:lang w:val="en-US" w:eastAsia="zh-CN" w:bidi="ar"/>
               </w:rPr>
-              <w:t xml:space="preserve"> ls -l ps-ef.log &amp;&amp; cat ps-ef.log</w:t>
+              <w:t xml:space="preserve"> pwd &amp;&amp; ls -l ../logs/ps-ef.log &amp;&amp; cat ../logs/ps-ef.log </w:t>
+            </w:r>
+            <w:r>
+              <w:rPr>
+                <w:rFonts w:hint="default" w:ascii="Latin Modern Mono" w:hAnsi="Latin Modern Mono" w:cs="Latin Modern Mono" w:eastAsiaTheme="minorEastAsia"/>
+                <w:b w:val="0"/>
+                <w:bCs w:val="0"/>
+                <w:color w:val="9CDCFE"/>
+                <w:kern w:val="0"/>
+                <w:sz w:val="18"/>
+                <w:szCs w:val="18"/>
+                <w:shd w:val="clear" w:fill="1F1F1F"/>
+                <w:lang w:val="en-US" w:eastAsia="zh-CN" w:bidi="ar"/>
+              </w:rPr>
+              <w:br w:type="textWrapping"/>
+            </w:r>
+            <w:r>
+              <w:rPr>
+                <w:rFonts w:hint="default" w:ascii="Latin Modern Mono" w:hAnsi="Latin Modern Mono" w:cs="Latin Modern Mono" w:eastAsiaTheme="minorEastAsia"/>
+                <w:b w:val="0"/>
+                <w:bCs w:val="0"/>
+                <w:color w:val="9CDCFE"/>
+                <w:kern w:val="0"/>
+                <w:sz w:val="18"/>
+                <w:szCs w:val="18"/>
+                <w:shd w:val="clear" w:fill="1F1F1F"/>
+                <w:lang w:val="en-US" w:eastAsia="zh-CN" w:bidi="ar"/>
+              </w:rPr>
+              <w:t xml:space="preserve">/home/djorgenson/Projects/blofin-data/fcrt/2.1-cli-om/2.1.1-req-no-expiry/Documents </w:t>
+            </w:r>
+            <w:r>
+              <w:rPr>
+                <w:rFonts w:hint="default" w:ascii="Latin Modern Mono" w:hAnsi="Latin Modern Mono" w:cs="Latin Modern Mono" w:eastAsiaTheme="minorEastAsia"/>
+                <w:b w:val="0"/>
+                <w:bCs w:val="0"/>
+                <w:color w:val="9CDCFE"/>
+                <w:kern w:val="0"/>
+                <w:sz w:val="18"/>
+                <w:szCs w:val="18"/>
+                <w:shd w:val="clear" w:fill="1F1F1F"/>
+                <w:lang w:val="en-US" w:eastAsia="zh-CN" w:bidi="ar"/>
+              </w:rPr>
+              <w:br w:type="textWrapping"/>
+            </w:r>
+            <w:r>
+              <w:rPr>
+                <w:rFonts w:hint="default" w:ascii="Latin Modern Mono" w:hAnsi="Latin Modern Mono" w:cs="Latin Modern Mono" w:eastAsiaTheme="minorEastAsia"/>
+                <w:b w:val="0"/>
+                <w:bCs w:val="0"/>
+                <w:color w:val="9CDCFE"/>
+                <w:kern w:val="0"/>
+                <w:sz w:val="18"/>
+                <w:szCs w:val="18"/>
+                <w:shd w:val="clear" w:fill="1F1F1F"/>
+                <w:lang w:val="en-US" w:eastAsia="zh-CN" w:bidi="ar"/>
+              </w:rPr>
+              <w:t>-rw-rw-r-- 1 djorgenson djorgenson 0 Sep  3 09:19 ../logs/ps-ef.log</w:t>
             </w:r>
           </w:p>
           <w:p>
@@ -398,54 +465,8 @@
               <w:ind w:left="198" w:leftChars="99" w:firstLine="0" w:firstLineChars="0"/>
               <w:jc w:val="left"/>
               <w:textAlignment w:val="auto"/>
-              <w:rPr>
-                <w:rFonts w:hint="default" w:ascii="Latin Modern Mono" w:hAnsi="Latin Modern Mono" w:cs="Latin Modern Mono" w:eastAsiaTheme="minorEastAsia"/>
-                <w:b w:val="0"/>
-                <w:bCs w:val="0"/>
-                <w:color w:val="9CDCFE"/>
-                <w:kern w:val="0"/>
-                <w:sz w:val="18"/>
-                <w:szCs w:val="18"/>
-                <w:shd w:val="clear" w:fill="1F1F1F"/>
-                <w:lang w:val="en-US" w:eastAsia="zh-CN" w:bidi="ar"/>
-              </w:rPr>
-            </w:pPr>
-            <w:r>
-              <w:rPr>
-                <w:rFonts w:hint="default" w:ascii="Latin Modern Mono" w:hAnsi="Latin Modern Mono" w:cs="Latin Modern Mono" w:eastAsiaTheme="minorEastAsia"/>
-                <w:b w:val="0"/>
-                <w:bCs w:val="0"/>
-                <w:color w:val="9CDCFE"/>
-                <w:kern w:val="0"/>
-                <w:sz w:val="18"/>
-                <w:szCs w:val="18"/>
-                <w:shd w:val="clear" w:fill="1F1F1F"/>
-                <w:lang w:val="en-US" w:eastAsia="zh-CN" w:bidi="ar"/>
-              </w:rPr>
-              <w:t>-rw-rw-r-- 1 djorgenson djorgenson 0 Aug 29 00:29 ps-ef.log</w:t>
-            </w:r>
-          </w:p>
-          <w:p>
-            <w:pPr>
-              <w:keepNext w:val="0"/>
-              <w:keepLines w:val="0"/>
-              <w:pageBreakBefore w:val="0"/>
-              <w:widowControl/>
-              <w:suppressLineNumbers w:val="0"/>
-              <w:shd w:val="clear" w:fill="1F1F1F"/>
-              <w:kinsoku/>
-              <w:wordWrap/>
-              <w:overflowPunct/>
-              <w:topLinePunct w:val="0"/>
-              <w:autoSpaceDE/>
-              <w:autoSpaceDN/>
-              <w:bidi w:val="0"/>
-              <w:adjustRightInd/>
-              <w:snapToGrid/>
-              <w:spacing w:line="192" w:lineRule="auto"/>
-              <w:ind w:left="198" w:leftChars="99" w:firstLine="0" w:firstLineChars="0"/>
-              <w:jc w:val="left"/>
-              <w:textAlignment w:val="auto"/>
+            </w:pPr>
+            <w:r>
               <w:rPr>
                 <w:rFonts w:hint="default" w:ascii="Latin Modern Mono" w:hAnsi="Latin Modern Mono" w:cs="Latin Modern Mono" w:eastAsiaTheme="minorEastAsia"/>
                 <w:b w:val="0"/>
@@ -465,35 +486,8 @@
                   </w14:solidFill>
                 </w14:textFill>
               </w:rPr>
-            </w:pPr>
-            <w:r>
-              <w:rPr>
-                <w:rFonts w:hint="default" w:ascii="Latin Modern Mono" w:hAnsi="Latin Modern Mono" w:cs="Latin Modern Mono" w:eastAsiaTheme="minorEastAsia"/>
-                <w:b w:val="0"/>
-                <w:bCs w:val="0"/>
-                <w:color w:val="D6DCE5" w:themeColor="text2" w:themeTint="33"/>
-                <w:kern w:val="0"/>
-                <w:sz w:val="18"/>
-                <w:szCs w:val="18"/>
-                <w:shd w:val="clear" w:fill="1F1F1F"/>
-                <w:lang w:val="en-US" w:eastAsia="zh-CN" w:bidi="ar"/>
-                <w14:textFill>
-                  <w14:solidFill>
-                    <w14:schemeClr w14:val="tx2">
-                      <w14:lumMod w14:val="20000"/>
-                      <w14:lumOff w14:val="80000"/>
-                    </w14:schemeClr>
-                  </w14:solidFill>
-                </w14:textFill>
-              </w:rPr>
               <w:t>$</w:t>
             </w:r>
-          </w:p>
-          <w:p>
-            <w:pPr>
-              <w:widowControl w:val="0"/>
-              <w:jc w:val="center"/>
-            </w:pPr>
           </w:p>
         </w:tc>
         <w:tc>
@@ -670,7 +664,7 @@
         </w:tc>
         <w:tc>
           <w:tcPr>
-            <w:tcW w:w="5904" w:type="dxa"/>
+            <w:tcW w:w="5056" w:type="dxa"/>
             <w:vAlign w:val="center"/>
           </w:tcPr>
           <w:p>
@@ -703,7 +697,7 @@
         </w:tc>
         <w:tc>
           <w:tcPr>
-            <w:tcW w:w="7536" w:type="dxa"/>
+            <w:tcW w:w="8384" w:type="dxa"/>
             <w:vMerge w:val="continue"/>
             <w:shd w:val="clear" w:color="auto" w:fill="000000" w:themeFill="text1"/>
             <w:vAlign w:val="center"/>
@@ -740,7 +734,7 @@
     <w:p/>
     <w:tbl>
       <w:tblPr>
-        <w:tblStyle w:val="10"/>
+        <w:tblStyle w:val="11"/>
         <w:tblW w:w="15386" w:type="dxa"/>
         <w:tblInd w:w="128" w:type="dxa"/>
         <w:tblBorders>
@@ -877,22 +871,18 @@
           </w:tcPr>
           <w:p>
             <w:pPr>
-              <w:pStyle w:val="11"/>
-              <w:widowControl w:val="0"/>
-              <w:bidi w:val="0"/>
-              <w:jc w:val="both"/>
-              <w:rPr>
-                <w:rFonts w:hint="default" w:ascii="Latin Modern Mono" w:hAnsi="Latin Modern Mono" w:cs="Latin Modern Mono"/>
-                <w:sz w:val="21"/>
-                <w:szCs w:val="21"/>
+              <w:pStyle w:val="12"/>
+              <w:widowControl w:val="0"/>
+              <w:bidi w:val="0"/>
+              <w:jc w:val="both"/>
+              <w:rPr>
+                <w:rFonts w:hint="default"/>
                 <w:lang w:val="en-US" w:eastAsia="zh-CN"/>
               </w:rPr>
             </w:pPr>
             <w:r>
               <w:rPr>
-                <w:rFonts w:hint="default" w:ascii="Latin Modern Mono" w:hAnsi="Latin Modern Mono" w:cs="Latin Modern Mono"/>
-                <w:sz w:val="21"/>
-                <w:szCs w:val="21"/>
+                <w:rFonts w:hint="default"/>
                 <w:lang w:val="en-US" w:eastAsia="zh-CN"/>
               </w:rPr>
               <w:t>delete from blofin.orders;</w:t>
@@ -900,22 +890,18 @@
           </w:p>
           <w:p>
             <w:pPr>
-              <w:pStyle w:val="11"/>
-              <w:widowControl w:val="0"/>
-              <w:bidi w:val="0"/>
-              <w:jc w:val="both"/>
-              <w:rPr>
-                <w:rFonts w:hint="default" w:ascii="Latin Modern Mono" w:hAnsi="Latin Modern Mono" w:cs="Latin Modern Mono"/>
-                <w:sz w:val="21"/>
-                <w:szCs w:val="21"/>
+              <w:pStyle w:val="12"/>
+              <w:widowControl w:val="0"/>
+              <w:bidi w:val="0"/>
+              <w:jc w:val="both"/>
+              <w:rPr>
+                <w:rFonts w:hint="default"/>
                 <w:lang w:val="en-US" w:eastAsia="zh-CN"/>
               </w:rPr>
             </w:pPr>
             <w:r>
               <w:rPr>
-                <w:rFonts w:hint="default" w:ascii="Latin Modern Mono" w:hAnsi="Latin Modern Mono" w:cs="Latin Modern Mono"/>
-                <w:sz w:val="21"/>
-                <w:szCs w:val="21"/>
+                <w:rFonts w:hint="default"/>
                 <w:lang w:val="en-US" w:eastAsia="zh-CN"/>
               </w:rPr>
               <w:t>delete from blofin.request;</w:t>
@@ -923,22 +909,18 @@
           </w:p>
           <w:p>
             <w:pPr>
-              <w:pStyle w:val="11"/>
-              <w:widowControl w:val="0"/>
-              <w:bidi w:val="0"/>
-              <w:jc w:val="both"/>
-              <w:rPr>
-                <w:rFonts w:hint="default" w:ascii="Latin Modern Mono" w:hAnsi="Latin Modern Mono" w:cs="Latin Modern Mono"/>
-                <w:sz w:val="21"/>
-                <w:szCs w:val="21"/>
+              <w:pStyle w:val="12"/>
+              <w:widowControl w:val="0"/>
+              <w:bidi w:val="0"/>
+              <w:jc w:val="both"/>
+              <w:rPr>
+                <w:rFonts w:hint="default"/>
                 <w:lang w:val="en-US" w:eastAsia="zh-CN"/>
               </w:rPr>
             </w:pPr>
             <w:r>
               <w:rPr>
-                <w:rFonts w:hint="default" w:ascii="Latin Modern Mono" w:hAnsi="Latin Modern Mono" w:cs="Latin Modern Mono"/>
-                <w:sz w:val="21"/>
-                <w:szCs w:val="21"/>
+                <w:rFonts w:hint="default"/>
                 <w:lang w:val="en-US" w:eastAsia="zh-CN"/>
               </w:rPr>
               <w:t xml:space="preserve">select (select count(*) from request) as request, </w:t>
@@ -946,92 +928,62 @@
           </w:p>
           <w:p>
             <w:pPr>
-              <w:pStyle w:val="11"/>
-              <w:widowControl w:val="0"/>
-              <w:bidi w:val="0"/>
-              <w:jc w:val="both"/>
-              <w:rPr>
-                <w:rFonts w:hint="default" w:ascii="Latin Modern Mono" w:hAnsi="Latin Modern Mono" w:cs="Latin Modern Mono"/>
-                <w:sz w:val="21"/>
-                <w:szCs w:val="21"/>
+              <w:pStyle w:val="12"/>
+              <w:widowControl w:val="0"/>
+              <w:bidi w:val="0"/>
+              <w:ind w:left="800" w:leftChars="400" w:firstLine="0" w:firstLineChars="0"/>
+              <w:jc w:val="both"/>
+              <w:rPr>
+                <w:rFonts w:hint="default"/>
                 <w:lang w:val="en-US" w:eastAsia="zh-CN"/>
               </w:rPr>
             </w:pPr>
             <w:r>
               <w:rPr>
-                <w:rFonts w:hint="default" w:ascii="Latin Modern Mono" w:hAnsi="Latin Modern Mono" w:cs="Latin Modern Mono"/>
-                <w:sz w:val="21"/>
-                <w:szCs w:val="21"/>
+                <w:rFonts w:hint="default"/>
                 <w:lang w:val="en-US" w:eastAsia="zh-CN"/>
               </w:rPr>
-              <w:t xml:space="preserve">       (select count(*) from orders) as orders,</w:t>
-            </w:r>
-          </w:p>
-          <w:p>
-            <w:pPr>
-              <w:pStyle w:val="11"/>
-              <w:widowControl w:val="0"/>
-              <w:bidi w:val="0"/>
-              <w:jc w:val="both"/>
-              <w:rPr>
-                <w:rFonts w:hint="default" w:ascii="Latin Modern Mono" w:hAnsi="Latin Modern Mono" w:cs="Latin Modern Mono"/>
-                <w:sz w:val="21"/>
-                <w:szCs w:val="21"/>
+              <w:t>(select count(*) from orders) as orders,</w:t>
+            </w:r>
+          </w:p>
+          <w:p>
+            <w:pPr>
+              <w:pStyle w:val="12"/>
+              <w:widowControl w:val="0"/>
+              <w:bidi w:val="0"/>
+              <w:ind w:left="800" w:leftChars="400" w:firstLine="0" w:firstLineChars="0"/>
+              <w:jc w:val="both"/>
+              <w:rPr>
+                <w:rFonts w:hint="default"/>
                 <w:lang w:val="en-US" w:eastAsia="zh-CN"/>
               </w:rPr>
             </w:pPr>
             <w:r>
               <w:rPr>
-                <w:rFonts w:hint="default" w:ascii="Latin Modern Mono" w:hAnsi="Latin Modern Mono" w:cs="Latin Modern Mono"/>
-                <w:sz w:val="21"/>
-                <w:szCs w:val="21"/>
+                <w:rFonts w:hint="default"/>
                 <w:lang w:val="en-US" w:eastAsia="zh-CN"/>
               </w:rPr>
-              <w:t xml:space="preserve">       (select count(*) from vw_requests) as vw_requests,</w:t>
-            </w:r>
-          </w:p>
-          <w:p>
-            <w:pPr>
-              <w:pStyle w:val="11"/>
-              <w:widowControl w:val="0"/>
-              <w:bidi w:val="0"/>
-              <w:jc w:val="both"/>
-              <w:rPr>
-                <w:rFonts w:hint="default" w:ascii="Latin Modern Mono" w:hAnsi="Latin Modern Mono" w:cs="Latin Modern Mono"/>
-                <w:sz w:val="21"/>
-                <w:szCs w:val="21"/>
+              <w:t>(select count(*) from vw_orders) as vw_orders,</w:t>
+            </w:r>
+          </w:p>
+          <w:p>
+            <w:pPr>
+              <w:pStyle w:val="12"/>
+              <w:widowControl w:val="0"/>
+              <w:bidi w:val="0"/>
+              <w:ind w:left="800" w:leftChars="400" w:firstLine="0" w:firstLineChars="0"/>
+              <w:jc w:val="both"/>
+              <w:rPr>
+                <w:rFonts w:hint="default"/>
                 <w:lang w:val="en-US" w:eastAsia="zh-CN"/>
               </w:rPr>
             </w:pPr>
             <w:r>
               <w:rPr>
-                <w:rFonts w:hint="default" w:ascii="Latin Modern Mono" w:hAnsi="Latin Modern Mono" w:cs="Latin Modern Mono"/>
-                <w:sz w:val="21"/>
-                <w:szCs w:val="21"/>
+                <w:rFonts w:hint="default"/>
                 <w:lang w:val="en-US" w:eastAsia="zh-CN"/>
               </w:rPr>
-              <w:t xml:space="preserve">       (select count(*) from vw_orders) as vw_orders,</w:t>
-            </w:r>
-          </w:p>
-          <w:p>
-            <w:pPr>
-              <w:pStyle w:val="11"/>
-              <w:widowControl w:val="0"/>
-              <w:bidi w:val="0"/>
-              <w:jc w:val="both"/>
-              <w:rPr>
-                <w:rFonts w:hint="default"/>
-                <w:lang w:val="en-US" w:eastAsia="zh-CN"/>
-              </w:rPr>
-            </w:pPr>
-            <w:r>
-              <w:rPr>
-                <w:rFonts w:hint="default" w:ascii="Latin Modern Mono" w:hAnsi="Latin Modern Mono" w:cs="Latin Modern Mono"/>
-                <w:sz w:val="21"/>
-                <w:szCs w:val="21"/>
-                <w:lang w:val="en-US" w:eastAsia="zh-CN"/>
-              </w:rPr>
-              <w:t xml:space="preserve">       (select count(*) from vw_api_requests) as vw_api_requests;</w:t>
+              <w:t>(select count(*) from vw_api_requests) as vw_api_requests;</w:t>
             </w:r>
           </w:p>
         </w:tc>
@@ -1107,7 +1059,7 @@
           <w:tcPr>
             <w:tcW w:w="7581" w:type="dxa"/>
             <w:vMerge w:val="restart"/>
-            <w:shd w:val="clear" w:color="auto" w:fill="000000" w:themeFill="text1"/>
+            <w:shd w:val="clear" w:color="auto" w:fill="292929"/>
             <w:vAlign w:val="center"/>
           </w:tcPr>
           <w:p>
@@ -1118,9 +1070,9 @@
             <w:r>
               <w:drawing>
                 <wp:inline distT="0" distB="0" distL="114300" distR="114300">
-                  <wp:extent cx="4656455" cy="460375"/>
-                  <wp:effectExtent l="0" t="0" r="6985" b="2540"/>
-                  <wp:docPr id="1" name="Picture 9"/>
+                  <wp:extent cx="4673600" cy="465455"/>
+                  <wp:effectExtent l="0" t="0" r="6985" b="14605"/>
+                  <wp:docPr id="10" name="Picture 9"/>
                   <wp:cNvGraphicFramePr>
                     <a:graphicFrameLocks xmlns:a="http://schemas.openxmlformats.org/drawingml/2006/main" noChangeAspect="1"/>
                   </wp:cNvGraphicFramePr>
@@ -1128,7 +1080,7 @@
                     <a:graphicData uri="http://schemas.openxmlformats.org/drawingml/2006/picture">
                       <pic:pic xmlns:pic="http://schemas.openxmlformats.org/drawingml/2006/picture">
                         <pic:nvPicPr>
-                          <pic:cNvPr id="1" name="Picture 9"/>
+                          <pic:cNvPr id="10" name="Picture 9"/>
                           <pic:cNvPicPr>
                             <a:picLocks noChangeAspect="1"/>
                           </pic:cNvPicPr>
@@ -1142,7 +1094,7 @@
                         <pic:spPr>
                           <a:xfrm>
                             <a:off x="0" y="0"/>
-                            <a:ext cx="4656455" cy="460375"/>
+                            <a:ext cx="4673600" cy="465455"/>
                           </a:xfrm>
                           <a:prstGeom prst="rect">
                             <a:avLst/>
@@ -1369,7 +1321,7 @@
           <w:tcPr>
             <w:tcW w:w="7581" w:type="dxa"/>
             <w:vMerge w:val="continue"/>
-            <w:shd w:val="clear" w:color="auto" w:fill="000000" w:themeFill="text1"/>
+            <w:shd w:val="clear" w:color="auto" w:fill="292929"/>
             <w:vAlign w:val="center"/>
           </w:tcPr>
           <w:p>
@@ -1404,7 +1356,7 @@
     <w:p/>
     <w:tbl>
       <w:tblPr>
-        <w:tblStyle w:val="10"/>
+        <w:tblStyle w:val="11"/>
         <w:tblW w:w="15445" w:type="dxa"/>
         <w:tblInd w:w="99" w:type="dxa"/>
         <w:tblBorders>
@@ -1425,8 +1377,8 @@
       </w:tblPr>
       <w:tblGrid>
         <w:gridCol w:w="720"/>
-        <w:gridCol w:w="5906"/>
-        <w:gridCol w:w="7611"/>
+        <w:gridCol w:w="6048"/>
+        <w:gridCol w:w="7469"/>
         <w:gridCol w:w="1208"/>
       </w:tblGrid>
       <w:tr>
@@ -1662,7 +1614,7 @@
           </w:tcPr>
           <w:p>
             <w:pPr>
-              <w:pStyle w:val="11"/>
+              <w:pStyle w:val="12"/>
               <w:widowControl w:val="0"/>
               <w:bidi w:val="0"/>
               <w:jc w:val="both"/>
@@ -1719,7 +1671,7 @@
         </w:tc>
         <w:tc>
           <w:tcPr>
-            <w:tcW w:w="5906" w:type="dxa"/>
+            <w:tcW w:w="6048" w:type="dxa"/>
             <w:vAlign w:val="center"/>
           </w:tcPr>
           <w:p>
@@ -1768,7 +1720,7 @@
         </w:tc>
         <w:tc>
           <w:tcPr>
-            <w:tcW w:w="7611" w:type="dxa"/>
+            <w:tcW w:w="7469" w:type="dxa"/>
             <w:vMerge w:val="restart"/>
             <w:shd w:val="clear" w:color="auto" w:fill="000000" w:themeFill="text1"/>
             <w:vAlign w:val="center"/>
@@ -2366,7 +2318,7 @@
         </w:tc>
         <w:tc>
           <w:tcPr>
-            <w:tcW w:w="5906" w:type="dxa"/>
+            <w:tcW w:w="6048" w:type="dxa"/>
             <w:vAlign w:val="center"/>
           </w:tcPr>
           <w:p>
@@ -2399,7 +2351,7 @@
         </w:tc>
         <w:tc>
           <w:tcPr>
-            <w:tcW w:w="7611" w:type="dxa"/>
+            <w:tcW w:w="7469" w:type="dxa"/>
             <w:vMerge w:val="continue"/>
             <w:shd w:val="clear" w:color="auto" w:fill="000000" w:themeFill="text1"/>
             <w:vAlign w:val="center"/>
@@ -2577,6 +2529,8 @@
                 <w:lang w:val="en-US"/>
               </w:rPr>
             </w:pPr>
+            <w:bookmarkStart w:id="0" w:name="_Ref258648228"/>
+            <w:bookmarkEnd w:id="0"/>
           </w:p>
         </w:tc>
         <w:tc>
@@ -2587,7 +2541,7 @@
           </w:tcPr>
           <w:p>
             <w:pPr>
-              <w:pStyle w:val="11"/>
+              <w:pStyle w:val="12"/>
               <w:widowControl w:val="0"/>
               <w:bidi w:val="0"/>
               <w:jc w:val="both"/>
@@ -2606,7 +2560,7 @@
           </w:p>
           <w:p>
             <w:pPr>
-              <w:pStyle w:val="11"/>
+              <w:pStyle w:val="12"/>
               <w:widowControl w:val="0"/>
               <w:bidi w:val="0"/>
               <w:jc w:val="both"/>
@@ -2625,7 +2579,7 @@
           </w:p>
           <w:p>
             <w:pPr>
-              <w:pStyle w:val="11"/>
+              <w:pStyle w:val="12"/>
               <w:widowControl w:val="0"/>
               <w:bidi w:val="0"/>
               <w:jc w:val="both"/>
@@ -2639,12 +2593,12 @@
                 <w:rFonts w:hint="default"/>
                 <w:lang w:val="en-US" w:eastAsia="zh-CN"/>
               </w:rPr>
-              <w:t>select * from blofin.vw_requests order by request;</w:t>
-            </w:r>
-          </w:p>
-          <w:p>
-            <w:pPr>
-              <w:pStyle w:val="11"/>
+              <w:t>select * from blofin.vw_orders order by request;</w:t>
+            </w:r>
+          </w:p>
+          <w:p>
+            <w:pPr>
+              <w:pStyle w:val="12"/>
               <w:widowControl w:val="0"/>
               <w:bidi w:val="0"/>
               <w:jc w:val="both"/>
@@ -2658,12 +2612,12 @@
                 <w:rFonts w:hint="default"/>
                 <w:lang w:val="en-US" w:eastAsia="zh-CN"/>
               </w:rPr>
-              <w:t>select * from blofin.vw_orders order by request;</w:t>
-            </w:r>
-          </w:p>
-          <w:p>
-            <w:pPr>
-              <w:pStyle w:val="11"/>
+              <w:t>select * from blofin.vw_api_requests order by clientOrderId;</w:t>
+            </w:r>
+          </w:p>
+          <w:p>
+            <w:pPr>
+              <w:pStyle w:val="12"/>
               <w:widowControl w:val="0"/>
               <w:bidi w:val="0"/>
               <w:jc w:val="both"/>
@@ -2677,12 +2631,12 @@
                 <w:rFonts w:hint="default"/>
                 <w:lang w:val="en-US" w:eastAsia="zh-CN"/>
               </w:rPr>
-              <w:t>select * from blofin.vw_api_requests order by clientOrderId;</w:t>
-            </w:r>
-          </w:p>
-          <w:p>
-            <w:pPr>
-              <w:pStyle w:val="11"/>
+              <w:t xml:space="preserve">select (select count(*) from request) as request, </w:t>
+            </w:r>
+          </w:p>
+          <w:p>
+            <w:pPr>
+              <w:pStyle w:val="12"/>
               <w:widowControl w:val="0"/>
               <w:bidi w:val="0"/>
               <w:jc w:val="both"/>
@@ -2696,12 +2650,12 @@
                 <w:rFonts w:hint="default"/>
                 <w:lang w:val="en-US" w:eastAsia="zh-CN"/>
               </w:rPr>
-              <w:t xml:space="preserve">select (select count(*) from request) as request, </w:t>
-            </w:r>
-          </w:p>
-          <w:p>
-            <w:pPr>
-              <w:pStyle w:val="11"/>
+              <w:t xml:space="preserve">       (select count(*) from orders) as orders,</w:t>
+            </w:r>
+          </w:p>
+          <w:p>
+            <w:pPr>
+              <w:pStyle w:val="12"/>
               <w:widowControl w:val="0"/>
               <w:bidi w:val="0"/>
               <w:jc w:val="both"/>
@@ -2715,50 +2669,12 @@
                 <w:rFonts w:hint="default"/>
                 <w:lang w:val="en-US" w:eastAsia="zh-CN"/>
               </w:rPr>
-              <w:t xml:space="preserve">       (select count(*) from orders) as orders,</w:t>
-            </w:r>
-          </w:p>
-          <w:p>
-            <w:pPr>
-              <w:pStyle w:val="11"/>
-              <w:widowControl w:val="0"/>
-              <w:bidi w:val="0"/>
-              <w:jc w:val="both"/>
-              <w:rPr>
-                <w:rFonts w:hint="default"/>
-                <w:lang w:val="en-US" w:eastAsia="zh-CN"/>
-              </w:rPr>
-            </w:pPr>
-            <w:r>
-              <w:rPr>
-                <w:rFonts w:hint="default"/>
-                <w:lang w:val="en-US" w:eastAsia="zh-CN"/>
-              </w:rPr>
-              <w:t xml:space="preserve">       (select count(*) from vw_requests) as vw_requests,</w:t>
-            </w:r>
-          </w:p>
-          <w:p>
-            <w:pPr>
-              <w:pStyle w:val="11"/>
-              <w:widowControl w:val="0"/>
-              <w:bidi w:val="0"/>
-              <w:jc w:val="both"/>
-              <w:rPr>
-                <w:rFonts w:hint="default"/>
-                <w:lang w:val="en-US" w:eastAsia="zh-CN"/>
-              </w:rPr>
-            </w:pPr>
-            <w:r>
-              <w:rPr>
-                <w:rFonts w:hint="default"/>
-                <w:lang w:val="en-US" w:eastAsia="zh-CN"/>
-              </w:rPr>
               <w:t xml:space="preserve">       (select count(*) from vw_orders) as vw_orders,</w:t>
             </w:r>
           </w:p>
           <w:p>
             <w:pPr>
-              <w:pStyle w:val="11"/>
+              <w:pStyle w:val="12"/>
               <w:widowControl w:val="0"/>
               <w:bidi w:val="0"/>
               <w:jc w:val="both"/>
@@ -2813,7 +2729,7 @@
         </w:tc>
         <w:tc>
           <w:tcPr>
-            <w:tcW w:w="5906" w:type="dxa"/>
+            <w:tcW w:w="6048" w:type="dxa"/>
             <w:vAlign w:val="center"/>
           </w:tcPr>
           <w:p>
@@ -2846,9 +2762,9 @@
         </w:tc>
         <w:tc>
           <w:tcPr>
-            <w:tcW w:w="7611" w:type="dxa"/>
+            <w:tcW w:w="7469" w:type="dxa"/>
             <w:vMerge w:val="restart"/>
-            <w:shd w:val="clear" w:color="auto" w:fill="000000" w:themeFill="text1"/>
+            <w:shd w:val="clear" w:color="auto" w:fill="3A3737" w:themeFill="background2" w:themeFillShade="3F"/>
             <w:vAlign w:val="center"/>
           </w:tcPr>
           <w:p>
@@ -2859,9 +2775,9 @@
             <w:r>
               <w:drawing>
                 <wp:inline distT="0" distB="0" distL="114300" distR="114300">
-                  <wp:extent cx="4695190" cy="514350"/>
-                  <wp:effectExtent l="0" t="0" r="2540" b="0"/>
-                  <wp:docPr id="3" name="Picture 12"/>
+                  <wp:extent cx="4693285" cy="438785"/>
+                  <wp:effectExtent l="0" t="0" r="4445" b="6985"/>
+                  <wp:docPr id="3" name="Picture 10"/>
                   <wp:cNvGraphicFramePr>
                     <a:graphicFrameLocks xmlns:a="http://schemas.openxmlformats.org/drawingml/2006/main" noChangeAspect="1"/>
                   </wp:cNvGraphicFramePr>
@@ -2869,7 +2785,7 @@
                     <a:graphicData uri="http://schemas.openxmlformats.org/drawingml/2006/picture">
                       <pic:pic xmlns:pic="http://schemas.openxmlformats.org/drawingml/2006/picture">
                         <pic:nvPicPr>
-                          <pic:cNvPr id="3" name="Picture 12"/>
+                          <pic:cNvPr id="3" name="Picture 10"/>
                           <pic:cNvPicPr>
                             <a:picLocks noChangeAspect="1"/>
                           </pic:cNvPicPr>
@@ -2883,7 +2799,7 @@
                         <pic:spPr>
                           <a:xfrm>
                             <a:off x="0" y="0"/>
-                            <a:ext cx="4695190" cy="514350"/>
+                            <a:ext cx="4693285" cy="438785"/>
                           </a:xfrm>
                           <a:prstGeom prst="rect">
                             <a:avLst/>
@@ -3075,7 +2991,7 @@
         </w:tc>
         <w:tc>
           <w:tcPr>
-            <w:tcW w:w="5906" w:type="dxa"/>
+            <w:tcW w:w="6048" w:type="dxa"/>
             <w:vAlign w:val="center"/>
           </w:tcPr>
           <w:p>
@@ -3108,9 +3024,9 @@
         </w:tc>
         <w:tc>
           <w:tcPr>
-            <w:tcW w:w="7611" w:type="dxa"/>
+            <w:tcW w:w="7469" w:type="dxa"/>
             <w:vMerge w:val="continue"/>
-            <w:shd w:val="clear" w:color="auto" w:fill="000000" w:themeFill="text1"/>
+            <w:shd w:val="clear" w:color="auto" w:fill="3A3737" w:themeFill="background2" w:themeFillShade="3F"/>
             <w:vAlign w:val="center"/>
           </w:tcPr>
           <w:p>
@@ -3245,7 +3161,7 @@
         </w:tc>
         <w:tc>
           <w:tcPr>
-            <w:tcW w:w="5906" w:type="dxa"/>
+            <w:tcW w:w="6048" w:type="dxa"/>
             <w:vAlign w:val="center"/>
           </w:tcPr>
           <w:p>
@@ -3272,13 +3188,13 @@
                 <w:rFonts w:hint="default"/>
                 <w:lang w:val="en-US"/>
               </w:rPr>
-              <w:t>: All sheets contain exactly the same # of rows;</w:t>
-            </w:r>
-          </w:p>
-        </w:tc>
-        <w:tc>
-          <w:tcPr>
-            <w:tcW w:w="7611" w:type="dxa"/>
+              <w:t>: All counts equal the results of db query in (vi);</w:t>
+            </w:r>
+          </w:p>
+        </w:tc>
+        <w:tc>
+          <w:tcPr>
+            <w:tcW w:w="7469" w:type="dxa"/>
             <w:vMerge w:val="restart"/>
             <w:shd w:val="clear" w:color="auto" w:fill="auto"/>
             <w:vAlign w:val="center"/>
@@ -3291,9 +3207,9 @@
             <w:r>
               <w:drawing>
                 <wp:inline distT="0" distB="0" distL="114300" distR="114300">
-                  <wp:extent cx="4690110" cy="365760"/>
-                  <wp:effectExtent l="0" t="0" r="7620" b="11430"/>
-                  <wp:docPr id="4" name="Picture 13"/>
+                  <wp:extent cx="4691380" cy="426085"/>
+                  <wp:effectExtent l="0" t="0" r="6350" b="2540"/>
+                  <wp:docPr id="6" name="Picture 12"/>
                   <wp:cNvGraphicFramePr>
                     <a:graphicFrameLocks xmlns:a="http://schemas.openxmlformats.org/drawingml/2006/main" noChangeAspect="1"/>
                   </wp:cNvGraphicFramePr>
@@ -3301,7 +3217,7 @@
                     <a:graphicData uri="http://schemas.openxmlformats.org/drawingml/2006/picture">
                       <pic:pic xmlns:pic="http://schemas.openxmlformats.org/drawingml/2006/picture">
                         <pic:nvPicPr>
-                          <pic:cNvPr id="4" name="Picture 13"/>
+                          <pic:cNvPr id="6" name="Picture 12"/>
                           <pic:cNvPicPr>
                             <a:picLocks noChangeAspect="1"/>
                           </pic:cNvPicPr>
@@ -3315,7 +3231,7 @@
                         <pic:spPr>
                           <a:xfrm>
                             <a:off x="0" y="0"/>
-                            <a:ext cx="4690110" cy="365760"/>
+                            <a:ext cx="4691380" cy="426085"/>
                           </a:xfrm>
                           <a:prstGeom prst="rect">
                             <a:avLst/>
@@ -3507,7 +3423,7 @@
         </w:tc>
         <w:tc>
           <w:tcPr>
-            <w:tcW w:w="5906" w:type="dxa"/>
+            <w:tcW w:w="6048" w:type="dxa"/>
             <w:vAlign w:val="center"/>
           </w:tcPr>
           <w:p>
@@ -3536,13 +3452,13 @@
                 <w:rFonts w:hint="default"/>
                 <w:lang w:val="en-US"/>
               </w:rPr>
-              <w:t>: Not all sheets have exactly the same # of rows;</w:t>
-            </w:r>
-          </w:p>
-        </w:tc>
-        <w:tc>
-          <w:tcPr>
-            <w:tcW w:w="7611" w:type="dxa"/>
+              <w:t>: One or more counts do not match db query in (vi);</w:t>
+            </w:r>
+          </w:p>
+        </w:tc>
+        <w:tc>
+          <w:tcPr>
+            <w:tcW w:w="7469" w:type="dxa"/>
             <w:vMerge w:val="continue"/>
             <w:shd w:val="clear" w:color="auto" w:fill="auto"/>
             <w:vAlign w:val="center"/>
@@ -3586,7 +3502,7 @@
     <w:p/>
     <w:tbl>
       <w:tblPr>
-        <w:tblStyle w:val="10"/>
+        <w:tblStyle w:val="11"/>
         <w:tblW w:w="15567" w:type="dxa"/>
         <w:tblInd w:w="0" w:type="dxa"/>
         <w:tblBorders>
@@ -3610,8 +3526,8 @@
         <w:gridCol w:w="622"/>
         <w:gridCol w:w="98"/>
         <w:gridCol w:w="5531"/>
-        <w:gridCol w:w="280"/>
-        <w:gridCol w:w="3354"/>
+        <w:gridCol w:w="391"/>
+        <w:gridCol w:w="3243"/>
         <w:gridCol w:w="4459"/>
         <w:gridCol w:w="92"/>
         <w:gridCol w:w="1009"/>
@@ -3627,6 +3543,12 @@
             <w:insideH w:val="single" w:color="auto" w:sz="4" w:space="0"/>
             <w:insideV w:val="single" w:color="auto" w:sz="4" w:space="0"/>
           </w:tblBorders>
+          <w:tblCellMar>
+            <w:top w:w="0" w:type="dxa"/>
+            <w:left w:w="108" w:type="dxa"/>
+            <w:bottom w:w="0" w:type="dxa"/>
+            <w:right w:w="108" w:type="dxa"/>
+          </w:tblCellMar>
         </w:tblPrEx>
         <w:trPr>
           <w:gridBefore w:val="1"/>
@@ -5162,7 +5084,7 @@
           </w:tcPr>
           <w:p>
             <w:pPr>
-              <w:pStyle w:val="11"/>
+              <w:pStyle w:val="12"/>
               <w:widowControl w:val="0"/>
               <w:bidi w:val="0"/>
               <w:jc w:val="both"/>
@@ -5909,7 +5831,7 @@
           </w:tcPr>
           <w:p>
             <w:pPr>
-              <w:pStyle w:val="11"/>
+              <w:pStyle w:val="12"/>
               <w:widowControl w:val="0"/>
               <w:bidi w:val="0"/>
               <w:jc w:val="both"/>
@@ -5928,7 +5850,7 @@
           </w:p>
           <w:p>
             <w:pPr>
-              <w:pStyle w:val="11"/>
+              <w:pStyle w:val="12"/>
               <w:widowControl w:val="0"/>
               <w:bidi w:val="0"/>
               <w:jc w:val="both"/>
@@ -5947,7 +5869,7 @@
           </w:p>
           <w:p>
             <w:pPr>
-              <w:pStyle w:val="11"/>
+              <w:pStyle w:val="12"/>
               <w:widowControl w:val="0"/>
               <w:bidi w:val="0"/>
               <w:jc w:val="both"/>
@@ -5961,12 +5883,12 @@
                 <w:rFonts w:hint="default"/>
                 <w:lang w:val="en-US" w:eastAsia="zh-CN"/>
               </w:rPr>
-              <w:t>select * from blofin.vw_requests order by request;</w:t>
-            </w:r>
-          </w:p>
-          <w:p>
-            <w:pPr>
-              <w:pStyle w:val="11"/>
+              <w:t>select * from blofin.vw_orders order by request;</w:t>
+            </w:r>
+          </w:p>
+          <w:p>
+            <w:pPr>
+              <w:pStyle w:val="12"/>
               <w:widowControl w:val="0"/>
               <w:bidi w:val="0"/>
               <w:jc w:val="both"/>
@@ -5980,12 +5902,12 @@
                 <w:rFonts w:hint="default"/>
                 <w:lang w:val="en-US" w:eastAsia="zh-CN"/>
               </w:rPr>
-              <w:t>select * from blofin.vw_orders order by request;</w:t>
-            </w:r>
-          </w:p>
-          <w:p>
-            <w:pPr>
-              <w:pStyle w:val="11"/>
+              <w:t>select * from blofin.vw_api_requests order by clientOrderId;</w:t>
+            </w:r>
+          </w:p>
+          <w:p>
+            <w:pPr>
+              <w:pStyle w:val="12"/>
               <w:widowControl w:val="0"/>
               <w:bidi w:val="0"/>
               <w:jc w:val="both"/>
@@ -5999,12 +5921,12 @@
                 <w:rFonts w:hint="default"/>
                 <w:lang w:val="en-US" w:eastAsia="zh-CN"/>
               </w:rPr>
-              <w:t>select * from blofin.vw_api_requests order by clientOrderId;</w:t>
-            </w:r>
-          </w:p>
-          <w:p>
-            <w:pPr>
-              <w:pStyle w:val="11"/>
+              <w:t xml:space="preserve">select (select count(*) from request) as request, </w:t>
+            </w:r>
+          </w:p>
+          <w:p>
+            <w:pPr>
+              <w:pStyle w:val="12"/>
               <w:widowControl w:val="0"/>
               <w:bidi w:val="0"/>
               <w:jc w:val="both"/>
@@ -6018,12 +5940,12 @@
                 <w:rFonts w:hint="default"/>
                 <w:lang w:val="en-US" w:eastAsia="zh-CN"/>
               </w:rPr>
-              <w:t xml:space="preserve">select (select count(*) from request) as request, </w:t>
-            </w:r>
-          </w:p>
-          <w:p>
-            <w:pPr>
-              <w:pStyle w:val="11"/>
+              <w:t xml:space="preserve">       (select count(*) from orders) as orders,</w:t>
+            </w:r>
+          </w:p>
+          <w:p>
+            <w:pPr>
+              <w:pStyle w:val="12"/>
               <w:widowControl w:val="0"/>
               <w:bidi w:val="0"/>
               <w:jc w:val="both"/>
@@ -6037,50 +5959,12 @@
                 <w:rFonts w:hint="default"/>
                 <w:lang w:val="en-US" w:eastAsia="zh-CN"/>
               </w:rPr>
-              <w:t xml:space="preserve">       (select count(*) from orders) as orders,</w:t>
-            </w:r>
-          </w:p>
-          <w:p>
-            <w:pPr>
-              <w:pStyle w:val="11"/>
-              <w:widowControl w:val="0"/>
-              <w:bidi w:val="0"/>
-              <w:jc w:val="both"/>
-              <w:rPr>
-                <w:rFonts w:hint="default"/>
-                <w:lang w:val="en-US" w:eastAsia="zh-CN"/>
-              </w:rPr>
-            </w:pPr>
-            <w:r>
-              <w:rPr>
-                <w:rFonts w:hint="default"/>
-                <w:lang w:val="en-US" w:eastAsia="zh-CN"/>
-              </w:rPr>
-              <w:t xml:space="preserve">       (select count(*) from vw_requests) as vw_requests,</w:t>
-            </w:r>
-          </w:p>
-          <w:p>
-            <w:pPr>
-              <w:pStyle w:val="11"/>
-              <w:widowControl w:val="0"/>
-              <w:bidi w:val="0"/>
-              <w:jc w:val="both"/>
-              <w:rPr>
-                <w:rFonts w:hint="default"/>
-                <w:lang w:val="en-US" w:eastAsia="zh-CN"/>
-              </w:rPr>
-            </w:pPr>
-            <w:r>
-              <w:rPr>
-                <w:rFonts w:hint="default"/>
-                <w:lang w:val="en-US" w:eastAsia="zh-CN"/>
-              </w:rPr>
               <w:t xml:space="preserve">       (select count(*) from vw_orders) as vw_orders,</w:t>
             </w:r>
           </w:p>
           <w:p>
             <w:pPr>
-              <w:pStyle w:val="11"/>
+              <w:pStyle w:val="12"/>
               <w:widowControl w:val="0"/>
               <w:bidi w:val="0"/>
               <w:jc w:val="both"/>
@@ -6137,7 +6021,7 @@
         </w:tc>
         <w:tc>
           <w:tcPr>
-            <w:tcW w:w="5909" w:type="dxa"/>
+            <w:tcW w:w="6020" w:type="dxa"/>
             <w:gridSpan w:val="3"/>
             <w:vAlign w:val="center"/>
           </w:tcPr>
@@ -6171,10 +6055,10 @@
         </w:tc>
         <w:tc>
           <w:tcPr>
-            <w:tcW w:w="7905" w:type="dxa"/>
+            <w:tcW w:w="7794" w:type="dxa"/>
             <w:gridSpan w:val="3"/>
             <w:vMerge w:val="restart"/>
-            <w:shd w:val="clear" w:color="auto" w:fill="000000" w:themeFill="text1"/>
+            <w:shd w:val="clear" w:color="auto" w:fill="3A3737" w:themeFill="background2" w:themeFillShade="3F"/>
             <w:vAlign w:val="center"/>
           </w:tcPr>
           <w:p>
@@ -6185,9 +6069,9 @@
             <w:r>
               <w:drawing>
                 <wp:inline distT="0" distB="0" distL="114300" distR="114300">
-                  <wp:extent cx="4879975" cy="426720"/>
-                  <wp:effectExtent l="0" t="0" r="6350" b="1905"/>
-                  <wp:docPr id="5" name="Picture 14"/>
+                  <wp:extent cx="4879340" cy="483870"/>
+                  <wp:effectExtent l="0" t="0" r="6985" b="13335"/>
+                  <wp:docPr id="12" name="Picture 13"/>
                   <wp:cNvGraphicFramePr>
                     <a:graphicFrameLocks xmlns:a="http://schemas.openxmlformats.org/drawingml/2006/main" noChangeAspect="1"/>
                   </wp:cNvGraphicFramePr>
@@ -6195,7 +6079,7 @@
                     <a:graphicData uri="http://schemas.openxmlformats.org/drawingml/2006/picture">
                       <pic:pic xmlns:pic="http://schemas.openxmlformats.org/drawingml/2006/picture">
                         <pic:nvPicPr>
-                          <pic:cNvPr id="5" name="Picture 14"/>
+                          <pic:cNvPr id="12" name="Picture 13"/>
                           <pic:cNvPicPr>
                             <a:picLocks noChangeAspect="1"/>
                           </pic:cNvPicPr>
@@ -6209,7 +6093,7 @@
                         <pic:spPr>
                           <a:xfrm>
                             <a:off x="0" y="0"/>
-                            <a:ext cx="4879975" cy="426720"/>
+                            <a:ext cx="4879340" cy="483870"/>
                           </a:xfrm>
                           <a:prstGeom prst="rect">
                             <a:avLst/>
@@ -6403,7 +6287,7 @@
         </w:tc>
         <w:tc>
           <w:tcPr>
-            <w:tcW w:w="5909" w:type="dxa"/>
+            <w:tcW w:w="6020" w:type="dxa"/>
             <w:gridSpan w:val="3"/>
             <w:vAlign w:val="center"/>
           </w:tcPr>
@@ -6437,10 +6321,10 @@
         </w:tc>
         <w:tc>
           <w:tcPr>
-            <w:tcW w:w="7905" w:type="dxa"/>
+            <w:tcW w:w="7794" w:type="dxa"/>
             <w:gridSpan w:val="3"/>
             <w:vMerge w:val="continue"/>
-            <w:shd w:val="clear" w:color="auto" w:fill="000000" w:themeFill="text1"/>
+            <w:shd w:val="clear" w:color="auto" w:fill="3A3737" w:themeFill="background2" w:themeFillShade="3F"/>
             <w:vAlign w:val="center"/>
           </w:tcPr>
           <w:p>
@@ -6574,7 +6458,7 @@
         </w:tc>
         <w:tc>
           <w:tcPr>
-            <w:tcW w:w="5909" w:type="dxa"/>
+            <w:tcW w:w="6020" w:type="dxa"/>
             <w:gridSpan w:val="3"/>
             <w:vAlign w:val="center"/>
           </w:tcPr>
@@ -6602,30 +6486,13 @@
                 <w:rFonts w:hint="default"/>
                 <w:lang w:val="en-US"/>
               </w:rPr>
-              <w:t>: %</w:t>
-            </w:r>
-            <w:r>
-              <w:rPr>
-                <w:rFonts w:hint="default"/>
-                <w:i/>
-                <w:iCs/>
-                <w:u w:val="single"/>
-                <w:lang w:val="en-US"/>
-              </w:rPr>
-              <w:t xml:space="preserve">request% </w:t>
-            </w:r>
-            <w:r>
-              <w:rPr>
-                <w:rFonts w:hint="default"/>
-                <w:lang w:val="en-US"/>
-              </w:rPr>
-              <w:t>tables/views shall have +1 row;</w:t>
-            </w:r>
-          </w:p>
-        </w:tc>
-        <w:tc>
-          <w:tcPr>
-            <w:tcW w:w="7905" w:type="dxa"/>
+              <w:t>: All counts equal the results of db query in (xi);</w:t>
+            </w:r>
+          </w:p>
+        </w:tc>
+        <w:tc>
+          <w:tcPr>
+            <w:tcW w:w="7794" w:type="dxa"/>
             <w:gridSpan w:val="3"/>
             <w:vMerge w:val="restart"/>
             <w:shd w:val="clear" w:color="auto" w:fill="auto"/>
@@ -6639,9 +6506,9 @@
             <w:r>
               <w:drawing>
                 <wp:inline distT="0" distB="0" distL="114300" distR="114300">
-                  <wp:extent cx="4881880" cy="470535"/>
-                  <wp:effectExtent l="0" t="0" r="4445" b="9525"/>
-                  <wp:docPr id="6" name="Picture 15"/>
+                  <wp:extent cx="4881245" cy="481965"/>
+                  <wp:effectExtent l="0" t="0" r="5080" b="15240"/>
+                  <wp:docPr id="4" name="Picture 11"/>
                   <wp:cNvGraphicFramePr>
                     <a:graphicFrameLocks xmlns:a="http://schemas.openxmlformats.org/drawingml/2006/main" noChangeAspect="1"/>
                   </wp:cNvGraphicFramePr>
@@ -6649,7 +6516,7 @@
                     <a:graphicData uri="http://schemas.openxmlformats.org/drawingml/2006/picture">
                       <pic:pic xmlns:pic="http://schemas.openxmlformats.org/drawingml/2006/picture">
                         <pic:nvPicPr>
-                          <pic:cNvPr id="6" name="Picture 15"/>
+                          <pic:cNvPr id="4" name="Picture 11"/>
                           <pic:cNvPicPr>
                             <a:picLocks noChangeAspect="1"/>
                           </pic:cNvPicPr>
@@ -6663,7 +6530,7 @@
                         <pic:spPr>
                           <a:xfrm>
                             <a:off x="0" y="0"/>
-                            <a:ext cx="4881880" cy="470535"/>
+                            <a:ext cx="4881245" cy="481965"/>
                           </a:xfrm>
                           <a:prstGeom prst="rect">
                             <a:avLst/>
@@ -6857,7 +6724,7 @@
         </w:tc>
         <w:tc>
           <w:tcPr>
-            <w:tcW w:w="5909" w:type="dxa"/>
+            <w:tcW w:w="6020" w:type="dxa"/>
             <w:gridSpan w:val="3"/>
             <w:vAlign w:val="center"/>
           </w:tcPr>
@@ -6887,13 +6754,13 @@
                 <w:rFonts w:hint="default"/>
                 <w:lang w:val="en-US"/>
               </w:rPr>
-              <w:t>: All sheets have exactly the same # of rows;</w:t>
-            </w:r>
-          </w:p>
-        </w:tc>
-        <w:tc>
-          <w:tcPr>
-            <w:tcW w:w="7905" w:type="dxa"/>
+              <w:t>: One or more counts do not match db query in (xi);</w:t>
+            </w:r>
+          </w:p>
+        </w:tc>
+        <w:tc>
+          <w:tcPr>
+            <w:tcW w:w="7794" w:type="dxa"/>
             <w:gridSpan w:val="3"/>
             <w:vMerge w:val="continue"/>
             <w:shd w:val="clear" w:color="auto" w:fill="auto"/>
@@ -6946,7 +6813,7 @@
     </w:p>
     <w:tbl>
       <w:tblPr>
-        <w:tblStyle w:val="10"/>
+        <w:tblStyle w:val="11"/>
         <w:tblW w:w="15660" w:type="dxa"/>
         <w:tblInd w:w="0" w:type="dxa"/>
         <w:tblBorders>
@@ -6967,8 +6834,8 @@
       </w:tblPr>
       <w:tblGrid>
         <w:gridCol w:w="720"/>
-        <w:gridCol w:w="5920"/>
-        <w:gridCol w:w="7894"/>
+        <w:gridCol w:w="6057"/>
+        <w:gridCol w:w="7757"/>
         <w:gridCol w:w="1126"/>
       </w:tblGrid>
       <w:tr>
@@ -7083,7 +6950,7 @@
           </w:tcPr>
           <w:p>
             <w:pPr>
-              <w:pStyle w:val="11"/>
+              <w:pStyle w:val="12"/>
               <w:widowControl w:val="0"/>
               <w:bidi w:val="0"/>
               <w:jc w:val="both"/>
@@ -7137,13 +7004,13 @@
         </w:tc>
         <w:tc>
           <w:tcPr>
-            <w:tcW w:w="5920" w:type="dxa"/>
-            <w:vAlign w:val="center"/>
-          </w:tcPr>
-          <w:p>
-            <w:pPr>
-              <w:widowControl w:val="0"/>
-              <w:ind w:left="200" w:leftChars="100" w:firstLine="0" w:firstLineChars="0"/>
+            <w:tcW w:w="6057" w:type="dxa"/>
+            <w:vAlign w:val="center"/>
+          </w:tcPr>
+          <w:p>
+            <w:pPr>
+              <w:widowControl w:val="0"/>
+              <w:ind w:left="806" w:leftChars="100" w:hanging="606" w:hangingChars="302"/>
               <w:jc w:val="both"/>
               <w:rPr>
                 <w:rFonts w:hint="default"/>
@@ -7164,30 +7031,13 @@
                 <w:rFonts w:hint="default"/>
                 <w:lang w:val="en-US"/>
               </w:rPr>
-              <w:t>: %</w:t>
-            </w:r>
-            <w:r>
-              <w:rPr>
-                <w:rFonts w:hint="default"/>
-                <w:i/>
-                <w:iCs/>
-                <w:u w:val="single"/>
-                <w:lang w:val="en-US"/>
-              </w:rPr>
-              <w:t xml:space="preserve">request% </w:t>
-            </w:r>
-            <w:r>
-              <w:rPr>
-                <w:rFonts w:hint="default"/>
-                <w:lang w:val="en-US"/>
-              </w:rPr>
-              <w:t>tables/views shall have +1 row;</w:t>
-            </w:r>
-          </w:p>
-        </w:tc>
-        <w:tc>
-          <w:tcPr>
-            <w:tcW w:w="7894" w:type="dxa"/>
+              <w:t>: No more than one (1) change &amp; three (3) inserts;</w:t>
+            </w:r>
+          </w:p>
+        </w:tc>
+        <w:tc>
+          <w:tcPr>
+            <w:tcW w:w="7757" w:type="dxa"/>
             <w:vMerge w:val="restart"/>
             <w:shd w:val="clear" w:color="auto" w:fill="FFFFFF" w:themeFill="background1"/>
             <w:vAlign w:val="center"/>
@@ -7200,8 +7050,8 @@
             <w:r>
               <w:drawing>
                 <wp:inline distT="0" distB="0" distL="114300" distR="114300">
-                  <wp:extent cx="4908550" cy="610870"/>
-                  <wp:effectExtent l="0" t="0" r="12065" b="6350"/>
+                  <wp:extent cx="4819015" cy="600075"/>
+                  <wp:effectExtent l="0" t="0" r="15875" b="0"/>
                   <wp:docPr id="2" name="Picture 9"/>
                   <wp:cNvGraphicFramePr>
                     <a:graphicFrameLocks xmlns:a="http://schemas.openxmlformats.org/drawingml/2006/main" noChangeAspect="1"/>
@@ -7224,7 +7074,7 @@
                         <pic:spPr>
                           <a:xfrm>
                             <a:off x="0" y="0"/>
-                            <a:ext cx="4908550" cy="610870"/>
+                            <a:ext cx="4819015" cy="600075"/>
                           </a:xfrm>
                           <a:prstGeom prst="rect">
                             <a:avLst/>
@@ -7416,7 +7266,7 @@
         </w:tc>
         <w:tc>
           <w:tcPr>
-            <w:tcW w:w="5920" w:type="dxa"/>
+            <w:tcW w:w="6057" w:type="dxa"/>
             <w:vAlign w:val="center"/>
           </w:tcPr>
           <w:p>
@@ -7445,13 +7295,13 @@
                 <w:rFonts w:hint="default"/>
                 <w:lang w:val="en-US"/>
               </w:rPr>
-              <w:t>: All sheets have exactly the same # of rows;</w:t>
-            </w:r>
-          </w:p>
-        </w:tc>
-        <w:tc>
-          <w:tcPr>
-            <w:tcW w:w="7894" w:type="dxa"/>
+              <w:t>: More than one (1) change and/or three (3) inserts;</w:t>
+            </w:r>
+          </w:p>
+        </w:tc>
+        <w:tc>
+          <w:tcPr>
+            <w:tcW w:w="7757" w:type="dxa"/>
             <w:vMerge w:val="continue"/>
             <w:shd w:val="clear" w:color="auto" w:fill="FFFFFF" w:themeFill="background1"/>
             <w:vAlign w:val="center"/>
@@ -7565,7 +7415,7 @@
     </w:p>
     <w:tbl>
       <w:tblPr>
-        <w:tblStyle w:val="10"/>
+        <w:tblStyle w:val="11"/>
         <w:tblW w:w="0" w:type="auto"/>
         <w:tblInd w:w="0" w:type="dxa"/>
         <w:tblBorders>
@@ -7803,7 +7653,7 @@
           </w:tcPr>
           <w:p>
             <w:pPr>
-              <w:pStyle w:val="11"/>
+              <w:pStyle w:val="12"/>
               <w:widowControl w:val="0"/>
               <w:bidi w:val="0"/>
               <w:jc w:val="both"/>
@@ -8609,7 +8459,7 @@
           </w:tcPr>
           <w:p>
             <w:pPr>
-              <w:pStyle w:val="11"/>
+              <w:pStyle w:val="12"/>
               <w:widowControl w:val="0"/>
               <w:bidi w:val="0"/>
               <w:jc w:val="both"/>
@@ -8628,7 +8478,7 @@
           </w:p>
           <w:p>
             <w:pPr>
-              <w:pStyle w:val="11"/>
+              <w:pStyle w:val="12"/>
               <w:widowControl w:val="0"/>
               <w:bidi w:val="0"/>
               <w:jc w:val="both"/>
@@ -8647,7 +8497,7 @@
           </w:p>
           <w:p>
             <w:pPr>
-              <w:pStyle w:val="11"/>
+              <w:pStyle w:val="12"/>
               <w:widowControl w:val="0"/>
               <w:bidi w:val="0"/>
               <w:jc w:val="both"/>
@@ -8661,12 +8511,12 @@
                 <w:rFonts w:hint="default"/>
                 <w:lang w:val="en-US" w:eastAsia="zh-CN"/>
               </w:rPr>
-              <w:t>select * from blofin.vw_requests order by request;</w:t>
-            </w:r>
-          </w:p>
-          <w:p>
-            <w:pPr>
-              <w:pStyle w:val="11"/>
+              <w:t>select * from blofin.vw_orders order by request;</w:t>
+            </w:r>
+          </w:p>
+          <w:p>
+            <w:pPr>
+              <w:pStyle w:val="12"/>
               <w:widowControl w:val="0"/>
               <w:bidi w:val="0"/>
               <w:jc w:val="both"/>
@@ -8680,12 +8530,12 @@
                 <w:rFonts w:hint="default"/>
                 <w:lang w:val="en-US" w:eastAsia="zh-CN"/>
               </w:rPr>
-              <w:t>select * from blofin.vw_orders order by request;</w:t>
-            </w:r>
-          </w:p>
-          <w:p>
-            <w:pPr>
-              <w:pStyle w:val="11"/>
+              <w:t>select * from blofin.vw_api_requests order by clientOrderId;</w:t>
+            </w:r>
+          </w:p>
+          <w:p>
+            <w:pPr>
+              <w:pStyle w:val="12"/>
               <w:widowControl w:val="0"/>
               <w:bidi w:val="0"/>
               <w:jc w:val="both"/>
@@ -8699,12 +8549,12 @@
                 <w:rFonts w:hint="default"/>
                 <w:lang w:val="en-US" w:eastAsia="zh-CN"/>
               </w:rPr>
-              <w:t>select * from blofin.vw_api_requests order by clientOrderId;</w:t>
-            </w:r>
-          </w:p>
-          <w:p>
-            <w:pPr>
-              <w:pStyle w:val="11"/>
+              <w:t xml:space="preserve">select (select count(*) from request) as request, </w:t>
+            </w:r>
+          </w:p>
+          <w:p>
+            <w:pPr>
+              <w:pStyle w:val="12"/>
               <w:widowControl w:val="0"/>
               <w:bidi w:val="0"/>
               <w:jc w:val="both"/>
@@ -8718,12 +8568,12 @@
                 <w:rFonts w:hint="default"/>
                 <w:lang w:val="en-US" w:eastAsia="zh-CN"/>
               </w:rPr>
-              <w:t xml:space="preserve">select (select count(*) from request) as request, </w:t>
-            </w:r>
-          </w:p>
-          <w:p>
-            <w:pPr>
-              <w:pStyle w:val="11"/>
+              <w:t xml:space="preserve">       (select count(*) from orders) as orders,</w:t>
+            </w:r>
+          </w:p>
+          <w:p>
+            <w:pPr>
+              <w:pStyle w:val="12"/>
               <w:widowControl w:val="0"/>
               <w:bidi w:val="0"/>
               <w:jc w:val="both"/>
@@ -8737,50 +8587,12 @@
                 <w:rFonts w:hint="default"/>
                 <w:lang w:val="en-US" w:eastAsia="zh-CN"/>
               </w:rPr>
-              <w:t xml:space="preserve">       (select count(*) from orders) as orders,</w:t>
-            </w:r>
-          </w:p>
-          <w:p>
-            <w:pPr>
-              <w:pStyle w:val="11"/>
-              <w:widowControl w:val="0"/>
-              <w:bidi w:val="0"/>
-              <w:jc w:val="both"/>
-              <w:rPr>
-                <w:rFonts w:hint="default"/>
-                <w:lang w:val="en-US" w:eastAsia="zh-CN"/>
-              </w:rPr>
-            </w:pPr>
-            <w:r>
-              <w:rPr>
-                <w:rFonts w:hint="default"/>
-                <w:lang w:val="en-US" w:eastAsia="zh-CN"/>
-              </w:rPr>
-              <w:t xml:space="preserve">       (select count(*) from vw_requests) as vw_requests,</w:t>
-            </w:r>
-          </w:p>
-          <w:p>
-            <w:pPr>
-              <w:pStyle w:val="11"/>
-              <w:widowControl w:val="0"/>
-              <w:bidi w:val="0"/>
-              <w:jc w:val="both"/>
-              <w:rPr>
-                <w:rFonts w:hint="default"/>
-                <w:lang w:val="en-US" w:eastAsia="zh-CN"/>
-              </w:rPr>
-            </w:pPr>
-            <w:r>
-              <w:rPr>
-                <w:rFonts w:hint="default"/>
-                <w:lang w:val="en-US" w:eastAsia="zh-CN"/>
-              </w:rPr>
               <w:t xml:space="preserve">       (select count(*) from vw_orders) as vw_orders,</w:t>
             </w:r>
           </w:p>
           <w:p>
             <w:pPr>
-              <w:pStyle w:val="11"/>
+              <w:pStyle w:val="12"/>
               <w:widowControl w:val="0"/>
               <w:bidi w:val="0"/>
               <w:jc w:val="both"/>
@@ -10051,7 +9863,7 @@
     <w:p/>
     <w:tbl>
       <w:tblPr>
-        <w:tblStyle w:val="10"/>
+        <w:tblStyle w:val="11"/>
         <w:tblW w:w="0" w:type="auto"/>
         <w:tblInd w:w="0" w:type="dxa"/>
         <w:tblBorders>
@@ -10188,7 +10000,7 @@
           </w:tcPr>
           <w:p>
             <w:pPr>
-              <w:pStyle w:val="11"/>
+              <w:pStyle w:val="12"/>
               <w:widowControl w:val="0"/>
               <w:bidi w:val="0"/>
               <w:jc w:val="both"/>
@@ -10261,7 +10073,7 @@
           <w:p>
             <w:pPr>
               <w:widowControl w:val="0"/>
-              <w:ind w:left="200" w:leftChars="100" w:firstLine="0" w:firstLineChars="0"/>
+              <w:ind w:left="806" w:leftChars="100" w:hanging="606" w:hangingChars="302"/>
               <w:jc w:val="both"/>
               <w:rPr>
                 <w:rFonts w:hint="default"/>
@@ -10282,24 +10094,7 @@
                 <w:rFonts w:hint="default"/>
                 <w:lang w:val="en-US"/>
               </w:rPr>
-              <w:t>: %</w:t>
-            </w:r>
-            <w:r>
-              <w:rPr>
-                <w:rFonts w:hint="default"/>
-                <w:i/>
-                <w:iCs/>
-                <w:u w:val="single"/>
-                <w:lang w:val="en-US"/>
-              </w:rPr>
-              <w:t xml:space="preserve">orders% </w:t>
-            </w:r>
-            <w:r>
-              <w:rPr>
-                <w:rFonts w:hint="default"/>
-                <w:lang w:val="en-US"/>
-              </w:rPr>
-              <w:t>tables/views shall have +1 row;</w:t>
+              <w:t>: Exactly four (4) changes &amp; three (2) inserts;</w:t>
             </w:r>
           </w:p>
         </w:tc>
@@ -10563,23 +10358,7 @@
                 <w:rFonts w:hint="default"/>
                 <w:lang w:val="en-US"/>
               </w:rPr>
-              <w:t xml:space="preserve">: A sheet or sheets </w:t>
-            </w:r>
-            <w:r>
-              <w:rPr>
-                <w:rFonts w:hint="default"/>
-                <w:b/>
-                <w:bCs/>
-                <w:lang w:val="en-US"/>
-              </w:rPr>
-              <w:t>do not</w:t>
-            </w:r>
-            <w:r>
-              <w:rPr>
-                <w:rFonts w:hint="default"/>
-                <w:lang w:val="en-US"/>
-              </w:rPr>
-              <w:t xml:space="preserve"> have the same # of rows;</w:t>
+              <w:t>: More than four (4) change and/or two (2) inserts;</w:t>
             </w:r>
           </w:p>
         </w:tc>
@@ -10699,7 +10478,7 @@
     </w:p>
     <w:tbl>
       <w:tblPr>
-        <w:tblStyle w:val="10"/>
+        <w:tblStyle w:val="11"/>
         <w:tblW w:w="15660" w:type="dxa"/>
         <w:tblInd w:w="0" w:type="dxa"/>
         <w:tblBorders>
@@ -10804,6 +10583,12 @@
             <w:insideH w:val="single" w:color="auto" w:sz="4" w:space="0"/>
             <w:insideV w:val="single" w:color="auto" w:sz="4" w:space="0"/>
           </w:tblBorders>
+          <w:tblCellMar>
+            <w:top w:w="0" w:type="dxa"/>
+            <w:left w:w="108" w:type="dxa"/>
+            <w:bottom w:w="0" w:type="dxa"/>
+            <w:right w:w="108" w:type="dxa"/>
+          </w:tblCellMar>
         </w:tblPrEx>
         <w:trPr>
           <w:gridAfter w:val="1"/>
@@ -10836,7 +10621,7 @@
           </w:tcPr>
           <w:p>
             <w:pPr>
-              <w:pStyle w:val="11"/>
+              <w:pStyle w:val="12"/>
               <w:widowControl w:val="0"/>
               <w:bidi w:val="0"/>
               <w:jc w:val="both"/>
@@ -11639,6 +11424,12 @@
             <w:insideH w:val="single" w:color="auto" w:sz="4" w:space="0"/>
             <w:insideV w:val="single" w:color="auto" w:sz="4" w:space="0"/>
           </w:tblBorders>
+          <w:tblCellMar>
+            <w:top w:w="0" w:type="dxa"/>
+            <w:left w:w="108" w:type="dxa"/>
+            <w:bottom w:w="0" w:type="dxa"/>
+            <w:right w:w="108" w:type="dxa"/>
+          </w:tblCellMar>
         </w:tblPrEx>
         <w:trPr>
           <w:gridAfter w:val="1"/>
@@ -11805,6 +11596,12 @@
             <w:insideH w:val="single" w:color="auto" w:sz="4" w:space="0"/>
             <w:insideV w:val="single" w:color="auto" w:sz="4" w:space="0"/>
           </w:tblBorders>
+          <w:tblCellMar>
+            <w:top w:w="0" w:type="dxa"/>
+            <w:left w:w="108" w:type="dxa"/>
+            <w:bottom w:w="0" w:type="dxa"/>
+            <w:right w:w="108" w:type="dxa"/>
+          </w:tblCellMar>
         </w:tblPrEx>
         <w:trPr>
           <w:trHeight w:val="864" w:hRule="atLeast"/>
@@ -11937,7 +11734,7 @@
           </w:tcPr>
           <w:p>
             <w:pPr>
-              <w:pStyle w:val="11"/>
+              <w:pStyle w:val="12"/>
               <w:widowControl w:val="0"/>
               <w:bidi w:val="0"/>
               <w:jc w:val="both"/>
@@ -11956,7 +11753,7 @@
           </w:p>
           <w:p>
             <w:pPr>
-              <w:pStyle w:val="11"/>
+              <w:pStyle w:val="12"/>
               <w:widowControl w:val="0"/>
               <w:bidi w:val="0"/>
               <w:jc w:val="both"/>
@@ -11975,7 +11772,7 @@
           </w:p>
           <w:p>
             <w:pPr>
-              <w:pStyle w:val="11"/>
+              <w:pStyle w:val="12"/>
               <w:widowControl w:val="0"/>
               <w:bidi w:val="0"/>
               <w:jc w:val="both"/>
@@ -11989,12 +11786,12 @@
                 <w:rFonts w:hint="default"/>
                 <w:lang w:val="en-US" w:eastAsia="zh-CN"/>
               </w:rPr>
-              <w:t>select * from blofin.vw_requests order by request;</w:t>
-            </w:r>
-          </w:p>
-          <w:p>
-            <w:pPr>
-              <w:pStyle w:val="11"/>
+              <w:t>select * from blofin.vw_orders order by request;</w:t>
+            </w:r>
+          </w:p>
+          <w:p>
+            <w:pPr>
+              <w:pStyle w:val="12"/>
               <w:widowControl w:val="0"/>
               <w:bidi w:val="0"/>
               <w:jc w:val="both"/>
@@ -12008,12 +11805,12 @@
                 <w:rFonts w:hint="default"/>
                 <w:lang w:val="en-US" w:eastAsia="zh-CN"/>
               </w:rPr>
-              <w:t>select * from blofin.vw_orders order by request;</w:t>
-            </w:r>
-          </w:p>
-          <w:p>
-            <w:pPr>
-              <w:pStyle w:val="11"/>
+              <w:t>select * from blofin.vw_api_requests order by clientOrderId;</w:t>
+            </w:r>
+          </w:p>
+          <w:p>
+            <w:pPr>
+              <w:pStyle w:val="12"/>
               <w:widowControl w:val="0"/>
               <w:bidi w:val="0"/>
               <w:jc w:val="both"/>
@@ -12027,12 +11824,12 @@
                 <w:rFonts w:hint="default"/>
                 <w:lang w:val="en-US" w:eastAsia="zh-CN"/>
               </w:rPr>
-              <w:t>select * from blofin.vw_api_requests order by clientOrderId;</w:t>
-            </w:r>
-          </w:p>
-          <w:p>
-            <w:pPr>
-              <w:pStyle w:val="11"/>
+              <w:t xml:space="preserve">select (select count(*) from request) as request, </w:t>
+            </w:r>
+          </w:p>
+          <w:p>
+            <w:pPr>
+              <w:pStyle w:val="12"/>
               <w:widowControl w:val="0"/>
               <w:bidi w:val="0"/>
               <w:jc w:val="both"/>
@@ -12046,12 +11843,12 @@
                 <w:rFonts w:hint="default"/>
                 <w:lang w:val="en-US" w:eastAsia="zh-CN"/>
               </w:rPr>
-              <w:t xml:space="preserve">select (select count(*) from request) as request, </w:t>
-            </w:r>
-          </w:p>
-          <w:p>
-            <w:pPr>
-              <w:pStyle w:val="11"/>
+              <w:t xml:space="preserve">       (select count(*) from orders) as orders,</w:t>
+            </w:r>
+          </w:p>
+          <w:p>
+            <w:pPr>
+              <w:pStyle w:val="12"/>
               <w:widowControl w:val="0"/>
               <w:bidi w:val="0"/>
               <w:jc w:val="both"/>
@@ -12065,50 +11862,12 @@
                 <w:rFonts w:hint="default"/>
                 <w:lang w:val="en-US" w:eastAsia="zh-CN"/>
               </w:rPr>
-              <w:t xml:space="preserve">       (select count(*) from orders) as orders,</w:t>
-            </w:r>
-          </w:p>
-          <w:p>
-            <w:pPr>
-              <w:pStyle w:val="11"/>
-              <w:widowControl w:val="0"/>
-              <w:bidi w:val="0"/>
-              <w:jc w:val="both"/>
-              <w:rPr>
-                <w:rFonts w:hint="default"/>
-                <w:lang w:val="en-US" w:eastAsia="zh-CN"/>
-              </w:rPr>
-            </w:pPr>
-            <w:r>
-              <w:rPr>
-                <w:rFonts w:hint="default"/>
-                <w:lang w:val="en-US" w:eastAsia="zh-CN"/>
-              </w:rPr>
-              <w:t xml:space="preserve">       (select count(*) from vw_requests) as vw_requests,</w:t>
-            </w:r>
-          </w:p>
-          <w:p>
-            <w:pPr>
-              <w:pStyle w:val="11"/>
-              <w:widowControl w:val="0"/>
-              <w:bidi w:val="0"/>
-              <w:jc w:val="both"/>
-              <w:rPr>
-                <w:rFonts w:hint="default"/>
-                <w:lang w:val="en-US" w:eastAsia="zh-CN"/>
-              </w:rPr>
-            </w:pPr>
-            <w:r>
-              <w:rPr>
-                <w:rFonts w:hint="default"/>
-                <w:lang w:val="en-US" w:eastAsia="zh-CN"/>
-              </w:rPr>
               <w:t xml:space="preserve">       (select count(*) from vw_orders) as vw_orders,</w:t>
             </w:r>
           </w:p>
           <w:p>
             <w:pPr>
-              <w:pStyle w:val="11"/>
+              <w:pStyle w:val="12"/>
               <w:widowControl w:val="0"/>
               <w:bidi w:val="0"/>
               <w:jc w:val="both"/>
@@ -12138,6 +11897,12 @@
             <w:insideH w:val="single" w:color="auto" w:sz="4" w:space="0"/>
             <w:insideV w:val="single" w:color="auto" w:sz="4" w:space="0"/>
           </w:tblBorders>
+          <w:tblCellMar>
+            <w:top w:w="0" w:type="dxa"/>
+            <w:left w:w="108" w:type="dxa"/>
+            <w:bottom w:w="0" w:type="dxa"/>
+            <w:right w:w="108" w:type="dxa"/>
+          </w:tblCellMar>
         </w:tblPrEx>
         <w:trPr>
           <w:trHeight w:val="576" w:hRule="atLeast"/>
@@ -12500,6 +12265,12 @@
             <w:insideH w:val="single" w:color="auto" w:sz="4" w:space="0"/>
             <w:insideV w:val="single" w:color="auto" w:sz="4" w:space="0"/>
           </w:tblBorders>
+          <w:tblCellMar>
+            <w:top w:w="0" w:type="dxa"/>
+            <w:left w:w="108" w:type="dxa"/>
+            <w:bottom w:w="0" w:type="dxa"/>
+            <w:right w:w="108" w:type="dxa"/>
+          </w:tblCellMar>
         </w:tblPrEx>
         <w:trPr>
           <w:trHeight w:val="720" w:hRule="atLeast"/>
@@ -12822,6 +12593,12 @@
             <w:insideH w:val="single" w:color="auto" w:sz="4" w:space="0"/>
             <w:insideV w:val="single" w:color="auto" w:sz="4" w:space="0"/>
           </w:tblBorders>
+          <w:tblCellMar>
+            <w:top w:w="0" w:type="dxa"/>
+            <w:left w:w="108" w:type="dxa"/>
+            <w:bottom w:w="0" w:type="dxa"/>
+            <w:right w:w="108" w:type="dxa"/>
+          </w:tblCellMar>
         </w:tblPrEx>
         <w:trPr>
           <w:trHeight w:val="576" w:hRule="atLeast"/>
@@ -12930,7 +12707,7 @@
     </w:p>
     <w:tbl>
       <w:tblPr>
-        <w:tblStyle w:val="10"/>
+        <w:tblStyle w:val="11"/>
         <w:tblW w:w="15660" w:type="dxa"/>
         <w:tblInd w:w="0" w:type="dxa"/>
         <w:tblBorders>
@@ -13067,7 +12844,7 @@
           </w:tcPr>
           <w:p>
             <w:pPr>
-              <w:pStyle w:val="11"/>
+              <w:pStyle w:val="12"/>
               <w:widowControl w:val="0"/>
               <w:bidi w:val="0"/>
               <w:jc w:val="both"/>
@@ -13128,6 +12905,12 @@
             <w:insideH w:val="single" w:color="auto" w:sz="4" w:space="0"/>
             <w:insideV w:val="single" w:color="auto" w:sz="4" w:space="0"/>
           </w:tblBorders>
+          <w:tblCellMar>
+            <w:top w:w="0" w:type="dxa"/>
+            <w:left w:w="108" w:type="dxa"/>
+            <w:bottom w:w="0" w:type="dxa"/>
+            <w:right w:w="108" w:type="dxa"/>
+          </w:tblCellMar>
         </w:tblPrEx>
         <w:trPr>
           <w:trHeight w:val="576" w:hRule="atLeast"/>
@@ -13384,6 +13167,12 @@
             <w:insideH w:val="single" w:color="auto" w:sz="4" w:space="0"/>
             <w:insideV w:val="single" w:color="auto" w:sz="4" w:space="0"/>
           </w:tblBorders>
+          <w:tblCellMar>
+            <w:top w:w="0" w:type="dxa"/>
+            <w:left w:w="108" w:type="dxa"/>
+            <w:bottom w:w="0" w:type="dxa"/>
+            <w:right w:w="108" w:type="dxa"/>
+          </w:tblCellMar>
         </w:tblPrEx>
         <w:trPr>
           <w:trHeight w:val="576" w:hRule="atLeast"/>
@@ -13553,7 +13342,7 @@
     </w:p>
     <w:tbl>
       <w:tblPr>
-        <w:tblStyle w:val="10"/>
+        <w:tblStyle w:val="11"/>
         <w:tblW w:w="0" w:type="auto"/>
         <w:tblInd w:w="0" w:type="dxa"/>
         <w:tblBorders>
@@ -13781,7 +13570,6 @@
                 <w:lang w:val="en-US"/>
               </w:rPr>
             </w:pPr>
-            <w:bookmarkStart w:id="0" w:name="_GoBack"/>
           </w:p>
         </w:tc>
         <w:tc>
@@ -13792,7 +13580,7 @@
           </w:tcPr>
           <w:p>
             <w:pPr>
-              <w:pStyle w:val="11"/>
+              <w:pStyle w:val="12"/>
               <w:widowControl w:val="0"/>
               <w:bidi w:val="0"/>
               <w:jc w:val="both"/>
@@ -13813,7 +13601,6 @@
           </w:p>
         </w:tc>
       </w:tr>
-      <w:bookmarkEnd w:id="0"/>
       <w:tr>
         <w:tblPrEx>
           <w:tblBorders>
@@ -15011,7 +14798,7 @@
           </w:tcPr>
           <w:p>
             <w:pPr>
-              <w:pStyle w:val="11"/>
+              <w:pStyle w:val="12"/>
               <w:widowControl w:val="0"/>
               <w:bidi w:val="0"/>
               <w:jc w:val="both"/>
@@ -15030,7 +14817,7 @@
           </w:p>
           <w:p>
             <w:pPr>
-              <w:pStyle w:val="11"/>
+              <w:pStyle w:val="12"/>
               <w:widowControl w:val="0"/>
               <w:bidi w:val="0"/>
               <w:jc w:val="both"/>
@@ -15049,7 +14836,7 @@
           </w:p>
           <w:p>
             <w:pPr>
-              <w:pStyle w:val="11"/>
+              <w:pStyle w:val="12"/>
               <w:widowControl w:val="0"/>
               <w:bidi w:val="0"/>
               <w:jc w:val="both"/>
@@ -15063,12 +14850,12 @@
                 <w:rFonts w:hint="default"/>
                 <w:lang w:val="en-US" w:eastAsia="zh-CN"/>
               </w:rPr>
-              <w:t>select * from blofin.vw_requests order by request;</w:t>
-            </w:r>
-          </w:p>
-          <w:p>
-            <w:pPr>
-              <w:pStyle w:val="11"/>
+              <w:t>select * from blofin.vw_orders order by request;</w:t>
+            </w:r>
+          </w:p>
+          <w:p>
+            <w:pPr>
+              <w:pStyle w:val="12"/>
               <w:widowControl w:val="0"/>
               <w:bidi w:val="0"/>
               <w:jc w:val="both"/>
@@ -15082,12 +14869,12 @@
                 <w:rFonts w:hint="default"/>
                 <w:lang w:val="en-US" w:eastAsia="zh-CN"/>
               </w:rPr>
-              <w:t>select * from blofin.vw_orders order by request;</w:t>
-            </w:r>
-          </w:p>
-          <w:p>
-            <w:pPr>
-              <w:pStyle w:val="11"/>
+              <w:t>select * from blofin.vw_api_requests order by clientOrderId;</w:t>
+            </w:r>
+          </w:p>
+          <w:p>
+            <w:pPr>
+              <w:pStyle w:val="12"/>
               <w:widowControl w:val="0"/>
               <w:bidi w:val="0"/>
               <w:jc w:val="both"/>
@@ -15101,12 +14888,12 @@
                 <w:rFonts w:hint="default"/>
                 <w:lang w:val="en-US" w:eastAsia="zh-CN"/>
               </w:rPr>
-              <w:t>select * from blofin.vw_api_requests order by clientOrderId;</w:t>
-            </w:r>
-          </w:p>
-          <w:p>
-            <w:pPr>
-              <w:pStyle w:val="11"/>
+              <w:t xml:space="preserve">select (select count(*) from request) as request, </w:t>
+            </w:r>
+          </w:p>
+          <w:p>
+            <w:pPr>
+              <w:pStyle w:val="12"/>
               <w:widowControl w:val="0"/>
               <w:bidi w:val="0"/>
               <w:jc w:val="both"/>
@@ -15120,12 +14907,12 @@
                 <w:rFonts w:hint="default"/>
                 <w:lang w:val="en-US" w:eastAsia="zh-CN"/>
               </w:rPr>
-              <w:t xml:space="preserve">select (select count(*) from request) as request, </w:t>
-            </w:r>
-          </w:p>
-          <w:p>
-            <w:pPr>
-              <w:pStyle w:val="11"/>
+              <w:t xml:space="preserve">       (select count(*) from orders) as orders,</w:t>
+            </w:r>
+          </w:p>
+          <w:p>
+            <w:pPr>
+              <w:pStyle w:val="12"/>
               <w:widowControl w:val="0"/>
               <w:bidi w:val="0"/>
               <w:jc w:val="both"/>
@@ -15139,50 +14926,12 @@
                 <w:rFonts w:hint="default"/>
                 <w:lang w:val="en-US" w:eastAsia="zh-CN"/>
               </w:rPr>
-              <w:t xml:space="preserve">       (select count(*) from orders) as orders,</w:t>
-            </w:r>
-          </w:p>
-          <w:p>
-            <w:pPr>
-              <w:pStyle w:val="11"/>
-              <w:widowControl w:val="0"/>
-              <w:bidi w:val="0"/>
-              <w:jc w:val="both"/>
-              <w:rPr>
-                <w:rFonts w:hint="default"/>
-                <w:lang w:val="en-US" w:eastAsia="zh-CN"/>
-              </w:rPr>
-            </w:pPr>
-            <w:r>
-              <w:rPr>
-                <w:rFonts w:hint="default"/>
-                <w:lang w:val="en-US" w:eastAsia="zh-CN"/>
-              </w:rPr>
-              <w:t xml:space="preserve">       (select count(*) from vw_requests) as vw_requests,</w:t>
-            </w:r>
-          </w:p>
-          <w:p>
-            <w:pPr>
-              <w:pStyle w:val="11"/>
-              <w:widowControl w:val="0"/>
-              <w:bidi w:val="0"/>
-              <w:jc w:val="both"/>
-              <w:rPr>
-                <w:rFonts w:hint="default"/>
-                <w:lang w:val="en-US" w:eastAsia="zh-CN"/>
-              </w:rPr>
-            </w:pPr>
-            <w:r>
-              <w:rPr>
-                <w:rFonts w:hint="default"/>
-                <w:lang w:val="en-US" w:eastAsia="zh-CN"/>
-              </w:rPr>
               <w:t xml:space="preserve">       (select count(*) from vw_orders) as vw_orders,</w:t>
             </w:r>
           </w:p>
           <w:p>
             <w:pPr>
-              <w:pStyle w:val="11"/>
+              <w:pStyle w:val="12"/>
               <w:widowControl w:val="0"/>
               <w:bidi w:val="0"/>
               <w:jc w:val="both"/>
@@ -15273,7 +15022,7 @@
           <w:tcPr>
             <w:tcW w:w="7792" w:type="dxa"/>
             <w:vMerge w:val="restart"/>
-            <w:shd w:val="clear" w:color="auto" w:fill="000000" w:themeFill="text1"/>
+            <w:shd w:val="clear" w:color="auto" w:fill="3A3737" w:themeFill="background2" w:themeFillShade="3F"/>
             <w:vAlign w:val="center"/>
           </w:tcPr>
           <w:p>
@@ -15535,7 +15284,7 @@
           <w:tcPr>
             <w:tcW w:w="7792" w:type="dxa"/>
             <w:vMerge w:val="continue"/>
-            <w:shd w:val="clear" w:color="auto" w:fill="000000" w:themeFill="text1"/>
+            <w:shd w:val="clear" w:color="auto" w:fill="3A3737" w:themeFill="background2" w:themeFillShade="3F"/>
             <w:vAlign w:val="center"/>
           </w:tcPr>
           <w:p>
@@ -16007,7 +15756,7 @@
     <w:p/>
     <w:tbl>
       <w:tblPr>
-        <w:tblStyle w:val="10"/>
+        <w:tblStyle w:val="11"/>
         <w:tblW w:w="0" w:type="auto"/>
         <w:tblInd w:w="0" w:type="dxa"/>
         <w:tblBorders>
@@ -16144,7 +15893,7 @@
           </w:tcPr>
           <w:p>
             <w:pPr>
-              <w:pStyle w:val="11"/>
+              <w:pStyle w:val="12"/>
               <w:widowControl w:val="0"/>
               <w:bidi w:val="0"/>
               <w:jc w:val="both"/>
@@ -17071,7 +16820,7 @@
     <w:lvl w:ilvl="0" w:tentative="0">
       <w:start w:val="1"/>
       <w:numFmt w:val="upperLetter"/>
-      <w:pStyle w:val="12"/>
+      <w:pStyle w:val="13"/>
       <w:lvlText w:val="%1"/>
       <w:lvlJc w:val="left"/>
       <w:pPr>
@@ -17548,7 +17297,23 @@
       </w:tblCellMar>
     </w:tblPr>
   </w:style>
-  <w:style w:type="table" w:styleId="10">
+  <w:style w:type="paragraph" w:styleId="10">
+    <w:name w:val="Normal (Web)"/>
+    <w:uiPriority w:val="0"/>
+    <w:pPr>
+      <w:spacing w:before="0" w:beforeAutospacing="1" w:after="0" w:afterAutospacing="1"/>
+      <w:ind w:left="0" w:right="0"/>
+      <w:jc w:val="left"/>
+    </w:pPr>
+    <w:rPr>
+      <w:rFonts w:ascii="Times New Roman" w:hAnsi="Times New Roman" w:eastAsia="SimSun" w:cs="Times New Roman"/>
+      <w:kern w:val="0"/>
+      <w:sz w:val="24"/>
+      <w:szCs w:val="24"/>
+      <w:lang w:val="en-US" w:eastAsia="zh-CN" w:bidi="ar"/>
+    </w:rPr>
+  </w:style>
+  <w:style w:type="table" w:styleId="11">
     <w:name w:val="Table Grid"/>
     <w:basedOn w:val="9"/>
     <w:qFormat/>
@@ -17568,7 +17333,7 @@
       </w:tblBorders>
     </w:tblPr>
   </w:style>
-  <w:style w:type="paragraph" w:customStyle="1" w:styleId="11">
+  <w:style w:type="paragraph" w:customStyle="1" w:styleId="12">
     <w:name w:val="Code"/>
     <w:basedOn w:val="1"/>
     <w:qFormat/>
@@ -17582,7 +17347,7 @@
       <w:szCs w:val="18"/>
     </w:rPr>
   </w:style>
-  <w:style w:type="paragraph" w:customStyle="1" w:styleId="12">
+  <w:style w:type="paragraph" w:customStyle="1" w:styleId="13">
     <w:name w:val="Task"/>
     <w:basedOn w:val="1"/>
     <w:qFormat/>
@@ -17598,7 +17363,7 @@
       <w:color w:val="F2F2F2" w:themeColor="background1" w:themeShade="F2"/>
     </w:rPr>
   </w:style>
-  <w:style w:type="paragraph" w:customStyle="1" w:styleId="13">
+  <w:style w:type="paragraph" w:customStyle="1" w:styleId="14">
     <w:name w:val="Style1"/>
     <w:basedOn w:val="1"/>
     <w:qFormat/>

</xml_diff>

<commit_message>
Critical Savepoint; first round full-cycle regression testing complete; request/order flows 100% op, 0 defects; next up: complete fcrt's for orders/requests; begin fcrt's for stops/targets;
</commit_message>
<xml_diff>
--- a/fcrt/2.1-cli-om/2.1.1-req-no-expiry/Documents/fcrt-2.1.1-test-template.docx
+++ b/fcrt/2.1-cli-om/2.1.1-req-no-expiry/Documents/fcrt-2.1.1-test-template.docx
@@ -43,8 +43,6 @@
           <w:docGrid w:linePitch="360" w:charSpace="0"/>
         </w:sectPr>
       </w:pPr>
-      <w:bookmarkStart w:id="1" w:name="_GoBack"/>
-      <w:bookmarkEnd w:id="1"/>
     </w:p>
     <w:p>
       <w:pPr>
@@ -61,7 +59,7 @@
     </w:p>
     <w:tbl>
       <w:tblPr>
-        <w:tblStyle w:val="11"/>
+        <w:tblStyle w:val="13"/>
         <w:tblW w:w="15386" w:type="dxa"/>
         <w:tblInd w:w="128" w:type="dxa"/>
         <w:tblBorders>
@@ -197,7 +195,7 @@
           </w:tcPr>
           <w:p>
             <w:pPr>
-              <w:pStyle w:val="12"/>
+              <w:pStyle w:val="14"/>
               <w:widowControl w:val="0"/>
               <w:bidi w:val="0"/>
               <w:jc w:val="both"/>
@@ -216,7 +214,7 @@
           </w:p>
           <w:p>
             <w:pPr>
-              <w:pStyle w:val="12"/>
+              <w:pStyle w:val="14"/>
               <w:widowControl w:val="0"/>
               <w:bidi w:val="0"/>
               <w:jc w:val="both"/>
@@ -734,7 +732,7 @@
     <w:p/>
     <w:tbl>
       <w:tblPr>
-        <w:tblStyle w:val="11"/>
+        <w:tblStyle w:val="13"/>
         <w:tblW w:w="15386" w:type="dxa"/>
         <w:tblInd w:w="128" w:type="dxa"/>
         <w:tblBorders>
@@ -871,7 +869,7 @@
           </w:tcPr>
           <w:p>
             <w:pPr>
-              <w:pStyle w:val="12"/>
+              <w:pStyle w:val="14"/>
               <w:widowControl w:val="0"/>
               <w:bidi w:val="0"/>
               <w:jc w:val="both"/>
@@ -885,12 +883,12 @@
                 <w:rFonts w:hint="default"/>
                 <w:lang w:val="en-US" w:eastAsia="zh-CN"/>
               </w:rPr>
-              <w:t>delete from blofin.orders;</w:t>
-            </w:r>
-          </w:p>
-          <w:p>
-            <w:pPr>
-              <w:pStyle w:val="12"/>
+              <w:t>delete from devel.orders;</w:t>
+            </w:r>
+          </w:p>
+          <w:p>
+            <w:pPr>
+              <w:pStyle w:val="14"/>
               <w:widowControl w:val="0"/>
               <w:bidi w:val="0"/>
               <w:jc w:val="both"/>
@@ -904,14 +902,15 @@
                 <w:rFonts w:hint="default"/>
                 <w:lang w:val="en-US" w:eastAsia="zh-CN"/>
               </w:rPr>
-              <w:t>delete from blofin.request;</w:t>
-            </w:r>
-          </w:p>
-          <w:p>
-            <w:pPr>
-              <w:pStyle w:val="12"/>
-              <w:widowControl w:val="0"/>
-              <w:bidi w:val="0"/>
+              <w:t>delete from devel.request;</w:t>
+            </w:r>
+          </w:p>
+          <w:p>
+            <w:pPr>
+              <w:pStyle w:val="14"/>
+              <w:widowControl w:val="0"/>
+              <w:bidi w:val="0"/>
+              <w:ind w:left="0" w:leftChars="0" w:firstLine="0" w:firstLineChars="0"/>
               <w:jc w:val="both"/>
               <w:rPr>
                 <w:rFonts w:hint="default"/>
@@ -923,15 +922,15 @@
                 <w:rFonts w:hint="default"/>
                 <w:lang w:val="en-US" w:eastAsia="zh-CN"/>
               </w:rPr>
-              <w:t xml:space="preserve">select (select count(*) from request) as request, </w:t>
-            </w:r>
-          </w:p>
-          <w:p>
-            <w:pPr>
-              <w:pStyle w:val="12"/>
-              <w:widowControl w:val="0"/>
-              <w:bidi w:val="0"/>
-              <w:ind w:left="800" w:leftChars="400" w:firstLine="0" w:firstLineChars="0"/>
+              <w:t xml:space="preserve">select (select count(*) as request from devel.request) as request, </w:t>
+            </w:r>
+          </w:p>
+          <w:p>
+            <w:pPr>
+              <w:pStyle w:val="14"/>
+              <w:widowControl w:val="0"/>
+              <w:bidi w:val="0"/>
+              <w:ind w:left="0" w:leftChars="0" w:firstLine="798" w:firstLineChars="380"/>
               <w:jc w:val="both"/>
               <w:rPr>
                 <w:rFonts w:hint="default"/>
@@ -943,15 +942,15 @@
                 <w:rFonts w:hint="default"/>
                 <w:lang w:val="en-US" w:eastAsia="zh-CN"/>
               </w:rPr>
-              <w:t>(select count(*) from orders) as orders,</w:t>
-            </w:r>
-          </w:p>
-          <w:p>
-            <w:pPr>
-              <w:pStyle w:val="12"/>
-              <w:widowControl w:val="0"/>
-              <w:bidi w:val="0"/>
-              <w:ind w:left="800" w:leftChars="400" w:firstLine="0" w:firstLineChars="0"/>
+              <w:t>(select count(*) as orders from devel.orders) as orders,</w:t>
+            </w:r>
+          </w:p>
+          <w:p>
+            <w:pPr>
+              <w:pStyle w:val="14"/>
+              <w:widowControl w:val="0"/>
+              <w:bidi w:val="0"/>
+              <w:ind w:left="0" w:leftChars="0" w:firstLine="798" w:firstLineChars="380"/>
               <w:jc w:val="both"/>
               <w:rPr>
                 <w:rFonts w:hint="default"/>
@@ -963,15 +962,15 @@
                 <w:rFonts w:hint="default"/>
                 <w:lang w:val="en-US" w:eastAsia="zh-CN"/>
               </w:rPr>
-              <w:t>(select count(*) from vw_orders) as vw_orders,</w:t>
-            </w:r>
-          </w:p>
-          <w:p>
-            <w:pPr>
-              <w:pStyle w:val="12"/>
-              <w:widowControl w:val="0"/>
-              <w:bidi w:val="0"/>
-              <w:ind w:left="800" w:leftChars="400" w:firstLine="0" w:firstLineChars="0"/>
+              <w:t>(select count(*) as vw_orders from devel.vw_orders) as vw_orders,</w:t>
+            </w:r>
+          </w:p>
+          <w:p>
+            <w:pPr>
+              <w:pStyle w:val="14"/>
+              <w:widowControl w:val="0"/>
+              <w:bidi w:val="0"/>
+              <w:ind w:left="0" w:leftChars="0" w:firstLine="798" w:firstLineChars="380"/>
               <w:jc w:val="both"/>
               <w:rPr>
                 <w:rFonts w:hint="default"/>
@@ -983,7 +982,7 @@
                 <w:rFonts w:hint="default"/>
                 <w:lang w:val="en-US" w:eastAsia="zh-CN"/>
               </w:rPr>
-              <w:t>(select count(*) from vw_api_requests) as vw_api_requests;</w:t>
+              <w:t>(select count(*) as vw_api_requests from devel.vw_api_requests) as vw_api_requests;</w:t>
             </w:r>
           </w:p>
         </w:tc>
@@ -1086,7 +1085,7 @@
                           </pic:cNvPicPr>
                         </pic:nvPicPr>
                         <pic:blipFill>
-                          <a:blip r:embed="rId4"/>
+                          <a:blip r:embed="rId5"/>
                           <a:stretch>
                             <a:fillRect/>
                           </a:stretch>
@@ -1356,7 +1355,7 @@
     <w:p/>
     <w:tbl>
       <w:tblPr>
-        <w:tblStyle w:val="11"/>
+        <w:tblStyle w:val="13"/>
         <w:tblW w:w="15445" w:type="dxa"/>
         <w:tblInd w:w="99" w:type="dxa"/>
         <w:tblBorders>
@@ -1547,16 +1546,16 @@
                 <w:lang w:val="en-US"/>
               </w:rPr>
               <w:object>
-                <v:shape id="_x0000_i1025" o:spt="75" type="#_x0000_t75" style="height:44.85pt;width:44.85pt;" o:ole="t" filled="f" o:preferrelative="t" stroked="f" coordsize="21600,21600">
+                <v:shape id="_x0000_i1033" o:spt="75" type="#_x0000_t75" style="height:46.5pt;width:46.5pt;" o:ole="t" filled="f" o:preferrelative="t" stroked="f" coordsize="21600,21600">
                   <v:path/>
                   <v:fill on="f" focussize="0,0"/>
                   <v:stroke on="f"/>
-                  <v:imagedata r:id="rId6" o:title="oleimage"/>
+                  <v:imagedata r:id="rId7" o:title="oleimage"/>
                   <o:lock v:ext="edit" aspectratio="t"/>
                   <w10:wrap type="none"/>
                   <w10:anchorlock/>
                 </v:shape>
-                <o:OLEObject Type="Embed" ProgID="Excel.Sheet.12" ShapeID="_x0000_i1025" DrawAspect="Icon" ObjectID="_1468075725" r:id="rId5">
+                <o:OLEObject Type="Embed" ProgID="Excel.Sheet.12" ShapeID="_x0000_i1033" DrawAspect="Icon" ObjectID="_1468075725" r:id="rId6">
                   <o:LockedField>false</o:LockedField>
                 </o:OLEObject>
               </w:object>
@@ -1614,7 +1613,7 @@
           </w:tcPr>
           <w:p>
             <w:pPr>
-              <w:pStyle w:val="12"/>
+              <w:pStyle w:val="14"/>
               <w:widowControl w:val="0"/>
               <w:bidi w:val="0"/>
               <w:jc w:val="both"/>
@@ -2476,12 +2475,12 @@
                   <v:path/>
                   <v:fill on="f" focussize="0,0"/>
                   <v:stroke on="f"/>
-                  <v:imagedata r:id="rId8" o:title="oleimage"/>
+                  <v:imagedata r:id="rId9" o:title="oleimage"/>
                   <o:lock v:ext="edit" aspectratio="t"/>
                   <w10:wrap type="none"/>
                   <w10:anchorlock/>
                 </v:shape>
-                <o:OLEObject Type="Embed" ProgID="Word.Document.12" ShapeID="_x0000_i1026" DrawAspect="Icon" ObjectID="_1468075726" r:id="rId7">
+                <o:OLEObject Type="Embed" ProgID="Word.Document.12" ShapeID="_x0000_i1026" DrawAspect="Icon" ObjectID="_1468075726" r:id="rId8">
                   <o:LockedField>false</o:LockedField>
                 </o:OLEObject>
               </w:object>
@@ -2507,7 +2506,7 @@
           </w:tblCellMar>
         </w:tblPrEx>
         <w:trPr>
-          <w:trHeight w:val="2304" w:hRule="atLeast"/>
+          <w:trHeight w:val="1872" w:hRule="atLeast"/>
         </w:trPr>
         <w:tc>
           <w:tcPr>
@@ -2541,9 +2540,10 @@
           </w:tcPr>
           <w:p>
             <w:pPr>
-              <w:pStyle w:val="12"/>
-              <w:widowControl w:val="0"/>
-              <w:bidi w:val="0"/>
+              <w:pStyle w:val="14"/>
+              <w:widowControl w:val="0"/>
+              <w:bidi w:val="0"/>
+              <w:ind w:left="16" w:leftChars="0" w:hanging="16" w:hangingChars="8"/>
               <w:jc w:val="both"/>
               <w:rPr>
                 <w:rFonts w:hint="default"/>
@@ -2555,14 +2555,15 @@
                 <w:rFonts w:hint="default"/>
                 <w:lang w:val="en-US" w:eastAsia="zh-CN"/>
               </w:rPr>
-              <w:t>select * from blofin.request order by request;</w:t>
-            </w:r>
-          </w:p>
-          <w:p>
-            <w:pPr>
-              <w:pStyle w:val="12"/>
-              <w:widowControl w:val="0"/>
-              <w:bidi w:val="0"/>
+              <w:t>select * from devel.request order by request;</w:t>
+            </w:r>
+          </w:p>
+          <w:p>
+            <w:pPr>
+              <w:pStyle w:val="14"/>
+              <w:widowControl w:val="0"/>
+              <w:bidi w:val="0"/>
+              <w:ind w:left="16" w:leftChars="0" w:hanging="16" w:hangingChars="8"/>
               <w:jc w:val="both"/>
               <w:rPr>
                 <w:rFonts w:hint="default"/>
@@ -2574,14 +2575,15 @@
                 <w:rFonts w:hint="default"/>
                 <w:lang w:val="en-US" w:eastAsia="zh-CN"/>
               </w:rPr>
-              <w:t>select * from blofin.orders order by request;</w:t>
-            </w:r>
-          </w:p>
-          <w:p>
-            <w:pPr>
-              <w:pStyle w:val="12"/>
-              <w:widowControl w:val="0"/>
-              <w:bidi w:val="0"/>
+              <w:t>select * from devel.orders order by request;</w:t>
+            </w:r>
+          </w:p>
+          <w:p>
+            <w:pPr>
+              <w:pStyle w:val="14"/>
+              <w:widowControl w:val="0"/>
+              <w:bidi w:val="0"/>
+              <w:ind w:left="16" w:leftChars="0" w:hanging="16" w:hangingChars="8"/>
               <w:jc w:val="both"/>
               <w:rPr>
                 <w:rFonts w:hint="default"/>
@@ -2593,14 +2595,15 @@
                 <w:rFonts w:hint="default"/>
                 <w:lang w:val="en-US" w:eastAsia="zh-CN"/>
               </w:rPr>
-              <w:t>select * from blofin.vw_orders order by request;</w:t>
-            </w:r>
-          </w:p>
-          <w:p>
-            <w:pPr>
-              <w:pStyle w:val="12"/>
-              <w:widowControl w:val="0"/>
-              <w:bidi w:val="0"/>
+              <w:t>select * from devel.vw_orders order by request;</w:t>
+            </w:r>
+          </w:p>
+          <w:p>
+            <w:pPr>
+              <w:pStyle w:val="14"/>
+              <w:widowControl w:val="0"/>
+              <w:bidi w:val="0"/>
+              <w:ind w:left="16" w:leftChars="0" w:hanging="16" w:hangingChars="8"/>
               <w:jc w:val="both"/>
               <w:rPr>
                 <w:rFonts w:hint="default"/>
@@ -2612,14 +2615,15 @@
                 <w:rFonts w:hint="default"/>
                 <w:lang w:val="en-US" w:eastAsia="zh-CN"/>
               </w:rPr>
-              <w:t>select * from blofin.vw_api_requests order by clientOrderId;</w:t>
-            </w:r>
-          </w:p>
-          <w:p>
-            <w:pPr>
-              <w:pStyle w:val="12"/>
-              <w:widowControl w:val="0"/>
-              <w:bidi w:val="0"/>
+              <w:t>select * from devel.vw_api_requests order by clientOrderId;</w:t>
+            </w:r>
+          </w:p>
+          <w:p>
+            <w:pPr>
+              <w:pStyle w:val="14"/>
+              <w:widowControl w:val="0"/>
+              <w:bidi w:val="0"/>
+              <w:ind w:left="798" w:leftChars="0" w:hanging="798" w:hangingChars="380"/>
               <w:jc w:val="both"/>
               <w:rPr>
                 <w:rFonts w:hint="default"/>
@@ -2631,14 +2635,15 @@
                 <w:rFonts w:hint="default"/>
                 <w:lang w:val="en-US" w:eastAsia="zh-CN"/>
               </w:rPr>
-              <w:t xml:space="preserve">select (select count(*) from request) as request, </w:t>
-            </w:r>
-          </w:p>
-          <w:p>
-            <w:pPr>
-              <w:pStyle w:val="12"/>
-              <w:widowControl w:val="0"/>
-              <w:bidi w:val="0"/>
+              <w:t xml:space="preserve">select (select count(*) as request from devel.request) as request, </w:t>
+            </w:r>
+          </w:p>
+          <w:p>
+            <w:pPr>
+              <w:pStyle w:val="14"/>
+              <w:widowControl w:val="0"/>
+              <w:bidi w:val="0"/>
+              <w:ind w:left="798" w:leftChars="392" w:hanging="14" w:hangingChars="7"/>
               <w:jc w:val="both"/>
               <w:rPr>
                 <w:rFonts w:hint="default"/>
@@ -2650,14 +2655,15 @@
                 <w:rFonts w:hint="default"/>
                 <w:lang w:val="en-US" w:eastAsia="zh-CN"/>
               </w:rPr>
-              <w:t xml:space="preserve">       (select count(*) from orders) as orders,</w:t>
-            </w:r>
-          </w:p>
-          <w:p>
-            <w:pPr>
-              <w:pStyle w:val="12"/>
-              <w:widowControl w:val="0"/>
-              <w:bidi w:val="0"/>
+              <w:t>(select count(*) as orders from devel.orders) as orders,</w:t>
+            </w:r>
+          </w:p>
+          <w:p>
+            <w:pPr>
+              <w:pStyle w:val="14"/>
+              <w:widowControl w:val="0"/>
+              <w:bidi w:val="0"/>
+              <w:ind w:left="798" w:leftChars="392" w:hanging="14" w:hangingChars="7"/>
               <w:jc w:val="both"/>
               <w:rPr>
                 <w:rFonts w:hint="default"/>
@@ -2669,14 +2675,15 @@
                 <w:rFonts w:hint="default"/>
                 <w:lang w:val="en-US" w:eastAsia="zh-CN"/>
               </w:rPr>
-              <w:t xml:space="preserve">       (select count(*) from vw_orders) as vw_orders,</w:t>
-            </w:r>
-          </w:p>
-          <w:p>
-            <w:pPr>
-              <w:pStyle w:val="12"/>
-              <w:widowControl w:val="0"/>
-              <w:bidi w:val="0"/>
+              <w:t>(select count(*) as vw_orders from devel.vw_orders) as vw_orders,</w:t>
+            </w:r>
+          </w:p>
+          <w:p>
+            <w:pPr>
+              <w:pStyle w:val="14"/>
+              <w:widowControl w:val="0"/>
+              <w:bidi w:val="0"/>
+              <w:ind w:left="798" w:leftChars="392" w:hanging="14" w:hangingChars="7"/>
               <w:jc w:val="both"/>
               <w:rPr>
                 <w:rFonts w:hint="default"/>
@@ -2688,7 +2695,7 @@
                 <w:rFonts w:hint="default"/>
                 <w:lang w:val="en-US" w:eastAsia="zh-CN"/>
               </w:rPr>
-              <w:t xml:space="preserve">       (select count(*) from vw_api_requests) as vw_api_requests;</w:t>
+              <w:t>(select count(*) as vw_api_requests from devel.vw_api_requests) as vw_api_requests;</w:t>
             </w:r>
           </w:p>
         </w:tc>
@@ -2791,7 +2798,7 @@
                           </pic:cNvPicPr>
                         </pic:nvPicPr>
                         <pic:blipFill>
-                          <a:blip r:embed="rId9"/>
+                          <a:blip r:embed="rId10"/>
                           <a:stretch>
                             <a:fillRect/>
                           </a:stretch>
@@ -3223,7 +3230,7 @@
                           </pic:cNvPicPr>
                         </pic:nvPicPr>
                         <pic:blipFill>
-                          <a:blip r:embed="rId10"/>
+                          <a:blip r:embed="rId11"/>
                           <a:stretch>
                             <a:fillRect/>
                           </a:stretch>
@@ -3502,7 +3509,7 @@
     <w:p/>
     <w:tbl>
       <w:tblPr>
-        <w:tblStyle w:val="11"/>
+        <w:tblStyle w:val="13"/>
         <w:tblW w:w="15567" w:type="dxa"/>
         <w:tblInd w:w="0" w:type="dxa"/>
         <w:tblBorders>
@@ -3699,7 +3706,7 @@
                 <w:rFonts w:hint="default"/>
                 <w:lang w:val="en-US"/>
               </w:rPr>
-              <w:t>symbol shall be in trade_status ‘</w:t>
+              <w:t>symbol shall have auto_status ‘</w:t>
             </w:r>
             <w:r>
               <w:rPr>
@@ -3708,7 +3715,35 @@
                 <w:bCs/>
                 <w:lang w:val="en-US"/>
               </w:rPr>
-              <w:t>Enabled’</w:t>
+              <w:t>Enabled</w:t>
+            </w:r>
+            <w:r>
+              <w:rPr>
+                <w:rFonts w:hint="default"/>
+                <w:b w:val="0"/>
+                <w:bCs w:val="0"/>
+                <w:lang w:val="en-US"/>
+              </w:rPr>
+              <w:t>’</w:t>
+            </w:r>
+            <w:r>
+              <w:rPr>
+                <w:rStyle w:val="10"/>
+                <w:rFonts w:hint="default"/>
+                <w:b/>
+                <w:bCs/>
+                <w:lang w:val="en-US"/>
+              </w:rPr>
+              <w:footnoteReference w:id="0"/>
+            </w:r>
+            <w:r>
+              <w:rPr>
+                <w:rFonts w:hint="default"/>
+                <w:b w:val="0"/>
+                <w:bCs w:val="0"/>
+                <w:lang w:val="en-US"/>
+              </w:rPr>
+              <w:t xml:space="preserve"> for the account target in this test</w:t>
             </w:r>
             <w:r>
               <w:rPr>
@@ -5025,81 +5060,6 @@
                 <w:lang w:val="en-US" w:eastAsia="zh-CN" w:bidi="ar"/>
               </w:rPr>
               <w:t>};</w:t>
-            </w:r>
-          </w:p>
-        </w:tc>
-      </w:tr>
-      <w:tr>
-        <w:tblPrEx>
-          <w:tblBorders>
-            <w:top w:val="single" w:color="auto" w:sz="4" w:space="0"/>
-            <w:left w:val="single" w:color="auto" w:sz="4" w:space="0"/>
-            <w:bottom w:val="single" w:color="auto" w:sz="4" w:space="0"/>
-            <w:right w:val="single" w:color="auto" w:sz="4" w:space="0"/>
-            <w:insideH w:val="single" w:color="auto" w:sz="4" w:space="0"/>
-            <w:insideV w:val="single" w:color="auto" w:sz="4" w:space="0"/>
-          </w:tblBorders>
-          <w:tblCellMar>
-            <w:top w:w="0" w:type="dxa"/>
-            <w:left w:w="108" w:type="dxa"/>
-            <w:bottom w:w="0" w:type="dxa"/>
-            <w:right w:w="108" w:type="dxa"/>
-          </w:tblCellMar>
-        </w:tblPrEx>
-        <w:trPr>
-          <w:gridBefore w:val="1"/>
-          <w:gridAfter w:val="1"/>
-          <w:wBefore w:w="98" w:type="dxa"/>
-          <w:wAfter w:w="24" w:type="dxa"/>
-          <w:trHeight w:val="504" w:hRule="atLeast"/>
-        </w:trPr>
-        <w:tc>
-          <w:tcPr>
-            <w:tcW w:w="720" w:type="dxa"/>
-            <w:gridSpan w:val="2"/>
-            <w:vMerge w:val="restart"/>
-            <w:vAlign w:val="center"/>
-          </w:tcPr>
-          <w:p>
-            <w:pPr>
-              <w:pStyle w:val="7"/>
-              <w:widowControl w:val="0"/>
-              <w:numPr>
-                <w:ilvl w:val="5"/>
-                <w:numId w:val="1"/>
-              </w:numPr>
-              <w:bidi w:val="0"/>
-              <w:rPr>
-                <w:rFonts w:hint="default"/>
-                <w:lang w:val="en-US"/>
-              </w:rPr>
-            </w:pPr>
-          </w:p>
-        </w:tc>
-        <w:tc>
-          <w:tcPr>
-            <w:tcW w:w="14725" w:type="dxa"/>
-            <w:gridSpan w:val="6"/>
-            <w:vAlign w:val="center"/>
-          </w:tcPr>
-          <w:p>
-            <w:pPr>
-              <w:pStyle w:val="12"/>
-              <w:widowControl w:val="0"/>
-              <w:bidi w:val="0"/>
-              <w:jc w:val="both"/>
-              <w:rPr>
-                <w:rFonts w:hint="default"/>
-                <w:vertAlign w:val="baseline"/>
-                <w:lang w:val="en-US"/>
-              </w:rPr>
-            </w:pPr>
-            <w:r>
-              <w:rPr>
-                <w:rFonts w:hint="default"/>
-                <w:lang w:val="en-US" w:eastAsia="zh-CN"/>
-              </w:rPr>
-              <w:t>npx tsx fcrt/2.1-cli-om/2.1.1-req-no-expiry/test/fcrt-cs-1a.ts &gt; fcrt/2.1-cli-om/2.1.1-req-no-expiry/logs/fcrt-cs-1a.log</w:t>
             </w:r>
           </w:p>
         </w:tc>
@@ -5132,375 +5092,64 @@
           <w:tcPr>
             <w:tcW w:w="720" w:type="dxa"/>
             <w:gridSpan w:val="2"/>
-            <w:vMerge w:val="continue"/>
-            <w:vAlign w:val="center"/>
-          </w:tcPr>
-          <w:p>
-            <w:pPr>
-              <w:widowControl w:val="0"/>
-              <w:ind w:firstLineChars="0"/>
-              <w:jc w:val="both"/>
-            </w:pPr>
-          </w:p>
-        </w:tc>
-        <w:tc>
-          <w:tcPr>
-            <w:tcW w:w="5531" w:type="dxa"/>
-            <w:vAlign w:val="center"/>
-          </w:tcPr>
-          <w:p>
-            <w:pPr>
-              <w:widowControl w:val="0"/>
-              <w:ind w:left="200" w:leftChars="100" w:firstLine="0" w:firstLineChars="0"/>
-              <w:jc w:val="both"/>
-              <w:rPr>
-                <w:rFonts w:hint="default"/>
-                <w:lang w:val="en-US"/>
-              </w:rPr>
-            </w:pPr>
-            <w:r>
-              <w:rPr>
-                <w:rFonts w:hint="default"/>
-                <w:b/>
-                <w:bCs/>
-                <w:lang w:val="en-US"/>
-              </w:rPr>
-              <w:t>Pass</w:t>
-            </w:r>
-            <w:r>
-              <w:rPr>
-                <w:rFonts w:hint="default"/>
-                <w:lang w:val="en-US"/>
-              </w:rPr>
-              <w:t>: Logfile reports ‘</w:t>
-            </w:r>
-            <w:r>
-              <w:rPr>
-                <w:rFonts w:hint="default"/>
-                <w:i/>
-                <w:iCs/>
-                <w:lang w:val="en-US"/>
-              </w:rPr>
-              <w:t>Request submitted</w:t>
-            </w:r>
-            <w:r>
-              <w:rPr>
-                <w:rFonts w:hint="default"/>
-                <w:lang w:val="en-US"/>
-              </w:rPr>
-              <w:t xml:space="preserve">’; </w:t>
-            </w:r>
-          </w:p>
-        </w:tc>
-        <w:tc>
-          <w:tcPr>
-            <w:tcW w:w="8093" w:type="dxa"/>
-            <w:gridSpan w:val="3"/>
             <w:vMerge w:val="restart"/>
-            <w:shd w:val="clear" w:color="auto" w:fill="000000" w:themeFill="text1"/>
-            <w:vAlign w:val="center"/>
-          </w:tcPr>
-          <w:p>
-            <w:pPr>
-              <w:keepNext w:val="0"/>
-              <w:keepLines w:val="0"/>
-              <w:widowControl/>
-              <w:suppressLineNumbers w:val="0"/>
-              <w:shd w:val="clear" w:fill="1F1F1F"/>
-              <w:spacing w:line="229" w:lineRule="atLeast"/>
-              <w:jc w:val="left"/>
-            </w:pPr>
-            <w:r>
-              <w:rPr>
-                <w:rFonts w:hint="default" w:ascii="Latin Modern Mono" w:hAnsi="Latin Modern Mono" w:eastAsia="monospace" w:cs="Latin Modern Mono"/>
-                <w:b w:val="0"/>
-                <w:bCs w:val="0"/>
-                <w:color w:val="CCCCCC"/>
-                <w:kern w:val="0"/>
-                <w:sz w:val="20"/>
-                <w:szCs w:val="20"/>
-                <w:shd w:val="clear" w:fill="1F1F1F"/>
-                <w:lang w:val="en-US" w:eastAsia="zh-CN" w:bidi="ar"/>
-              </w:rPr>
-              <w:t xml:space="preserve">Test </w:t>
-            </w:r>
-            <w:r>
-              <w:rPr>
-                <w:rFonts w:hint="default" w:ascii="Latin Modern Mono" w:hAnsi="Latin Modern Mono" w:eastAsia="monospace" w:cs="Latin Modern Mono"/>
-                <w:b w:val="0"/>
-                <w:bCs w:val="0"/>
-                <w:color w:val="569CD6"/>
-                <w:kern w:val="0"/>
-                <w:sz w:val="20"/>
-                <w:szCs w:val="20"/>
-                <w:shd w:val="clear" w:fill="1F1F1F"/>
-                <w:lang w:val="en-US" w:eastAsia="zh-CN" w:bidi="ar"/>
-              </w:rPr>
-              <w:t>1</w:t>
-            </w:r>
-            <w:r>
-              <w:rPr>
-                <w:rFonts w:hint="default" w:ascii="Latin Modern Mono" w:hAnsi="Latin Modern Mono" w:eastAsia="monospace" w:cs="Latin Modern Mono"/>
-                <w:b w:val="0"/>
-                <w:bCs w:val="0"/>
-                <w:color w:val="CCCCCC"/>
-                <w:kern w:val="0"/>
-                <w:sz w:val="20"/>
-                <w:szCs w:val="20"/>
-                <w:shd w:val="clear" w:fill="1F1F1F"/>
-                <w:lang w:val="en-US" w:eastAsia="zh-CN" w:bidi="ar"/>
-              </w:rPr>
-              <w:t xml:space="preserve">: Request submitted, check db for results. &lt;Buffer </w:t>
-            </w:r>
-            <w:r>
-              <w:rPr>
-                <w:rFonts w:hint="default" w:ascii="Latin Modern Mono" w:hAnsi="Latin Modern Mono" w:eastAsia="monospace" w:cs="Latin Modern Mono"/>
-                <w:b w:val="0"/>
-                <w:bCs w:val="0"/>
-                <w:color w:val="569CD6"/>
-                <w:kern w:val="0"/>
-                <w:sz w:val="20"/>
-                <w:szCs w:val="20"/>
-                <w:shd w:val="clear" w:fill="1F1F1F"/>
-                <w:lang w:val="en-US" w:eastAsia="zh-CN" w:bidi="ar"/>
-              </w:rPr>
-              <w:t>00</w:t>
-            </w:r>
-            <w:r>
-              <w:rPr>
-                <w:rFonts w:hint="default" w:ascii="Latin Modern Mono" w:hAnsi="Latin Modern Mono" w:eastAsia="monospace" w:cs="Latin Modern Mono"/>
-                <w:b w:val="0"/>
-                <w:bCs w:val="0"/>
-                <w:color w:val="CCCCCC"/>
-                <w:kern w:val="0"/>
-                <w:sz w:val="20"/>
-                <w:szCs w:val="20"/>
-                <w:shd w:val="clear" w:fill="1F1F1F"/>
-                <w:lang w:val="en-US" w:eastAsia="zh-CN" w:bidi="ar"/>
-              </w:rPr>
-              <w:t xml:space="preserve"> </w:t>
-            </w:r>
-            <w:r>
-              <w:rPr>
-                <w:rFonts w:hint="default" w:ascii="Latin Modern Mono" w:hAnsi="Latin Modern Mono" w:eastAsia="monospace" w:cs="Latin Modern Mono"/>
-                <w:b w:val="0"/>
-                <w:bCs w:val="0"/>
-                <w:color w:val="569CD6"/>
-                <w:kern w:val="0"/>
-                <w:sz w:val="20"/>
-                <w:szCs w:val="20"/>
-                <w:shd w:val="clear" w:fill="1F1F1F"/>
-                <w:lang w:val="en-US" w:eastAsia="zh-CN" w:bidi="ar"/>
-              </w:rPr>
-              <w:t>75</w:t>
-            </w:r>
-            <w:r>
-              <w:rPr>
-                <w:rFonts w:hint="default" w:ascii="Latin Modern Mono" w:hAnsi="Latin Modern Mono" w:eastAsia="monospace" w:cs="Latin Modern Mono"/>
-                <w:b w:val="0"/>
-                <w:bCs w:val="0"/>
-                <w:color w:val="CCCCCC"/>
-                <w:kern w:val="0"/>
-                <w:sz w:val="20"/>
-                <w:szCs w:val="20"/>
-                <w:shd w:val="clear" w:fill="1F1F1F"/>
-                <w:lang w:val="en-US" w:eastAsia="zh-CN" w:bidi="ar"/>
-              </w:rPr>
-              <w:t xml:space="preserve"> 8e 5b </w:t>
-            </w:r>
-            <w:r>
-              <w:rPr>
-                <w:rFonts w:hint="default" w:ascii="Latin Modern Mono" w:hAnsi="Latin Modern Mono" w:eastAsia="monospace" w:cs="Latin Modern Mono"/>
-                <w:b w:val="0"/>
-                <w:bCs w:val="0"/>
-                <w:color w:val="569CD6"/>
-                <w:kern w:val="0"/>
-                <w:sz w:val="20"/>
-                <w:szCs w:val="20"/>
-                <w:shd w:val="clear" w:fill="1F1F1F"/>
-                <w:lang w:val="en-US" w:eastAsia="zh-CN" w:bidi="ar"/>
-              </w:rPr>
-              <w:t>86</w:t>
-            </w:r>
-            <w:r>
-              <w:rPr>
-                <w:rFonts w:hint="default" w:ascii="Latin Modern Mono" w:hAnsi="Latin Modern Mono" w:eastAsia="monospace" w:cs="Latin Modern Mono"/>
-                <w:b w:val="0"/>
-                <w:bCs w:val="0"/>
-                <w:color w:val="CCCCCC"/>
-                <w:kern w:val="0"/>
-                <w:sz w:val="20"/>
-                <w:szCs w:val="20"/>
-                <w:shd w:val="clear" w:fill="1F1F1F"/>
-                <w:lang w:val="en-US" w:eastAsia="zh-CN" w:bidi="ar"/>
-              </w:rPr>
-              <w:t xml:space="preserve"> </w:t>
-            </w:r>
-            <w:r>
-              <w:rPr>
-                <w:rFonts w:hint="default" w:ascii="Latin Modern Mono" w:hAnsi="Latin Modern Mono" w:eastAsia="monospace" w:cs="Latin Modern Mono"/>
-                <w:b w:val="0"/>
-                <w:bCs w:val="0"/>
-                <w:color w:val="569CD6"/>
-                <w:kern w:val="0"/>
-                <w:sz w:val="20"/>
-                <w:szCs w:val="20"/>
-                <w:shd w:val="clear" w:fill="1F1F1F"/>
-                <w:lang w:val="en-US" w:eastAsia="zh-CN" w:bidi="ar"/>
-              </w:rPr>
-              <w:t>71</w:t>
-            </w:r>
-            <w:r>
-              <w:rPr>
-                <w:rFonts w:hint="default" w:ascii="Latin Modern Mono" w:hAnsi="Latin Modern Mono" w:eastAsia="monospace" w:cs="Latin Modern Mono"/>
-                <w:b w:val="0"/>
-                <w:bCs w:val="0"/>
-                <w:color w:val="CCCCCC"/>
-                <w:kern w:val="0"/>
-                <w:sz w:val="20"/>
-                <w:szCs w:val="20"/>
-                <w:shd w:val="clear" w:fill="1F1F1F"/>
-                <w:lang w:val="en-US" w:eastAsia="zh-CN" w:bidi="ar"/>
-              </w:rPr>
-              <w:t>&gt;</w:t>
-            </w:r>
-          </w:p>
-        </w:tc>
-        <w:tc>
-          <w:tcPr>
-            <w:tcW w:w="1101" w:type="dxa"/>
-            <w:gridSpan w:val="2"/>
-            <w:vMerge w:val="restart"/>
-            <w:vAlign w:val="center"/>
-          </w:tcPr>
-          <w:p>
-            <w:pPr>
-              <w:widowControl w:val="0"/>
-              <w:jc w:val="both"/>
-              <w:rPr>
-                <w:rFonts w:hint="default"/>
-                <w:vertAlign w:val="baseline"/>
-                <w:lang w:val="en-US"/>
-              </w:rPr>
-            </w:pPr>
-            <w:r>
-              <w:rPr>
-                <w:rFonts w:hint="default"/>
-                <w:vertAlign w:val="baseline"/>
-                <w:lang w:val="en-US"/>
-              </w:rPr>
-              <w:fldChar w:fldCharType="begin">
-                <w:ffData>
-                  <w:name w:val="CheckBox1"/>
-                  <w:enabled/>
-                  <w:calcOnExit w:val="0"/>
-                  <w:checkBox>
-                    <w:sizeAuto/>
-                    <w:default w:val="0"/>
-                    <w:checked w:val="0"/>
-                  </w:checkBox>
-                </w:ffData>
-              </w:fldChar>
-            </w:r>
-            <w:r>
-              <w:rPr>
-                <w:rFonts w:hint="default"/>
-                <w:vertAlign w:val="baseline"/>
-                <w:lang w:val="en-US"/>
-              </w:rPr>
-              <w:instrText xml:space="preserve">FORMCHECKBOX</w:instrText>
-            </w:r>
-            <w:r>
-              <w:rPr>
-                <w:rFonts w:hint="default"/>
-                <w:vertAlign w:val="baseline"/>
-                <w:lang w:val="en-US"/>
-              </w:rPr>
-              <w:fldChar w:fldCharType="separate"/>
-            </w:r>
-            <w:r>
-              <w:rPr>
-                <w:rFonts w:hint="default"/>
-                <w:vertAlign w:val="baseline"/>
-                <w:lang w:val="en-US"/>
-              </w:rPr>
-              <w:fldChar w:fldCharType="end"/>
-            </w:r>
-            <w:r>
-              <w:rPr>
-                <w:rFonts w:hint="default"/>
-                <w:vertAlign w:val="baseline"/>
-                <w:lang w:val="en-US"/>
-              </w:rPr>
-              <w:t xml:space="preserve"> Pass</w:t>
-            </w:r>
-          </w:p>
-          <w:p>
-            <w:pPr>
-              <w:widowControl w:val="0"/>
-              <w:jc w:val="both"/>
-              <w:rPr>
-                <w:rFonts w:hint="default"/>
-                <w:vertAlign w:val="baseline"/>
-                <w:lang w:val="en-US"/>
-              </w:rPr>
-            </w:pPr>
-          </w:p>
-          <w:p>
-            <w:pPr>
-              <w:widowControl w:val="0"/>
-              <w:jc w:val="both"/>
-            </w:pPr>
-            <w:r>
-              <w:rPr>
-                <w:rFonts w:hint="default"/>
-                <w:vertAlign w:val="baseline"/>
-                <w:lang w:val="en-US"/>
-              </w:rPr>
-              <w:fldChar w:fldCharType="begin">
-                <w:ffData>
-                  <w:name w:val="CheckBox1"/>
-                  <w:enabled/>
-                  <w:calcOnExit w:val="0"/>
-                  <w:checkBox>
-                    <w:sizeAuto/>
-                    <w:default w:val="0"/>
-                    <w:checked w:val="0"/>
-                  </w:checkBox>
-                </w:ffData>
-              </w:fldChar>
-            </w:r>
-            <w:r>
-              <w:rPr>
-                <w:rFonts w:hint="default"/>
-                <w:vertAlign w:val="baseline"/>
-                <w:lang w:val="en-US"/>
-              </w:rPr>
-              <w:instrText xml:space="preserve">FORMCHECKBOX</w:instrText>
-            </w:r>
-            <w:r>
-              <w:rPr>
-                <w:rFonts w:hint="default"/>
-                <w:vertAlign w:val="baseline"/>
-                <w:lang w:val="en-US"/>
-              </w:rPr>
-              <w:fldChar w:fldCharType="separate"/>
-            </w:r>
-            <w:r>
-              <w:rPr>
-                <w:rFonts w:hint="default"/>
-                <w:vertAlign w:val="baseline"/>
-                <w:lang w:val="en-US"/>
-              </w:rPr>
-              <w:fldChar w:fldCharType="end"/>
-            </w:r>
-            <w:r>
-              <w:rPr>
-                <w:rFonts w:hint="default"/>
-                <w:vertAlign w:val="baseline"/>
-                <w:lang w:val="en-US"/>
-              </w:rPr>
-              <w:t xml:space="preserve"> Fail</w:t>
+            <w:vAlign w:val="center"/>
+          </w:tcPr>
+          <w:p>
+            <w:pPr>
+              <w:pStyle w:val="7"/>
+              <w:widowControl w:val="0"/>
+              <w:numPr>
+                <w:ilvl w:val="5"/>
+                <w:numId w:val="1"/>
+              </w:numPr>
+              <w:bidi w:val="0"/>
+              <w:rPr>
+                <w:rFonts w:hint="default"/>
+                <w:lang w:val="en-US"/>
+              </w:rPr>
+            </w:pPr>
+          </w:p>
+        </w:tc>
+        <w:tc>
+          <w:tcPr>
+            <w:tcW w:w="14725" w:type="dxa"/>
+            <w:gridSpan w:val="6"/>
+            <w:vAlign w:val="center"/>
+          </w:tcPr>
+          <w:p>
+            <w:pPr>
+              <w:pStyle w:val="14"/>
+              <w:widowControl w:val="0"/>
+              <w:bidi w:val="0"/>
+              <w:jc w:val="both"/>
+              <w:rPr>
+                <w:rFonts w:hint="default"/>
+                <w:vertAlign w:val="baseline"/>
+                <w:lang w:val="en-US"/>
+              </w:rPr>
+            </w:pPr>
+            <w:r>
+              <w:rPr>
+                <w:rFonts w:hint="default"/>
+                <w:lang w:val="en-US" w:eastAsia="zh-CN"/>
+              </w:rPr>
+              <w:t xml:space="preserve">npx tsx fcrt/2.1-cli-om/2.1.1-req-no-expiry/test/fcrt-cs-1a.ts </w:t>
+            </w:r>
+            <w:r>
+              <w:rPr>
+                <w:rFonts w:hint="default"/>
+                <w:color w:val="0000FF"/>
+                <w:lang w:val="en-US" w:eastAsia="zh-CN"/>
+              </w:rPr>
+              <w:t xml:space="preserve">$account </w:t>
+            </w:r>
+            <w:r>
+              <w:rPr>
+                <w:rFonts w:hint="default"/>
+                <w:lang w:val="en-US" w:eastAsia="zh-CN"/>
+              </w:rPr>
+              <w:t>&gt; fcrt/2.1-cli-om/2.1.1-req-no-expiry/logs/fcrt-cs-1a.log</w:t>
             </w:r>
           </w:p>
         </w:tc>
@@ -5540,6 +5189,407 @@
             <w:pPr>
               <w:widowControl w:val="0"/>
               <w:ind w:firstLineChars="0"/>
+              <w:jc w:val="both"/>
+            </w:pPr>
+          </w:p>
+        </w:tc>
+        <w:tc>
+          <w:tcPr>
+            <w:tcW w:w="5531" w:type="dxa"/>
+            <w:vAlign w:val="center"/>
+          </w:tcPr>
+          <w:p>
+            <w:pPr>
+              <w:widowControl w:val="0"/>
+              <w:ind w:left="200" w:leftChars="100" w:firstLine="0" w:firstLineChars="0"/>
+              <w:jc w:val="both"/>
+              <w:rPr>
+                <w:rFonts w:hint="default"/>
+                <w:lang w:val="en-US"/>
+              </w:rPr>
+            </w:pPr>
+            <w:r>
+              <w:rPr>
+                <w:rFonts w:hint="default"/>
+                <w:b/>
+                <w:bCs/>
+                <w:lang w:val="en-US"/>
+              </w:rPr>
+              <w:t>Pass</w:t>
+            </w:r>
+            <w:r>
+              <w:rPr>
+                <w:rFonts w:hint="default"/>
+                <w:lang w:val="en-US"/>
+              </w:rPr>
+              <w:t>: Logfile reports ‘</w:t>
+            </w:r>
+            <w:r>
+              <w:rPr>
+                <w:rFonts w:hint="default"/>
+                <w:i/>
+                <w:iCs/>
+                <w:lang w:val="en-US"/>
+              </w:rPr>
+              <w:t>Request submitted</w:t>
+            </w:r>
+            <w:r>
+              <w:rPr>
+                <w:rFonts w:hint="default"/>
+                <w:lang w:val="en-US"/>
+              </w:rPr>
+              <w:t xml:space="preserve">’; </w:t>
+            </w:r>
+          </w:p>
+        </w:tc>
+        <w:tc>
+          <w:tcPr>
+            <w:tcW w:w="8093" w:type="dxa"/>
+            <w:gridSpan w:val="3"/>
+            <w:vMerge w:val="restart"/>
+            <w:shd w:val="clear" w:color="auto" w:fill="000000" w:themeFill="text1"/>
+            <w:vAlign w:val="center"/>
+          </w:tcPr>
+          <w:p>
+            <w:pPr>
+              <w:keepNext w:val="0"/>
+              <w:keepLines w:val="0"/>
+              <w:widowControl/>
+              <w:suppressLineNumbers w:val="0"/>
+              <w:shd w:val="clear" w:fill="1F1F1F"/>
+              <w:spacing w:line="229" w:lineRule="atLeast"/>
+              <w:jc w:val="left"/>
+            </w:pPr>
+            <w:r>
+              <w:rPr>
+                <w:rFonts w:hint="default" w:ascii="Latin Modern Mono" w:hAnsi="Latin Modern Mono" w:eastAsia="monospace" w:cs="Latin Modern Mono"/>
+                <w:b w:val="0"/>
+                <w:bCs w:val="0"/>
+                <w:color w:val="CCCCCC"/>
+                <w:kern w:val="0"/>
+                <w:sz w:val="20"/>
+                <w:szCs w:val="20"/>
+                <w:shd w:val="clear" w:fill="1F1F1F"/>
+                <w:lang w:val="en-US" w:eastAsia="zh-CN" w:bidi="ar"/>
+              </w:rPr>
+              <w:t xml:space="preserve">Test </w:t>
+            </w:r>
+            <w:r>
+              <w:rPr>
+                <w:rFonts w:hint="default" w:ascii="Latin Modern Mono" w:hAnsi="Latin Modern Mono" w:eastAsia="monospace" w:cs="Latin Modern Mono"/>
+                <w:b w:val="0"/>
+                <w:bCs w:val="0"/>
+                <w:color w:val="569CD6"/>
+                <w:kern w:val="0"/>
+                <w:sz w:val="20"/>
+                <w:szCs w:val="20"/>
+                <w:shd w:val="clear" w:fill="1F1F1F"/>
+                <w:lang w:val="en-US" w:eastAsia="zh-CN" w:bidi="ar"/>
+              </w:rPr>
+              <w:t>1</w:t>
+            </w:r>
+            <w:r>
+              <w:rPr>
+                <w:rFonts w:hint="default" w:ascii="Latin Modern Mono" w:hAnsi="Latin Modern Mono" w:eastAsia="monospace" w:cs="Latin Modern Mono"/>
+                <w:b w:val="0"/>
+                <w:bCs w:val="0"/>
+                <w:color w:val="CCCCCC"/>
+                <w:kern w:val="0"/>
+                <w:sz w:val="20"/>
+                <w:szCs w:val="20"/>
+                <w:shd w:val="clear" w:fill="1F1F1F"/>
+                <w:lang w:val="en-US" w:eastAsia="zh-CN" w:bidi="ar"/>
+              </w:rPr>
+              <w:t xml:space="preserve">: Request submitted, check db for results. &lt;Buffer </w:t>
+            </w:r>
+            <w:r>
+              <w:rPr>
+                <w:rFonts w:hint="default" w:ascii="Latin Modern Mono" w:hAnsi="Latin Modern Mono" w:eastAsia="monospace" w:cs="Latin Modern Mono"/>
+                <w:b w:val="0"/>
+                <w:bCs w:val="0"/>
+                <w:color w:val="569CD6"/>
+                <w:kern w:val="0"/>
+                <w:sz w:val="20"/>
+                <w:szCs w:val="20"/>
+                <w:shd w:val="clear" w:fill="1F1F1F"/>
+                <w:lang w:val="en-US" w:eastAsia="zh-CN" w:bidi="ar"/>
+              </w:rPr>
+              <w:t>00</w:t>
+            </w:r>
+            <w:r>
+              <w:rPr>
+                <w:rFonts w:hint="default" w:ascii="Latin Modern Mono" w:hAnsi="Latin Modern Mono" w:eastAsia="monospace" w:cs="Latin Modern Mono"/>
+                <w:b w:val="0"/>
+                <w:bCs w:val="0"/>
+                <w:color w:val="CCCCCC"/>
+                <w:kern w:val="0"/>
+                <w:sz w:val="20"/>
+                <w:szCs w:val="20"/>
+                <w:shd w:val="clear" w:fill="1F1F1F"/>
+                <w:lang w:val="en-US" w:eastAsia="zh-CN" w:bidi="ar"/>
+              </w:rPr>
+              <w:t xml:space="preserve"> </w:t>
+            </w:r>
+            <w:r>
+              <w:rPr>
+                <w:rFonts w:hint="default" w:ascii="Latin Modern Mono" w:hAnsi="Latin Modern Mono" w:eastAsia="monospace" w:cs="Latin Modern Mono"/>
+                <w:b w:val="0"/>
+                <w:bCs w:val="0"/>
+                <w:color w:val="569CD6"/>
+                <w:kern w:val="0"/>
+                <w:sz w:val="20"/>
+                <w:szCs w:val="20"/>
+                <w:shd w:val="clear" w:fill="1F1F1F"/>
+                <w:lang w:val="en-US" w:eastAsia="zh-CN" w:bidi="ar"/>
+              </w:rPr>
+              <w:t>75</w:t>
+            </w:r>
+            <w:r>
+              <w:rPr>
+                <w:rFonts w:hint="default" w:ascii="Latin Modern Mono" w:hAnsi="Latin Modern Mono" w:eastAsia="monospace" w:cs="Latin Modern Mono"/>
+                <w:b w:val="0"/>
+                <w:bCs w:val="0"/>
+                <w:color w:val="CCCCCC"/>
+                <w:kern w:val="0"/>
+                <w:sz w:val="20"/>
+                <w:szCs w:val="20"/>
+                <w:shd w:val="clear" w:fill="1F1F1F"/>
+                <w:lang w:val="en-US" w:eastAsia="zh-CN" w:bidi="ar"/>
+              </w:rPr>
+              <w:t xml:space="preserve"> 8e 5b </w:t>
+            </w:r>
+            <w:r>
+              <w:rPr>
+                <w:rFonts w:hint="default" w:ascii="Latin Modern Mono" w:hAnsi="Latin Modern Mono" w:eastAsia="monospace" w:cs="Latin Modern Mono"/>
+                <w:b w:val="0"/>
+                <w:bCs w:val="0"/>
+                <w:color w:val="569CD6"/>
+                <w:kern w:val="0"/>
+                <w:sz w:val="20"/>
+                <w:szCs w:val="20"/>
+                <w:shd w:val="clear" w:fill="1F1F1F"/>
+                <w:lang w:val="en-US" w:eastAsia="zh-CN" w:bidi="ar"/>
+              </w:rPr>
+              <w:t>86</w:t>
+            </w:r>
+            <w:r>
+              <w:rPr>
+                <w:rFonts w:hint="default" w:ascii="Latin Modern Mono" w:hAnsi="Latin Modern Mono" w:eastAsia="monospace" w:cs="Latin Modern Mono"/>
+                <w:b w:val="0"/>
+                <w:bCs w:val="0"/>
+                <w:color w:val="CCCCCC"/>
+                <w:kern w:val="0"/>
+                <w:sz w:val="20"/>
+                <w:szCs w:val="20"/>
+                <w:shd w:val="clear" w:fill="1F1F1F"/>
+                <w:lang w:val="en-US" w:eastAsia="zh-CN" w:bidi="ar"/>
+              </w:rPr>
+              <w:t xml:space="preserve"> </w:t>
+            </w:r>
+            <w:r>
+              <w:rPr>
+                <w:rFonts w:hint="default" w:ascii="Latin Modern Mono" w:hAnsi="Latin Modern Mono" w:eastAsia="monospace" w:cs="Latin Modern Mono"/>
+                <w:b w:val="0"/>
+                <w:bCs w:val="0"/>
+                <w:color w:val="569CD6"/>
+                <w:kern w:val="0"/>
+                <w:sz w:val="20"/>
+                <w:szCs w:val="20"/>
+                <w:shd w:val="clear" w:fill="1F1F1F"/>
+                <w:lang w:val="en-US" w:eastAsia="zh-CN" w:bidi="ar"/>
+              </w:rPr>
+              <w:t>71</w:t>
+            </w:r>
+            <w:r>
+              <w:rPr>
+                <w:rFonts w:hint="default" w:ascii="Latin Modern Mono" w:hAnsi="Latin Modern Mono" w:eastAsia="monospace" w:cs="Latin Modern Mono"/>
+                <w:b w:val="0"/>
+                <w:bCs w:val="0"/>
+                <w:color w:val="CCCCCC"/>
+                <w:kern w:val="0"/>
+                <w:sz w:val="20"/>
+                <w:szCs w:val="20"/>
+                <w:shd w:val="clear" w:fill="1F1F1F"/>
+                <w:lang w:val="en-US" w:eastAsia="zh-CN" w:bidi="ar"/>
+              </w:rPr>
+              <w:t>&gt;</w:t>
+            </w:r>
+          </w:p>
+        </w:tc>
+        <w:tc>
+          <w:tcPr>
+            <w:tcW w:w="1101" w:type="dxa"/>
+            <w:gridSpan w:val="2"/>
+            <w:vMerge w:val="restart"/>
+            <w:vAlign w:val="center"/>
+          </w:tcPr>
+          <w:p>
+            <w:pPr>
+              <w:widowControl w:val="0"/>
+              <w:jc w:val="both"/>
+              <w:rPr>
+                <w:rFonts w:hint="default"/>
+                <w:vertAlign w:val="baseline"/>
+                <w:lang w:val="en-US"/>
+              </w:rPr>
+            </w:pPr>
+            <w:r>
+              <w:rPr>
+                <w:rFonts w:hint="default"/>
+                <w:vertAlign w:val="baseline"/>
+                <w:lang w:val="en-US"/>
+              </w:rPr>
+              <w:fldChar w:fldCharType="begin">
+                <w:ffData>
+                  <w:name w:val="CheckBox1"/>
+                  <w:enabled/>
+                  <w:calcOnExit w:val="0"/>
+                  <w:checkBox>
+                    <w:sizeAuto/>
+                    <w:default w:val="0"/>
+                    <w:checked w:val="0"/>
+                  </w:checkBox>
+                </w:ffData>
+              </w:fldChar>
+            </w:r>
+            <w:r>
+              <w:rPr>
+                <w:rFonts w:hint="default"/>
+                <w:vertAlign w:val="baseline"/>
+                <w:lang w:val="en-US"/>
+              </w:rPr>
+              <w:instrText xml:space="preserve">FORMCHECKBOX</w:instrText>
+            </w:r>
+            <w:r>
+              <w:rPr>
+                <w:rFonts w:hint="default"/>
+                <w:vertAlign w:val="baseline"/>
+                <w:lang w:val="en-US"/>
+              </w:rPr>
+              <w:fldChar w:fldCharType="separate"/>
+            </w:r>
+            <w:r>
+              <w:rPr>
+                <w:rFonts w:hint="default"/>
+                <w:vertAlign w:val="baseline"/>
+                <w:lang w:val="en-US"/>
+              </w:rPr>
+              <w:fldChar w:fldCharType="end"/>
+            </w:r>
+            <w:r>
+              <w:rPr>
+                <w:rFonts w:hint="default"/>
+                <w:vertAlign w:val="baseline"/>
+                <w:lang w:val="en-US"/>
+              </w:rPr>
+              <w:t xml:space="preserve"> Pass</w:t>
+            </w:r>
+          </w:p>
+          <w:p>
+            <w:pPr>
+              <w:widowControl w:val="0"/>
+              <w:jc w:val="both"/>
+              <w:rPr>
+                <w:rFonts w:hint="default"/>
+                <w:vertAlign w:val="baseline"/>
+                <w:lang w:val="en-US"/>
+              </w:rPr>
+            </w:pPr>
+          </w:p>
+          <w:p>
+            <w:pPr>
+              <w:widowControl w:val="0"/>
+              <w:jc w:val="both"/>
+            </w:pPr>
+            <w:r>
+              <w:rPr>
+                <w:rFonts w:hint="default"/>
+                <w:vertAlign w:val="baseline"/>
+                <w:lang w:val="en-US"/>
+              </w:rPr>
+              <w:fldChar w:fldCharType="begin">
+                <w:ffData>
+                  <w:name w:val="CheckBox1"/>
+                  <w:enabled/>
+                  <w:calcOnExit w:val="0"/>
+                  <w:checkBox>
+                    <w:sizeAuto/>
+                    <w:default w:val="0"/>
+                    <w:checked w:val="0"/>
+                  </w:checkBox>
+                </w:ffData>
+              </w:fldChar>
+            </w:r>
+            <w:r>
+              <w:rPr>
+                <w:rFonts w:hint="default"/>
+                <w:vertAlign w:val="baseline"/>
+                <w:lang w:val="en-US"/>
+              </w:rPr>
+              <w:instrText xml:space="preserve">FORMCHECKBOX</w:instrText>
+            </w:r>
+            <w:r>
+              <w:rPr>
+                <w:rFonts w:hint="default"/>
+                <w:vertAlign w:val="baseline"/>
+                <w:lang w:val="en-US"/>
+              </w:rPr>
+              <w:fldChar w:fldCharType="separate"/>
+            </w:r>
+            <w:r>
+              <w:rPr>
+                <w:rFonts w:hint="default"/>
+                <w:vertAlign w:val="baseline"/>
+                <w:lang w:val="en-US"/>
+              </w:rPr>
+              <w:fldChar w:fldCharType="end"/>
+            </w:r>
+            <w:r>
+              <w:rPr>
+                <w:rFonts w:hint="default"/>
+                <w:vertAlign w:val="baseline"/>
+                <w:lang w:val="en-US"/>
+              </w:rPr>
+              <w:t xml:space="preserve"> Fail</w:t>
+            </w:r>
+          </w:p>
+        </w:tc>
+      </w:tr>
+      <w:tr>
+        <w:tblPrEx>
+          <w:tblBorders>
+            <w:top w:val="single" w:color="auto" w:sz="4" w:space="0"/>
+            <w:left w:val="single" w:color="auto" w:sz="4" w:space="0"/>
+            <w:bottom w:val="single" w:color="auto" w:sz="4" w:space="0"/>
+            <w:right w:val="single" w:color="auto" w:sz="4" w:space="0"/>
+            <w:insideH w:val="single" w:color="auto" w:sz="4" w:space="0"/>
+            <w:insideV w:val="single" w:color="auto" w:sz="4" w:space="0"/>
+          </w:tblBorders>
+          <w:tblCellMar>
+            <w:top w:w="0" w:type="dxa"/>
+            <w:left w:w="108" w:type="dxa"/>
+            <w:bottom w:w="0" w:type="dxa"/>
+            <w:right w:w="108" w:type="dxa"/>
+          </w:tblCellMar>
+        </w:tblPrEx>
+        <w:trPr>
+          <w:gridBefore w:val="1"/>
+          <w:gridAfter w:val="1"/>
+          <w:wBefore w:w="98" w:type="dxa"/>
+          <w:wAfter w:w="24" w:type="dxa"/>
+          <w:trHeight w:val="432" w:hRule="atLeast"/>
+        </w:trPr>
+        <w:tc>
+          <w:tcPr>
+            <w:tcW w:w="720" w:type="dxa"/>
+            <w:gridSpan w:val="2"/>
+            <w:vMerge w:val="continue"/>
+            <w:vAlign w:val="center"/>
+          </w:tcPr>
+          <w:p>
+            <w:pPr>
+              <w:widowControl w:val="0"/>
+              <w:ind w:firstLineChars="0"/>
               <w:jc w:val="center"/>
             </w:pPr>
           </w:p>
@@ -5767,16 +5817,16 @@
                 <w:lang w:val="en-US"/>
               </w:rPr>
               <w:object>
-                <v:shape id="_x0000_i1027" o:spt="75" type="#_x0000_t75" style="height:39.85pt;width:39.85pt;" o:ole="t" filled="f" o:preferrelative="t" stroked="f" coordsize="21600,21600">
+                <v:shape id="_x0000_i1034" o:spt="75" type="#_x0000_t75" style="height:37.95pt;width:37.95pt;" o:ole="t" filled="f" o:preferrelative="t" stroked="f" coordsize="21600,21600">
                   <v:path/>
                   <v:fill on="f" focussize="0,0"/>
                   <v:stroke on="f"/>
-                  <v:imagedata r:id="rId6" o:title="oleimage"/>
+                  <v:imagedata r:id="rId7" o:title="oleimage"/>
                   <o:lock v:ext="edit" aspectratio="t"/>
                   <w10:wrap type="none"/>
                   <w10:anchorlock/>
                 </v:shape>
-                <o:OLEObject Type="Embed" ProgID="Excel.Sheet.12" ShapeID="_x0000_i1027" DrawAspect="Icon" ObjectID="_1468075727" r:id="rId11">
+                <o:OLEObject Type="Embed" ProgID="Excel.Sheet.12" ShapeID="_x0000_i1034" DrawAspect="Icon" ObjectID="_1468075727" r:id="rId12">
                   <o:LockedField>false</o:LockedField>
                 </o:OLEObject>
               </w:object>
@@ -5831,9 +5881,10 @@
           </w:tcPr>
           <w:p>
             <w:pPr>
-              <w:pStyle w:val="12"/>
-              <w:widowControl w:val="0"/>
-              <w:bidi w:val="0"/>
+              <w:pStyle w:val="14"/>
+              <w:widowControl w:val="0"/>
+              <w:bidi w:val="0"/>
+              <w:ind w:left="16" w:leftChars="0" w:hanging="16" w:hangingChars="8"/>
               <w:jc w:val="both"/>
               <w:rPr>
                 <w:rFonts w:hint="default"/>
@@ -5845,14 +5896,15 @@
                 <w:rFonts w:hint="default"/>
                 <w:lang w:val="en-US" w:eastAsia="zh-CN"/>
               </w:rPr>
-              <w:t>select * from blofin.request order by request;</w:t>
-            </w:r>
-          </w:p>
-          <w:p>
-            <w:pPr>
-              <w:pStyle w:val="12"/>
-              <w:widowControl w:val="0"/>
-              <w:bidi w:val="0"/>
+              <w:t>select * from devel.request order by request;</w:t>
+            </w:r>
+          </w:p>
+          <w:p>
+            <w:pPr>
+              <w:pStyle w:val="14"/>
+              <w:widowControl w:val="0"/>
+              <w:bidi w:val="0"/>
+              <w:ind w:left="16" w:leftChars="0" w:hanging="16" w:hangingChars="8"/>
               <w:jc w:val="both"/>
               <w:rPr>
                 <w:rFonts w:hint="default"/>
@@ -5864,14 +5916,15 @@
                 <w:rFonts w:hint="default"/>
                 <w:lang w:val="en-US" w:eastAsia="zh-CN"/>
               </w:rPr>
-              <w:t>select * from blofin.orders order by request;</w:t>
-            </w:r>
-          </w:p>
-          <w:p>
-            <w:pPr>
-              <w:pStyle w:val="12"/>
-              <w:widowControl w:val="0"/>
-              <w:bidi w:val="0"/>
+              <w:t>select * from devel.orders order by request;</w:t>
+            </w:r>
+          </w:p>
+          <w:p>
+            <w:pPr>
+              <w:pStyle w:val="14"/>
+              <w:widowControl w:val="0"/>
+              <w:bidi w:val="0"/>
+              <w:ind w:left="16" w:leftChars="0" w:hanging="16" w:hangingChars="8"/>
               <w:jc w:val="both"/>
               <w:rPr>
                 <w:rFonts w:hint="default"/>
@@ -5883,14 +5936,15 @@
                 <w:rFonts w:hint="default"/>
                 <w:lang w:val="en-US" w:eastAsia="zh-CN"/>
               </w:rPr>
-              <w:t>select * from blofin.vw_orders order by request;</w:t>
-            </w:r>
-          </w:p>
-          <w:p>
-            <w:pPr>
-              <w:pStyle w:val="12"/>
-              <w:widowControl w:val="0"/>
-              <w:bidi w:val="0"/>
+              <w:t>select * from devel.vw_orders order by request;</w:t>
+            </w:r>
+          </w:p>
+          <w:p>
+            <w:pPr>
+              <w:pStyle w:val="14"/>
+              <w:widowControl w:val="0"/>
+              <w:bidi w:val="0"/>
+              <w:ind w:left="16" w:leftChars="0" w:hanging="16" w:hangingChars="8"/>
               <w:jc w:val="both"/>
               <w:rPr>
                 <w:rFonts w:hint="default"/>
@@ -5902,14 +5956,15 @@
                 <w:rFonts w:hint="default"/>
                 <w:lang w:val="en-US" w:eastAsia="zh-CN"/>
               </w:rPr>
-              <w:t>select * from blofin.vw_api_requests order by clientOrderId;</w:t>
-            </w:r>
-          </w:p>
-          <w:p>
-            <w:pPr>
-              <w:pStyle w:val="12"/>
-              <w:widowControl w:val="0"/>
-              <w:bidi w:val="0"/>
+              <w:t>select * from devel.vw_api_requests order by clientOrderId;</w:t>
+            </w:r>
+          </w:p>
+          <w:p>
+            <w:pPr>
+              <w:pStyle w:val="14"/>
+              <w:widowControl w:val="0"/>
+              <w:bidi w:val="0"/>
+              <w:ind w:left="798" w:leftChars="0" w:hanging="798" w:hangingChars="380"/>
               <w:jc w:val="both"/>
               <w:rPr>
                 <w:rFonts w:hint="default"/>
@@ -5921,14 +5976,15 @@
                 <w:rFonts w:hint="default"/>
                 <w:lang w:val="en-US" w:eastAsia="zh-CN"/>
               </w:rPr>
-              <w:t xml:space="preserve">select (select count(*) from request) as request, </w:t>
-            </w:r>
-          </w:p>
-          <w:p>
-            <w:pPr>
-              <w:pStyle w:val="12"/>
-              <w:widowControl w:val="0"/>
-              <w:bidi w:val="0"/>
+              <w:t xml:space="preserve">select (select count(*) as request from devel.request) as request, </w:t>
+            </w:r>
+          </w:p>
+          <w:p>
+            <w:pPr>
+              <w:pStyle w:val="14"/>
+              <w:widowControl w:val="0"/>
+              <w:bidi w:val="0"/>
+              <w:ind w:left="798" w:leftChars="392" w:hanging="14" w:hangingChars="7"/>
               <w:jc w:val="both"/>
               <w:rPr>
                 <w:rFonts w:hint="default"/>
@@ -5940,14 +5996,15 @@
                 <w:rFonts w:hint="default"/>
                 <w:lang w:val="en-US" w:eastAsia="zh-CN"/>
               </w:rPr>
-              <w:t xml:space="preserve">       (select count(*) from orders) as orders,</w:t>
-            </w:r>
-          </w:p>
-          <w:p>
-            <w:pPr>
-              <w:pStyle w:val="12"/>
-              <w:widowControl w:val="0"/>
-              <w:bidi w:val="0"/>
+              <w:t>(select count(*) as orders from devel.orders) as orders,</w:t>
+            </w:r>
+          </w:p>
+          <w:p>
+            <w:pPr>
+              <w:pStyle w:val="14"/>
+              <w:widowControl w:val="0"/>
+              <w:bidi w:val="0"/>
+              <w:ind w:left="798" w:leftChars="392" w:hanging="14" w:hangingChars="7"/>
               <w:jc w:val="both"/>
               <w:rPr>
                 <w:rFonts w:hint="default"/>
@@ -5959,27 +6016,27 @@
                 <w:rFonts w:hint="default"/>
                 <w:lang w:val="en-US" w:eastAsia="zh-CN"/>
               </w:rPr>
-              <w:t xml:space="preserve">       (select count(*) from vw_orders) as vw_orders,</w:t>
-            </w:r>
-          </w:p>
-          <w:p>
-            <w:pPr>
-              <w:pStyle w:val="12"/>
-              <w:widowControl w:val="0"/>
-              <w:bidi w:val="0"/>
-              <w:jc w:val="both"/>
-              <w:rPr>
-                <w:rFonts w:hint="default"/>
-                <w:vertAlign w:val="baseline"/>
-                <w:lang w:val="en-US"/>
-              </w:rPr>
-            </w:pPr>
-            <w:r>
+              <w:t>(select count(*) as vw_orders from devel.vw_orders) as vw_orders,</w:t>
+            </w:r>
+          </w:p>
+          <w:p>
+            <w:pPr>
+              <w:pStyle w:val="14"/>
+              <w:widowControl w:val="0"/>
+              <w:bidi w:val="0"/>
+              <w:ind w:left="798" w:leftChars="392" w:hanging="14" w:hangingChars="7"/>
+              <w:jc w:val="both"/>
               <w:rPr>
                 <w:rFonts w:hint="default"/>
                 <w:lang w:val="en-US" w:eastAsia="zh-CN"/>
               </w:rPr>
-              <w:t xml:space="preserve">       (select count(*) from vw_api_requests) as vw_api_requests;</w:t>
+            </w:pPr>
+            <w:r>
+              <w:rPr>
+                <w:rFonts w:hint="default"/>
+                <w:lang w:val="en-US" w:eastAsia="zh-CN"/>
+              </w:rPr>
+              <w:t>(select count(*) as vw_api_requests from devel.vw_api_requests) as vw_api_requests;</w:t>
             </w:r>
           </w:p>
         </w:tc>
@@ -6085,7 +6142,7 @@
                           </pic:cNvPicPr>
                         </pic:nvPicPr>
                         <pic:blipFill>
-                          <a:blip r:embed="rId12"/>
+                          <a:blip r:embed="rId13"/>
                           <a:stretch>
                             <a:fillRect/>
                           </a:stretch>
@@ -6374,7 +6431,7 @@
           </w:tblCellMar>
         </w:tblPrEx>
         <w:trPr>
-          <w:trHeight w:val="576" w:hRule="atLeast"/>
+          <w:trHeight w:val="648" w:hRule="atLeast"/>
         </w:trPr>
         <w:tc>
           <w:tcPr>
@@ -6522,7 +6579,7 @@
                           </pic:cNvPicPr>
                         </pic:nvPicPr>
                         <pic:blipFill>
-                          <a:blip r:embed="rId13"/>
+                          <a:blip r:embed="rId14"/>
                           <a:stretch>
                             <a:fillRect/>
                           </a:stretch>
@@ -6813,7 +6870,7 @@
     </w:p>
     <w:tbl>
       <w:tblPr>
-        <w:tblStyle w:val="11"/>
+        <w:tblStyle w:val="13"/>
         <w:tblW w:w="15660" w:type="dxa"/>
         <w:tblInd w:w="0" w:type="dxa"/>
         <w:tblBorders>
@@ -6922,7 +6979,7 @@
           </w:tblCellMar>
         </w:tblPrEx>
         <w:trPr>
-          <w:trHeight w:val="720" w:hRule="atLeast"/>
+          <w:trHeight w:val="648" w:hRule="atLeast"/>
         </w:trPr>
         <w:tc>
           <w:tcPr>
@@ -6950,7 +7007,7 @@
           </w:tcPr>
           <w:p>
             <w:pPr>
-              <w:pStyle w:val="12"/>
+              <w:pStyle w:val="14"/>
               <w:widowControl w:val="0"/>
               <w:bidi w:val="0"/>
               <w:jc w:val="both"/>
@@ -7066,7 +7123,7 @@
                           </pic:cNvPicPr>
                         </pic:nvPicPr>
                         <pic:blipFill>
-                          <a:blip r:embed="rId14"/>
+                          <a:blip r:embed="rId15"/>
                           <a:stretch>
                             <a:fillRect/>
                           </a:stretch>
@@ -7359,7 +7416,7 @@
           </w:tblCellMar>
         </w:tblPrEx>
         <w:trPr>
-          <w:trHeight w:val="492" w:hRule="atLeast"/>
+          <w:trHeight w:val="720" w:hRule="atLeast"/>
         </w:trPr>
         <w:tc>
           <w:tcPr>
@@ -7415,7 +7472,7 @@
     </w:p>
     <w:tbl>
       <w:tblPr>
-        <w:tblStyle w:val="11"/>
+        <w:tblStyle w:val="13"/>
         <w:tblW w:w="0" w:type="auto"/>
         <w:tblInd w:w="0" w:type="dxa"/>
         <w:tblBorders>
@@ -7590,16 +7647,16 @@
                 <w:lang w:val="en-US"/>
               </w:rPr>
               <w:object>
-                <v:shape id="_x0000_i1028" o:spt="75" type="#_x0000_t75" style="height:42.65pt;width:42.65pt;" o:ole="t" filled="f" o:preferrelative="t" stroked="f" coordsize="21600,21600">
+                <v:shape id="_x0000_i1035" o:spt="75" type="#_x0000_t75" style="height:41.6pt;width:41.6pt;" o:ole="t" filled="f" o:preferrelative="t" stroked="f" coordsize="21600,21600">
                   <v:path/>
                   <v:fill on="f" focussize="0,0"/>
                   <v:stroke on="f"/>
-                  <v:imagedata r:id="rId6" o:title="oleimage"/>
+                  <v:imagedata r:id="rId7" o:title="oleimage"/>
                   <o:lock v:ext="edit" aspectratio="t"/>
                   <w10:wrap type="none"/>
                   <w10:anchorlock/>
                 </v:shape>
-                <o:OLEObject Type="Embed" ProgID="Excel.Sheet.12" ShapeID="_x0000_i1028" DrawAspect="Icon" ObjectID="_1468075728" r:id="rId15">
+                <o:OLEObject Type="Embed" ProgID="Excel.Sheet.12" ShapeID="_x0000_i1035" DrawAspect="Icon" ObjectID="_1468075728" r:id="rId16">
                   <o:LockedField>false</o:LockedField>
                 </o:OLEObject>
               </w:object>
@@ -7653,7 +7710,7 @@
           </w:tcPr>
           <w:p>
             <w:pPr>
-              <w:pStyle w:val="12"/>
+              <w:pStyle w:val="14"/>
               <w:widowControl w:val="0"/>
               <w:bidi w:val="0"/>
               <w:jc w:val="both"/>
@@ -8400,12 +8457,12 @@
                   <v:path/>
                   <v:fill on="f" focussize="0,0"/>
                   <v:stroke on="f"/>
-                  <v:imagedata r:id="rId17" o:title="oleimage"/>
+                  <v:imagedata r:id="rId18" o:title="oleimage"/>
                   <o:lock v:ext="edit" aspectratio="t"/>
                   <w10:wrap type="none"/>
                   <w10:anchorlock/>
                 </v:shape>
-                <o:OLEObject Type="Embed" ProgID="Word.Document.12" ShapeID="_x0000_i1029" DrawAspect="Icon" ObjectID="_1468075729" r:id="rId16">
+                <o:OLEObject Type="Embed" ProgID="Word.Document.12" ShapeID="_x0000_i1029" DrawAspect="Icon" ObjectID="_1468075729" r:id="rId17">
                   <o:LockedField>false</o:LockedField>
                 </o:OLEObject>
               </w:object>
@@ -8459,9 +8516,10 @@
           </w:tcPr>
           <w:p>
             <w:pPr>
-              <w:pStyle w:val="12"/>
-              <w:widowControl w:val="0"/>
-              <w:bidi w:val="0"/>
+              <w:pStyle w:val="14"/>
+              <w:widowControl w:val="0"/>
+              <w:bidi w:val="0"/>
+              <w:ind w:left="16" w:leftChars="0" w:hanging="16" w:hangingChars="8"/>
               <w:jc w:val="both"/>
               <w:rPr>
                 <w:rFonts w:hint="default"/>
@@ -8473,14 +8531,15 @@
                 <w:rFonts w:hint="default"/>
                 <w:lang w:val="en-US" w:eastAsia="zh-CN"/>
               </w:rPr>
-              <w:t>select * from blofin.request order by request;</w:t>
-            </w:r>
-          </w:p>
-          <w:p>
-            <w:pPr>
-              <w:pStyle w:val="12"/>
-              <w:widowControl w:val="0"/>
-              <w:bidi w:val="0"/>
+              <w:t>select * from devel.request order by request;</w:t>
+            </w:r>
+          </w:p>
+          <w:p>
+            <w:pPr>
+              <w:pStyle w:val="14"/>
+              <w:widowControl w:val="0"/>
+              <w:bidi w:val="0"/>
+              <w:ind w:left="16" w:leftChars="0" w:hanging="16" w:hangingChars="8"/>
               <w:jc w:val="both"/>
               <w:rPr>
                 <w:rFonts w:hint="default"/>
@@ -8492,14 +8551,15 @@
                 <w:rFonts w:hint="default"/>
                 <w:lang w:val="en-US" w:eastAsia="zh-CN"/>
               </w:rPr>
-              <w:t>select * from blofin.orders order by request;</w:t>
-            </w:r>
-          </w:p>
-          <w:p>
-            <w:pPr>
-              <w:pStyle w:val="12"/>
-              <w:widowControl w:val="0"/>
-              <w:bidi w:val="0"/>
+              <w:t>select * from devel.orders order by request;</w:t>
+            </w:r>
+          </w:p>
+          <w:p>
+            <w:pPr>
+              <w:pStyle w:val="14"/>
+              <w:widowControl w:val="0"/>
+              <w:bidi w:val="0"/>
+              <w:ind w:left="16" w:leftChars="0" w:hanging="16" w:hangingChars="8"/>
               <w:jc w:val="both"/>
               <w:rPr>
                 <w:rFonts w:hint="default"/>
@@ -8511,14 +8571,15 @@
                 <w:rFonts w:hint="default"/>
                 <w:lang w:val="en-US" w:eastAsia="zh-CN"/>
               </w:rPr>
-              <w:t>select * from blofin.vw_orders order by request;</w:t>
-            </w:r>
-          </w:p>
-          <w:p>
-            <w:pPr>
-              <w:pStyle w:val="12"/>
-              <w:widowControl w:val="0"/>
-              <w:bidi w:val="0"/>
+              <w:t>select * from devel.vw_orders order by request;</w:t>
+            </w:r>
+          </w:p>
+          <w:p>
+            <w:pPr>
+              <w:pStyle w:val="14"/>
+              <w:widowControl w:val="0"/>
+              <w:bidi w:val="0"/>
+              <w:ind w:left="16" w:leftChars="0" w:hanging="16" w:hangingChars="8"/>
               <w:jc w:val="both"/>
               <w:rPr>
                 <w:rFonts w:hint="default"/>
@@ -8530,14 +8591,15 @@
                 <w:rFonts w:hint="default"/>
                 <w:lang w:val="en-US" w:eastAsia="zh-CN"/>
               </w:rPr>
-              <w:t>select * from blofin.vw_api_requests order by clientOrderId;</w:t>
-            </w:r>
-          </w:p>
-          <w:p>
-            <w:pPr>
-              <w:pStyle w:val="12"/>
-              <w:widowControl w:val="0"/>
-              <w:bidi w:val="0"/>
+              <w:t>select * from devel.vw_api_requests order by clientOrderId;</w:t>
+            </w:r>
+          </w:p>
+          <w:p>
+            <w:pPr>
+              <w:pStyle w:val="14"/>
+              <w:widowControl w:val="0"/>
+              <w:bidi w:val="0"/>
+              <w:ind w:left="798" w:leftChars="0" w:hanging="798" w:hangingChars="380"/>
               <w:jc w:val="both"/>
               <w:rPr>
                 <w:rFonts w:hint="default"/>
@@ -8549,14 +8611,15 @@
                 <w:rFonts w:hint="default"/>
                 <w:lang w:val="en-US" w:eastAsia="zh-CN"/>
               </w:rPr>
-              <w:t xml:space="preserve">select (select count(*) from request) as request, </w:t>
-            </w:r>
-          </w:p>
-          <w:p>
-            <w:pPr>
-              <w:pStyle w:val="12"/>
-              <w:widowControl w:val="0"/>
-              <w:bidi w:val="0"/>
+              <w:t xml:space="preserve">select (select count(*) as request from devel.request) as request, </w:t>
+            </w:r>
+          </w:p>
+          <w:p>
+            <w:pPr>
+              <w:pStyle w:val="14"/>
+              <w:widowControl w:val="0"/>
+              <w:bidi w:val="0"/>
+              <w:ind w:left="798" w:leftChars="392" w:hanging="14" w:hangingChars="7"/>
               <w:jc w:val="both"/>
               <w:rPr>
                 <w:rFonts w:hint="default"/>
@@ -8568,14 +8631,15 @@
                 <w:rFonts w:hint="default"/>
                 <w:lang w:val="en-US" w:eastAsia="zh-CN"/>
               </w:rPr>
-              <w:t xml:space="preserve">       (select count(*) from orders) as orders,</w:t>
-            </w:r>
-          </w:p>
-          <w:p>
-            <w:pPr>
-              <w:pStyle w:val="12"/>
-              <w:widowControl w:val="0"/>
-              <w:bidi w:val="0"/>
+              <w:t>(select count(*) as orders from devel.orders) as orders,</w:t>
+            </w:r>
+          </w:p>
+          <w:p>
+            <w:pPr>
+              <w:pStyle w:val="14"/>
+              <w:widowControl w:val="0"/>
+              <w:bidi w:val="0"/>
+              <w:ind w:left="798" w:leftChars="392" w:hanging="14" w:hangingChars="7"/>
               <w:jc w:val="both"/>
               <w:rPr>
                 <w:rFonts w:hint="default"/>
@@ -8587,14 +8651,15 @@
                 <w:rFonts w:hint="default"/>
                 <w:lang w:val="en-US" w:eastAsia="zh-CN"/>
               </w:rPr>
-              <w:t xml:space="preserve">       (select count(*) from vw_orders) as vw_orders,</w:t>
-            </w:r>
-          </w:p>
-          <w:p>
-            <w:pPr>
-              <w:pStyle w:val="12"/>
-              <w:widowControl w:val="0"/>
-              <w:bidi w:val="0"/>
+              <w:t>(select count(*) as vw_orders from devel.vw_orders) as vw_orders,</w:t>
+            </w:r>
+          </w:p>
+          <w:p>
+            <w:pPr>
+              <w:pStyle w:val="14"/>
+              <w:widowControl w:val="0"/>
+              <w:bidi w:val="0"/>
+              <w:ind w:left="798" w:leftChars="392" w:hanging="14" w:hangingChars="7"/>
               <w:jc w:val="both"/>
               <w:rPr>
                 <w:rFonts w:hint="default"/>
@@ -8607,7 +8672,7 @@
                 <w:rFonts w:hint="default"/>
                 <w:lang w:val="en-US" w:eastAsia="zh-CN"/>
               </w:rPr>
-              <w:t xml:space="preserve">       (select count(*) from vw_api_requests) as vw_api_requests;</w:t>
+              <w:t>(select count(*) as vw_api_requests from devel.vw_api_requests) as vw_api_requests;</w:t>
             </w:r>
           </w:p>
         </w:tc>
@@ -8710,7 +8775,7 @@
                           </pic:cNvPicPr>
                         </pic:nvPicPr>
                         <pic:blipFill>
-                          <a:blip r:embed="rId18"/>
+                          <a:blip r:embed="rId19"/>
                           <a:stretch>
                             <a:fillRect/>
                           </a:stretch>
@@ -9156,7 +9221,7 @@
                           </pic:cNvPicPr>
                         </pic:nvPicPr>
                         <pic:blipFill>
-                          <a:blip r:embed="rId19"/>
+                          <a:blip r:embed="rId20"/>
                           <a:stretch>
                             <a:fillRect/>
                           </a:stretch>
@@ -9593,7 +9658,7 @@
                           </pic:cNvPicPr>
                         </pic:nvPicPr>
                         <pic:blipFill>
-                          <a:blip r:embed="rId20"/>
+                          <a:blip r:embed="rId21"/>
                           <a:stretch>
                             <a:fillRect/>
                           </a:stretch>
@@ -9863,7 +9928,7 @@
     <w:p/>
     <w:tbl>
       <w:tblPr>
-        <w:tblStyle w:val="11"/>
+        <w:tblStyle w:val="13"/>
         <w:tblW w:w="0" w:type="auto"/>
         <w:tblInd w:w="0" w:type="dxa"/>
         <w:tblBorders>
@@ -10000,7 +10065,7 @@
           </w:tcPr>
           <w:p>
             <w:pPr>
-              <w:pStyle w:val="12"/>
+              <w:pStyle w:val="14"/>
               <w:widowControl w:val="0"/>
               <w:bidi w:val="0"/>
               <w:jc w:val="both"/>
@@ -10129,7 +10194,7 @@
                           </pic:cNvPicPr>
                         </pic:nvPicPr>
                         <pic:blipFill>
-                          <a:blip r:embed="rId21"/>
+                          <a:blip r:embed="rId22"/>
                           <a:stretch>
                             <a:fillRect/>
                           </a:stretch>
@@ -10478,7 +10543,7 @@
     </w:p>
     <w:tbl>
       <w:tblPr>
-        <w:tblStyle w:val="11"/>
+        <w:tblStyle w:val="13"/>
         <w:tblW w:w="15660" w:type="dxa"/>
         <w:tblInd w:w="0" w:type="dxa"/>
         <w:tblBorders>
@@ -10621,7 +10686,7 @@
           </w:tcPr>
           <w:p>
             <w:pPr>
-              <w:pStyle w:val="12"/>
+              <w:pStyle w:val="14"/>
               <w:widowControl w:val="0"/>
               <w:bidi w:val="0"/>
               <w:jc w:val="both"/>
@@ -11675,12 +11740,12 @@
                   <v:path/>
                   <v:fill on="f" focussize="0,0"/>
                   <v:stroke on="f"/>
-                  <v:imagedata r:id="rId6" o:title="oleimage"/>
+                  <v:imagedata r:id="rId7" o:title="oleimage"/>
                   <o:lock v:ext="edit" aspectratio="t"/>
                   <w10:wrap type="none"/>
                   <w10:anchorlock/>
                 </v:shape>
-                <o:OLEObject Type="Embed" ProgID="Excel.Sheet.12" ShapeID="_x0000_i1030" DrawAspect="Icon" ObjectID="_1468075730" r:id="rId22">
+                <o:OLEObject Type="Embed" ProgID="Excel.Sheet.12" ShapeID="_x0000_i1030" DrawAspect="Icon" ObjectID="_1468075730" r:id="rId23">
                   <o:LockedField>false</o:LockedField>
                 </o:OLEObject>
               </w:object>
@@ -11734,9 +11799,10 @@
           </w:tcPr>
           <w:p>
             <w:pPr>
-              <w:pStyle w:val="12"/>
-              <w:widowControl w:val="0"/>
-              <w:bidi w:val="0"/>
+              <w:pStyle w:val="14"/>
+              <w:widowControl w:val="0"/>
+              <w:bidi w:val="0"/>
+              <w:ind w:left="16" w:leftChars="0" w:hanging="16" w:hangingChars="8"/>
               <w:jc w:val="both"/>
               <w:rPr>
                 <w:rFonts w:hint="default"/>
@@ -11748,14 +11814,15 @@
                 <w:rFonts w:hint="default"/>
                 <w:lang w:val="en-US" w:eastAsia="zh-CN"/>
               </w:rPr>
-              <w:t>select * from blofin.request order by request;</w:t>
-            </w:r>
-          </w:p>
-          <w:p>
-            <w:pPr>
-              <w:pStyle w:val="12"/>
-              <w:widowControl w:val="0"/>
-              <w:bidi w:val="0"/>
+              <w:t>select * from devel.request order by request;</w:t>
+            </w:r>
+          </w:p>
+          <w:p>
+            <w:pPr>
+              <w:pStyle w:val="14"/>
+              <w:widowControl w:val="0"/>
+              <w:bidi w:val="0"/>
+              <w:ind w:left="16" w:leftChars="0" w:hanging="16" w:hangingChars="8"/>
               <w:jc w:val="both"/>
               <w:rPr>
                 <w:rFonts w:hint="default"/>
@@ -11767,14 +11834,15 @@
                 <w:rFonts w:hint="default"/>
                 <w:lang w:val="en-US" w:eastAsia="zh-CN"/>
               </w:rPr>
-              <w:t>select * from blofin.orders order by request;</w:t>
-            </w:r>
-          </w:p>
-          <w:p>
-            <w:pPr>
-              <w:pStyle w:val="12"/>
-              <w:widowControl w:val="0"/>
-              <w:bidi w:val="0"/>
+              <w:t>select * from devel.orders order by request;</w:t>
+            </w:r>
+          </w:p>
+          <w:p>
+            <w:pPr>
+              <w:pStyle w:val="14"/>
+              <w:widowControl w:val="0"/>
+              <w:bidi w:val="0"/>
+              <w:ind w:left="16" w:leftChars="0" w:hanging="16" w:hangingChars="8"/>
               <w:jc w:val="both"/>
               <w:rPr>
                 <w:rFonts w:hint="default"/>
@@ -11786,14 +11854,15 @@
                 <w:rFonts w:hint="default"/>
                 <w:lang w:val="en-US" w:eastAsia="zh-CN"/>
               </w:rPr>
-              <w:t>select * from blofin.vw_orders order by request;</w:t>
-            </w:r>
-          </w:p>
-          <w:p>
-            <w:pPr>
-              <w:pStyle w:val="12"/>
-              <w:widowControl w:val="0"/>
-              <w:bidi w:val="0"/>
+              <w:t>select * from devel.vw_orders order by request;</w:t>
+            </w:r>
+          </w:p>
+          <w:p>
+            <w:pPr>
+              <w:pStyle w:val="14"/>
+              <w:widowControl w:val="0"/>
+              <w:bidi w:val="0"/>
+              <w:ind w:left="16" w:leftChars="0" w:hanging="16" w:hangingChars="8"/>
               <w:jc w:val="both"/>
               <w:rPr>
                 <w:rFonts w:hint="default"/>
@@ -11805,14 +11874,15 @@
                 <w:rFonts w:hint="default"/>
                 <w:lang w:val="en-US" w:eastAsia="zh-CN"/>
               </w:rPr>
-              <w:t>select * from blofin.vw_api_requests order by clientOrderId;</w:t>
-            </w:r>
-          </w:p>
-          <w:p>
-            <w:pPr>
-              <w:pStyle w:val="12"/>
-              <w:widowControl w:val="0"/>
-              <w:bidi w:val="0"/>
+              <w:t>select * from devel.vw_api_requests order by clientOrderId;</w:t>
+            </w:r>
+          </w:p>
+          <w:p>
+            <w:pPr>
+              <w:pStyle w:val="14"/>
+              <w:widowControl w:val="0"/>
+              <w:bidi w:val="0"/>
+              <w:ind w:left="798" w:leftChars="0" w:hanging="798" w:hangingChars="380"/>
               <w:jc w:val="both"/>
               <w:rPr>
                 <w:rFonts w:hint="default"/>
@@ -11824,14 +11894,15 @@
                 <w:rFonts w:hint="default"/>
                 <w:lang w:val="en-US" w:eastAsia="zh-CN"/>
               </w:rPr>
-              <w:t xml:space="preserve">select (select count(*) from request) as request, </w:t>
-            </w:r>
-          </w:p>
-          <w:p>
-            <w:pPr>
-              <w:pStyle w:val="12"/>
-              <w:widowControl w:val="0"/>
-              <w:bidi w:val="0"/>
+              <w:t xml:space="preserve">select (select count(*) as request from devel.request) as request, </w:t>
+            </w:r>
+          </w:p>
+          <w:p>
+            <w:pPr>
+              <w:pStyle w:val="14"/>
+              <w:widowControl w:val="0"/>
+              <w:bidi w:val="0"/>
+              <w:ind w:left="798" w:leftChars="392" w:hanging="14" w:hangingChars="7"/>
               <w:jc w:val="both"/>
               <w:rPr>
                 <w:rFonts w:hint="default"/>
@@ -11843,14 +11914,15 @@
                 <w:rFonts w:hint="default"/>
                 <w:lang w:val="en-US" w:eastAsia="zh-CN"/>
               </w:rPr>
-              <w:t xml:space="preserve">       (select count(*) from orders) as orders,</w:t>
-            </w:r>
-          </w:p>
-          <w:p>
-            <w:pPr>
-              <w:pStyle w:val="12"/>
-              <w:widowControl w:val="0"/>
-              <w:bidi w:val="0"/>
+              <w:t>(select count(*) as orders from devel.orders) as orders,</w:t>
+            </w:r>
+          </w:p>
+          <w:p>
+            <w:pPr>
+              <w:pStyle w:val="14"/>
+              <w:widowControl w:val="0"/>
+              <w:bidi w:val="0"/>
+              <w:ind w:left="798" w:leftChars="392" w:hanging="14" w:hangingChars="7"/>
               <w:jc w:val="both"/>
               <w:rPr>
                 <w:rFonts w:hint="default"/>
@@ -11862,19 +11934,22 @@
                 <w:rFonts w:hint="default"/>
                 <w:lang w:val="en-US" w:eastAsia="zh-CN"/>
               </w:rPr>
-              <w:t xml:space="preserve">       (select count(*) from vw_orders) as vw_orders,</w:t>
-            </w:r>
-          </w:p>
-          <w:p>
-            <w:pPr>
-              <w:pStyle w:val="12"/>
-              <w:widowControl w:val="0"/>
-              <w:bidi w:val="0"/>
-              <w:jc w:val="both"/>
-              <w:rPr>
-                <w:rFonts w:hint="default"/>
-                <w:vertAlign w:val="baseline"/>
-                <w:lang w:val="en-US"/>
+              <w:t>(select count(*) as vw_orders from devel.vw_orders) as vw_orders,</w:t>
+            </w:r>
+          </w:p>
+          <w:p>
+            <w:pPr>
+              <w:pStyle w:val="14"/>
+              <w:widowControl w:val="0"/>
+              <w:bidi w:val="0"/>
+              <w:ind w:left="798" w:leftChars="392" w:hanging="14" w:hangingChars="7"/>
+              <w:jc w:val="both"/>
+              <w:rPr>
+                <w:rFonts w:hint="default" w:ascii="Latin Modern Mono" w:hAnsi="Latin Modern Mono" w:cs="Linux Libertine Mono O" w:eastAsiaTheme="minorEastAsia"/>
+                <w:sz w:val="21"/>
+                <w:szCs w:val="18"/>
+                <w:vertAlign w:val="baseline"/>
+                <w:lang w:val="en-US" w:eastAsia="zh-CN" w:bidi="ar-SA"/>
               </w:rPr>
             </w:pPr>
             <w:r>
@@ -11882,7 +11957,7 @@
                 <w:rFonts w:hint="default"/>
                 <w:lang w:val="en-US" w:eastAsia="zh-CN"/>
               </w:rPr>
-              <w:t xml:space="preserve">       (select count(*) from vw_api_requests) as vw_api_requests;</w:t>
+              <w:t>(select count(*) as vw_api_requests from devel.vw_api_requests) as vw_api_requests;</w:t>
             </w:r>
           </w:p>
         </w:tc>
@@ -11986,7 +12061,7 @@
                           </pic:cNvPicPr>
                         </pic:nvPicPr>
                         <pic:blipFill>
-                          <a:blip r:embed="rId23"/>
+                          <a:blip r:embed="rId24"/>
                           <a:stretch>
                             <a:fillRect/>
                           </a:stretch>
@@ -12418,7 +12493,7 @@
                           </pic:cNvPicPr>
                         </pic:nvPicPr>
                         <pic:blipFill>
-                          <a:blip r:embed="rId24"/>
+                          <a:blip r:embed="rId25"/>
                           <a:stretch>
                             <a:fillRect/>
                           </a:stretch>
@@ -12707,7 +12782,7 @@
     </w:p>
     <w:tbl>
       <w:tblPr>
-        <w:tblStyle w:val="11"/>
+        <w:tblStyle w:val="13"/>
         <w:tblW w:w="15660" w:type="dxa"/>
         <w:tblInd w:w="0" w:type="dxa"/>
         <w:tblBorders>
@@ -12844,7 +12919,7 @@
           </w:tcPr>
           <w:p>
             <w:pPr>
-              <w:pStyle w:val="12"/>
+              <w:pStyle w:val="14"/>
               <w:widowControl w:val="0"/>
               <w:bidi w:val="0"/>
               <w:jc w:val="both"/>
@@ -12958,7 +13033,7 @@
                 <w:rFonts w:hint="default"/>
                 <w:lang w:val="en-US"/>
               </w:rPr>
-              <w:t>: Four (4) changes shall be shown; all but the order table;</w:t>
+              <w:t>: Three (3) changes shall be shown on all but order tab;</w:t>
             </w:r>
           </w:p>
         </w:tc>
@@ -12966,20 +13041,20 @@
           <w:tcPr>
             <w:tcW w:w="6962" w:type="dxa"/>
             <w:vMerge w:val="restart"/>
-            <w:shd w:val="clear" w:color="auto" w:fill="000000" w:themeFill="text1"/>
-            <w:vAlign w:val="center"/>
-          </w:tcPr>
-          <w:p>
-            <w:pPr>
-              <w:widowControl w:val="0"/>
-              <w:jc w:val="both"/>
+            <w:shd w:val="clear" w:color="auto" w:fill="FFFFFF" w:themeFill="background1"/>
+            <w:vAlign w:val="center"/>
+          </w:tcPr>
+          <w:p>
+            <w:pPr>
+              <w:widowControl w:val="0"/>
+              <w:jc w:val="center"/>
             </w:pPr>
             <w:r>
               <w:drawing>
                 <wp:inline distT="0" distB="0" distL="114300" distR="114300">
-                  <wp:extent cx="4272915" cy="740410"/>
-                  <wp:effectExtent l="0" t="0" r="13335" b="13970"/>
-                  <wp:docPr id="17" name="Picture 30"/>
+                  <wp:extent cx="4273550" cy="483235"/>
+                  <wp:effectExtent l="0" t="0" r="12700" b="13970"/>
+                  <wp:docPr id="26" name="Picture 12"/>
                   <wp:cNvGraphicFramePr>
                     <a:graphicFrameLocks xmlns:a="http://schemas.openxmlformats.org/drawingml/2006/main" noChangeAspect="1"/>
                   </wp:cNvGraphicFramePr>
@@ -12987,13 +13062,13 @@
                     <a:graphicData uri="http://schemas.openxmlformats.org/drawingml/2006/picture">
                       <pic:pic xmlns:pic="http://schemas.openxmlformats.org/drawingml/2006/picture">
                         <pic:nvPicPr>
-                          <pic:cNvPr id="17" name="Picture 30"/>
+                          <pic:cNvPr id="26" name="Picture 12"/>
                           <pic:cNvPicPr>
                             <a:picLocks noChangeAspect="1"/>
                           </pic:cNvPicPr>
                         </pic:nvPicPr>
                         <pic:blipFill>
-                          <a:blip r:embed="rId25"/>
+                          <a:blip r:embed="rId26"/>
                           <a:stretch>
                             <a:fillRect/>
                           </a:stretch>
@@ -13001,7 +13076,7 @@
                         <pic:spPr>
                           <a:xfrm>
                             <a:off x="0" y="0"/>
-                            <a:ext cx="4272915" cy="740410"/>
+                            <a:ext cx="4273550" cy="483235"/>
                           </a:xfrm>
                           <a:prstGeom prst="rect">
                             <a:avLst/>
@@ -13222,7 +13297,7 @@
                 <w:rFonts w:hint="default"/>
                 <w:lang w:val="en-US"/>
               </w:rPr>
-              <w:t>: Changes shown lack ‘changed from Pending to Canceled’;</w:t>
+              <w:t>: Memo field reports ‘changed from Pending to Canceled’;</w:t>
             </w:r>
           </w:p>
         </w:tc>
@@ -13230,7 +13305,7 @@
           <w:tcPr>
             <w:tcW w:w="6962" w:type="dxa"/>
             <w:vMerge w:val="continue"/>
-            <w:shd w:val="clear" w:color="auto" w:fill="000000" w:themeFill="text1"/>
+            <w:shd w:val="clear" w:color="auto" w:fill="FFFFFF" w:themeFill="background1"/>
             <w:vAlign w:val="center"/>
           </w:tcPr>
           <w:p>
@@ -13342,7 +13417,7 @@
     </w:p>
     <w:tbl>
       <w:tblPr>
-        <w:tblStyle w:val="11"/>
+        <w:tblStyle w:val="13"/>
         <w:tblW w:w="0" w:type="auto"/>
         <w:tblInd w:w="0" w:type="dxa"/>
         <w:tblBorders>
@@ -13521,12 +13596,12 @@
                   <v:path/>
                   <v:fill on="f" focussize="0,0"/>
                   <v:stroke on="f"/>
-                  <v:imagedata r:id="rId6" o:title="oleimage"/>
+                  <v:imagedata r:id="rId7" o:title="oleimage"/>
                   <o:lock v:ext="edit" aspectratio="t"/>
                   <w10:wrap type="none"/>
                   <w10:anchorlock/>
                 </v:shape>
-                <o:OLEObject Type="Embed" ProgID="Excel.Sheet.12" ShapeID="_x0000_i1031" DrawAspect="Icon" ObjectID="_1468075731" r:id="rId26">
+                <o:OLEObject Type="Embed" ProgID="Excel.Sheet.12" ShapeID="_x0000_i1031" DrawAspect="Icon" ObjectID="_1468075731" r:id="rId27">
                   <o:LockedField>false</o:LockedField>
                 </o:OLEObject>
               </w:object>
@@ -13580,7 +13655,7 @@
           </w:tcPr>
           <w:p>
             <w:pPr>
-              <w:pStyle w:val="12"/>
+              <w:pStyle w:val="14"/>
               <w:widowControl w:val="0"/>
               <w:bidi w:val="0"/>
               <w:jc w:val="both"/>
@@ -14311,15 +14386,79 @@
                   <v:path/>
                   <v:fill on="f" focussize="0,0"/>
                   <v:stroke on="f"/>
-                  <v:imagedata r:id="rId17" o:title="oleimage"/>
+                  <v:imagedata r:id="rId18" o:title="oleimage"/>
                   <o:lock v:ext="edit" aspectratio="t"/>
                   <w10:wrap type="none"/>
                   <w10:anchorlock/>
                 </v:shape>
-                <o:OLEObject Type="Embed" ProgID="Word.Document.12" ShapeID="_x0000_i1032" DrawAspect="Icon" ObjectID="_1468075732" r:id="rId27">
+                <o:OLEObject Type="Embed" ProgID="Word.Document.12" ShapeID="_x0000_i1032" DrawAspect="Icon" ObjectID="_1468075732" r:id="rId28">
                   <o:LockedField>false</o:LockedField>
                 </o:OLEObject>
               </w:object>
+            </w:r>
+          </w:p>
+        </w:tc>
+      </w:tr>
+      <w:tr>
+        <w:tblPrEx>
+          <w:tblBorders>
+            <w:top w:val="single" w:color="auto" w:sz="4" w:space="0"/>
+            <w:left w:val="single" w:color="auto" w:sz="4" w:space="0"/>
+            <w:bottom w:val="single" w:color="auto" w:sz="4" w:space="0"/>
+            <w:right w:val="single" w:color="auto" w:sz="4" w:space="0"/>
+            <w:insideH w:val="single" w:color="auto" w:sz="4" w:space="0"/>
+            <w:insideV w:val="single" w:color="auto" w:sz="4" w:space="0"/>
+          </w:tblBorders>
+          <w:tblCellMar>
+            <w:top w:w="0" w:type="dxa"/>
+            <w:left w:w="108" w:type="dxa"/>
+            <w:bottom w:w="0" w:type="dxa"/>
+            <w:right w:w="108" w:type="dxa"/>
+          </w:tblCellMar>
+        </w:tblPrEx>
+        <w:trPr>
+          <w:trHeight w:val="864" w:hRule="atLeast"/>
+        </w:trPr>
+        <w:tc>
+          <w:tcPr>
+            <w:tcW w:w="720" w:type="dxa"/>
+            <w:vMerge w:val="restart"/>
+            <w:vAlign w:val="center"/>
+          </w:tcPr>
+          <w:p>
+            <w:pPr>
+              <w:pStyle w:val="7"/>
+              <w:widowControl w:val="0"/>
+              <w:bidi w:val="0"/>
+              <w:rPr>
+                <w:rFonts w:hint="default"/>
+                <w:lang w:val="en-US"/>
+              </w:rPr>
+            </w:pPr>
+          </w:p>
+        </w:tc>
+        <w:tc>
+          <w:tcPr>
+            <w:tcW w:w="14782" w:type="dxa"/>
+            <w:gridSpan w:val="3"/>
+            <w:vAlign w:val="center"/>
+          </w:tcPr>
+          <w:p>
+            <w:pPr>
+              <w:widowControl w:val="0"/>
+              <w:bidi w:val="0"/>
+              <w:jc w:val="both"/>
+              <w:rPr>
+                <w:rFonts w:hint="default"/>
+                <w:lang w:val="en-US"/>
+              </w:rPr>
+            </w:pPr>
+            <w:r>
+              <w:rPr>
+                <w:rFonts w:hint="default"/>
+                <w:lang w:val="en-US"/>
+              </w:rPr>
+              <w:t>Verify order cancellation on the Blofin console;</w:t>
             </w:r>
           </w:p>
         </w:tc>
@@ -14347,70 +14486,6 @@
         <w:tc>
           <w:tcPr>
             <w:tcW w:w="720" w:type="dxa"/>
-            <w:vMerge w:val="restart"/>
-            <w:vAlign w:val="center"/>
-          </w:tcPr>
-          <w:p>
-            <w:pPr>
-              <w:pStyle w:val="7"/>
-              <w:widowControl w:val="0"/>
-              <w:bidi w:val="0"/>
-              <w:rPr>
-                <w:rFonts w:hint="default"/>
-                <w:lang w:val="en-US"/>
-              </w:rPr>
-            </w:pPr>
-          </w:p>
-        </w:tc>
-        <w:tc>
-          <w:tcPr>
-            <w:tcW w:w="14782" w:type="dxa"/>
-            <w:gridSpan w:val="3"/>
-            <w:vAlign w:val="center"/>
-          </w:tcPr>
-          <w:p>
-            <w:pPr>
-              <w:widowControl w:val="0"/>
-              <w:bidi w:val="0"/>
-              <w:jc w:val="both"/>
-              <w:rPr>
-                <w:rFonts w:hint="default"/>
-                <w:lang w:val="en-US"/>
-              </w:rPr>
-            </w:pPr>
-            <w:r>
-              <w:rPr>
-                <w:rFonts w:hint="default"/>
-                <w:lang w:val="en-US"/>
-              </w:rPr>
-              <w:t>Verify order cancellation on the Blofin console;</w:t>
-            </w:r>
-          </w:p>
-        </w:tc>
-      </w:tr>
-      <w:tr>
-        <w:tblPrEx>
-          <w:tblBorders>
-            <w:top w:val="single" w:color="auto" w:sz="4" w:space="0"/>
-            <w:left w:val="single" w:color="auto" w:sz="4" w:space="0"/>
-            <w:bottom w:val="single" w:color="auto" w:sz="4" w:space="0"/>
-            <w:right w:val="single" w:color="auto" w:sz="4" w:space="0"/>
-            <w:insideH w:val="single" w:color="auto" w:sz="4" w:space="0"/>
-            <w:insideV w:val="single" w:color="auto" w:sz="4" w:space="0"/>
-          </w:tblBorders>
-          <w:tblCellMar>
-            <w:top w:w="0" w:type="dxa"/>
-            <w:left w:w="108" w:type="dxa"/>
-            <w:bottom w:w="0" w:type="dxa"/>
-            <w:right w:w="108" w:type="dxa"/>
-          </w:tblCellMar>
-        </w:tblPrEx>
-        <w:trPr>
-          <w:trHeight w:val="576" w:hRule="atLeast"/>
-        </w:trPr>
-        <w:tc>
-          <w:tcPr>
-            <w:tcW w:w="720" w:type="dxa"/>
             <w:vMerge w:val="continue"/>
             <w:vAlign w:val="center"/>
           </w:tcPr>
@@ -14486,7 +14561,7 @@
                           </pic:cNvPicPr>
                         </pic:nvPicPr>
                         <pic:blipFill>
-                          <a:blip r:embed="rId28"/>
+                          <a:blip r:embed="rId29"/>
                           <a:stretch>
                             <a:fillRect/>
                           </a:stretch>
@@ -14798,9 +14873,10 @@
           </w:tcPr>
           <w:p>
             <w:pPr>
-              <w:pStyle w:val="12"/>
-              <w:widowControl w:val="0"/>
-              <w:bidi w:val="0"/>
+              <w:pStyle w:val="14"/>
+              <w:widowControl w:val="0"/>
+              <w:bidi w:val="0"/>
+              <w:ind w:left="16" w:leftChars="0" w:hanging="16" w:hangingChars="8"/>
               <w:jc w:val="both"/>
               <w:rPr>
                 <w:rFonts w:hint="default"/>
@@ -14812,14 +14888,15 @@
                 <w:rFonts w:hint="default"/>
                 <w:lang w:val="en-US" w:eastAsia="zh-CN"/>
               </w:rPr>
-              <w:t>select * from blofin.request order by request;</w:t>
-            </w:r>
-          </w:p>
-          <w:p>
-            <w:pPr>
-              <w:pStyle w:val="12"/>
-              <w:widowControl w:val="0"/>
-              <w:bidi w:val="0"/>
+              <w:t>select * from devel.request order by request;</w:t>
+            </w:r>
+          </w:p>
+          <w:p>
+            <w:pPr>
+              <w:pStyle w:val="14"/>
+              <w:widowControl w:val="0"/>
+              <w:bidi w:val="0"/>
+              <w:ind w:left="16" w:leftChars="0" w:hanging="16" w:hangingChars="8"/>
               <w:jc w:val="both"/>
               <w:rPr>
                 <w:rFonts w:hint="default"/>
@@ -14831,14 +14908,15 @@
                 <w:rFonts w:hint="default"/>
                 <w:lang w:val="en-US" w:eastAsia="zh-CN"/>
               </w:rPr>
-              <w:t>select * from blofin.orders order by request;</w:t>
-            </w:r>
-          </w:p>
-          <w:p>
-            <w:pPr>
-              <w:pStyle w:val="12"/>
-              <w:widowControl w:val="0"/>
-              <w:bidi w:val="0"/>
+              <w:t>select * from devel.orders order by request;</w:t>
+            </w:r>
+          </w:p>
+          <w:p>
+            <w:pPr>
+              <w:pStyle w:val="14"/>
+              <w:widowControl w:val="0"/>
+              <w:bidi w:val="0"/>
+              <w:ind w:left="16" w:leftChars="0" w:hanging="16" w:hangingChars="8"/>
               <w:jc w:val="both"/>
               <w:rPr>
                 <w:rFonts w:hint="default"/>
@@ -14850,14 +14928,15 @@
                 <w:rFonts w:hint="default"/>
                 <w:lang w:val="en-US" w:eastAsia="zh-CN"/>
               </w:rPr>
-              <w:t>select * from blofin.vw_orders order by request;</w:t>
-            </w:r>
-          </w:p>
-          <w:p>
-            <w:pPr>
-              <w:pStyle w:val="12"/>
-              <w:widowControl w:val="0"/>
-              <w:bidi w:val="0"/>
+              <w:t>select * from devel.vw_orders order by request;</w:t>
+            </w:r>
+          </w:p>
+          <w:p>
+            <w:pPr>
+              <w:pStyle w:val="14"/>
+              <w:widowControl w:val="0"/>
+              <w:bidi w:val="0"/>
+              <w:ind w:left="16" w:leftChars="0" w:hanging="16" w:hangingChars="8"/>
               <w:jc w:val="both"/>
               <w:rPr>
                 <w:rFonts w:hint="default"/>
@@ -14869,14 +14948,15 @@
                 <w:rFonts w:hint="default"/>
                 <w:lang w:val="en-US" w:eastAsia="zh-CN"/>
               </w:rPr>
-              <w:t>select * from blofin.vw_api_requests order by clientOrderId;</w:t>
-            </w:r>
-          </w:p>
-          <w:p>
-            <w:pPr>
-              <w:pStyle w:val="12"/>
-              <w:widowControl w:val="0"/>
-              <w:bidi w:val="0"/>
+              <w:t>select * from devel.vw_api_requests order by clientOrderId;</w:t>
+            </w:r>
+          </w:p>
+          <w:p>
+            <w:pPr>
+              <w:pStyle w:val="14"/>
+              <w:widowControl w:val="0"/>
+              <w:bidi w:val="0"/>
+              <w:ind w:left="798" w:leftChars="0" w:hanging="798" w:hangingChars="380"/>
               <w:jc w:val="both"/>
               <w:rPr>
                 <w:rFonts w:hint="default"/>
@@ -14888,14 +14968,15 @@
                 <w:rFonts w:hint="default"/>
                 <w:lang w:val="en-US" w:eastAsia="zh-CN"/>
               </w:rPr>
-              <w:t xml:space="preserve">select (select count(*) from request) as request, </w:t>
-            </w:r>
-          </w:p>
-          <w:p>
-            <w:pPr>
-              <w:pStyle w:val="12"/>
-              <w:widowControl w:val="0"/>
-              <w:bidi w:val="0"/>
+              <w:t xml:space="preserve">select (select count(*) as request from devel.request) as request, </w:t>
+            </w:r>
+          </w:p>
+          <w:p>
+            <w:pPr>
+              <w:pStyle w:val="14"/>
+              <w:widowControl w:val="0"/>
+              <w:bidi w:val="0"/>
+              <w:ind w:left="798" w:leftChars="392" w:hanging="14" w:hangingChars="7"/>
               <w:jc w:val="both"/>
               <w:rPr>
                 <w:rFonts w:hint="default"/>
@@ -14907,14 +14988,15 @@
                 <w:rFonts w:hint="default"/>
                 <w:lang w:val="en-US" w:eastAsia="zh-CN"/>
               </w:rPr>
-              <w:t xml:space="preserve">       (select count(*) from orders) as orders,</w:t>
-            </w:r>
-          </w:p>
-          <w:p>
-            <w:pPr>
-              <w:pStyle w:val="12"/>
-              <w:widowControl w:val="0"/>
-              <w:bidi w:val="0"/>
+              <w:t>(select count(*) as orders from devel.orders) as orders,</w:t>
+            </w:r>
+          </w:p>
+          <w:p>
+            <w:pPr>
+              <w:pStyle w:val="14"/>
+              <w:widowControl w:val="0"/>
+              <w:bidi w:val="0"/>
+              <w:ind w:left="798" w:leftChars="392" w:hanging="14" w:hangingChars="7"/>
               <w:jc w:val="both"/>
               <w:rPr>
                 <w:rFonts w:hint="default"/>
@@ -14926,19 +15008,22 @@
                 <w:rFonts w:hint="default"/>
                 <w:lang w:val="en-US" w:eastAsia="zh-CN"/>
               </w:rPr>
-              <w:t xml:space="preserve">       (select count(*) from vw_orders) as vw_orders,</w:t>
-            </w:r>
-          </w:p>
-          <w:p>
-            <w:pPr>
-              <w:pStyle w:val="12"/>
-              <w:widowControl w:val="0"/>
-              <w:bidi w:val="0"/>
-              <w:jc w:val="both"/>
-              <w:rPr>
-                <w:rFonts w:hint="default"/>
-                <w:vertAlign w:val="baseline"/>
-                <w:lang w:val="en-US"/>
+              <w:t>(select count(*) as vw_orders from devel.vw_orders) as vw_orders,</w:t>
+            </w:r>
+          </w:p>
+          <w:p>
+            <w:pPr>
+              <w:pStyle w:val="14"/>
+              <w:widowControl w:val="0"/>
+              <w:bidi w:val="0"/>
+              <w:ind w:left="798" w:leftChars="392" w:hanging="14" w:hangingChars="7"/>
+              <w:jc w:val="both"/>
+              <w:rPr>
+                <w:rFonts w:hint="default" w:ascii="Latin Modern Mono" w:hAnsi="Latin Modern Mono" w:cs="Linux Libertine Mono O" w:eastAsiaTheme="minorEastAsia"/>
+                <w:sz w:val="21"/>
+                <w:szCs w:val="18"/>
+                <w:vertAlign w:val="baseline"/>
+                <w:lang w:val="en-US" w:eastAsia="zh-CN" w:bidi="ar-SA"/>
               </w:rPr>
             </w:pPr>
             <w:r>
@@ -14946,7 +15031,7 @@
                 <w:rFonts w:hint="default"/>
                 <w:lang w:val="en-US" w:eastAsia="zh-CN"/>
               </w:rPr>
-              <w:t xml:space="preserve">       (select count(*) from vw_api_requests) as vw_api_requests;</w:t>
+              <w:t>(select count(*) as vw_api_requests from devel.vw_api_requests) as vw_api_requests;</w:t>
             </w:r>
           </w:p>
         </w:tc>
@@ -15049,7 +15134,7 @@
                           </pic:cNvPicPr>
                         </pic:nvPicPr>
                         <pic:blipFill>
-                          <a:blip r:embed="rId23"/>
+                          <a:blip r:embed="rId24"/>
                           <a:stretch>
                             <a:fillRect/>
                           </a:stretch>
@@ -15477,7 +15562,7 @@
                           </pic:cNvPicPr>
                         </pic:nvPicPr>
                         <pic:blipFill>
-                          <a:blip r:embed="rId24"/>
+                          <a:blip r:embed="rId25"/>
                           <a:stretch>
                             <a:fillRect/>
                           </a:stretch>
@@ -15756,7 +15841,7 @@
     <w:p/>
     <w:tbl>
       <w:tblPr>
-        <w:tblStyle w:val="11"/>
+        <w:tblStyle w:val="13"/>
         <w:tblW w:w="0" w:type="auto"/>
         <w:tblInd w:w="0" w:type="dxa"/>
         <w:tblBorders>
@@ -15893,7 +15978,7 @@
           </w:tcPr>
           <w:p>
             <w:pPr>
-              <w:pStyle w:val="12"/>
+              <w:pStyle w:val="14"/>
               <w:widowControl w:val="0"/>
               <w:bidi w:val="0"/>
               <w:jc w:val="both"/>
@@ -16013,9 +16098,9 @@
             <w:r>
               <w:drawing>
                 <wp:inline distT="0" distB="0" distL="114300" distR="114300">
-                  <wp:extent cx="4374515" cy="904875"/>
-                  <wp:effectExtent l="0" t="0" r="14605" b="3810"/>
-                  <wp:docPr id="19" name="Picture 32"/>
+                  <wp:extent cx="4382770" cy="546100"/>
+                  <wp:effectExtent l="0" t="0" r="6350" b="2540"/>
+                  <wp:docPr id="27" name="Picture 13"/>
                   <wp:cNvGraphicFramePr>
                     <a:graphicFrameLocks xmlns:a="http://schemas.openxmlformats.org/drawingml/2006/main" noChangeAspect="1"/>
                   </wp:cNvGraphicFramePr>
@@ -16023,13 +16108,13 @@
                     <a:graphicData uri="http://schemas.openxmlformats.org/drawingml/2006/picture">
                       <pic:pic xmlns:pic="http://schemas.openxmlformats.org/drawingml/2006/picture">
                         <pic:nvPicPr>
-                          <pic:cNvPr id="19" name="Picture 32"/>
+                          <pic:cNvPr id="27" name="Picture 13"/>
                           <pic:cNvPicPr>
                             <a:picLocks noChangeAspect="1"/>
                           </pic:cNvPicPr>
                         </pic:nvPicPr>
                         <pic:blipFill>
-                          <a:blip r:embed="rId29"/>
+                          <a:blip r:embed="rId30"/>
                           <a:stretch>
                             <a:fillRect/>
                           </a:stretch>
@@ -16037,7 +16122,7 @@
                         <pic:spPr>
                           <a:xfrm>
                             <a:off x="0" y="0"/>
-                            <a:ext cx="4374515" cy="904875"/>
+                            <a:ext cx="4382770" cy="546100"/>
                           </a:xfrm>
                           <a:prstGeom prst="rect">
                             <a:avLst/>
@@ -16384,6 +16469,85 @@
     </w:sectPr>
   </w:body>
 </w:document>
+</file>
+
+<file path=word/footnotes.xml><?xml version="1.0" encoding="utf-8"?>
+<w:footnotes xmlns:wpc="http://schemas.microsoft.com/office/word/2010/wordprocessingCanvas" xmlns:mc="http://schemas.openxmlformats.org/markup-compatibility/2006" xmlns:o="urn:schemas-microsoft-com:office:office" xmlns:r="http://schemas.openxmlformats.org/officeDocument/2006/relationships" xmlns:m="http://schemas.openxmlformats.org/officeDocument/2006/math" xmlns:v="urn:schemas-microsoft-com:vml" xmlns:wp14="http://schemas.microsoft.com/office/word/2010/wordprocessingDrawing" xmlns:wp="http://schemas.openxmlformats.org/drawingml/2006/wordprocessingDrawing" xmlns:w="http://schemas.openxmlformats.org/wordprocessingml/2006/main" xmlns:w14="http://schemas.microsoft.com/office/word/2010/wordml" xmlns:w15="http://schemas.microsoft.com/office/word/2012/wordml" xmlns:w10="urn:schemas-microsoft-com:office:word" xmlns:wpg="http://schemas.microsoft.com/office/word/2010/wordprocessingGroup" xmlns:wpi="http://schemas.microsoft.com/office/word/2010/wordprocessingInk" xmlns:wne="http://schemas.microsoft.com/office/word/2006/wordml" xmlns:wps="http://schemas.microsoft.com/office/word/2010/wordprocessingShape" xmlns:wpsCustomData="http://www.wps.cn/officeDocument/2013/wpsCustomData" mc:Ignorable="w14 w15 wp14">
+  <w:footnote w:type="separator" w:id="2">
+    <w:p>
+      <w:r>
+        <w:separator/>
+      </w:r>
+    </w:p>
+  </w:footnote>
+  <w:footnote w:type="continuationSeparator" w:id="3">
+    <w:p>
+      <w:r>
+        <w:continuationSeparator/>
+      </w:r>
+    </w:p>
+  </w:footnote>
+  <w:footnote w:id="0">
+    <w:p>
+      <w:pPr>
+        <w:keepNext w:val="0"/>
+        <w:keepLines w:val="0"/>
+        <w:widowControl/>
+        <w:suppressLineNumbers w:val="0"/>
+        <w:jc w:val="left"/>
+        <w:rPr>
+          <w:rFonts w:hint="default"/>
+          <w:lang w:val="en-US"/>
+        </w:rPr>
+      </w:pPr>
+      <w:r>
+        <w:rPr>
+          <w:rStyle w:val="10"/>
+        </w:rPr>
+        <w:footnoteRef/>
+      </w:r>
+      <w:r>
+        <w:rPr>
+          <w:rStyle w:val="17"/>
+        </w:rPr>
+        <w:t xml:space="preserve"> </w:t>
+      </w:r>
+      <w:r>
+        <w:rPr>
+          <w:rStyle w:val="17"/>
+          <w:rFonts w:hint="default"/>
+          <w:b/>
+          <w:bCs/>
+          <w:lang w:val="en-US"/>
+        </w:rPr>
+        <w:t>Enabled Instruments</w:t>
+      </w:r>
+      <w:r>
+        <w:rPr>
+          <w:rStyle w:val="17"/>
+          <w:rFonts w:hint="default"/>
+          <w:lang w:val="en-US"/>
+        </w:rPr>
+        <w:t xml:space="preserve">: </w:t>
+      </w:r>
+      <w:r>
+        <w:rPr>
+          <w:rStyle w:val="17"/>
+          <w:lang w:val="en-US" w:eastAsia="zh-CN"/>
+        </w:rPr>
+        <w:t>select</w:t>
+      </w:r>
+      <w:r>
+        <w:rPr>
+          <w:rStyle w:val="17"/>
+          <w:rFonts w:hint="default"/>
+          <w:lang w:val="en-US" w:eastAsia="zh-CN"/>
+        </w:rPr>
+        <w:t xml:space="preserve"> * from devel.vw_auth_trade_instruments vati where vati.auto_status = 'Enabled';</w:t>
+      </w:r>
+    </w:p>
+  </w:footnote>
+</w:footnotes>
 </file>
 
 <file path=word/numbering.xml><?xml version="1.0" encoding="utf-8"?>
@@ -16820,7 +16984,7 @@
     <w:lvl w:ilvl="0" w:tentative="0">
       <w:start w:val="1"/>
       <w:numFmt w:val="upperLetter"/>
-      <w:pStyle w:val="13"/>
+      <w:pStyle w:val="15"/>
       <w:lvlText w:val="%1"/>
       <w:lvlJc w:val="left"/>
       <w:pPr>
@@ -17297,7 +17461,29 @@
       </w:tblCellMar>
     </w:tblPr>
   </w:style>
-  <w:style w:type="paragraph" w:styleId="10">
+  <w:style w:type="character" w:styleId="10">
+    <w:name w:val="footnote reference"/>
+    <w:basedOn w:val="8"/>
+    <w:uiPriority w:val="0"/>
+    <w:rPr>
+      <w:vertAlign w:val="superscript"/>
+    </w:rPr>
+  </w:style>
+  <w:style w:type="paragraph" w:styleId="11">
+    <w:name w:val="footnote text"/>
+    <w:basedOn w:val="1"/>
+    <w:link w:val="17"/>
+    <w:uiPriority w:val="0"/>
+    <w:pPr>
+      <w:snapToGrid w:val="0"/>
+      <w:jc w:val="left"/>
+    </w:pPr>
+    <w:rPr>
+      <w:sz w:val="18"/>
+      <w:szCs w:val="18"/>
+    </w:rPr>
+  </w:style>
+  <w:style w:type="paragraph" w:styleId="12">
     <w:name w:val="Normal (Web)"/>
     <w:uiPriority w:val="0"/>
     <w:pPr>
@@ -17313,7 +17499,7 @@
       <w:lang w:val="en-US" w:eastAsia="zh-CN" w:bidi="ar"/>
     </w:rPr>
   </w:style>
-  <w:style w:type="table" w:styleId="11">
+  <w:style w:type="table" w:styleId="13">
     <w:name w:val="Table Grid"/>
     <w:basedOn w:val="9"/>
     <w:qFormat/>
@@ -17333,7 +17519,7 @@
       </w:tblBorders>
     </w:tblPr>
   </w:style>
-  <w:style w:type="paragraph" w:customStyle="1" w:styleId="12">
+  <w:style w:type="paragraph" w:customStyle="1" w:styleId="14">
     <w:name w:val="Code"/>
     <w:basedOn w:val="1"/>
     <w:qFormat/>
@@ -17347,7 +17533,7 @@
       <w:szCs w:val="18"/>
     </w:rPr>
   </w:style>
-  <w:style w:type="paragraph" w:customStyle="1" w:styleId="13">
+  <w:style w:type="paragraph" w:customStyle="1" w:styleId="15">
     <w:name w:val="Task"/>
     <w:basedOn w:val="1"/>
     <w:qFormat/>
@@ -17363,11 +17549,20 @@
       <w:color w:val="F2F2F2" w:themeColor="background1" w:themeShade="F2"/>
     </w:rPr>
   </w:style>
-  <w:style w:type="paragraph" w:customStyle="1" w:styleId="14">
+  <w:style w:type="paragraph" w:customStyle="1" w:styleId="16">
     <w:name w:val="Style1"/>
     <w:basedOn w:val="1"/>
     <w:qFormat/>
     <w:uiPriority w:val="0"/>
+  </w:style>
+  <w:style w:type="character" w:customStyle="1" w:styleId="17">
+    <w:name w:val="Footnote Text Char"/>
+    <w:link w:val="11"/>
+    <w:uiPriority w:val="0"/>
+    <w:rPr>
+      <w:sz w:val="18"/>
+      <w:szCs w:val="18"/>
+    </w:rPr>
   </w:style>
 </w:styles>
 </file>

</xml_diff>

<commit_message>
FCRT Release; Test Groups FCRT-2.1.[1|2] completed successfully; includes [2.1.1] Order Placement; Queue Expiry; Live Order manual cancellations; [2.1.2] Order Placement w/ expiry; Queue/Reject expiry; Live Order expiry to Cancel; next up: Modified queue/pending orders (requires cancel/resub), clientOrderId reuse (?); then; handling external order placement from Broker web;
</commit_message>
<xml_diff>
--- a/fcrt/2.1-cli-om/2.1.1-req-no-expiry/Documents/fcrt-2.1.1-test-template.docx
+++ b/fcrt/2.1-cli-om/2.1.1-req-no-expiry/Documents/fcrt-2.1.1-test-template.docx
@@ -1546,7 +1546,7 @@
                 <w:lang w:val="en-US"/>
               </w:rPr>
               <w:object>
-                <v:shape id="_x0000_i1033" o:spt="75" type="#_x0000_t75" style="height:46.5pt;width:46.5pt;" o:ole="t" filled="f" o:preferrelative="t" stroked="f" coordsize="21600,21600">
+                <v:shape id="_x0000_i1025" o:spt="75" type="#_x0000_t75" style="height:46.5pt;width:46.5pt;" o:ole="t" filled="f" o:preferrelative="t" stroked="f" coordsize="21600,21600">
                   <v:path/>
                   <v:fill on="f" focussize="0,0"/>
                   <v:stroke on="f"/>
@@ -1555,7 +1555,7 @@
                   <w10:wrap type="none"/>
                   <w10:anchorlock/>
                 </v:shape>
-                <o:OLEObject Type="Embed" ProgID="Excel.Sheet.12" ShapeID="_x0000_i1033" DrawAspect="Icon" ObjectID="_1468075725" r:id="rId6">
+                <o:OLEObject Type="Embed" ProgID="Excel.Sheet.12" ShapeID="_x0000_i1025" DrawAspect="Icon" ObjectID="_1468075725" r:id="rId6">
                   <o:LockedField>false</o:LockedField>
                 </o:OLEObject>
               </w:object>
@@ -3730,8 +3730,8 @@
               <w:rPr>
                 <w:rStyle w:val="10"/>
                 <w:rFonts w:hint="default"/>
-                <w:b/>
-                <w:bCs/>
+                <w:b w:val="0"/>
+                <w:bCs w:val="0"/>
                 <w:lang w:val="en-US"/>
               </w:rPr>
               <w:footnoteReference w:id="0"/>
@@ -5817,7 +5817,7 @@
                 <w:lang w:val="en-US"/>
               </w:rPr>
               <w:object>
-                <v:shape id="_x0000_i1034" o:spt="75" type="#_x0000_t75" style="height:37.95pt;width:37.95pt;" o:ole="t" filled="f" o:preferrelative="t" stroked="f" coordsize="21600,21600">
+                <v:shape id="_x0000_i1027" o:spt="75" type="#_x0000_t75" style="height:37.95pt;width:37.95pt;" o:ole="t" filled="f" o:preferrelative="t" stroked="f" coordsize="21600,21600">
                   <v:path/>
                   <v:fill on="f" focussize="0,0"/>
                   <v:stroke on="f"/>
@@ -5826,7 +5826,7 @@
                   <w10:wrap type="none"/>
                   <w10:anchorlock/>
                 </v:shape>
-                <o:OLEObject Type="Embed" ProgID="Excel.Sheet.12" ShapeID="_x0000_i1034" DrawAspect="Icon" ObjectID="_1468075727" r:id="rId12">
+                <o:OLEObject Type="Embed" ProgID="Excel.Sheet.12" ShapeID="_x0000_i1027" DrawAspect="Icon" ObjectID="_1468075727" r:id="rId12">
                   <o:LockedField>false</o:LockedField>
                 </o:OLEObject>
               </w:object>
@@ -6744,6 +6744,7 @@
           </w:p>
         </w:tc>
       </w:tr>
+      <w:bookmarkEnd w:id="1"/>
       <w:tr>
         <w:tblPrEx>
           <w:tblBorders>
@@ -6777,6 +6778,8 @@
               <w:ind w:left="200" w:leftChars="100" w:firstLine="0" w:firstLineChars="0"/>
               <w:jc w:val="both"/>
             </w:pPr>
+            <w:bookmarkStart w:id="2" w:name="_GoBack" w:colFirst="2" w:colLast="0"/>
+            <w:bookmarkEnd w:id="2"/>
           </w:p>
         </w:tc>
         <w:tc>
@@ -7647,7 +7650,7 @@
                 <w:lang w:val="en-US"/>
               </w:rPr>
               <w:object>
-                <v:shape id="_x0000_i1035" o:spt="75" type="#_x0000_t75" style="height:41.6pt;width:41.6pt;" o:ole="t" filled="f" o:preferrelative="t" stroked="f" coordsize="21600,21600">
+                <v:shape id="_x0000_i1028" o:spt="75" type="#_x0000_t75" style="height:41.6pt;width:41.6pt;" o:ole="t" filled="f" o:preferrelative="t" stroked="f" coordsize="21600,21600">
                   <v:path/>
                   <v:fill on="f" focussize="0,0"/>
                   <v:stroke on="f"/>
@@ -7656,7 +7659,7 @@
                   <w10:wrap type="none"/>
                   <w10:anchorlock/>
                 </v:shape>
-                <o:OLEObject Type="Embed" ProgID="Excel.Sheet.12" ShapeID="_x0000_i1035" DrawAspect="Icon" ObjectID="_1468075728" r:id="rId16">
+                <o:OLEObject Type="Embed" ProgID="Excel.Sheet.12" ShapeID="_x0000_i1028" DrawAspect="Icon" ObjectID="_1468075728" r:id="rId16">
                   <o:LockedField>false</o:LockedField>
                 </o:OLEObject>
               </w:object>
@@ -9081,18 +9084,17 @@
         </w:tc>
         <w:tc>
           <w:tcPr>
-            <w:tcW w:w="13656" w:type="dxa"/>
-            <w:gridSpan w:val="2"/>
-            <w:vAlign w:val="center"/>
-          </w:tcPr>
-          <w:p>
-            <w:pPr>
-              <w:widowControl w:val="0"/>
-              <w:bidi w:val="0"/>
-              <w:jc w:val="both"/>
-              <w:rPr>
-                <w:rFonts w:hint="default"/>
-                <w:vertAlign w:val="baseline"/>
+            <w:tcW w:w="14782" w:type="dxa"/>
+            <w:gridSpan w:val="3"/>
+            <w:vAlign w:val="center"/>
+          </w:tcPr>
+          <w:p>
+            <w:pPr>
+              <w:widowControl w:val="0"/>
+              <w:bidi w:val="0"/>
+              <w:jc w:val="both"/>
+              <w:rPr>
+                <w:rFonts w:hint="default"/>
                 <w:lang w:val="en-US"/>
               </w:rPr>
             </w:pPr>
@@ -9103,23 +9105,6 @@
               </w:rPr>
               <w:t>Copy each table/view and paste into the fcrt workbook;</w:t>
             </w:r>
-          </w:p>
-        </w:tc>
-        <w:tc>
-          <w:tcPr>
-            <w:tcW w:w="1126" w:type="dxa"/>
-            <w:vAlign w:val="center"/>
-          </w:tcPr>
-          <w:p>
-            <w:pPr>
-              <w:widowControl w:val="0"/>
-              <w:bidi w:val="0"/>
-              <w:jc w:val="both"/>
-              <w:rPr>
-                <w:rFonts w:hint="default"/>
-                <w:lang w:val="en-US"/>
-              </w:rPr>
-            </w:pPr>
           </w:p>
         </w:tc>
       </w:tr>
@@ -11736,7 +11721,7 @@
                 <w:lang w:val="en-US"/>
               </w:rPr>
               <w:object>
-                <v:shape id="_x0000_i1030" o:spt="75" type="#_x0000_t75" style="height:44.15pt;width:44.15pt;" o:ole="t" filled="f" o:preferrelative="t" stroked="f" coordsize="21600,21600">
+                <v:shape id="_x0000_i1030" o:spt="75" type="#_x0000_t75" style="height:42.3pt;width:42.3pt;" o:ole="t" filled="f" o:preferrelative="t" stroked="f" coordsize="21600,21600">
                   <v:path/>
                   <v:fill on="f" focussize="0,0"/>
                   <v:stroke on="f"/>
@@ -13592,7 +13577,7 @@
                 <w:lang w:val="en-US"/>
               </w:rPr>
               <w:object>
-                <v:shape id="_x0000_i1031" o:spt="75" type="#_x0000_t75" style="height:43.55pt;width:43.55pt;" o:ole="t" filled="f" o:preferrelative="t" stroked="f" coordsize="21600,21600">
+                <v:shape id="_x0000_i1031" o:spt="75" type="#_x0000_t75" style="height:39.2pt;width:39.2pt;" o:ole="t" filled="f" o:preferrelative="t" stroked="f" coordsize="21600,21600">
                   <v:path/>
                   <v:fill on="f" focussize="0,0"/>
                   <v:stroke on="f"/>
@@ -17053,7 +17038,7 @@
     <w:lsdException w:unhideWhenUsed="0" w:uiPriority="0" w:semiHidden="0" w:name="toc 8"/>
     <w:lsdException w:unhideWhenUsed="0" w:uiPriority="0" w:semiHidden="0" w:name="toc 9"/>
     <w:lsdException w:unhideWhenUsed="0" w:uiPriority="0" w:semiHidden="0" w:name="Normal Indent"/>
-    <w:lsdException w:unhideWhenUsed="0" w:uiPriority="0" w:semiHidden="0" w:name="footnote text"/>
+    <w:lsdException w:qFormat="1" w:unhideWhenUsed="0" w:uiPriority="0" w:semiHidden="0" w:name="footnote text"/>
     <w:lsdException w:unhideWhenUsed="0" w:uiPriority="0" w:semiHidden="0" w:name="annotation text"/>
     <w:lsdException w:unhideWhenUsed="0" w:uiPriority="0" w:semiHidden="0" w:name="header"/>
     <w:lsdException w:unhideWhenUsed="0" w:uiPriority="0" w:semiHidden="0" w:name="footer"/>
@@ -17062,7 +17047,7 @@
     <w:lsdException w:unhideWhenUsed="0" w:uiPriority="0" w:semiHidden="0" w:name="table of figures"/>
     <w:lsdException w:unhideWhenUsed="0" w:uiPriority="0" w:semiHidden="0" w:name="envelope address"/>
     <w:lsdException w:unhideWhenUsed="0" w:uiPriority="0" w:semiHidden="0" w:name="envelope return"/>
-    <w:lsdException w:unhideWhenUsed="0" w:uiPriority="0" w:semiHidden="0" w:name="footnote reference"/>
+    <w:lsdException w:qFormat="1" w:unhideWhenUsed="0" w:uiPriority="0" w:semiHidden="0" w:name="footnote reference"/>
     <w:lsdException w:unhideWhenUsed="0" w:uiPriority="0" w:semiHidden="0" w:name="annotation reference"/>
     <w:lsdException w:unhideWhenUsed="0" w:uiPriority="0" w:semiHidden="0" w:name="line number"/>
     <w:lsdException w:unhideWhenUsed="0" w:uiPriority="0" w:semiHidden="0" w:name="page number"/>
@@ -17116,7 +17101,7 @@
     <w:lsdException w:unhideWhenUsed="0" w:uiPriority="0" w:semiHidden="0" w:name="Document Map"/>
     <w:lsdException w:unhideWhenUsed="0" w:uiPriority="0" w:semiHidden="0" w:name="Plain Text"/>
     <w:lsdException w:unhideWhenUsed="0" w:uiPriority="0" w:semiHidden="0" w:name="E-mail Signature"/>
-    <w:lsdException w:unhideWhenUsed="0" w:uiPriority="0" w:semiHidden="0" w:name="Normal (Web)"/>
+    <w:lsdException w:qFormat="1" w:unhideWhenUsed="0" w:uiPriority="0" w:semiHidden="0" w:name="Normal (Web)"/>
     <w:lsdException w:unhideWhenUsed="0" w:uiPriority="0" w:semiHidden="0" w:name="HTML Acronym"/>
     <w:lsdException w:unhideWhenUsed="0" w:uiPriority="0" w:semiHidden="0" w:name="HTML Address"/>
     <w:lsdException w:unhideWhenUsed="0" w:uiPriority="0" w:semiHidden="0" w:name="HTML Cite"/>
@@ -17464,6 +17449,7 @@
   <w:style w:type="character" w:styleId="10">
     <w:name w:val="footnote reference"/>
     <w:basedOn w:val="8"/>
+    <w:qFormat/>
     <w:uiPriority w:val="0"/>
     <w:rPr>
       <w:vertAlign w:val="superscript"/>
@@ -17473,6 +17459,7 @@
     <w:name w:val="footnote text"/>
     <w:basedOn w:val="1"/>
     <w:link w:val="17"/>
+    <w:qFormat/>
     <w:uiPriority w:val="0"/>
     <w:pPr>
       <w:snapToGrid w:val="0"/>
@@ -17485,6 +17472,7 @@
   </w:style>
   <w:style w:type="paragraph" w:styleId="12">
     <w:name w:val="Normal (Web)"/>
+    <w:qFormat/>
     <w:uiPriority w:val="0"/>
     <w:pPr>
       <w:spacing w:before="0" w:beforeAutospacing="1" w:after="0" w:afterAutospacing="1"/>
@@ -17558,6 +17546,7 @@
   <w:style w:type="character" w:customStyle="1" w:styleId="17">
     <w:name w:val="Footnote Text Char"/>
     <w:link w:val="11"/>
+    <w:qFormat/>
     <w:uiPriority w:val="0"/>
     <w:rPr>
       <w:sz w:val="18"/>

</xml_diff>

<commit_message>
Savepoint; tests complete thru FCRT 2.1.3; next up: Console interference leading to FCRT 2.1.4; stops leading into FCRTs 2.2.1-4;
</commit_message>
<xml_diff>
--- a/fcrt/2.1-cli-om/2.1.1-req-no-expiry/Documents/fcrt-2.1.1-test-template.docx
+++ b/fcrt/2.1-cli-om/2.1.1-req-no-expiry/Documents/fcrt-2.1.1-test-template.docx
@@ -43,6 +43,8 @@
           <w:docGrid w:linePitch="360" w:charSpace="0"/>
         </w:sectPr>
       </w:pPr>
+      <w:bookmarkStart w:id="5" w:name="_GoBack"/>
+      <w:bookmarkEnd w:id="5"/>
     </w:p>
     <w:p>
       <w:pPr>
@@ -210,7 +212,43 @@
                 <w:rFonts w:hint="default"/>
                 <w:lang w:val="en-US" w:eastAsia="zh-CN"/>
               </w:rPr>
-              <w:t>ps -ef|grep -vE "firefox|browse|brave|root|NX|grep|\?"|grep -E "node|npm|tsx|mjs|ipc"&gt;../logs/ps-ef.log</w:t>
+              <w:t>ps -ef|grep -vE "firefox|browse|brave|root|NX|grep|\?"|grep -E "node|npm|tsx|mjs|ipc"&gt;</w:t>
+            </w:r>
+            <w:r>
+              <w:rPr>
+                <w:rFonts w:hint="default"/>
+                <w:lang w:val="en-US" w:eastAsia="zh-CN"/>
+              </w:rPr>
+              <w:fldChar w:fldCharType="begin"/>
+            </w:r>
+            <w:r>
+              <w:rPr>
+                <w:rFonts w:hint="default"/>
+                <w:lang w:val="en-US" w:eastAsia="zh-CN"/>
+              </w:rPr>
+              <w:instrText xml:space="preserve"> HYPERLINK "../logs/ps-ef.log" </w:instrText>
+            </w:r>
+            <w:r>
+              <w:rPr>
+                <w:rFonts w:hint="default"/>
+                <w:lang w:val="en-US" w:eastAsia="zh-CN"/>
+              </w:rPr>
+              <w:fldChar w:fldCharType="separate"/>
+            </w:r>
+            <w:r>
+              <w:rPr>
+                <w:rStyle w:val="13"/>
+                <w:rFonts w:hint="default"/>
+                <w:lang w:val="en-US" w:eastAsia="zh-CN"/>
+              </w:rPr>
+              <w:t>../logs/ps-ef.log</w:t>
+            </w:r>
+            <w:r>
+              <w:rPr>
+                <w:rFonts w:hint="default"/>
+                <w:lang w:val="en-US" w:eastAsia="zh-CN"/>
+              </w:rPr>
+              <w:fldChar w:fldCharType="end"/>
             </w:r>
           </w:p>
           <w:p>
@@ -12777,23 +12815,7 @@
                 <w:rFonts w:hint="default"/>
                 <w:lang w:val="en-US"/>
               </w:rPr>
-              <w:t>app-cs-</w:t>
-            </w:r>
-            <w:r>
-              <w:rPr>
-                <w:rStyle w:val="10"/>
-                <w:rFonts w:hint="default"/>
-                <w:lang w:val="en-US"/>
-              </w:rPr>
-              <w:t>2</w:t>
-            </w:r>
-            <w:r>
-              <w:rPr>
-                <w:rStyle w:val="10"/>
-                <w:rFonts w:hint="default"/>
-                <w:lang w:val="en-US"/>
-              </w:rPr>
-              <w:t>b-baseline.log</w:t>
+              <w:t>app-cs-2b-baseline.log</w:t>
             </w:r>
             <w:r>
               <w:rPr>
@@ -15348,8 +15370,6 @@
           </w:tblCellMar>
         </w:tblPrEx>
         <w:trPr>
-          <w:wBefore w:w="0" w:type="auto"/>
-          <w:wAfter w:w="0" w:type="auto"/>
           <w:trHeight w:val="570" w:hRule="atLeast"/>
         </w:trPr>
         <w:tc>
@@ -15416,8 +15436,6 @@
           </w:tblCellMar>
         </w:tblPrEx>
         <w:trPr>
-          <w:wBefore w:w="0" w:type="auto"/>
-          <w:wAfter w:w="0" w:type="auto"/>
           <w:trHeight w:val="864" w:hRule="atLeast"/>
         </w:trPr>
         <w:tc>
@@ -15486,8 +15504,6 @@
           </w:tblCellMar>
         </w:tblPrEx>
         <w:trPr>
-          <w:wBefore w:w="0" w:type="auto"/>
-          <w:wAfter w:w="0" w:type="auto"/>
           <w:trHeight w:val="864" w:hRule="atLeast"/>
         </w:trPr>
         <w:tc>
@@ -16230,8 +16246,6 @@
           </w:tblCellMar>
         </w:tblPrEx>
         <w:trPr>
-          <w:wBefore w:w="0" w:type="auto"/>
-          <w:wAfter w:w="0" w:type="auto"/>
           <w:trHeight w:val="864" w:hRule="atLeast"/>
         </w:trPr>
         <w:tc>
@@ -16335,8 +16349,6 @@
           </w:tblCellMar>
         </w:tblPrEx>
         <w:trPr>
-          <w:wBefore w:w="0" w:type="auto"/>
-          <w:wAfter w:w="0" w:type="auto"/>
           <w:trHeight w:val="864" w:hRule="atLeast"/>
         </w:trPr>
         <w:tc>
@@ -16401,8 +16413,6 @@
           </w:tblCellMar>
         </w:tblPrEx>
         <w:trPr>
-          <w:wBefore w:w="0" w:type="auto"/>
-          <w:wAfter w:w="0" w:type="auto"/>
           <w:trHeight w:val="720" w:hRule="atLeast"/>
         </w:trPr>
         <w:tc>
@@ -16609,8 +16619,6 @@
           </w:tblCellMar>
         </w:tblPrEx>
         <w:trPr>
-          <w:wBefore w:w="0" w:type="auto"/>
-          <w:wAfter w:w="0" w:type="auto"/>
           <w:trHeight w:val="720" w:hRule="atLeast"/>
         </w:trPr>
         <w:tc>
@@ -22370,9 +22378,7 @@
           <w:lang w:val="en-US"/>
         </w:rPr>
       </w:pPr>
-      <w:bookmarkStart w:id="5" w:name="_GoBack"/>
     </w:p>
-    <w:bookmarkEnd w:id="5"/>
     <w:sectPr>
       <w:pgSz w:w="16838" w:h="11906" w:orient="landscape"/>
       <w:pgMar w:top="720" w:right="720" w:bottom="720" w:left="720" w:header="720" w:footer="720" w:gutter="0"/>

</xml_diff>

<commit_message>
Savepoint; closing in on final solution; launching FCRT tests 2.1, 2.2; next up: leverage management, test findings resolutions, fractal algo integration, then, go live;
</commit_message>
<xml_diff>
--- a/fcrt/2.1-cli-om/2.1.1-req-no-expiry/Documents/fcrt-2.1.1-test-template.docx
+++ b/fcrt/2.1-cli-om/2.1.1-req-no-expiry/Documents/fcrt-2.1.1-test-template.docx
@@ -237,7 +237,7 @@
             </w:r>
             <w:r>
               <w:rPr>
-                <w:rStyle w:val="13"/>
+                <w:rStyle w:val="10"/>
                 <w:rFonts w:hint="default"/>
                 <w:lang w:val="en-US" w:eastAsia="zh-CN"/>
               </w:rPr>
@@ -1936,7 +1936,48 @@
                 <w:vertAlign w:val="baseline"/>
                 <w:lang w:val="en-US"/>
               </w:rPr>
-              <w:t>npx tsx app &gt; fcrt/2.1-cli-om/2.1.1-req-no-expiry/logs/app-cs-1a-baseline.log</w:t>
+              <w:t>npx tsx app &gt; fcrt/2.1-cli-om/2.1.1-req-no-expiry/logs/</w:t>
+            </w:r>
+            <w:r>
+              <w:rPr>
+                <w:rFonts w:hint="default"/>
+                <w:vertAlign w:val="baseline"/>
+                <w:lang w:val="en-US"/>
+              </w:rPr>
+              <w:fldChar w:fldCharType="begin"/>
+            </w:r>
+            <w:r>
+              <w:rPr>
+                <w:rFonts w:hint="default"/>
+                <w:vertAlign w:val="baseline"/>
+                <w:lang w:val="en-US"/>
+              </w:rPr>
+              <w:instrText xml:space="preserve"> HYPERLINK "../logs/app-cs-1a-baseline.log" </w:instrText>
+            </w:r>
+            <w:r>
+              <w:rPr>
+                <w:rFonts w:hint="default"/>
+                <w:vertAlign w:val="baseline"/>
+                <w:lang w:val="en-US"/>
+              </w:rPr>
+              <w:fldChar w:fldCharType="separate"/>
+            </w:r>
+            <w:r>
+              <w:rPr>
+                <w:rStyle w:val="13"/>
+                <w:rFonts w:hint="default"/>
+                <w:vertAlign w:val="baseline"/>
+                <w:lang w:val="en-US"/>
+              </w:rPr>
+              <w:t>app-cs-1a-baseline.log</w:t>
+            </w:r>
+            <w:r>
+              <w:rPr>
+                <w:rFonts w:hint="default"/>
+                <w:vertAlign w:val="baseline"/>
+                <w:lang w:val="en-US"/>
+              </w:rPr>
+              <w:fldChar w:fldCharType="end"/>
             </w:r>
           </w:p>
         </w:tc>

</xml_diff>

<commit_message>
Savepoint; FCRT 2.1.1 Success, 100%
</commit_message>
<xml_diff>
--- a/fcrt/2.1-cli-om/2.1.1-req-no-expiry/Documents/fcrt-2.1.1-test-template.docx
+++ b/fcrt/2.1-cli-om/2.1.1-req-no-expiry/Documents/fcrt-2.1.1-test-template.docx
@@ -43,8 +43,6 @@
           <w:docGrid w:linePitch="360" w:charSpace="0"/>
         </w:sectPr>
       </w:pPr>
-      <w:bookmarkStart w:id="5" w:name="_GoBack"/>
-      <w:bookmarkEnd w:id="5"/>
     </w:p>
     <w:p>
       <w:pPr>
@@ -806,12 +804,6 @@
             <w:insideH w:val="single" w:color="auto" w:sz="4" w:space="0"/>
             <w:insideV w:val="single" w:color="auto" w:sz="4" w:space="0"/>
           </w:tblBorders>
-          <w:tblCellMar>
-            <w:top w:w="0" w:type="dxa"/>
-            <w:left w:w="108" w:type="dxa"/>
-            <w:bottom w:w="0" w:type="dxa"/>
-            <w:right w:w="108" w:type="dxa"/>
-          </w:tblCellMar>
         </w:tblPrEx>
         <w:trPr>
           <w:trHeight w:val="576" w:hRule="atLeast"/>
@@ -1964,7 +1956,7 @@
             </w:r>
             <w:r>
               <w:rPr>
-                <w:rStyle w:val="13"/>
+                <w:rStyle w:val="10"/>
                 <w:rFonts w:hint="default"/>
                 <w:vertAlign w:val="baseline"/>
                 <w:lang w:val="en-US"/>
@@ -9049,7 +9041,53 @@
                 <w:szCs w:val="20"/>
                 <w:lang w:val="en-US" w:eastAsia="zh-CN"/>
               </w:rPr>
-              <w:t>&gt; fcrt/2.1-cli-om/2.1.1-req-no-expiry/logs/fcrt-cs-2a.log</w:t>
+              <w:t>&gt; fcrt/2.1-cli-om/2.1.1-req-no-expiry/logs/</w:t>
+            </w:r>
+            <w:r>
+              <w:rPr>
+                <w:rFonts w:hint="default"/>
+                <w:sz w:val="20"/>
+                <w:szCs w:val="20"/>
+                <w:lang w:val="en-US" w:eastAsia="zh-CN"/>
+              </w:rPr>
+              <w:fldChar w:fldCharType="begin"/>
+            </w:r>
+            <w:r>
+              <w:rPr>
+                <w:rFonts w:hint="default"/>
+                <w:sz w:val="20"/>
+                <w:szCs w:val="20"/>
+                <w:lang w:val="en-US" w:eastAsia="zh-CN"/>
+              </w:rPr>
+              <w:instrText xml:space="preserve"> HYPERLINK "../logs/fcrt-cs-2a.log" </w:instrText>
+            </w:r>
+            <w:r>
+              <w:rPr>
+                <w:rFonts w:hint="default"/>
+                <w:sz w:val="20"/>
+                <w:szCs w:val="20"/>
+                <w:lang w:val="en-US" w:eastAsia="zh-CN"/>
+              </w:rPr>
+              <w:fldChar w:fldCharType="separate"/>
+            </w:r>
+            <w:r>
+              <w:rPr>
+                <w:rStyle w:val="10"/>
+                <w:rFonts w:hint="default"/>
+                <w:sz w:val="20"/>
+                <w:szCs w:val="20"/>
+                <w:lang w:val="en-US" w:eastAsia="zh-CN"/>
+              </w:rPr>
+              <w:t>fcrt-cs-2a.log</w:t>
+            </w:r>
+            <w:r>
+              <w:rPr>
+                <w:rFonts w:hint="default"/>
+                <w:sz w:val="20"/>
+                <w:szCs w:val="20"/>
+                <w:lang w:val="en-US" w:eastAsia="zh-CN"/>
+              </w:rPr>
+              <w:fldChar w:fldCharType="end"/>
             </w:r>
           </w:p>
         </w:tc>
@@ -14740,8 +14778,8 @@
     <w:tbl>
       <w:tblPr>
         <w:tblStyle w:val="15"/>
-        <w:tblW w:w="0" w:type="auto"/>
-        <w:tblInd w:w="0" w:type="dxa"/>
+        <w:tblW w:w="15408" w:type="dxa"/>
+        <w:tblInd w:w="144" w:type="dxa"/>
         <w:tblBorders>
           <w:top w:val="single" w:color="auto" w:sz="4" w:space="0"/>
           <w:left w:val="single" w:color="auto" w:sz="4" w:space="0"/>
@@ -14759,10 +14797,10 @@
         </w:tblCellMar>
       </w:tblPr>
       <w:tblGrid>
-        <w:gridCol w:w="720"/>
-        <w:gridCol w:w="8504"/>
-        <w:gridCol w:w="5184"/>
-        <w:gridCol w:w="1126"/>
+        <w:gridCol w:w="716"/>
+        <w:gridCol w:w="8433"/>
+        <w:gridCol w:w="5141"/>
+        <w:gridCol w:w="1118"/>
       </w:tblGrid>
       <w:tr>
         <w:tblPrEx>
@@ -14787,7 +14825,7 @@
         </w:trPr>
         <w:tc>
           <w:tcPr>
-            <w:tcW w:w="720" w:type="dxa"/>
+            <w:tcW w:w="716" w:type="dxa"/>
             <w:shd w:val="clear" w:color="auto" w:fill="44546A" w:themeFill="text2"/>
             <w:vAlign w:val="center"/>
           </w:tcPr>
@@ -14805,7 +14843,7 @@
         </w:tc>
         <w:tc>
           <w:tcPr>
-            <w:tcW w:w="14814" w:type="dxa"/>
+            <w:tcW w:w="14692" w:type="dxa"/>
             <w:gridSpan w:val="3"/>
             <w:shd w:val="clear" w:color="auto" w:fill="E7E6E6" w:themeFill="background2"/>
             <w:vAlign w:val="center"/>
@@ -14852,7 +14890,7 @@
         </w:trPr>
         <w:tc>
           <w:tcPr>
-            <w:tcW w:w="720" w:type="dxa"/>
+            <w:tcW w:w="716" w:type="dxa"/>
             <w:vMerge w:val="restart"/>
             <w:vAlign w:val="center"/>
           </w:tcPr>
@@ -14870,7 +14908,7 @@
         </w:tc>
         <w:tc>
           <w:tcPr>
-            <w:tcW w:w="14814" w:type="dxa"/>
+            <w:tcW w:w="14692" w:type="dxa"/>
             <w:gridSpan w:val="3"/>
             <w:vAlign w:val="center"/>
           </w:tcPr>
@@ -14942,7 +14980,7 @@
         </w:trPr>
         <w:tc>
           <w:tcPr>
-            <w:tcW w:w="720" w:type="dxa"/>
+            <w:tcW w:w="716" w:type="dxa"/>
             <w:vMerge w:val="continue"/>
             <w:vAlign w:val="center"/>
           </w:tcPr>
@@ -14956,7 +14994,7 @@
         </w:tc>
         <w:tc>
           <w:tcPr>
-            <w:tcW w:w="8504" w:type="dxa"/>
+            <w:tcW w:w="8433" w:type="dxa"/>
             <w:vAlign w:val="center"/>
           </w:tcPr>
           <w:p>
@@ -14989,7 +15027,7 @@
         </w:tc>
         <w:tc>
           <w:tcPr>
-            <w:tcW w:w="5184" w:type="dxa"/>
+            <w:tcW w:w="5141" w:type="dxa"/>
             <w:vMerge w:val="restart"/>
             <w:shd w:val="clear" w:color="auto" w:fill="FFFFFF" w:themeFill="background1"/>
             <w:vAlign w:val="center"/>
@@ -15046,7 +15084,7 @@
         </w:tc>
         <w:tc>
           <w:tcPr>
-            <w:tcW w:w="1126" w:type="dxa"/>
+            <w:tcW w:w="1118" w:type="dxa"/>
             <w:vMerge w:val="restart"/>
             <w:vAlign w:val="center"/>
           </w:tcPr>
@@ -15204,7 +15242,7 @@
         </w:trPr>
         <w:tc>
           <w:tcPr>
-            <w:tcW w:w="720" w:type="dxa"/>
+            <w:tcW w:w="716" w:type="dxa"/>
             <w:vMerge w:val="continue"/>
             <w:vAlign w:val="center"/>
           </w:tcPr>
@@ -15218,7 +15256,7 @@
         </w:tc>
         <w:tc>
           <w:tcPr>
-            <w:tcW w:w="8504" w:type="dxa"/>
+            <w:tcW w:w="8433" w:type="dxa"/>
             <w:vAlign w:val="center"/>
           </w:tcPr>
           <w:p>
@@ -15253,7 +15291,7 @@
         </w:tc>
         <w:tc>
           <w:tcPr>
-            <w:tcW w:w="5184" w:type="dxa"/>
+            <w:tcW w:w="5141" w:type="dxa"/>
             <w:vMerge w:val="continue"/>
             <w:shd w:val="clear" w:color="auto" w:fill="FFFFFF" w:themeFill="background1"/>
             <w:vAlign w:val="center"/>
@@ -15274,7 +15312,7 @@
         </w:tc>
         <w:tc>
           <w:tcPr>
-            <w:tcW w:w="1126" w:type="dxa"/>
+            <w:tcW w:w="1118" w:type="dxa"/>
             <w:vMerge w:val="continue"/>
             <w:vAlign w:val="center"/>
           </w:tcPr>
@@ -15315,7 +15353,7 @@
         </w:trPr>
         <w:tc>
           <w:tcPr>
-            <w:tcW w:w="720" w:type="dxa"/>
+            <w:tcW w:w="716" w:type="dxa"/>
             <w:vAlign w:val="center"/>
           </w:tcPr>
           <w:p>
@@ -15332,7 +15370,7 @@
         </w:tc>
         <w:tc>
           <w:tcPr>
-            <w:tcW w:w="14814" w:type="dxa"/>
+            <w:tcW w:w="14692" w:type="dxa"/>
             <w:gridSpan w:val="3"/>
             <w:vAlign w:val="center"/>
           </w:tcPr>
@@ -15522,7 +15560,43 @@
                 <w:rFonts w:hint="default"/>
                 <w:lang w:val="en-US" w:eastAsia="zh-CN"/>
               </w:rPr>
-              <w:t>npx tsx fcrt/2.1-cli-om/2.1.1-req-no-expiry/test/fcrt-cs-3a.ts &gt; fcrt/2.1-cli-om/2.1.1-req-no-expiry/logs/fcrt-cs-3a.log</w:t>
+              <w:t>npx tsx fcrt/2.1-cli-om/2.1.1-req-no-expiry/test/fcrt-cs-3a.ts &gt; fcrt/2.1-cli-om/2.1.1-req-no-expiry/logs/</w:t>
+            </w:r>
+            <w:r>
+              <w:rPr>
+                <w:rFonts w:hint="default"/>
+                <w:lang w:val="en-US" w:eastAsia="zh-CN"/>
+              </w:rPr>
+              <w:fldChar w:fldCharType="begin"/>
+            </w:r>
+            <w:r>
+              <w:rPr>
+                <w:rFonts w:hint="default"/>
+                <w:lang w:val="en-US" w:eastAsia="zh-CN"/>
+              </w:rPr>
+              <w:instrText xml:space="preserve"> HYPERLINK "../logs/fcrt-cs-3a.log" </w:instrText>
+            </w:r>
+            <w:r>
+              <w:rPr>
+                <w:rFonts w:hint="default"/>
+                <w:lang w:val="en-US" w:eastAsia="zh-CN"/>
+              </w:rPr>
+              <w:fldChar w:fldCharType="separate"/>
+            </w:r>
+            <w:r>
+              <w:rPr>
+                <w:rStyle w:val="10"/>
+                <w:rFonts w:hint="default"/>
+                <w:lang w:val="en-US" w:eastAsia="zh-CN"/>
+              </w:rPr>
+              <w:t>fcrt-cs-3a.log</w:t>
+            </w:r>
+            <w:r>
+              <w:rPr>
+                <w:rFonts w:hint="default"/>
+                <w:lang w:val="en-US" w:eastAsia="zh-CN"/>
+              </w:rPr>
+              <w:fldChar w:fldCharType="end"/>
             </w:r>
           </w:p>
         </w:tc>
@@ -16734,8 +16808,8 @@
     <w:tbl>
       <w:tblPr>
         <w:tblStyle w:val="15"/>
-        <w:tblW w:w="15660" w:type="dxa"/>
-        <w:tblInd w:w="0" w:type="dxa"/>
+        <w:tblW w:w="15408" w:type="dxa"/>
+        <w:tblInd w:w="144" w:type="dxa"/>
         <w:tblBorders>
           <w:top w:val="single" w:color="auto" w:sz="4" w:space="0"/>
           <w:left w:val="single" w:color="auto" w:sz="4" w:space="0"/>
@@ -16753,11 +16827,11 @@
         </w:tblCellMar>
       </w:tblPr>
       <w:tblGrid>
-        <w:gridCol w:w="720"/>
-        <w:gridCol w:w="5909"/>
-        <w:gridCol w:w="483"/>
-        <w:gridCol w:w="7422"/>
-        <w:gridCol w:w="1126"/>
+        <w:gridCol w:w="711"/>
+        <w:gridCol w:w="5812"/>
+        <w:gridCol w:w="475"/>
+        <w:gridCol w:w="7299"/>
+        <w:gridCol w:w="1111"/>
       </w:tblGrid>
       <w:tr>
         <w:tblPrEx>
@@ -16782,7 +16856,7 @@
         </w:trPr>
         <w:tc>
           <w:tcPr>
-            <w:tcW w:w="720" w:type="dxa"/>
+            <w:tcW w:w="711" w:type="dxa"/>
             <w:shd w:val="clear" w:color="auto" w:fill="44546A" w:themeFill="text2"/>
             <w:vAlign w:val="center"/>
           </w:tcPr>
@@ -16800,7 +16874,7 @@
         </w:tc>
         <w:tc>
           <w:tcPr>
-            <w:tcW w:w="14940" w:type="dxa"/>
+            <w:tcW w:w="14697" w:type="dxa"/>
             <w:gridSpan w:val="4"/>
             <w:shd w:val="clear" w:color="auto" w:fill="E7E6E6" w:themeFill="background2"/>
             <w:vAlign w:val="center"/>
@@ -16847,7 +16921,7 @@
         </w:trPr>
         <w:tc>
           <w:tcPr>
-            <w:tcW w:w="720" w:type="dxa"/>
+            <w:tcW w:w="711" w:type="dxa"/>
             <w:vAlign w:val="center"/>
           </w:tcPr>
           <w:p>
@@ -16864,7 +16938,7 @@
         </w:tc>
         <w:tc>
           <w:tcPr>
-            <w:tcW w:w="14940" w:type="dxa"/>
+            <w:tcW w:w="14697" w:type="dxa"/>
             <w:gridSpan w:val="4"/>
             <w:vAlign w:val="center"/>
           </w:tcPr>
@@ -16953,7 +17027,7 @@
         </w:trPr>
         <w:tc>
           <w:tcPr>
-            <w:tcW w:w="720" w:type="dxa"/>
+            <w:tcW w:w="711" w:type="dxa"/>
             <w:vMerge w:val="restart"/>
             <w:vAlign w:val="center"/>
           </w:tcPr>
@@ -16973,7 +17047,7 @@
         </w:tc>
         <w:tc>
           <w:tcPr>
-            <w:tcW w:w="14940" w:type="dxa"/>
+            <w:tcW w:w="14697" w:type="dxa"/>
             <w:gridSpan w:val="4"/>
             <w:vAlign w:val="center"/>
           </w:tcPr>
@@ -17494,7 +17568,7 @@
         </w:trPr>
         <w:tc>
           <w:tcPr>
-            <w:tcW w:w="720" w:type="dxa"/>
+            <w:tcW w:w="711" w:type="dxa"/>
             <w:vMerge w:val="continue"/>
             <w:vAlign w:val="center"/>
           </w:tcPr>
@@ -17508,7 +17582,7 @@
         </w:tc>
         <w:tc>
           <w:tcPr>
-            <w:tcW w:w="5909" w:type="dxa"/>
+            <w:tcW w:w="5812" w:type="dxa"/>
             <w:vAlign w:val="center"/>
           </w:tcPr>
           <w:p>
@@ -17541,7 +17615,7 @@
         </w:tc>
         <w:tc>
           <w:tcPr>
-            <w:tcW w:w="7905" w:type="dxa"/>
+            <w:tcW w:w="7774" w:type="dxa"/>
             <w:gridSpan w:val="2"/>
             <w:vMerge w:val="restart"/>
             <w:shd w:val="clear" w:color="auto" w:fill="262626" w:themeFill="text1" w:themeFillTint="D8"/>
@@ -17599,7 +17673,7 @@
         </w:tc>
         <w:tc>
           <w:tcPr>
-            <w:tcW w:w="1126" w:type="dxa"/>
+            <w:tcW w:w="1111" w:type="dxa"/>
             <w:vMerge w:val="restart"/>
             <w:vAlign w:val="center"/>
           </w:tcPr>
@@ -17757,7 +17831,7 @@
         </w:trPr>
         <w:tc>
           <w:tcPr>
-            <w:tcW w:w="720" w:type="dxa"/>
+            <w:tcW w:w="711" w:type="dxa"/>
             <w:vMerge w:val="continue"/>
             <w:vAlign w:val="center"/>
           </w:tcPr>
@@ -17771,7 +17845,7 @@
         </w:tc>
         <w:tc>
           <w:tcPr>
-            <w:tcW w:w="5909" w:type="dxa"/>
+            <w:tcW w:w="5812" w:type="dxa"/>
             <w:vAlign w:val="center"/>
           </w:tcPr>
           <w:p>
@@ -17804,7 +17878,7 @@
         </w:tc>
         <w:tc>
           <w:tcPr>
-            <w:tcW w:w="7905" w:type="dxa"/>
+            <w:tcW w:w="7774" w:type="dxa"/>
             <w:gridSpan w:val="2"/>
             <w:vMerge w:val="continue"/>
             <w:shd w:val="clear" w:color="auto" w:fill="262626" w:themeFill="text1" w:themeFillTint="D8"/>
@@ -17823,7 +17897,7 @@
         </w:tc>
         <w:tc>
           <w:tcPr>
-            <w:tcW w:w="1126" w:type="dxa"/>
+            <w:tcW w:w="1111" w:type="dxa"/>
             <w:vMerge w:val="continue"/>
           </w:tcPr>
           <w:p>
@@ -17860,7 +17934,7 @@
         </w:trPr>
         <w:tc>
           <w:tcPr>
-            <w:tcW w:w="720" w:type="dxa"/>
+            <w:tcW w:w="711" w:type="dxa"/>
             <w:vMerge w:val="restart"/>
             <w:vAlign w:val="center"/>
           </w:tcPr>
@@ -17878,7 +17952,7 @@
         </w:tc>
         <w:tc>
           <w:tcPr>
-            <w:tcW w:w="14940" w:type="dxa"/>
+            <w:tcW w:w="14697" w:type="dxa"/>
             <w:gridSpan w:val="4"/>
             <w:vAlign w:val="center"/>
           </w:tcPr>
@@ -17924,7 +17998,7 @@
         </w:trPr>
         <w:tc>
           <w:tcPr>
-            <w:tcW w:w="720" w:type="dxa"/>
+            <w:tcW w:w="711" w:type="dxa"/>
             <w:vMerge w:val="continue"/>
             <w:vAlign w:val="center"/>
           </w:tcPr>
@@ -17938,7 +18012,7 @@
         </w:tc>
         <w:tc>
           <w:tcPr>
-            <w:tcW w:w="6392" w:type="dxa"/>
+            <w:tcW w:w="6287" w:type="dxa"/>
             <w:gridSpan w:val="2"/>
             <w:vAlign w:val="center"/>
           </w:tcPr>
@@ -18014,7 +18088,7 @@
         </w:tc>
         <w:tc>
           <w:tcPr>
-            <w:tcW w:w="7422" w:type="dxa"/>
+            <w:tcW w:w="7299" w:type="dxa"/>
             <w:vMerge w:val="restart"/>
             <w:shd w:val="clear" w:color="auto" w:fill="auto"/>
             <w:vAlign w:val="center"/>
@@ -18071,7 +18145,7 @@
         </w:tc>
         <w:tc>
           <w:tcPr>
-            <w:tcW w:w="1126" w:type="dxa"/>
+            <w:tcW w:w="1111" w:type="dxa"/>
             <w:vMerge w:val="restart"/>
             <w:vAlign w:val="center"/>
           </w:tcPr>
@@ -18229,7 +18303,7 @@
         </w:trPr>
         <w:tc>
           <w:tcPr>
-            <w:tcW w:w="720" w:type="dxa"/>
+            <w:tcW w:w="711" w:type="dxa"/>
             <w:vMerge w:val="continue"/>
             <w:vAlign w:val="center"/>
           </w:tcPr>
@@ -18243,7 +18317,7 @@
         </w:tc>
         <w:tc>
           <w:tcPr>
-            <w:tcW w:w="6392" w:type="dxa"/>
+            <w:tcW w:w="6287" w:type="dxa"/>
             <w:gridSpan w:val="2"/>
             <w:vAlign w:val="center"/>
           </w:tcPr>
@@ -18321,7 +18395,7 @@
         </w:tc>
         <w:tc>
           <w:tcPr>
-            <w:tcW w:w="7422" w:type="dxa"/>
+            <w:tcW w:w="7299" w:type="dxa"/>
             <w:vMerge w:val="continue"/>
             <w:shd w:val="clear" w:color="auto" w:fill="auto"/>
             <w:vAlign w:val="center"/>
@@ -18342,7 +18416,7 @@
         </w:tc>
         <w:tc>
           <w:tcPr>
-            <w:tcW w:w="1126" w:type="dxa"/>
+            <w:tcW w:w="1111" w:type="dxa"/>
             <w:vMerge w:val="continue"/>
             <w:vAlign w:val="center"/>
           </w:tcPr>
@@ -18373,8 +18447,8 @@
     <w:tbl>
       <w:tblPr>
         <w:tblStyle w:val="15"/>
-        <w:tblW w:w="15660" w:type="dxa"/>
-        <w:tblInd w:w="0" w:type="dxa"/>
+        <w:tblW w:w="15408" w:type="dxa"/>
+        <w:tblInd w:w="144" w:type="dxa"/>
         <w:tblBorders>
           <w:top w:val="single" w:color="auto" w:sz="4" w:space="0"/>
           <w:left w:val="single" w:color="auto" w:sz="4" w:space="0"/>
@@ -18392,10 +18466,10 @@
         </w:tblCellMar>
       </w:tblPr>
       <w:tblGrid>
-        <w:gridCol w:w="720"/>
-        <w:gridCol w:w="6852"/>
-        <w:gridCol w:w="6962"/>
-        <w:gridCol w:w="1126"/>
+        <w:gridCol w:w="711"/>
+        <w:gridCol w:w="6739"/>
+        <w:gridCol w:w="6847"/>
+        <w:gridCol w:w="1111"/>
       </w:tblGrid>
       <w:tr>
         <w:tblPrEx>
@@ -18420,7 +18494,7 @@
         </w:trPr>
         <w:tc>
           <w:tcPr>
-            <w:tcW w:w="720" w:type="dxa"/>
+            <w:tcW w:w="711" w:type="dxa"/>
             <w:shd w:val="clear" w:color="auto" w:fill="44546A" w:themeFill="text2"/>
             <w:vAlign w:val="center"/>
           </w:tcPr>
@@ -18438,7 +18512,7 @@
         </w:tc>
         <w:tc>
           <w:tcPr>
-            <w:tcW w:w="14940" w:type="dxa"/>
+            <w:tcW w:w="14697" w:type="dxa"/>
             <w:gridSpan w:val="3"/>
             <w:shd w:val="clear" w:color="auto" w:fill="E7E6E6" w:themeFill="background2"/>
             <w:vAlign w:val="center"/>
@@ -18485,7 +18559,7 @@
         </w:trPr>
         <w:tc>
           <w:tcPr>
-            <w:tcW w:w="720" w:type="dxa"/>
+            <w:tcW w:w="711" w:type="dxa"/>
             <w:vMerge w:val="restart"/>
             <w:vAlign w:val="center"/>
           </w:tcPr>
@@ -18503,7 +18577,7 @@
         </w:tc>
         <w:tc>
           <w:tcPr>
-            <w:tcW w:w="14940" w:type="dxa"/>
+            <w:tcW w:w="14697" w:type="dxa"/>
             <w:gridSpan w:val="3"/>
             <w:vAlign w:val="center"/>
           </w:tcPr>
@@ -18582,7 +18656,7 @@
         </w:trPr>
         <w:tc>
           <w:tcPr>
-            <w:tcW w:w="720" w:type="dxa"/>
+            <w:tcW w:w="711" w:type="dxa"/>
             <w:vMerge w:val="continue"/>
             <w:vAlign w:val="center"/>
           </w:tcPr>
@@ -18596,7 +18670,7 @@
         </w:tc>
         <w:tc>
           <w:tcPr>
-            <w:tcW w:w="6852" w:type="dxa"/>
+            <w:tcW w:w="6739" w:type="dxa"/>
             <w:vAlign w:val="center"/>
           </w:tcPr>
           <w:p>
@@ -18629,7 +18703,7 @@
         </w:tc>
         <w:tc>
           <w:tcPr>
-            <w:tcW w:w="6962" w:type="dxa"/>
+            <w:tcW w:w="6847" w:type="dxa"/>
             <w:vMerge w:val="restart"/>
             <w:shd w:val="clear" w:color="auto" w:fill="FFFFFF" w:themeFill="background1"/>
             <w:vAlign w:val="center"/>
@@ -18686,7 +18760,7 @@
         </w:tc>
         <w:tc>
           <w:tcPr>
-            <w:tcW w:w="1126" w:type="dxa"/>
+            <w:tcW w:w="1111" w:type="dxa"/>
             <w:vMerge w:val="restart"/>
             <w:vAlign w:val="center"/>
           </w:tcPr>
@@ -18844,7 +18918,7 @@
         </w:trPr>
         <w:tc>
           <w:tcPr>
-            <w:tcW w:w="720" w:type="dxa"/>
+            <w:tcW w:w="711" w:type="dxa"/>
             <w:vMerge w:val="continue"/>
             <w:vAlign w:val="center"/>
           </w:tcPr>
@@ -18858,7 +18932,7 @@
         </w:tc>
         <w:tc>
           <w:tcPr>
-            <w:tcW w:w="6852" w:type="dxa"/>
+            <w:tcW w:w="6739" w:type="dxa"/>
             <w:vAlign w:val="center"/>
           </w:tcPr>
           <w:p>
@@ -18893,7 +18967,7 @@
         </w:tc>
         <w:tc>
           <w:tcPr>
-            <w:tcW w:w="6962" w:type="dxa"/>
+            <w:tcW w:w="6847" w:type="dxa"/>
             <w:vMerge w:val="continue"/>
             <w:shd w:val="clear" w:color="auto" w:fill="FFFFFF" w:themeFill="background1"/>
             <w:vAlign w:val="center"/>
@@ -18914,7 +18988,7 @@
         </w:tc>
         <w:tc>
           <w:tcPr>
-            <w:tcW w:w="1126" w:type="dxa"/>
+            <w:tcW w:w="1111" w:type="dxa"/>
             <w:vMerge w:val="continue"/>
             <w:vAlign w:val="center"/>
           </w:tcPr>
@@ -18955,7 +19029,7 @@
         </w:trPr>
         <w:tc>
           <w:tcPr>
-            <w:tcW w:w="720" w:type="dxa"/>
+            <w:tcW w:w="711" w:type="dxa"/>
             <w:vAlign w:val="center"/>
           </w:tcPr>
           <w:p>
@@ -18972,7 +19046,7 @@
         </w:tc>
         <w:tc>
           <w:tcPr>
-            <w:tcW w:w="14940" w:type="dxa"/>
+            <w:tcW w:w="14697" w:type="dxa"/>
             <w:gridSpan w:val="3"/>
             <w:vAlign w:val="center"/>
           </w:tcPr>
@@ -19008,8 +19082,8 @@
     <w:tbl>
       <w:tblPr>
         <w:tblStyle w:val="15"/>
-        <w:tblW w:w="0" w:type="auto"/>
-        <w:tblInd w:w="0" w:type="dxa"/>
+        <w:tblW w:w="15408" w:type="dxa"/>
+        <w:tblInd w:w="144" w:type="dxa"/>
         <w:tblBorders>
           <w:top w:val="single" w:color="auto" w:sz="4" w:space="0"/>
           <w:left w:val="single" w:color="auto" w:sz="4" w:space="0"/>
@@ -19027,10 +19101,10 @@
         </w:tblCellMar>
       </w:tblPr>
       <w:tblGrid>
-        <w:gridCol w:w="720"/>
-        <w:gridCol w:w="5864"/>
-        <w:gridCol w:w="7792"/>
-        <w:gridCol w:w="1126"/>
+        <w:gridCol w:w="717"/>
+        <w:gridCol w:w="5828"/>
+        <w:gridCol w:w="7743"/>
+        <w:gridCol w:w="1120"/>
       </w:tblGrid>
       <w:tr>
         <w:tblPrEx>
@@ -19055,7 +19129,7 @@
         </w:trPr>
         <w:tc>
           <w:tcPr>
-            <w:tcW w:w="720" w:type="dxa"/>
+            <w:tcW w:w="717" w:type="dxa"/>
             <w:shd w:val="clear" w:color="auto" w:fill="44546A" w:themeFill="text2"/>
             <w:vAlign w:val="center"/>
           </w:tcPr>
@@ -19073,7 +19147,7 @@
         </w:tc>
         <w:tc>
           <w:tcPr>
-            <w:tcW w:w="14782" w:type="dxa"/>
+            <w:tcW w:w="14691" w:type="dxa"/>
             <w:gridSpan w:val="3"/>
             <w:shd w:val="clear" w:color="auto" w:fill="E7E6E6" w:themeFill="background2"/>
             <w:vAlign w:val="center"/>
@@ -19120,7 +19194,7 @@
         </w:trPr>
         <w:tc>
           <w:tcPr>
-            <w:tcW w:w="720" w:type="dxa"/>
+            <w:tcW w:w="717" w:type="dxa"/>
             <w:vAlign w:val="center"/>
           </w:tcPr>
           <w:p>
@@ -19137,7 +19211,7 @@
         </w:tc>
         <w:tc>
           <w:tcPr>
-            <w:tcW w:w="14782" w:type="dxa"/>
+            <w:tcW w:w="14691" w:type="dxa"/>
             <w:gridSpan w:val="3"/>
             <w:vAlign w:val="center"/>
           </w:tcPr>
@@ -19226,7 +19300,7 @@
         </w:trPr>
         <w:tc>
           <w:tcPr>
-            <w:tcW w:w="720" w:type="dxa"/>
+            <w:tcW w:w="717" w:type="dxa"/>
             <w:vMerge w:val="restart"/>
             <w:vAlign w:val="center"/>
           </w:tcPr>
@@ -19244,7 +19318,7 @@
         </w:tc>
         <w:tc>
           <w:tcPr>
-            <w:tcW w:w="14782" w:type="dxa"/>
+            <w:tcW w:w="14691" w:type="dxa"/>
             <w:gridSpan w:val="3"/>
             <w:vAlign w:val="center"/>
           </w:tcPr>
@@ -19293,7 +19367,7 @@
         </w:trPr>
         <w:tc>
           <w:tcPr>
-            <w:tcW w:w="720" w:type="dxa"/>
+            <w:tcW w:w="717" w:type="dxa"/>
             <w:vMerge w:val="continue"/>
             <w:vAlign w:val="center"/>
           </w:tcPr>
@@ -19307,7 +19381,7 @@
         </w:tc>
         <w:tc>
           <w:tcPr>
-            <w:tcW w:w="5864" w:type="dxa"/>
+            <w:tcW w:w="5828" w:type="dxa"/>
             <w:vAlign w:val="center"/>
           </w:tcPr>
           <w:p>
@@ -19356,7 +19430,7 @@
         </w:tc>
         <w:tc>
           <w:tcPr>
-            <w:tcW w:w="7792" w:type="dxa"/>
+            <w:tcW w:w="7743" w:type="dxa"/>
             <w:vMerge w:val="restart"/>
             <w:shd w:val="clear" w:color="auto" w:fill="000000" w:themeFill="text1"/>
             <w:vAlign w:val="center"/>
@@ -19683,7 +19757,7 @@
         </w:tc>
         <w:tc>
           <w:tcPr>
-            <w:tcW w:w="1126" w:type="dxa"/>
+            <w:tcW w:w="1120" w:type="dxa"/>
             <w:vMerge w:val="restart"/>
             <w:vAlign w:val="center"/>
           </w:tcPr>
@@ -19841,7 +19915,7 @@
         </w:trPr>
         <w:tc>
           <w:tcPr>
-            <w:tcW w:w="720" w:type="dxa"/>
+            <w:tcW w:w="717" w:type="dxa"/>
             <w:vMerge w:val="continue"/>
             <w:vAlign w:val="center"/>
           </w:tcPr>
@@ -19855,7 +19929,7 @@
         </w:tc>
         <w:tc>
           <w:tcPr>
-            <w:tcW w:w="5864" w:type="dxa"/>
+            <w:tcW w:w="5828" w:type="dxa"/>
             <w:vAlign w:val="center"/>
           </w:tcPr>
           <w:p>
@@ -19888,7 +19962,7 @@
         </w:tc>
         <w:tc>
           <w:tcPr>
-            <w:tcW w:w="7792" w:type="dxa"/>
+            <w:tcW w:w="7743" w:type="dxa"/>
             <w:vMerge w:val="continue"/>
             <w:shd w:val="clear" w:color="auto" w:fill="000000" w:themeFill="text1"/>
             <w:vAlign w:val="center"/>
@@ -19906,7 +19980,7 @@
         </w:tc>
         <w:tc>
           <w:tcPr>
-            <w:tcW w:w="1126" w:type="dxa"/>
+            <w:tcW w:w="1120" w:type="dxa"/>
             <w:vMerge w:val="continue"/>
           </w:tcPr>
           <w:p>
@@ -19943,7 +20017,7 @@
         </w:trPr>
         <w:tc>
           <w:tcPr>
-            <w:tcW w:w="720" w:type="dxa"/>
+            <w:tcW w:w="717" w:type="dxa"/>
             <w:vAlign w:val="center"/>
           </w:tcPr>
           <w:p>
@@ -19960,7 +20034,7 @@
         </w:tc>
         <w:tc>
           <w:tcPr>
-            <w:tcW w:w="14782" w:type="dxa"/>
+            <w:tcW w:w="14691" w:type="dxa"/>
             <w:gridSpan w:val="3"/>
             <w:vAlign w:val="center"/>
           </w:tcPr>
@@ -20049,7 +20123,7 @@
         </w:trPr>
         <w:tc>
           <w:tcPr>
-            <w:tcW w:w="720" w:type="dxa"/>
+            <w:tcW w:w="717" w:type="dxa"/>
             <w:vMerge w:val="restart"/>
             <w:vAlign w:val="center"/>
           </w:tcPr>
@@ -20067,7 +20141,7 @@
         </w:tc>
         <w:tc>
           <w:tcPr>
-            <w:tcW w:w="14782" w:type="dxa"/>
+            <w:tcW w:w="14691" w:type="dxa"/>
             <w:gridSpan w:val="3"/>
             <w:vAlign w:val="center"/>
           </w:tcPr>
@@ -20113,7 +20187,7 @@
         </w:trPr>
         <w:tc>
           <w:tcPr>
-            <w:tcW w:w="720" w:type="dxa"/>
+            <w:tcW w:w="717" w:type="dxa"/>
             <w:vMerge w:val="continue"/>
             <w:vAlign w:val="center"/>
           </w:tcPr>
@@ -20127,7 +20201,7 @@
         </w:tc>
         <w:tc>
           <w:tcPr>
-            <w:tcW w:w="5864" w:type="dxa"/>
+            <w:tcW w:w="5828" w:type="dxa"/>
             <w:vAlign w:val="center"/>
           </w:tcPr>
           <w:p>
@@ -20160,7 +20234,7 @@
         </w:tc>
         <w:tc>
           <w:tcPr>
-            <w:tcW w:w="7792" w:type="dxa"/>
+            <w:tcW w:w="7743" w:type="dxa"/>
             <w:vMerge w:val="restart"/>
             <w:shd w:val="clear" w:color="auto" w:fill="auto"/>
             <w:vAlign w:val="center"/>
@@ -20217,7 +20291,7 @@
         </w:tc>
         <w:tc>
           <w:tcPr>
-            <w:tcW w:w="1126" w:type="dxa"/>
+            <w:tcW w:w="1120" w:type="dxa"/>
             <w:vMerge w:val="restart"/>
             <w:vAlign w:val="center"/>
           </w:tcPr>
@@ -20375,7 +20449,7 @@
         </w:trPr>
         <w:tc>
           <w:tcPr>
-            <w:tcW w:w="720" w:type="dxa"/>
+            <w:tcW w:w="717" w:type="dxa"/>
             <w:vMerge w:val="continue"/>
             <w:vAlign w:val="center"/>
           </w:tcPr>
@@ -20389,7 +20463,7 @@
         </w:tc>
         <w:tc>
           <w:tcPr>
-            <w:tcW w:w="5864" w:type="dxa"/>
+            <w:tcW w:w="5828" w:type="dxa"/>
             <w:vAlign w:val="center"/>
           </w:tcPr>
           <w:p>
@@ -20422,7 +20496,7 @@
         </w:tc>
         <w:tc>
           <w:tcPr>
-            <w:tcW w:w="7792" w:type="dxa"/>
+            <w:tcW w:w="7743" w:type="dxa"/>
             <w:vMerge w:val="continue"/>
             <w:shd w:val="clear" w:color="auto" w:fill="auto"/>
             <w:vAlign w:val="center"/>
@@ -20440,7 +20514,7 @@
         </w:tc>
         <w:tc>
           <w:tcPr>
-            <w:tcW w:w="1126" w:type="dxa"/>
+            <w:tcW w:w="1120" w:type="dxa"/>
             <w:vMerge w:val="continue"/>
           </w:tcPr>
           <w:p>
@@ -20477,7 +20551,7 @@
         </w:trPr>
         <w:tc>
           <w:tcPr>
-            <w:tcW w:w="720" w:type="dxa"/>
+            <w:tcW w:w="717" w:type="dxa"/>
             <w:vMerge w:val="restart"/>
             <w:vAlign w:val="center"/>
           </w:tcPr>
@@ -20495,7 +20569,7 @@
         </w:tc>
         <w:tc>
           <w:tcPr>
-            <w:tcW w:w="14782" w:type="dxa"/>
+            <w:tcW w:w="14691" w:type="dxa"/>
             <w:gridSpan w:val="3"/>
             <w:vAlign w:val="center"/>
           </w:tcPr>
@@ -21017,7 +21091,7 @@
         </w:trPr>
         <w:tc>
           <w:tcPr>
-            <w:tcW w:w="720" w:type="dxa"/>
+            <w:tcW w:w="717" w:type="dxa"/>
             <w:vMerge w:val="continue"/>
             <w:vAlign w:val="center"/>
           </w:tcPr>
@@ -21031,7 +21105,7 @@
         </w:tc>
         <w:tc>
           <w:tcPr>
-            <w:tcW w:w="5864" w:type="dxa"/>
+            <w:tcW w:w="5828" w:type="dxa"/>
             <w:vAlign w:val="center"/>
           </w:tcPr>
           <w:p>
@@ -21064,7 +21138,7 @@
         </w:tc>
         <w:tc>
           <w:tcPr>
-            <w:tcW w:w="7792" w:type="dxa"/>
+            <w:tcW w:w="7743" w:type="dxa"/>
             <w:vMerge w:val="restart"/>
             <w:shd w:val="clear" w:color="auto" w:fill="3A3737" w:themeFill="background2" w:themeFillShade="3F"/>
             <w:vAlign w:val="center"/>
@@ -21121,7 +21195,7 @@
         </w:tc>
         <w:tc>
           <w:tcPr>
-            <w:tcW w:w="1126" w:type="dxa"/>
+            <w:tcW w:w="1120" w:type="dxa"/>
             <w:vMerge w:val="restart"/>
             <w:vAlign w:val="center"/>
           </w:tcPr>
@@ -21279,7 +21353,7 @@
         </w:trPr>
         <w:tc>
           <w:tcPr>
-            <w:tcW w:w="720" w:type="dxa"/>
+            <w:tcW w:w="717" w:type="dxa"/>
             <w:vMerge w:val="continue"/>
             <w:vAlign w:val="center"/>
           </w:tcPr>
@@ -21293,7 +21367,7 @@
         </w:tc>
         <w:tc>
           <w:tcPr>
-            <w:tcW w:w="5864" w:type="dxa"/>
+            <w:tcW w:w="5828" w:type="dxa"/>
             <w:vAlign w:val="center"/>
           </w:tcPr>
           <w:p>
@@ -21326,7 +21400,7 @@
         </w:tc>
         <w:tc>
           <w:tcPr>
-            <w:tcW w:w="7792" w:type="dxa"/>
+            <w:tcW w:w="7743" w:type="dxa"/>
             <w:vMerge w:val="continue"/>
             <w:shd w:val="clear" w:color="auto" w:fill="3A3737" w:themeFill="background2" w:themeFillShade="3F"/>
             <w:vAlign w:val="center"/>
@@ -21344,7 +21418,7 @@
         </w:tc>
         <w:tc>
           <w:tcPr>
-            <w:tcW w:w="1126" w:type="dxa"/>
+            <w:tcW w:w="1120" w:type="dxa"/>
             <w:vMerge w:val="continue"/>
           </w:tcPr>
           <w:p>
@@ -21381,7 +21455,7 @@
         </w:trPr>
         <w:tc>
           <w:tcPr>
-            <w:tcW w:w="720" w:type="dxa"/>
+            <w:tcW w:w="717" w:type="dxa"/>
             <w:vMerge w:val="restart"/>
             <w:vAlign w:val="center"/>
           </w:tcPr>
@@ -21399,7 +21473,7 @@
         </w:tc>
         <w:tc>
           <w:tcPr>
-            <w:tcW w:w="14782" w:type="dxa"/>
+            <w:tcW w:w="14691" w:type="dxa"/>
             <w:gridSpan w:val="3"/>
             <w:vAlign w:val="center"/>
           </w:tcPr>
@@ -21445,7 +21519,7 @@
         </w:trPr>
         <w:tc>
           <w:tcPr>
-            <w:tcW w:w="720" w:type="dxa"/>
+            <w:tcW w:w="717" w:type="dxa"/>
             <w:vMerge w:val="continue"/>
             <w:vAlign w:val="center"/>
           </w:tcPr>
@@ -21459,7 +21533,7 @@
         </w:tc>
         <w:tc>
           <w:tcPr>
-            <w:tcW w:w="5864" w:type="dxa"/>
+            <w:tcW w:w="5828" w:type="dxa"/>
             <w:vAlign w:val="center"/>
           </w:tcPr>
           <w:p>
@@ -21492,7 +21566,7 @@
         </w:tc>
         <w:tc>
           <w:tcPr>
-            <w:tcW w:w="7792" w:type="dxa"/>
+            <w:tcW w:w="7743" w:type="dxa"/>
             <w:vMerge w:val="restart"/>
             <w:shd w:val="clear" w:color="auto" w:fill="auto"/>
             <w:vAlign w:val="center"/>
@@ -21549,7 +21623,7 @@
         </w:tc>
         <w:tc>
           <w:tcPr>
-            <w:tcW w:w="1126" w:type="dxa"/>
+            <w:tcW w:w="1120" w:type="dxa"/>
             <w:vMerge w:val="restart"/>
             <w:vAlign w:val="center"/>
           </w:tcPr>
@@ -21707,7 +21781,7 @@
         </w:trPr>
         <w:tc>
           <w:tcPr>
-            <w:tcW w:w="720" w:type="dxa"/>
+            <w:tcW w:w="717" w:type="dxa"/>
             <w:vMerge w:val="continue"/>
             <w:vAlign w:val="center"/>
           </w:tcPr>
@@ -21721,7 +21795,7 @@
         </w:tc>
         <w:tc>
           <w:tcPr>
-            <w:tcW w:w="5864" w:type="dxa"/>
+            <w:tcW w:w="5828" w:type="dxa"/>
             <w:vAlign w:val="center"/>
           </w:tcPr>
           <w:p>
@@ -21756,7 +21830,7 @@
         </w:tc>
         <w:tc>
           <w:tcPr>
-            <w:tcW w:w="7792" w:type="dxa"/>
+            <w:tcW w:w="7743" w:type="dxa"/>
             <w:vMerge w:val="continue"/>
             <w:shd w:val="clear" w:color="auto" w:fill="auto"/>
             <w:vAlign w:val="center"/>
@@ -21777,7 +21851,7 @@
         </w:tc>
         <w:tc>
           <w:tcPr>
-            <w:tcW w:w="1126" w:type="dxa"/>
+            <w:tcW w:w="1120" w:type="dxa"/>
             <w:vMerge w:val="continue"/>
             <w:vAlign w:val="center"/>
           </w:tcPr>
@@ -21801,8 +21875,8 @@
     <w:tbl>
       <w:tblPr>
         <w:tblStyle w:val="15"/>
-        <w:tblW w:w="0" w:type="auto"/>
-        <w:tblInd w:w="0" w:type="dxa"/>
+        <w:tblW w:w="15408" w:type="dxa"/>
+        <w:tblInd w:w="144" w:type="dxa"/>
         <w:tblBorders>
           <w:top w:val="single" w:color="auto" w:sz="4" w:space="0"/>
           <w:left w:val="single" w:color="auto" w:sz="4" w:space="0"/>
@@ -21820,10 +21894,10 @@
         </w:tblCellMar>
       </w:tblPr>
       <w:tblGrid>
-        <w:gridCol w:w="720"/>
-        <w:gridCol w:w="6564"/>
-        <w:gridCol w:w="7124"/>
-        <w:gridCol w:w="1126"/>
+        <w:gridCol w:w="716"/>
+        <w:gridCol w:w="6509"/>
+        <w:gridCol w:w="7065"/>
+        <w:gridCol w:w="1118"/>
       </w:tblGrid>
       <w:tr>
         <w:tblPrEx>
@@ -21848,7 +21922,7 @@
         </w:trPr>
         <w:tc>
           <w:tcPr>
-            <w:tcW w:w="720" w:type="dxa"/>
+            <w:tcW w:w="716" w:type="dxa"/>
             <w:shd w:val="clear" w:color="auto" w:fill="44546A" w:themeFill="text2"/>
             <w:vAlign w:val="center"/>
           </w:tcPr>
@@ -21866,7 +21940,7 @@
         </w:tc>
         <w:tc>
           <w:tcPr>
-            <w:tcW w:w="14814" w:type="dxa"/>
+            <w:tcW w:w="14692" w:type="dxa"/>
             <w:gridSpan w:val="3"/>
             <w:shd w:val="clear" w:color="auto" w:fill="E7E6E6" w:themeFill="background2"/>
             <w:vAlign w:val="center"/>
@@ -21913,7 +21987,7 @@
         </w:trPr>
         <w:tc>
           <w:tcPr>
-            <w:tcW w:w="720" w:type="dxa"/>
+            <w:tcW w:w="716" w:type="dxa"/>
             <w:vMerge w:val="restart"/>
             <w:vAlign w:val="center"/>
           </w:tcPr>
@@ -21927,11 +22001,12 @@
                 <w:lang w:val="en-US"/>
               </w:rPr>
             </w:pPr>
-          </w:p>
-        </w:tc>
-        <w:tc>
-          <w:tcPr>
-            <w:tcW w:w="14814" w:type="dxa"/>
+            <w:bookmarkStart w:id="5" w:name="_GoBack"/>
+          </w:p>
+        </w:tc>
+        <w:tc>
+          <w:tcPr>
+            <w:tcW w:w="14692" w:type="dxa"/>
             <w:gridSpan w:val="3"/>
             <w:vAlign w:val="center"/>
           </w:tcPr>
@@ -21975,6 +22050,7 @@
           </w:p>
         </w:tc>
       </w:tr>
+      <w:bookmarkEnd w:id="5"/>
       <w:tr>
         <w:tblPrEx>
           <w:tblBorders>
@@ -21997,7 +22073,7 @@
         </w:trPr>
         <w:tc>
           <w:tcPr>
-            <w:tcW w:w="720" w:type="dxa"/>
+            <w:tcW w:w="716" w:type="dxa"/>
             <w:vMerge w:val="continue"/>
             <w:vAlign w:val="center"/>
           </w:tcPr>
@@ -22011,7 +22087,7 @@
         </w:tc>
         <w:tc>
           <w:tcPr>
-            <w:tcW w:w="6564" w:type="dxa"/>
+            <w:tcW w:w="6509" w:type="dxa"/>
             <w:vAlign w:val="center"/>
           </w:tcPr>
           <w:p>
@@ -22044,7 +22120,7 @@
         </w:tc>
         <w:tc>
           <w:tcPr>
-            <w:tcW w:w="7124" w:type="dxa"/>
+            <w:tcW w:w="7065" w:type="dxa"/>
             <w:vMerge w:val="restart"/>
             <w:shd w:val="clear" w:color="auto" w:fill="auto"/>
             <w:vAlign w:val="center"/>
@@ -22101,7 +22177,7 @@
         </w:tc>
         <w:tc>
           <w:tcPr>
-            <w:tcW w:w="1126" w:type="dxa"/>
+            <w:tcW w:w="1118" w:type="dxa"/>
             <w:vMerge w:val="restart"/>
             <w:vAlign w:val="center"/>
           </w:tcPr>
@@ -22247,19 +22323,13 @@
             <w:insideH w:val="single" w:color="auto" w:sz="4" w:space="0"/>
             <w:insideV w:val="single" w:color="auto" w:sz="4" w:space="0"/>
           </w:tblBorders>
-          <w:tblCellMar>
-            <w:top w:w="0" w:type="dxa"/>
-            <w:left w:w="108" w:type="dxa"/>
-            <w:bottom w:w="0" w:type="dxa"/>
-            <w:right w:w="108" w:type="dxa"/>
-          </w:tblCellMar>
         </w:tblPrEx>
         <w:trPr>
           <w:trHeight w:val="864" w:hRule="atLeast"/>
         </w:trPr>
         <w:tc>
           <w:tcPr>
-            <w:tcW w:w="720" w:type="dxa"/>
+            <w:tcW w:w="716" w:type="dxa"/>
             <w:vMerge w:val="continue"/>
             <w:vAlign w:val="center"/>
           </w:tcPr>
@@ -22273,7 +22343,7 @@
         </w:tc>
         <w:tc>
           <w:tcPr>
-            <w:tcW w:w="6564" w:type="dxa"/>
+            <w:tcW w:w="6509" w:type="dxa"/>
             <w:vAlign w:val="center"/>
           </w:tcPr>
           <w:p>
@@ -22308,7 +22378,7 @@
         </w:tc>
         <w:tc>
           <w:tcPr>
-            <w:tcW w:w="7124" w:type="dxa"/>
+            <w:tcW w:w="7065" w:type="dxa"/>
             <w:vMerge w:val="continue"/>
             <w:shd w:val="clear" w:color="auto" w:fill="auto"/>
             <w:vAlign w:val="center"/>
@@ -22329,7 +22399,7 @@
         </w:tc>
         <w:tc>
           <w:tcPr>
-            <w:tcW w:w="1126" w:type="dxa"/>
+            <w:tcW w:w="1118" w:type="dxa"/>
             <w:vMerge w:val="continue"/>
             <w:vAlign w:val="center"/>
           </w:tcPr>
@@ -22370,7 +22440,7 @@
         </w:trPr>
         <w:tc>
           <w:tcPr>
-            <w:tcW w:w="720" w:type="dxa"/>
+            <w:tcW w:w="716" w:type="dxa"/>
             <w:vAlign w:val="center"/>
           </w:tcPr>
           <w:p>
@@ -22387,7 +22457,7 @@
         </w:tc>
         <w:tc>
           <w:tcPr>
-            <w:tcW w:w="14814" w:type="dxa"/>
+            <w:tcW w:w="14692" w:type="dxa"/>
             <w:gridSpan w:val="3"/>
             <w:vAlign w:val="center"/>
           </w:tcPr>

</xml_diff>

<commit_message>
Major Savepoint: All issues resolved FCRT 2.1-3; all tests ok; remaining items: 1/testing sole expiry_time updates that don't seem to take; 2/lingering reduceOnly attribute corrections (all s/b set to true (not valid while account is in 'hedge mode'; and 3/set leverage on leverage change prior to position opening (leverage updates on open positions);
</commit_message>
<xml_diff>
--- a/fcrt/2.1-cli-om/2.1.1-req-no-expiry/Documents/fcrt-2.1.1-test-template.docx
+++ b/fcrt/2.1-cli-om/2.1.1-req-no-expiry/Documents/fcrt-2.1.1-test-template.docx
@@ -804,6 +804,12 @@
             <w:insideH w:val="single" w:color="auto" w:sz="4" w:space="0"/>
             <w:insideV w:val="single" w:color="auto" w:sz="4" w:space="0"/>
           </w:tblBorders>
+          <w:tblCellMar>
+            <w:top w:w="0" w:type="dxa"/>
+            <w:left w:w="108" w:type="dxa"/>
+            <w:bottom w:w="0" w:type="dxa"/>
+            <w:right w:w="108" w:type="dxa"/>
+          </w:tblCellMar>
         </w:tblPrEx>
         <w:trPr>
           <w:trHeight w:val="576" w:hRule="atLeast"/>
@@ -12931,7 +12937,7 @@
           </w:tblCellMar>
         </w:tblPrEx>
         <w:trPr>
-          <w:trHeight w:val="2736" w:hRule="atLeast"/>
+          <w:trHeight w:val="2016" w:hRule="atLeast"/>
         </w:trPr>
         <w:tc>
           <w:tcPr>
@@ -13472,7 +13478,7 @@
           </w:tblCellMar>
         </w:tblPrEx>
         <w:trPr>
-          <w:trHeight w:val="576" w:hRule="atLeast"/>
+          <w:trHeight w:val="432" w:hRule="atLeast"/>
         </w:trPr>
         <w:tc>
           <w:tcPr>
@@ -13735,7 +13741,7 @@
           </w:tblCellMar>
         </w:tblPrEx>
         <w:trPr>
-          <w:trHeight w:val="576" w:hRule="atLeast"/>
+          <w:trHeight w:val="432" w:hRule="atLeast"/>
         </w:trPr>
         <w:tc>
           <w:tcPr>
@@ -13817,70 +13823,6 @@
                 <w:lang w:val="en-US"/>
               </w:rPr>
             </w:pPr>
-          </w:p>
-        </w:tc>
-      </w:tr>
-      <w:tr>
-        <w:tblPrEx>
-          <w:tblBorders>
-            <w:top w:val="single" w:color="auto" w:sz="4" w:space="0"/>
-            <w:left w:val="single" w:color="auto" w:sz="4" w:space="0"/>
-            <w:bottom w:val="single" w:color="auto" w:sz="4" w:space="0"/>
-            <w:right w:val="single" w:color="auto" w:sz="4" w:space="0"/>
-            <w:insideH w:val="single" w:color="auto" w:sz="4" w:space="0"/>
-            <w:insideV w:val="single" w:color="auto" w:sz="4" w:space="0"/>
-          </w:tblBorders>
-          <w:tblCellMar>
-            <w:top w:w="0" w:type="dxa"/>
-            <w:left w:w="108" w:type="dxa"/>
-            <w:bottom w:w="0" w:type="dxa"/>
-            <w:right w:w="108" w:type="dxa"/>
-          </w:tblCellMar>
-        </w:tblPrEx>
-        <w:trPr>
-          <w:trHeight w:val="978" w:hRule="atLeast"/>
-        </w:trPr>
-        <w:tc>
-          <w:tcPr>
-            <w:tcW w:w="717" w:type="dxa"/>
-            <w:vMerge w:val="restart"/>
-            <w:vAlign w:val="center"/>
-          </w:tcPr>
-          <w:p>
-            <w:pPr>
-              <w:pStyle w:val="7"/>
-              <w:widowControl w:val="0"/>
-              <w:bidi w:val="0"/>
-              <w:rPr>
-                <w:rFonts w:hint="default"/>
-                <w:lang w:val="en-US"/>
-              </w:rPr>
-            </w:pPr>
-          </w:p>
-        </w:tc>
-        <w:tc>
-          <w:tcPr>
-            <w:tcW w:w="14691" w:type="dxa"/>
-            <w:gridSpan w:val="4"/>
-            <w:vAlign w:val="center"/>
-          </w:tcPr>
-          <w:p>
-            <w:pPr>
-              <w:widowControl w:val="0"/>
-              <w:bidi w:val="0"/>
-              <w:jc w:val="both"/>
-              <w:rPr>
-                <w:rFonts w:hint="default"/>
-                <w:lang w:val="en-US"/>
-              </w:rPr>
-            </w:pPr>
-            <w:r>
-              <w:rPr>
-                <w:rFonts w:hint="default"/>
-                <w:lang w:val="en-US"/>
-              </w:rPr>
-              <w:t>Copy each table/view and paste into the fcrt workbook;</w:t>
-            </w:r>
           </w:p>
         </w:tc>
       </w:tr>
@@ -13903,6 +13845,70 @@
         </w:tblPrEx>
         <w:trPr>
           <w:trHeight w:val="576" w:hRule="atLeast"/>
+        </w:trPr>
+        <w:tc>
+          <w:tcPr>
+            <w:tcW w:w="717" w:type="dxa"/>
+            <w:vMerge w:val="restart"/>
+            <w:vAlign w:val="center"/>
+          </w:tcPr>
+          <w:p>
+            <w:pPr>
+              <w:pStyle w:val="7"/>
+              <w:widowControl w:val="0"/>
+              <w:bidi w:val="0"/>
+              <w:rPr>
+                <w:rFonts w:hint="default"/>
+                <w:lang w:val="en-US"/>
+              </w:rPr>
+            </w:pPr>
+          </w:p>
+        </w:tc>
+        <w:tc>
+          <w:tcPr>
+            <w:tcW w:w="14691" w:type="dxa"/>
+            <w:gridSpan w:val="4"/>
+            <w:vAlign w:val="center"/>
+          </w:tcPr>
+          <w:p>
+            <w:pPr>
+              <w:widowControl w:val="0"/>
+              <w:bidi w:val="0"/>
+              <w:jc w:val="both"/>
+              <w:rPr>
+                <w:rFonts w:hint="default"/>
+                <w:lang w:val="en-US"/>
+              </w:rPr>
+            </w:pPr>
+            <w:r>
+              <w:rPr>
+                <w:rFonts w:hint="default"/>
+                <w:lang w:val="en-US"/>
+              </w:rPr>
+              <w:t>Copy each table/view and paste into the fcrt workbook;</w:t>
+            </w:r>
+          </w:p>
+        </w:tc>
+      </w:tr>
+      <w:tr>
+        <w:tblPrEx>
+          <w:tblBorders>
+            <w:top w:val="single" w:color="auto" w:sz="4" w:space="0"/>
+            <w:left w:val="single" w:color="auto" w:sz="4" w:space="0"/>
+            <w:bottom w:val="single" w:color="auto" w:sz="4" w:space="0"/>
+            <w:right w:val="single" w:color="auto" w:sz="4" w:space="0"/>
+            <w:insideH w:val="single" w:color="auto" w:sz="4" w:space="0"/>
+            <w:insideV w:val="single" w:color="auto" w:sz="4" w:space="0"/>
+          </w:tblBorders>
+          <w:tblCellMar>
+            <w:top w:w="0" w:type="dxa"/>
+            <w:left w:w="108" w:type="dxa"/>
+            <w:bottom w:w="0" w:type="dxa"/>
+            <w:right w:w="108" w:type="dxa"/>
+          </w:tblCellMar>
+        </w:tblPrEx>
+        <w:trPr>
+          <w:trHeight w:val="432" w:hRule="atLeast"/>
         </w:trPr>
         <w:tc>
           <w:tcPr>
@@ -14207,7 +14213,7 @@
           </w:tblCellMar>
         </w:tblPrEx>
         <w:trPr>
-          <w:trHeight w:val="576" w:hRule="atLeast"/>
+          <w:trHeight w:val="432" w:hRule="atLeast"/>
         </w:trPr>
         <w:tc>
           <w:tcPr>
@@ -14361,7 +14367,7 @@
           </w:tblCellMar>
         </w:tblPrEx>
         <w:trPr>
-          <w:trHeight w:val="864" w:hRule="atLeast"/>
+          <w:trHeight w:val="576" w:hRule="atLeast"/>
         </w:trPr>
         <w:tc>
           <w:tcPr>
@@ -14886,7 +14892,7 @@
           </w:tblCellMar>
         </w:tblPrEx>
         <w:trPr>
-          <w:trHeight w:val="864" w:hRule="atLeast"/>
+          <w:trHeight w:val="576" w:hRule="atLeast"/>
         </w:trPr>
         <w:tc>
           <w:tcPr>
@@ -14976,7 +14982,7 @@
           </w:tblCellMar>
         </w:tblPrEx>
         <w:trPr>
-          <w:trHeight w:val="720" w:hRule="atLeast"/>
+          <w:trHeight w:val="576" w:hRule="atLeast"/>
         </w:trPr>
         <w:tc>
           <w:tcPr>
@@ -15040,8 +15046,8 @@
             <w:r>
               <w:drawing>
                 <wp:inline distT="0" distB="0" distL="114300" distR="114300">
-                  <wp:extent cx="2239645" cy="845185"/>
-                  <wp:effectExtent l="0" t="0" r="6350" b="12065"/>
+                  <wp:extent cx="1951355" cy="736600"/>
+                  <wp:effectExtent l="0" t="0" r="3175" b="635"/>
                   <wp:docPr id="34" name="Picture 27"/>
                   <wp:cNvGraphicFramePr>
                     <a:graphicFrameLocks xmlns:a="http://schemas.openxmlformats.org/drawingml/2006/main" noChangeAspect="1"/>
@@ -15064,7 +15070,7 @@
                         <pic:spPr>
                           <a:xfrm>
                             <a:off x="0" y="0"/>
-                            <a:ext cx="2239645" cy="845185"/>
+                            <a:ext cx="1951355" cy="736600"/>
                           </a:xfrm>
                           <a:prstGeom prst="rect">
                             <a:avLst/>
@@ -15238,7 +15244,7 @@
           </w:tblCellMar>
         </w:tblPrEx>
         <w:trPr>
-          <w:trHeight w:val="720" w:hRule="atLeast"/>
+          <w:trHeight w:val="576" w:hRule="atLeast"/>
         </w:trPr>
         <w:tc>
           <w:tcPr>
@@ -15349,7 +15355,7 @@
           </w:tblCellMar>
         </w:tblPrEx>
         <w:trPr>
-          <w:trHeight w:val="864" w:hRule="atLeast"/>
+          <w:trHeight w:val="432" w:hRule="atLeast"/>
         </w:trPr>
         <w:tc>
           <w:tcPr>
@@ -15425,8 +15431,7 @@
         </w:tblCellMar>
       </w:tblPr>
       <w:tblGrid>
-        <w:gridCol w:w="714"/>
-        <w:gridCol w:w="3"/>
+        <w:gridCol w:w="717"/>
         <w:gridCol w:w="7216"/>
         <w:gridCol w:w="6380"/>
         <w:gridCol w:w="1095"/>
@@ -15454,7 +15459,6 @@
         <w:tc>
           <w:tcPr>
             <w:tcW w:w="717" w:type="dxa"/>
-            <w:gridSpan w:val="2"/>
             <w:shd w:val="clear" w:color="auto" w:fill="44546A" w:themeFill="text2"/>
             <w:vAlign w:val="center"/>
           </w:tcPr>
@@ -15515,12 +15519,11 @@
           </w:tblCellMar>
         </w:tblPrEx>
         <w:trPr>
-          <w:trHeight w:val="864" w:hRule="atLeast"/>
+          <w:trHeight w:val="576" w:hRule="atLeast"/>
         </w:trPr>
         <w:tc>
           <w:tcPr>
             <w:tcW w:w="717" w:type="dxa"/>
-            <w:gridSpan w:val="2"/>
             <w:vMerge w:val="restart"/>
             <w:vAlign w:val="center"/>
           </w:tcPr>
@@ -15619,12 +15622,11 @@
           </w:tblCellMar>
         </w:tblPrEx>
         <w:trPr>
-          <w:trHeight w:val="864" w:hRule="atLeast"/>
+          <w:trHeight w:val="792" w:hRule="atLeast"/>
         </w:trPr>
         <w:tc>
           <w:tcPr>
             <w:tcW w:w="717" w:type="dxa"/>
-            <w:gridSpan w:val="2"/>
             <w:vMerge w:val="continue"/>
             <w:vAlign w:val="center"/>
           </w:tcPr>
@@ -16361,12 +16363,11 @@
           </w:tblCellMar>
         </w:tblPrEx>
         <w:trPr>
-          <w:trHeight w:val="864" w:hRule="atLeast"/>
+          <w:trHeight w:val="792" w:hRule="atLeast"/>
         </w:trPr>
         <w:tc>
           <w:tcPr>
             <w:tcW w:w="717" w:type="dxa"/>
-            <w:gridSpan w:val="2"/>
             <w:vMerge w:val="continue"/>
             <w:vAlign w:val="center"/>
           </w:tcPr>
@@ -16446,365 +16447,11 @@
           </w:p>
         </w:tc>
       </w:tr>
-      <w:tr>
-        <w:tblPrEx>
-          <w:tblBorders>
-            <w:top w:val="single" w:color="auto" w:sz="4" w:space="0"/>
-            <w:left w:val="single" w:color="auto" w:sz="4" w:space="0"/>
-            <w:bottom w:val="single" w:color="auto" w:sz="4" w:space="0"/>
-            <w:right w:val="single" w:color="auto" w:sz="4" w:space="0"/>
-            <w:insideH w:val="single" w:color="auto" w:sz="4" w:space="0"/>
-            <w:insideV w:val="single" w:color="auto" w:sz="4" w:space="0"/>
-          </w:tblBorders>
-          <w:tblCellMar>
-            <w:top w:w="0" w:type="dxa"/>
-            <w:left w:w="108" w:type="dxa"/>
-            <w:bottom w:w="0" w:type="dxa"/>
-            <w:right w:w="108" w:type="dxa"/>
-          </w:tblCellMar>
-        </w:tblPrEx>
-        <w:trPr>
-          <w:trHeight w:val="864" w:hRule="atLeast"/>
-        </w:trPr>
-        <w:tc>
-          <w:tcPr>
-            <w:tcW w:w="714" w:type="dxa"/>
-            <w:vMerge w:val="restart"/>
-            <w:vAlign w:val="center"/>
-          </w:tcPr>
-          <w:p>
-            <w:pPr>
-              <w:pStyle w:val="7"/>
-              <w:widowControl w:val="0"/>
-              <w:bidi w:val="0"/>
-              <w:rPr>
-                <w:rFonts w:hint="default"/>
-                <w:lang w:val="en-US"/>
-              </w:rPr>
-            </w:pPr>
-          </w:p>
-        </w:tc>
-        <w:tc>
-          <w:tcPr>
-            <w:tcW w:w="14694" w:type="dxa"/>
-            <w:gridSpan w:val="4"/>
-            <w:vAlign w:val="center"/>
-          </w:tcPr>
-          <w:p>
-            <w:pPr>
-              <w:widowControl w:val="0"/>
-              <w:bidi w:val="0"/>
-              <w:jc w:val="both"/>
-              <w:rPr>
-                <w:rFonts w:hint="default"/>
-                <w:lang w:val="en-US"/>
-              </w:rPr>
-            </w:pPr>
-            <w:r>
-              <w:rPr>
-                <w:rFonts w:hint="default"/>
-                <w:lang w:val="en-US"/>
-              </w:rPr>
-              <w:t>Verify order placement on the Blofin console;</w:t>
-            </w:r>
-          </w:p>
-        </w:tc>
-      </w:tr>
-      <w:tr>
-        <w:tblPrEx>
-          <w:tblBorders>
-            <w:top w:val="single" w:color="auto" w:sz="4" w:space="0"/>
-            <w:left w:val="single" w:color="auto" w:sz="4" w:space="0"/>
-            <w:bottom w:val="single" w:color="auto" w:sz="4" w:space="0"/>
-            <w:right w:val="single" w:color="auto" w:sz="4" w:space="0"/>
-            <w:insideH w:val="single" w:color="auto" w:sz="4" w:space="0"/>
-            <w:insideV w:val="single" w:color="auto" w:sz="4" w:space="0"/>
-          </w:tblBorders>
-          <w:tblCellMar>
-            <w:top w:w="0" w:type="dxa"/>
-            <w:left w:w="108" w:type="dxa"/>
-            <w:bottom w:w="0" w:type="dxa"/>
-            <w:right w:w="108" w:type="dxa"/>
-          </w:tblCellMar>
-        </w:tblPrEx>
-        <w:trPr>
-          <w:trHeight w:val="720" w:hRule="atLeast"/>
-        </w:trPr>
-        <w:tc>
-          <w:tcPr>
-            <w:tcW w:w="714" w:type="dxa"/>
-            <w:vMerge w:val="continue"/>
-            <w:vAlign w:val="center"/>
-          </w:tcPr>
-          <w:p>
-            <w:pPr>
-              <w:widowControl w:val="0"/>
-              <w:ind w:firstLineChars="0"/>
-              <w:jc w:val="both"/>
-            </w:pPr>
-          </w:p>
-        </w:tc>
-        <w:tc>
-          <w:tcPr>
-            <w:tcW w:w="13599" w:type="dxa"/>
-            <w:gridSpan w:val="3"/>
-            <w:vAlign w:val="center"/>
-          </w:tcPr>
-          <w:p>
-            <w:pPr>
-              <w:widowControl w:val="0"/>
-              <w:ind w:left="200" w:leftChars="100" w:firstLine="0" w:firstLineChars="0"/>
-              <w:jc w:val="both"/>
-              <w:rPr>
-                <w:rFonts w:hint="default"/>
-                <w:lang w:val="en-US"/>
-              </w:rPr>
-            </w:pPr>
-            <w:r>
-              <w:rPr>
-                <w:rFonts w:hint="default"/>
-                <w:b/>
-                <w:bCs/>
-                <w:lang w:val="en-US"/>
-              </w:rPr>
-              <w:t>Pass</w:t>
-            </w:r>
-            <w:r>
-              <w:rPr>
-                <w:rFonts w:hint="default"/>
-                <w:lang w:val="en-US"/>
-              </w:rPr>
-              <w:t xml:space="preserve">: Order is open and matches request details; </w:t>
-            </w:r>
-          </w:p>
-        </w:tc>
-        <w:tc>
-          <w:tcPr>
-            <w:tcW w:w="1095" w:type="dxa"/>
-            <w:vMerge w:val="restart"/>
-            <w:vAlign w:val="center"/>
-          </w:tcPr>
-          <w:p>
-            <w:pPr>
-              <w:widowControl w:val="0"/>
-              <w:jc w:val="both"/>
-              <w:rPr>
-                <w:rFonts w:hint="default"/>
-                <w:vertAlign w:val="baseline"/>
-                <w:lang w:val="en-US"/>
-              </w:rPr>
-            </w:pPr>
-            <w:r>
-              <w:rPr>
-                <w:rFonts w:hint="default"/>
-                <w:vertAlign w:val="baseline"/>
-                <w:lang w:val="en-US"/>
-              </w:rPr>
-              <w:fldChar w:fldCharType="begin">
-                <w:ffData>
-                  <w:name w:val="CheckBox1"/>
-                  <w:enabled/>
-                  <w:calcOnExit w:val="0"/>
-                  <w:checkBox>
-                    <w:sizeAuto/>
-                    <w:default w:val="0"/>
-                    <w:checked w:val="0"/>
-                  </w:checkBox>
-                </w:ffData>
-              </w:fldChar>
-            </w:r>
-            <w:r>
-              <w:rPr>
-                <w:rFonts w:hint="default"/>
-                <w:vertAlign w:val="baseline"/>
-                <w:lang w:val="en-US"/>
-              </w:rPr>
-              <w:instrText xml:space="preserve">FORMCHECKBOX</w:instrText>
-            </w:r>
-            <w:r>
-              <w:rPr>
-                <w:rFonts w:hint="default"/>
-                <w:vertAlign w:val="baseline"/>
-                <w:lang w:val="en-US"/>
-              </w:rPr>
-              <w:fldChar w:fldCharType="separate"/>
-            </w:r>
-            <w:r>
-              <w:rPr>
-                <w:rFonts w:hint="default"/>
-                <w:vertAlign w:val="baseline"/>
-                <w:lang w:val="en-US"/>
-              </w:rPr>
-              <w:fldChar w:fldCharType="end"/>
-            </w:r>
-            <w:r>
-              <w:rPr>
-                <w:rFonts w:hint="default"/>
-                <w:vertAlign w:val="baseline"/>
-                <w:lang w:val="en-US"/>
-              </w:rPr>
-              <w:t xml:space="preserve"> Pass</w:t>
-            </w:r>
-          </w:p>
-          <w:p>
-            <w:pPr>
-              <w:widowControl w:val="0"/>
-              <w:jc w:val="both"/>
-              <w:rPr>
-                <w:rFonts w:hint="default"/>
-                <w:vertAlign w:val="baseline"/>
-                <w:lang w:val="en-US"/>
-              </w:rPr>
-            </w:pPr>
-          </w:p>
-          <w:p>
-            <w:pPr>
-              <w:widowControl w:val="0"/>
-              <w:jc w:val="both"/>
-            </w:pPr>
-            <w:r>
-              <w:rPr>
-                <w:rFonts w:hint="default"/>
-                <w:vertAlign w:val="baseline"/>
-                <w:lang w:val="en-US"/>
-              </w:rPr>
-              <w:fldChar w:fldCharType="begin">
-                <w:ffData>
-                  <w:name w:val="CheckBox1"/>
-                  <w:enabled/>
-                  <w:calcOnExit w:val="0"/>
-                  <w:checkBox>
-                    <w:sizeAuto/>
-                    <w:default w:val="0"/>
-                    <w:checked w:val="0"/>
-                  </w:checkBox>
-                </w:ffData>
-              </w:fldChar>
-            </w:r>
-            <w:r>
-              <w:rPr>
-                <w:rFonts w:hint="default"/>
-                <w:vertAlign w:val="baseline"/>
-                <w:lang w:val="en-US"/>
-              </w:rPr>
-              <w:instrText xml:space="preserve">FORMCHECKBOX</w:instrText>
-            </w:r>
-            <w:r>
-              <w:rPr>
-                <w:rFonts w:hint="default"/>
-                <w:vertAlign w:val="baseline"/>
-                <w:lang w:val="en-US"/>
-              </w:rPr>
-              <w:fldChar w:fldCharType="separate"/>
-            </w:r>
-            <w:r>
-              <w:rPr>
-                <w:rFonts w:hint="default"/>
-                <w:vertAlign w:val="baseline"/>
-                <w:lang w:val="en-US"/>
-              </w:rPr>
-              <w:fldChar w:fldCharType="end"/>
-            </w:r>
-            <w:r>
-              <w:rPr>
-                <w:rFonts w:hint="default"/>
-                <w:vertAlign w:val="baseline"/>
-                <w:lang w:val="en-US"/>
-              </w:rPr>
-              <w:t xml:space="preserve"> Fail</w:t>
-            </w:r>
-          </w:p>
-        </w:tc>
-      </w:tr>
-      <w:tr>
-        <w:tblPrEx>
-          <w:tblBorders>
-            <w:top w:val="single" w:color="auto" w:sz="4" w:space="0"/>
-            <w:left w:val="single" w:color="auto" w:sz="4" w:space="0"/>
-            <w:bottom w:val="single" w:color="auto" w:sz="4" w:space="0"/>
-            <w:right w:val="single" w:color="auto" w:sz="4" w:space="0"/>
-            <w:insideH w:val="single" w:color="auto" w:sz="4" w:space="0"/>
-            <w:insideV w:val="single" w:color="auto" w:sz="4" w:space="0"/>
-          </w:tblBorders>
-          <w:tblCellMar>
-            <w:top w:w="0" w:type="dxa"/>
-            <w:left w:w="108" w:type="dxa"/>
-            <w:bottom w:w="0" w:type="dxa"/>
-            <w:right w:w="108" w:type="dxa"/>
-          </w:tblCellMar>
-        </w:tblPrEx>
-        <w:trPr>
-          <w:trHeight w:val="720" w:hRule="atLeast"/>
-        </w:trPr>
-        <w:tc>
-          <w:tcPr>
-            <w:tcW w:w="714" w:type="dxa"/>
-            <w:vMerge w:val="continue"/>
-            <w:vAlign w:val="center"/>
-          </w:tcPr>
-          <w:p>
-            <w:pPr>
-              <w:widowControl w:val="0"/>
-              <w:ind w:firstLineChars="0"/>
-              <w:jc w:val="center"/>
-            </w:pPr>
-          </w:p>
-        </w:tc>
-        <w:tc>
-          <w:tcPr>
-            <w:tcW w:w="13599" w:type="dxa"/>
-            <w:gridSpan w:val="3"/>
-            <w:vAlign w:val="center"/>
-          </w:tcPr>
-          <w:p>
-            <w:pPr>
-              <w:widowControl w:val="0"/>
-              <w:ind w:left="200" w:leftChars="100" w:firstLine="0" w:firstLineChars="0"/>
-              <w:jc w:val="both"/>
-              <w:rPr>
-                <w:rFonts w:hint="default"/>
-                <w:lang w:val="en-US"/>
-              </w:rPr>
-            </w:pPr>
-            <w:r>
-              <w:rPr>
-                <w:rFonts w:hint="default"/>
-                <w:b/>
-                <w:bCs/>
-                <w:lang w:val="en-US"/>
-              </w:rPr>
-              <w:t>Fail</w:t>
-            </w:r>
-            <w:r>
-              <w:rPr>
-                <w:rFonts w:hint="default"/>
-                <w:lang w:val="en-US"/>
-              </w:rPr>
-              <w:t>: Order is not open order details do not match;</w:t>
-            </w:r>
-          </w:p>
-        </w:tc>
-        <w:tc>
-          <w:tcPr>
-            <w:tcW w:w="1095" w:type="dxa"/>
-            <w:vMerge w:val="continue"/>
-          </w:tcPr>
-          <w:p>
-            <w:pPr>
-              <w:widowControl w:val="0"/>
-              <w:jc w:val="center"/>
-              <w:rPr>
-                <w:rFonts w:hint="default"/>
-                <w:lang w:val="en-US"/>
-              </w:rPr>
-            </w:pPr>
-          </w:p>
-        </w:tc>
-      </w:tr>
     </w:tbl>
-    <w:p/>
-    <w:p/>
-    <w:p/>
+    <w:p>
+      <w:bookmarkStart w:id="4" w:name="_Ref1044045801"/>
+      <w:bookmarkEnd w:id="4"/>
+    </w:p>
     <w:tbl>
       <w:tblPr>
         <w:tblStyle w:val="15"/>
@@ -16829,8 +16476,8 @@
       <w:tblGrid>
         <w:gridCol w:w="711"/>
         <w:gridCol w:w="5812"/>
-        <w:gridCol w:w="475"/>
-        <w:gridCol w:w="7299"/>
+        <w:gridCol w:w="672"/>
+        <w:gridCol w:w="7102"/>
         <w:gridCol w:w="1111"/>
       </w:tblGrid>
       <w:tr>
@@ -16917,7 +16564,7 @@
           </w:tblCellMar>
         </w:tblPrEx>
         <w:trPr>
-          <w:trHeight w:val="864" w:hRule="atLeast"/>
+          <w:trHeight w:val="576" w:hRule="atLeast"/>
         </w:trPr>
         <w:tc>
           <w:tcPr>
@@ -17023,7 +16670,7 @@
           </w:tblCellMar>
         </w:tblPrEx>
         <w:trPr>
-          <w:trHeight w:val="2304" w:hRule="atLeast"/>
+          <w:trHeight w:val="1872" w:hRule="atLeast"/>
         </w:trPr>
         <w:tc>
           <w:tcPr>
@@ -17041,8 +16688,6 @@
                 <w:lang w:val="en-US"/>
               </w:rPr>
             </w:pPr>
-            <w:bookmarkStart w:id="4" w:name="_Ref1044045801"/>
-            <w:bookmarkEnd w:id="4"/>
           </w:p>
         </w:tc>
         <w:tc>
@@ -17930,7 +17575,7 @@
           </w:tblCellMar>
         </w:tblPrEx>
         <w:trPr>
-          <w:trHeight w:val="720" w:hRule="atLeast"/>
+          <w:trHeight w:val="576" w:hRule="atLeast"/>
         </w:trPr>
         <w:tc>
           <w:tcPr>
@@ -18012,7 +17657,7 @@
         </w:tc>
         <w:tc>
           <w:tcPr>
-            <w:tcW w:w="6287" w:type="dxa"/>
+            <w:tcW w:w="6484" w:type="dxa"/>
             <w:gridSpan w:val="2"/>
             <w:vAlign w:val="center"/>
           </w:tcPr>
@@ -18088,7 +17733,7 @@
         </w:tc>
         <w:tc>
           <w:tcPr>
-            <w:tcW w:w="7299" w:type="dxa"/>
+            <w:tcW w:w="7102" w:type="dxa"/>
             <w:vMerge w:val="restart"/>
             <w:shd w:val="clear" w:color="auto" w:fill="auto"/>
             <w:vAlign w:val="center"/>
@@ -18317,7 +17962,7 @@
         </w:tc>
         <w:tc>
           <w:tcPr>
-            <w:tcW w:w="6287" w:type="dxa"/>
+            <w:tcW w:w="6484" w:type="dxa"/>
             <w:gridSpan w:val="2"/>
             <w:vAlign w:val="center"/>
           </w:tcPr>
@@ -18395,7 +18040,7 @@
         </w:tc>
         <w:tc>
           <w:tcPr>
-            <w:tcW w:w="7299" w:type="dxa"/>
+            <w:tcW w:w="7102" w:type="dxa"/>
             <w:vMerge w:val="continue"/>
             <w:shd w:val="clear" w:color="auto" w:fill="auto"/>
             <w:vAlign w:val="center"/>
@@ -20013,112 +19658,6 @@
           </w:tblCellMar>
         </w:tblPrEx>
         <w:trPr>
-          <w:trHeight w:val="790" w:hRule="atLeast"/>
-        </w:trPr>
-        <w:tc>
-          <w:tcPr>
-            <w:tcW w:w="717" w:type="dxa"/>
-            <w:vAlign w:val="center"/>
-          </w:tcPr>
-          <w:p>
-            <w:pPr>
-              <w:pStyle w:val="7"/>
-              <w:widowControl w:val="0"/>
-              <w:bidi w:val="0"/>
-              <w:rPr>
-                <w:rFonts w:hint="default"/>
-                <w:lang w:val="en-US"/>
-              </w:rPr>
-            </w:pPr>
-          </w:p>
-        </w:tc>
-        <w:tc>
-          <w:tcPr>
-            <w:tcW w:w="14691" w:type="dxa"/>
-            <w:gridSpan w:val="3"/>
-            <w:vAlign w:val="center"/>
-          </w:tcPr>
-          <w:p>
-            <w:pPr>
-              <w:widowControl w:val="0"/>
-              <w:bidi w:val="0"/>
-              <w:jc w:val="both"/>
-              <w:rPr>
-                <w:rFonts w:hint="default"/>
-                <w:lang w:val="en-US"/>
-              </w:rPr>
-            </w:pPr>
-            <w:r>
-              <w:rPr>
-                <w:rFonts w:hint="default"/>
-                <w:lang w:val="en-US"/>
-              </w:rPr>
-              <w:t xml:space="preserve">Stop the application ( ctrl+c); review logfile for errors; example provided at </w:t>
-            </w:r>
-            <w:r>
-              <w:rPr>
-                <w:rFonts w:hint="default"/>
-                <w:lang w:val="en-US"/>
-              </w:rPr>
-              <w:fldChar w:fldCharType="begin"/>
-            </w:r>
-            <w:r>
-              <w:rPr>
-                <w:rFonts w:hint="default"/>
-                <w:lang w:val="en-US"/>
-              </w:rPr>
-              <w:instrText xml:space="preserve"> HYPERLINK "../logs/app-fcrt-cs-3a.log" </w:instrText>
-            </w:r>
-            <w:r>
-              <w:rPr>
-                <w:rFonts w:hint="default"/>
-                <w:lang w:val="en-US"/>
-              </w:rPr>
-              <w:fldChar w:fldCharType="separate"/>
-            </w:r>
-            <w:r>
-              <w:rPr>
-                <w:rStyle w:val="10"/>
-                <w:rFonts w:hint="default"/>
-                <w:lang w:val="en-US"/>
-              </w:rPr>
-              <w:t>app-fcrt-cs-3a.log</w:t>
-            </w:r>
-            <w:r>
-              <w:rPr>
-                <w:rFonts w:hint="default"/>
-                <w:lang w:val="en-US"/>
-              </w:rPr>
-              <w:fldChar w:fldCharType="end"/>
-            </w:r>
-            <w:r>
-              <w:rPr>
-                <w:rFonts w:hint="default"/>
-                <w:lang w:val="en-US"/>
-              </w:rPr>
-              <w:t>;</w:t>
-            </w:r>
-          </w:p>
-        </w:tc>
-      </w:tr>
-      <w:tr>
-        <w:tblPrEx>
-          <w:tblBorders>
-            <w:top w:val="single" w:color="auto" w:sz="4" w:space="0"/>
-            <w:left w:val="single" w:color="auto" w:sz="4" w:space="0"/>
-            <w:bottom w:val="single" w:color="auto" w:sz="4" w:space="0"/>
-            <w:right w:val="single" w:color="auto" w:sz="4" w:space="0"/>
-            <w:insideH w:val="single" w:color="auto" w:sz="4" w:space="0"/>
-            <w:insideV w:val="single" w:color="auto" w:sz="4" w:space="0"/>
-          </w:tblBorders>
-          <w:tblCellMar>
-            <w:top w:w="0" w:type="dxa"/>
-            <w:left w:w="108" w:type="dxa"/>
-            <w:bottom w:w="0" w:type="dxa"/>
-            <w:right w:w="108" w:type="dxa"/>
-          </w:tblCellMar>
-        </w:tblPrEx>
-        <w:trPr>
           <w:trHeight w:val="864" w:hRule="atLeast"/>
         </w:trPr>
         <w:tc>
@@ -20132,6 +19671,7 @@
               <w:pStyle w:val="7"/>
               <w:widowControl w:val="0"/>
               <w:bidi w:val="0"/>
+              <w:ind w:left="1134" w:leftChars="0" w:hanging="1134" w:firstLineChars="0"/>
               <w:rPr>
                 <w:rFonts w:hint="default"/>
                 <w:lang w:val="en-US"/>
@@ -20547,12 +20087,11 @@
           </w:tblCellMar>
         </w:tblPrEx>
         <w:trPr>
-          <w:trHeight w:val="2592" w:hRule="atLeast"/>
+          <w:trHeight w:val="790" w:hRule="atLeast"/>
         </w:trPr>
         <w:tc>
           <w:tcPr>
             <w:tcW w:w="717" w:type="dxa"/>
-            <w:vMerge w:val="restart"/>
             <w:vAlign w:val="center"/>
           </w:tcPr>
           <w:p>
@@ -20575,496 +20114,158 @@
           </w:tcPr>
           <w:p>
             <w:pPr>
-              <w:pStyle w:val="16"/>
               <w:widowControl w:val="0"/>
               <w:bidi w:val="0"/>
               <w:jc w:val="both"/>
               <w:rPr>
                 <w:rFonts w:hint="default"/>
-                <w:lang w:val="en-US" w:eastAsia="zh-CN"/>
-              </w:rPr>
-            </w:pPr>
-            <w:r>
-              <w:rPr>
-                <w:rFonts w:hint="default"/>
-                <w:lang w:val="en-US" w:eastAsia="zh-CN"/>
-              </w:rPr>
-              <w:t xml:space="preserve">select * from </w:t>
-            </w:r>
-            <w:r>
-              <w:rPr>
-                <w:rFonts w:hint="default"/>
-                <w:lang w:val="en-US" w:eastAsia="zh-CN"/>
+                <w:lang w:val="en-US"/>
+              </w:rPr>
+            </w:pPr>
+            <w:r>
+              <w:rPr>
+                <w:rFonts w:hint="default"/>
+                <w:lang w:val="en-US"/>
+              </w:rPr>
+              <w:t xml:space="preserve">Stop the application ( ctrl+c); review logfile for errors; example provided at </w:t>
+            </w:r>
+            <w:r>
+              <w:rPr>
+                <w:rFonts w:hint="default"/>
+                <w:lang w:val="en-US"/>
               </w:rPr>
               <w:fldChar w:fldCharType="begin"/>
             </w:r>
             <w:r>
               <w:rPr>
                 <w:rFonts w:hint="default"/>
-                <w:lang w:val="en-US" w:eastAsia="zh-CN"/>
-              </w:rPr>
-              <w:instrText xml:space="preserve"> DOCPROPERTY Schema \* MERGEFORMAT </w:instrText>
-            </w:r>
-            <w:r>
-              <w:rPr>
-                <w:rFonts w:hint="default"/>
-                <w:lang w:val="en-US" w:eastAsia="zh-CN"/>
+                <w:lang w:val="en-US"/>
+              </w:rPr>
+              <w:instrText xml:space="preserve"> HYPERLINK "../logs/app-fcrt-cs-3a.log" </w:instrText>
+            </w:r>
+            <w:r>
+              <w:rPr>
+                <w:rFonts w:hint="default"/>
+                <w:lang w:val="en-US"/>
               </w:rPr>
               <w:fldChar w:fldCharType="separate"/>
             </w:r>
             <w:r>
               <w:rPr>
-                <w:rFonts w:hint="default"/>
-                <w:lang w:val="en-US" w:eastAsia="zh-CN"/>
-              </w:rPr>
-              <w:t>devel</w:t>
-            </w:r>
-            <w:r>
-              <w:rPr>
-                <w:rFonts w:hint="default"/>
-                <w:lang w:val="en-US" w:eastAsia="zh-CN"/>
+                <w:rStyle w:val="10"/>
+                <w:rFonts w:hint="default"/>
+                <w:lang w:val="en-US"/>
+              </w:rPr>
+              <w:t>app-fcrt-cs-3a.log</w:t>
+            </w:r>
+            <w:r>
+              <w:rPr>
+                <w:rFonts w:hint="default"/>
+                <w:lang w:val="en-US"/>
               </w:rPr>
               <w:fldChar w:fldCharType="end"/>
             </w:r>
             <w:r>
               <w:rPr>
                 <w:rFonts w:hint="default"/>
-                <w:lang w:val="en-US" w:eastAsia="zh-CN"/>
-              </w:rPr>
-              <w:t>.request order by create_time desc;</w:t>
-            </w:r>
-          </w:p>
-          <w:p>
-            <w:pPr>
-              <w:pStyle w:val="16"/>
+                <w:lang w:val="en-US"/>
+              </w:rPr>
+              <w:t>;</w:t>
+            </w:r>
+          </w:p>
+        </w:tc>
+      </w:tr>
+    </w:tbl>
+    <w:p/>
+    <w:tbl>
+      <w:tblPr>
+        <w:tblStyle w:val="15"/>
+        <w:tblW w:w="15408" w:type="dxa"/>
+        <w:tblInd w:w="144" w:type="dxa"/>
+        <w:tblBorders>
+          <w:top w:val="single" w:color="auto" w:sz="4" w:space="0"/>
+          <w:left w:val="single" w:color="auto" w:sz="4" w:space="0"/>
+          <w:bottom w:val="single" w:color="auto" w:sz="4" w:space="0"/>
+          <w:right w:val="single" w:color="auto" w:sz="4" w:space="0"/>
+          <w:insideH w:val="single" w:color="auto" w:sz="4" w:space="0"/>
+          <w:insideV w:val="single" w:color="auto" w:sz="4" w:space="0"/>
+        </w:tblBorders>
+        <w:tblLayout w:type="fixed"/>
+        <w:tblCellMar>
+          <w:top w:w="0" w:type="dxa"/>
+          <w:left w:w="108" w:type="dxa"/>
+          <w:bottom w:w="0" w:type="dxa"/>
+          <w:right w:w="108" w:type="dxa"/>
+        </w:tblCellMar>
+      </w:tblPr>
+      <w:tblGrid>
+        <w:gridCol w:w="717"/>
+        <w:gridCol w:w="5828"/>
+        <w:gridCol w:w="7743"/>
+        <w:gridCol w:w="1120"/>
+      </w:tblGrid>
+      <w:tr>
+        <w:tblPrEx>
+          <w:tblBorders>
+            <w:top w:val="single" w:color="auto" w:sz="4" w:space="0"/>
+            <w:left w:val="single" w:color="auto" w:sz="4" w:space="0"/>
+            <w:bottom w:val="single" w:color="auto" w:sz="4" w:space="0"/>
+            <w:right w:val="single" w:color="auto" w:sz="4" w:space="0"/>
+            <w:insideH w:val="single" w:color="auto" w:sz="4" w:space="0"/>
+            <w:insideV w:val="single" w:color="auto" w:sz="4" w:space="0"/>
+          </w:tblBorders>
+          <w:tblCellMar>
+            <w:top w:w="0" w:type="dxa"/>
+            <w:left w:w="108" w:type="dxa"/>
+            <w:bottom w:w="0" w:type="dxa"/>
+            <w:right w:w="108" w:type="dxa"/>
+          </w:tblCellMar>
+        </w:tblPrEx>
+        <w:trPr>
+          <w:trHeight w:val="576" w:hRule="atLeast"/>
+          <w:tblHeader/>
+        </w:trPr>
+        <w:tc>
+          <w:tcPr>
+            <w:tcW w:w="717" w:type="dxa"/>
+            <w:shd w:val="clear" w:color="auto" w:fill="44546A" w:themeFill="text2"/>
+            <w:vAlign w:val="center"/>
+          </w:tcPr>
+          <w:p>
+            <w:pPr>
+              <w:pStyle w:val="6"/>
               <w:widowControl w:val="0"/>
               <w:bidi w:val="0"/>
-              <w:jc w:val="both"/>
-              <w:rPr>
-                <w:rFonts w:hint="default"/>
-                <w:lang w:val="en-US" w:eastAsia="zh-CN"/>
-              </w:rPr>
-            </w:pPr>
-            <w:r>
-              <w:rPr>
-                <w:rFonts w:hint="default"/>
-                <w:lang w:val="en-US" w:eastAsia="zh-CN"/>
-              </w:rPr>
-              <w:t xml:space="preserve">select * from </w:t>
-            </w:r>
-            <w:r>
-              <w:rPr>
-                <w:rFonts w:hint="default"/>
-                <w:lang w:val="en-US" w:eastAsia="zh-CN"/>
-              </w:rPr>
-              <w:fldChar w:fldCharType="begin"/>
-            </w:r>
-            <w:r>
-              <w:rPr>
-                <w:rFonts w:hint="default"/>
-                <w:lang w:val="en-US" w:eastAsia="zh-CN"/>
-              </w:rPr>
-              <w:instrText xml:space="preserve"> DOCPROPERTY Schema \* MERGEFORMAT </w:instrText>
-            </w:r>
-            <w:r>
-              <w:rPr>
-                <w:rFonts w:hint="default"/>
-                <w:lang w:val="en-US" w:eastAsia="zh-CN"/>
-              </w:rPr>
-              <w:fldChar w:fldCharType="separate"/>
-            </w:r>
-            <w:r>
-              <w:rPr>
-                <w:rFonts w:hint="default"/>
-                <w:lang w:val="en-US" w:eastAsia="zh-CN"/>
-              </w:rPr>
-              <w:t>devel</w:t>
-            </w:r>
-            <w:r>
-              <w:rPr>
-                <w:rFonts w:hint="default"/>
-                <w:lang w:val="en-US" w:eastAsia="zh-CN"/>
-              </w:rPr>
-              <w:fldChar w:fldCharType="end"/>
-            </w:r>
-            <w:r>
-              <w:rPr>
-                <w:rFonts w:hint="default"/>
-                <w:lang w:val="en-US" w:eastAsia="zh-CN"/>
-              </w:rPr>
-              <w:t>.orders order by order_id desc;</w:t>
-            </w:r>
-          </w:p>
-          <w:p>
-            <w:pPr>
-              <w:pStyle w:val="16"/>
+              <w:rPr>
+                <w:rFonts w:hint="default"/>
+                <w:lang w:val="en-US"/>
+              </w:rPr>
+            </w:pPr>
+          </w:p>
+        </w:tc>
+        <w:tc>
+          <w:tcPr>
+            <w:tcW w:w="14691" w:type="dxa"/>
+            <w:gridSpan w:val="3"/>
+            <w:shd w:val="clear" w:color="auto" w:fill="E7E6E6" w:themeFill="background2"/>
+            <w:vAlign w:val="center"/>
+          </w:tcPr>
+          <w:p>
+            <w:pPr>
               <w:widowControl w:val="0"/>
               <w:bidi w:val="0"/>
               <w:jc w:val="both"/>
               <w:rPr>
                 <w:rFonts w:hint="default"/>
-                <w:lang w:val="en-US" w:eastAsia="zh-CN"/>
-              </w:rPr>
-            </w:pPr>
-            <w:r>
-              <w:rPr>
-                <w:rFonts w:hint="default"/>
-                <w:lang w:val="en-US" w:eastAsia="zh-CN"/>
-              </w:rPr>
-              <w:t xml:space="preserve">select * from </w:t>
-            </w:r>
-            <w:r>
-              <w:rPr>
-                <w:rFonts w:hint="default"/>
-                <w:lang w:val="en-US" w:eastAsia="zh-CN"/>
-              </w:rPr>
-              <w:fldChar w:fldCharType="begin"/>
-            </w:r>
-            <w:r>
-              <w:rPr>
-                <w:rFonts w:hint="default"/>
-                <w:lang w:val="en-US" w:eastAsia="zh-CN"/>
-              </w:rPr>
-              <w:instrText xml:space="preserve"> DOCPROPERTY Schema \* MERGEFORMAT </w:instrText>
-            </w:r>
-            <w:r>
-              <w:rPr>
-                <w:rFonts w:hint="default"/>
-                <w:lang w:val="en-US" w:eastAsia="zh-CN"/>
-              </w:rPr>
-              <w:fldChar w:fldCharType="separate"/>
-            </w:r>
-            <w:r>
-              <w:rPr>
-                <w:rFonts w:hint="default"/>
-                <w:lang w:val="en-US" w:eastAsia="zh-CN"/>
-              </w:rPr>
-              <w:t>devel</w:t>
-            </w:r>
-            <w:r>
-              <w:rPr>
-                <w:rFonts w:hint="default"/>
-                <w:lang w:val="en-US" w:eastAsia="zh-CN"/>
-              </w:rPr>
-              <w:fldChar w:fldCharType="end"/>
-            </w:r>
-            <w:r>
-              <w:rPr>
-                <w:rFonts w:hint="default"/>
-                <w:lang w:val="en-US" w:eastAsia="zh-CN"/>
-              </w:rPr>
-              <w:t>.vw_orders order by create_time desc;</w:t>
-            </w:r>
-          </w:p>
-          <w:p>
-            <w:pPr>
-              <w:pStyle w:val="16"/>
-              <w:widowControl w:val="0"/>
-              <w:bidi w:val="0"/>
-              <w:jc w:val="both"/>
-              <w:rPr>
-                <w:rFonts w:hint="default"/>
-                <w:lang w:val="en-US" w:eastAsia="zh-CN"/>
-              </w:rPr>
-            </w:pPr>
-            <w:r>
-              <w:rPr>
-                <w:rFonts w:hint="default"/>
-                <w:lang w:val="en-US" w:eastAsia="zh-CN"/>
-              </w:rPr>
-              <w:t xml:space="preserve">select * from </w:t>
-            </w:r>
-            <w:r>
-              <w:rPr>
-                <w:rFonts w:hint="default"/>
-                <w:lang w:val="en-US" w:eastAsia="zh-CN"/>
-              </w:rPr>
-              <w:fldChar w:fldCharType="begin"/>
-            </w:r>
-            <w:r>
-              <w:rPr>
-                <w:rFonts w:hint="default"/>
-                <w:lang w:val="en-US" w:eastAsia="zh-CN"/>
-              </w:rPr>
-              <w:instrText xml:space="preserve"> DOCPROPERTY Schema \* MERGEFORMAT </w:instrText>
-            </w:r>
-            <w:r>
-              <w:rPr>
-                <w:rFonts w:hint="default"/>
-                <w:lang w:val="en-US" w:eastAsia="zh-CN"/>
-              </w:rPr>
-              <w:fldChar w:fldCharType="separate"/>
-            </w:r>
-            <w:r>
-              <w:rPr>
-                <w:rFonts w:hint="default"/>
-                <w:lang w:val="en-US" w:eastAsia="zh-CN"/>
-              </w:rPr>
-              <w:t>devel</w:t>
-            </w:r>
-            <w:r>
-              <w:rPr>
-                <w:rFonts w:hint="default"/>
-                <w:lang w:val="en-US" w:eastAsia="zh-CN"/>
-              </w:rPr>
-              <w:fldChar w:fldCharType="end"/>
-            </w:r>
-            <w:r>
-              <w:rPr>
-                <w:rFonts w:hint="default"/>
-                <w:lang w:val="en-US" w:eastAsia="zh-CN"/>
-              </w:rPr>
-              <w:t>.vw_api_requests order by expiry_time desc;</w:t>
-            </w:r>
-          </w:p>
-          <w:p>
-            <w:pPr>
-              <w:pStyle w:val="16"/>
-              <w:widowControl w:val="0"/>
-              <w:bidi w:val="0"/>
-              <w:jc w:val="both"/>
-              <w:rPr>
-                <w:rFonts w:hint="default"/>
-                <w:lang w:val="en-US" w:eastAsia="zh-CN"/>
-              </w:rPr>
-            </w:pPr>
-            <w:r>
-              <w:rPr>
-                <w:rFonts w:hint="default"/>
-                <w:lang w:val="en-US" w:eastAsia="zh-CN"/>
-              </w:rPr>
-              <w:t xml:space="preserve">select (select count(*) as request from </w:t>
-            </w:r>
-            <w:r>
-              <w:rPr>
-                <w:rFonts w:hint="default"/>
-                <w:lang w:val="en-US" w:eastAsia="zh-CN"/>
-              </w:rPr>
-              <w:fldChar w:fldCharType="begin"/>
-            </w:r>
-            <w:r>
-              <w:rPr>
-                <w:rFonts w:hint="default"/>
-                <w:lang w:val="en-US" w:eastAsia="zh-CN"/>
-              </w:rPr>
-              <w:instrText xml:space="preserve"> DOCPROPERTY Schema \* MERGEFORMAT </w:instrText>
-            </w:r>
-            <w:r>
-              <w:rPr>
-                <w:rFonts w:hint="default"/>
-                <w:lang w:val="en-US" w:eastAsia="zh-CN"/>
-              </w:rPr>
-              <w:fldChar w:fldCharType="separate"/>
-            </w:r>
-            <w:r>
-              <w:rPr>
-                <w:rFonts w:hint="default"/>
-                <w:lang w:val="en-US" w:eastAsia="zh-CN"/>
-              </w:rPr>
-              <w:t>devel</w:t>
-            </w:r>
-            <w:r>
-              <w:rPr>
-                <w:rFonts w:hint="default"/>
-                <w:lang w:val="en-US" w:eastAsia="zh-CN"/>
-              </w:rPr>
-              <w:fldChar w:fldCharType="end"/>
-            </w:r>
-            <w:r>
-              <w:rPr>
-                <w:rFonts w:hint="default"/>
-                <w:lang w:val="en-US" w:eastAsia="zh-CN"/>
-              </w:rPr>
-              <w:t xml:space="preserve">.request) as request, </w:t>
-            </w:r>
-          </w:p>
-          <w:p>
-            <w:pPr>
-              <w:pStyle w:val="16"/>
-              <w:widowControl w:val="0"/>
-              <w:bidi w:val="0"/>
-              <w:ind w:left="0" w:leftChars="0" w:firstLine="798" w:firstLineChars="380"/>
-              <w:jc w:val="both"/>
-              <w:rPr>
-                <w:rFonts w:hint="default"/>
-                <w:lang w:val="en-US" w:eastAsia="zh-CN"/>
-              </w:rPr>
-            </w:pPr>
-            <w:r>
-              <w:rPr>
-                <w:rFonts w:hint="default"/>
-                <w:lang w:val="en-US" w:eastAsia="zh-CN"/>
-              </w:rPr>
-              <w:t xml:space="preserve">(select count(*) as orders from </w:t>
-            </w:r>
-            <w:r>
-              <w:rPr>
-                <w:rFonts w:hint="default"/>
-                <w:lang w:val="en-US" w:eastAsia="zh-CN"/>
-              </w:rPr>
-              <w:fldChar w:fldCharType="begin"/>
-            </w:r>
-            <w:r>
-              <w:rPr>
-                <w:rFonts w:hint="default"/>
-                <w:lang w:val="en-US" w:eastAsia="zh-CN"/>
-              </w:rPr>
-              <w:instrText xml:space="preserve"> DOCPROPERTY Schema \* MERGEFORMAT </w:instrText>
-            </w:r>
-            <w:r>
-              <w:rPr>
-                <w:rFonts w:hint="default"/>
-                <w:lang w:val="en-US" w:eastAsia="zh-CN"/>
-              </w:rPr>
-              <w:fldChar w:fldCharType="separate"/>
-            </w:r>
-            <w:r>
-              <w:rPr>
-                <w:rFonts w:hint="default"/>
-                <w:lang w:val="en-US" w:eastAsia="zh-CN"/>
-              </w:rPr>
-              <w:t>devel</w:t>
-            </w:r>
-            <w:r>
-              <w:rPr>
-                <w:rFonts w:hint="default"/>
-                <w:lang w:val="en-US" w:eastAsia="zh-CN"/>
-              </w:rPr>
-              <w:fldChar w:fldCharType="end"/>
-            </w:r>
-            <w:r>
-              <w:rPr>
-                <w:rFonts w:hint="default"/>
-                <w:lang w:val="en-US" w:eastAsia="zh-CN"/>
-              </w:rPr>
-              <w:t>.orders) as orders,</w:t>
-            </w:r>
-          </w:p>
-          <w:p>
-            <w:pPr>
-              <w:pStyle w:val="16"/>
-              <w:widowControl w:val="0"/>
-              <w:bidi w:val="0"/>
-              <w:ind w:left="0" w:leftChars="0" w:firstLine="798" w:firstLineChars="380"/>
-              <w:jc w:val="both"/>
-              <w:rPr>
-                <w:rFonts w:hint="default"/>
-                <w:lang w:val="en-US" w:eastAsia="zh-CN"/>
-              </w:rPr>
-            </w:pPr>
-            <w:r>
-              <w:rPr>
-                <w:rFonts w:hint="default"/>
-                <w:lang w:val="en-US" w:eastAsia="zh-CN"/>
-              </w:rPr>
-              <w:t xml:space="preserve">(select count(*) as vw_orders from </w:t>
-            </w:r>
-            <w:r>
-              <w:rPr>
-                <w:rFonts w:hint="default"/>
-                <w:lang w:val="en-US" w:eastAsia="zh-CN"/>
-              </w:rPr>
-              <w:fldChar w:fldCharType="begin"/>
-            </w:r>
-            <w:r>
-              <w:rPr>
-                <w:rFonts w:hint="default"/>
-                <w:lang w:val="en-US" w:eastAsia="zh-CN"/>
-              </w:rPr>
-              <w:instrText xml:space="preserve"> DOCPROPERTY Schema \* MERGEFORMAT </w:instrText>
-            </w:r>
-            <w:r>
-              <w:rPr>
-                <w:rFonts w:hint="default"/>
-                <w:lang w:val="en-US" w:eastAsia="zh-CN"/>
-              </w:rPr>
-              <w:fldChar w:fldCharType="separate"/>
-            </w:r>
-            <w:r>
-              <w:rPr>
-                <w:rFonts w:hint="default"/>
-                <w:lang w:val="en-US" w:eastAsia="zh-CN"/>
-              </w:rPr>
-              <w:t>devel</w:t>
-            </w:r>
-            <w:r>
-              <w:rPr>
-                <w:rFonts w:hint="default"/>
-                <w:lang w:val="en-US" w:eastAsia="zh-CN"/>
-              </w:rPr>
-              <w:fldChar w:fldCharType="end"/>
-            </w:r>
-            <w:r>
-              <w:rPr>
-                <w:rFonts w:hint="default"/>
-                <w:lang w:val="en-US" w:eastAsia="zh-CN"/>
-              </w:rPr>
-              <w:t>.vw_orders) as vw_orders,</w:t>
-            </w:r>
-          </w:p>
-          <w:p>
-            <w:pPr>
-              <w:pStyle w:val="16"/>
-              <w:widowControl w:val="0"/>
-              <w:bidi w:val="0"/>
-              <w:ind w:left="798" w:leftChars="392" w:hanging="14" w:hangingChars="7"/>
-              <w:jc w:val="both"/>
-              <w:rPr>
-                <w:rFonts w:hint="default" w:ascii="Latin Modern Mono" w:hAnsi="Latin Modern Mono" w:cs="Linux Libertine Mono O" w:eastAsiaTheme="minorEastAsia"/>
-                <w:sz w:val="21"/>
-                <w:szCs w:val="18"/>
-                <w:vertAlign w:val="baseline"/>
-                <w:lang w:val="en-US" w:eastAsia="zh-CN" w:bidi="ar-SA"/>
-              </w:rPr>
-            </w:pPr>
-            <w:r>
-              <w:rPr>
-                <w:rFonts w:hint="default"/>
-                <w:lang w:val="en-US" w:eastAsia="zh-CN"/>
-              </w:rPr>
-              <w:t xml:space="preserve">(select count(*) as vw_api_requests from </w:t>
-            </w:r>
-            <w:r>
-              <w:rPr>
-                <w:rFonts w:hint="default"/>
-                <w:lang w:val="en-US" w:eastAsia="zh-CN"/>
-              </w:rPr>
-              <w:fldChar w:fldCharType="begin"/>
-            </w:r>
-            <w:r>
-              <w:rPr>
-                <w:rFonts w:hint="default"/>
-                <w:lang w:val="en-US" w:eastAsia="zh-CN"/>
-              </w:rPr>
-              <w:instrText xml:space="preserve"> DOCPROPERTY Schema \* MERGEFORMAT </w:instrText>
-            </w:r>
-            <w:r>
-              <w:rPr>
-                <w:rFonts w:hint="default"/>
-                <w:lang w:val="en-US" w:eastAsia="zh-CN"/>
-              </w:rPr>
-              <w:fldChar w:fldCharType="separate"/>
-            </w:r>
-            <w:r>
-              <w:rPr>
-                <w:rFonts w:hint="default"/>
-                <w:lang w:val="en-US" w:eastAsia="zh-CN"/>
-              </w:rPr>
-              <w:t>devel</w:t>
-            </w:r>
-            <w:r>
-              <w:rPr>
-                <w:rFonts w:hint="default"/>
-                <w:lang w:val="en-US" w:eastAsia="zh-CN"/>
-              </w:rPr>
-              <w:fldChar w:fldCharType="end"/>
-            </w:r>
-            <w:r>
-              <w:rPr>
-                <w:rFonts w:hint="default"/>
-                <w:lang w:val="en-US" w:eastAsia="zh-CN"/>
-              </w:rPr>
-              <w:t>.vw_api_requests) as vw_api_requests;</w:t>
+                <w:lang w:val="en-US"/>
+              </w:rPr>
+            </w:pPr>
+            <w:r>
+              <w:rPr>
+                <w:rFonts w:hint="default"/>
+                <w:lang w:val="en-US"/>
+              </w:rPr>
+              <w:t>Process Cancellations</w:t>
             </w:r>
           </w:p>
         </w:tc>
@@ -21087,7 +20288,548 @@
           </w:tblCellMar>
         </w:tblPrEx>
         <w:trPr>
-          <w:trHeight w:val="720" w:hRule="atLeast"/>
+          <w:trHeight w:val="2160" w:hRule="atLeast"/>
+        </w:trPr>
+        <w:tc>
+          <w:tcPr>
+            <w:tcW w:w="717" w:type="dxa"/>
+            <w:vMerge w:val="restart"/>
+            <w:vAlign w:val="center"/>
+          </w:tcPr>
+          <w:p>
+            <w:pPr>
+              <w:pStyle w:val="6"/>
+              <w:widowControl w:val="0"/>
+              <w:bidi w:val="0"/>
+              <w:ind w:left="991" w:leftChars="0" w:hanging="991" w:firstLineChars="0"/>
+              <w:rPr>
+                <w:rFonts w:hint="default"/>
+                <w:lang w:val="en-US"/>
+              </w:rPr>
+            </w:pPr>
+          </w:p>
+        </w:tc>
+        <w:tc>
+          <w:tcPr>
+            <w:tcW w:w="14691" w:type="dxa"/>
+            <w:gridSpan w:val="3"/>
+            <w:vAlign w:val="center"/>
+          </w:tcPr>
+          <w:p>
+            <w:pPr>
+              <w:pStyle w:val="16"/>
+              <w:widowControl w:val="0"/>
+              <w:bidi w:val="0"/>
+              <w:jc w:val="both"/>
+              <w:rPr>
+                <w:rFonts w:hint="default"/>
+                <w:lang w:val="en-US" w:eastAsia="zh-CN"/>
+              </w:rPr>
+            </w:pPr>
+            <w:r>
+              <w:rPr>
+                <w:rFonts w:hint="default"/>
+                <w:lang w:val="en-US" w:eastAsia="zh-CN"/>
+              </w:rPr>
+              <w:t xml:space="preserve">select * from </w:t>
+            </w:r>
+            <w:r>
+              <w:rPr>
+                <w:rFonts w:hint="default"/>
+                <w:lang w:val="en-US" w:eastAsia="zh-CN"/>
+              </w:rPr>
+              <w:fldChar w:fldCharType="begin"/>
+            </w:r>
+            <w:r>
+              <w:rPr>
+                <w:rFonts w:hint="default"/>
+                <w:lang w:val="en-US" w:eastAsia="zh-CN"/>
+              </w:rPr>
+              <w:instrText xml:space="preserve"> DOCPROPERTY Schema \* MERGEFORMAT </w:instrText>
+            </w:r>
+            <w:r>
+              <w:rPr>
+                <w:rFonts w:hint="default"/>
+                <w:lang w:val="en-US" w:eastAsia="zh-CN"/>
+              </w:rPr>
+              <w:fldChar w:fldCharType="separate"/>
+            </w:r>
+            <w:r>
+              <w:rPr>
+                <w:rFonts w:hint="default"/>
+                <w:lang w:val="en-US" w:eastAsia="zh-CN"/>
+              </w:rPr>
+              <w:t>devel</w:t>
+            </w:r>
+            <w:r>
+              <w:rPr>
+                <w:rFonts w:hint="default"/>
+                <w:lang w:val="en-US" w:eastAsia="zh-CN"/>
+              </w:rPr>
+              <w:fldChar w:fldCharType="end"/>
+            </w:r>
+            <w:r>
+              <w:rPr>
+                <w:rFonts w:hint="default"/>
+                <w:lang w:val="en-US" w:eastAsia="zh-CN"/>
+              </w:rPr>
+              <w:t>.request order by create_time desc;</w:t>
+            </w:r>
+          </w:p>
+          <w:p>
+            <w:pPr>
+              <w:pStyle w:val="16"/>
+              <w:widowControl w:val="0"/>
+              <w:bidi w:val="0"/>
+              <w:jc w:val="both"/>
+              <w:rPr>
+                <w:rFonts w:hint="default"/>
+                <w:lang w:val="en-US" w:eastAsia="zh-CN"/>
+              </w:rPr>
+            </w:pPr>
+            <w:r>
+              <w:rPr>
+                <w:rFonts w:hint="default"/>
+                <w:lang w:val="en-US" w:eastAsia="zh-CN"/>
+              </w:rPr>
+              <w:t xml:space="preserve">select * from </w:t>
+            </w:r>
+            <w:r>
+              <w:rPr>
+                <w:rFonts w:hint="default"/>
+                <w:lang w:val="en-US" w:eastAsia="zh-CN"/>
+              </w:rPr>
+              <w:fldChar w:fldCharType="begin"/>
+            </w:r>
+            <w:r>
+              <w:rPr>
+                <w:rFonts w:hint="default"/>
+                <w:lang w:val="en-US" w:eastAsia="zh-CN"/>
+              </w:rPr>
+              <w:instrText xml:space="preserve"> DOCPROPERTY Schema \* MERGEFORMAT </w:instrText>
+            </w:r>
+            <w:r>
+              <w:rPr>
+                <w:rFonts w:hint="default"/>
+                <w:lang w:val="en-US" w:eastAsia="zh-CN"/>
+              </w:rPr>
+              <w:fldChar w:fldCharType="separate"/>
+            </w:r>
+            <w:r>
+              <w:rPr>
+                <w:rFonts w:hint="default"/>
+                <w:lang w:val="en-US" w:eastAsia="zh-CN"/>
+              </w:rPr>
+              <w:t>devel</w:t>
+            </w:r>
+            <w:r>
+              <w:rPr>
+                <w:rFonts w:hint="default"/>
+                <w:lang w:val="en-US" w:eastAsia="zh-CN"/>
+              </w:rPr>
+              <w:fldChar w:fldCharType="end"/>
+            </w:r>
+            <w:r>
+              <w:rPr>
+                <w:rFonts w:hint="default"/>
+                <w:lang w:val="en-US" w:eastAsia="zh-CN"/>
+              </w:rPr>
+              <w:t>.orders order by order_id desc;</w:t>
+            </w:r>
+          </w:p>
+          <w:p>
+            <w:pPr>
+              <w:pStyle w:val="16"/>
+              <w:widowControl w:val="0"/>
+              <w:bidi w:val="0"/>
+              <w:jc w:val="both"/>
+              <w:rPr>
+                <w:rFonts w:hint="default"/>
+                <w:lang w:val="en-US" w:eastAsia="zh-CN"/>
+              </w:rPr>
+            </w:pPr>
+            <w:r>
+              <w:rPr>
+                <w:rFonts w:hint="default"/>
+                <w:lang w:val="en-US" w:eastAsia="zh-CN"/>
+              </w:rPr>
+              <w:t xml:space="preserve">select * from </w:t>
+            </w:r>
+            <w:r>
+              <w:rPr>
+                <w:rFonts w:hint="default"/>
+                <w:lang w:val="en-US" w:eastAsia="zh-CN"/>
+              </w:rPr>
+              <w:fldChar w:fldCharType="begin"/>
+            </w:r>
+            <w:r>
+              <w:rPr>
+                <w:rFonts w:hint="default"/>
+                <w:lang w:val="en-US" w:eastAsia="zh-CN"/>
+              </w:rPr>
+              <w:instrText xml:space="preserve"> DOCPROPERTY Schema \* MERGEFORMAT </w:instrText>
+            </w:r>
+            <w:r>
+              <w:rPr>
+                <w:rFonts w:hint="default"/>
+                <w:lang w:val="en-US" w:eastAsia="zh-CN"/>
+              </w:rPr>
+              <w:fldChar w:fldCharType="separate"/>
+            </w:r>
+            <w:r>
+              <w:rPr>
+                <w:rFonts w:hint="default"/>
+                <w:lang w:val="en-US" w:eastAsia="zh-CN"/>
+              </w:rPr>
+              <w:t>devel</w:t>
+            </w:r>
+            <w:r>
+              <w:rPr>
+                <w:rFonts w:hint="default"/>
+                <w:lang w:val="en-US" w:eastAsia="zh-CN"/>
+              </w:rPr>
+              <w:fldChar w:fldCharType="end"/>
+            </w:r>
+            <w:r>
+              <w:rPr>
+                <w:rFonts w:hint="default"/>
+                <w:lang w:val="en-US" w:eastAsia="zh-CN"/>
+              </w:rPr>
+              <w:t>.vw_orders order by create_time desc;</w:t>
+            </w:r>
+          </w:p>
+          <w:p>
+            <w:pPr>
+              <w:pStyle w:val="16"/>
+              <w:widowControl w:val="0"/>
+              <w:bidi w:val="0"/>
+              <w:jc w:val="both"/>
+              <w:rPr>
+                <w:rFonts w:hint="default"/>
+                <w:lang w:val="en-US" w:eastAsia="zh-CN"/>
+              </w:rPr>
+            </w:pPr>
+            <w:r>
+              <w:rPr>
+                <w:rFonts w:hint="default"/>
+                <w:lang w:val="en-US" w:eastAsia="zh-CN"/>
+              </w:rPr>
+              <w:t xml:space="preserve">select * from </w:t>
+            </w:r>
+            <w:r>
+              <w:rPr>
+                <w:rFonts w:hint="default"/>
+                <w:lang w:val="en-US" w:eastAsia="zh-CN"/>
+              </w:rPr>
+              <w:fldChar w:fldCharType="begin"/>
+            </w:r>
+            <w:r>
+              <w:rPr>
+                <w:rFonts w:hint="default"/>
+                <w:lang w:val="en-US" w:eastAsia="zh-CN"/>
+              </w:rPr>
+              <w:instrText xml:space="preserve"> DOCPROPERTY Schema \* MERGEFORMAT </w:instrText>
+            </w:r>
+            <w:r>
+              <w:rPr>
+                <w:rFonts w:hint="default"/>
+                <w:lang w:val="en-US" w:eastAsia="zh-CN"/>
+              </w:rPr>
+              <w:fldChar w:fldCharType="separate"/>
+            </w:r>
+            <w:r>
+              <w:rPr>
+                <w:rFonts w:hint="default"/>
+                <w:lang w:val="en-US" w:eastAsia="zh-CN"/>
+              </w:rPr>
+              <w:t>devel</w:t>
+            </w:r>
+            <w:r>
+              <w:rPr>
+                <w:rFonts w:hint="default"/>
+                <w:lang w:val="en-US" w:eastAsia="zh-CN"/>
+              </w:rPr>
+              <w:fldChar w:fldCharType="end"/>
+            </w:r>
+            <w:r>
+              <w:rPr>
+                <w:rFonts w:hint="default"/>
+                <w:lang w:val="en-US" w:eastAsia="zh-CN"/>
+              </w:rPr>
+              <w:t>.vw_api_requests order by expiry_time desc;</w:t>
+            </w:r>
+          </w:p>
+          <w:p>
+            <w:pPr>
+              <w:pStyle w:val="16"/>
+              <w:widowControl w:val="0"/>
+              <w:bidi w:val="0"/>
+              <w:jc w:val="both"/>
+              <w:rPr>
+                <w:rFonts w:hint="default"/>
+                <w:lang w:val="en-US" w:eastAsia="zh-CN"/>
+              </w:rPr>
+            </w:pPr>
+            <w:r>
+              <w:rPr>
+                <w:rFonts w:hint="default"/>
+                <w:lang w:val="en-US" w:eastAsia="zh-CN"/>
+              </w:rPr>
+              <w:t xml:space="preserve">select (select count(*) as request from </w:t>
+            </w:r>
+            <w:r>
+              <w:rPr>
+                <w:rFonts w:hint="default"/>
+                <w:lang w:val="en-US" w:eastAsia="zh-CN"/>
+              </w:rPr>
+              <w:fldChar w:fldCharType="begin"/>
+            </w:r>
+            <w:r>
+              <w:rPr>
+                <w:rFonts w:hint="default"/>
+                <w:lang w:val="en-US" w:eastAsia="zh-CN"/>
+              </w:rPr>
+              <w:instrText xml:space="preserve"> DOCPROPERTY Schema \* MERGEFORMAT </w:instrText>
+            </w:r>
+            <w:r>
+              <w:rPr>
+                <w:rFonts w:hint="default"/>
+                <w:lang w:val="en-US" w:eastAsia="zh-CN"/>
+              </w:rPr>
+              <w:fldChar w:fldCharType="separate"/>
+            </w:r>
+            <w:r>
+              <w:rPr>
+                <w:rFonts w:hint="default"/>
+                <w:lang w:val="en-US" w:eastAsia="zh-CN"/>
+              </w:rPr>
+              <w:t>devel</w:t>
+            </w:r>
+            <w:r>
+              <w:rPr>
+                <w:rFonts w:hint="default"/>
+                <w:lang w:val="en-US" w:eastAsia="zh-CN"/>
+              </w:rPr>
+              <w:fldChar w:fldCharType="end"/>
+            </w:r>
+            <w:r>
+              <w:rPr>
+                <w:rFonts w:hint="default"/>
+                <w:lang w:val="en-US" w:eastAsia="zh-CN"/>
+              </w:rPr>
+              <w:t xml:space="preserve">.request) as request, </w:t>
+            </w:r>
+          </w:p>
+          <w:p>
+            <w:pPr>
+              <w:pStyle w:val="16"/>
+              <w:widowControl w:val="0"/>
+              <w:bidi w:val="0"/>
+              <w:ind w:left="0" w:leftChars="0" w:firstLine="798" w:firstLineChars="380"/>
+              <w:jc w:val="both"/>
+              <w:rPr>
+                <w:rFonts w:hint="default"/>
+                <w:lang w:val="en-US" w:eastAsia="zh-CN"/>
+              </w:rPr>
+            </w:pPr>
+            <w:r>
+              <w:rPr>
+                <w:rFonts w:hint="default"/>
+                <w:lang w:val="en-US" w:eastAsia="zh-CN"/>
+              </w:rPr>
+              <w:t xml:space="preserve">(select count(*) as orders from </w:t>
+            </w:r>
+            <w:r>
+              <w:rPr>
+                <w:rFonts w:hint="default"/>
+                <w:lang w:val="en-US" w:eastAsia="zh-CN"/>
+              </w:rPr>
+              <w:fldChar w:fldCharType="begin"/>
+            </w:r>
+            <w:r>
+              <w:rPr>
+                <w:rFonts w:hint="default"/>
+                <w:lang w:val="en-US" w:eastAsia="zh-CN"/>
+              </w:rPr>
+              <w:instrText xml:space="preserve"> DOCPROPERTY Schema \* MERGEFORMAT </w:instrText>
+            </w:r>
+            <w:r>
+              <w:rPr>
+                <w:rFonts w:hint="default"/>
+                <w:lang w:val="en-US" w:eastAsia="zh-CN"/>
+              </w:rPr>
+              <w:fldChar w:fldCharType="separate"/>
+            </w:r>
+            <w:r>
+              <w:rPr>
+                <w:rFonts w:hint="default"/>
+                <w:lang w:val="en-US" w:eastAsia="zh-CN"/>
+              </w:rPr>
+              <w:t>devel</w:t>
+            </w:r>
+            <w:r>
+              <w:rPr>
+                <w:rFonts w:hint="default"/>
+                <w:lang w:val="en-US" w:eastAsia="zh-CN"/>
+              </w:rPr>
+              <w:fldChar w:fldCharType="end"/>
+            </w:r>
+            <w:r>
+              <w:rPr>
+                <w:rFonts w:hint="default"/>
+                <w:lang w:val="en-US" w:eastAsia="zh-CN"/>
+              </w:rPr>
+              <w:t>.orders) as orders,</w:t>
+            </w:r>
+          </w:p>
+          <w:p>
+            <w:pPr>
+              <w:pStyle w:val="16"/>
+              <w:widowControl w:val="0"/>
+              <w:bidi w:val="0"/>
+              <w:ind w:left="0" w:leftChars="0" w:firstLine="798" w:firstLineChars="380"/>
+              <w:jc w:val="both"/>
+              <w:rPr>
+                <w:rFonts w:hint="default"/>
+                <w:lang w:val="en-US" w:eastAsia="zh-CN"/>
+              </w:rPr>
+            </w:pPr>
+            <w:r>
+              <w:rPr>
+                <w:rFonts w:hint="default"/>
+                <w:lang w:val="en-US" w:eastAsia="zh-CN"/>
+              </w:rPr>
+              <w:t xml:space="preserve">(select count(*) as vw_orders from </w:t>
+            </w:r>
+            <w:r>
+              <w:rPr>
+                <w:rFonts w:hint="default"/>
+                <w:lang w:val="en-US" w:eastAsia="zh-CN"/>
+              </w:rPr>
+              <w:fldChar w:fldCharType="begin"/>
+            </w:r>
+            <w:r>
+              <w:rPr>
+                <w:rFonts w:hint="default"/>
+                <w:lang w:val="en-US" w:eastAsia="zh-CN"/>
+              </w:rPr>
+              <w:instrText xml:space="preserve"> DOCPROPERTY Schema \* MERGEFORMAT </w:instrText>
+            </w:r>
+            <w:r>
+              <w:rPr>
+                <w:rFonts w:hint="default"/>
+                <w:lang w:val="en-US" w:eastAsia="zh-CN"/>
+              </w:rPr>
+              <w:fldChar w:fldCharType="separate"/>
+            </w:r>
+            <w:r>
+              <w:rPr>
+                <w:rFonts w:hint="default"/>
+                <w:lang w:val="en-US" w:eastAsia="zh-CN"/>
+              </w:rPr>
+              <w:t>devel</w:t>
+            </w:r>
+            <w:r>
+              <w:rPr>
+                <w:rFonts w:hint="default"/>
+                <w:lang w:val="en-US" w:eastAsia="zh-CN"/>
+              </w:rPr>
+              <w:fldChar w:fldCharType="end"/>
+            </w:r>
+            <w:r>
+              <w:rPr>
+                <w:rFonts w:hint="default"/>
+                <w:lang w:val="en-US" w:eastAsia="zh-CN"/>
+              </w:rPr>
+              <w:t>.vw_orders) as vw_orders,</w:t>
+            </w:r>
+          </w:p>
+          <w:p>
+            <w:pPr>
+              <w:pStyle w:val="16"/>
+              <w:widowControl w:val="0"/>
+              <w:bidi w:val="0"/>
+              <w:ind w:left="798" w:leftChars="392" w:hanging="14" w:hangingChars="7"/>
+              <w:jc w:val="both"/>
+              <w:rPr>
+                <w:rFonts w:hint="default" w:ascii="Latin Modern Mono" w:hAnsi="Latin Modern Mono" w:cs="Linux Libertine Mono O" w:eastAsiaTheme="minorEastAsia"/>
+                <w:sz w:val="21"/>
+                <w:szCs w:val="18"/>
+                <w:vertAlign w:val="baseline"/>
+                <w:lang w:val="en-US" w:eastAsia="zh-CN" w:bidi="ar-SA"/>
+              </w:rPr>
+            </w:pPr>
+            <w:r>
+              <w:rPr>
+                <w:rFonts w:hint="default"/>
+                <w:lang w:val="en-US" w:eastAsia="zh-CN"/>
+              </w:rPr>
+              <w:t xml:space="preserve">(select count(*) as vw_api_requests from </w:t>
+            </w:r>
+            <w:r>
+              <w:rPr>
+                <w:rFonts w:hint="default"/>
+                <w:lang w:val="en-US" w:eastAsia="zh-CN"/>
+              </w:rPr>
+              <w:fldChar w:fldCharType="begin"/>
+            </w:r>
+            <w:r>
+              <w:rPr>
+                <w:rFonts w:hint="default"/>
+                <w:lang w:val="en-US" w:eastAsia="zh-CN"/>
+              </w:rPr>
+              <w:instrText xml:space="preserve"> DOCPROPERTY Schema \* MERGEFORMAT </w:instrText>
+            </w:r>
+            <w:r>
+              <w:rPr>
+                <w:rFonts w:hint="default"/>
+                <w:lang w:val="en-US" w:eastAsia="zh-CN"/>
+              </w:rPr>
+              <w:fldChar w:fldCharType="separate"/>
+            </w:r>
+            <w:r>
+              <w:rPr>
+                <w:rFonts w:hint="default"/>
+                <w:lang w:val="en-US" w:eastAsia="zh-CN"/>
+              </w:rPr>
+              <w:t>devel</w:t>
+            </w:r>
+            <w:r>
+              <w:rPr>
+                <w:rFonts w:hint="default"/>
+                <w:lang w:val="en-US" w:eastAsia="zh-CN"/>
+              </w:rPr>
+              <w:fldChar w:fldCharType="end"/>
+            </w:r>
+            <w:r>
+              <w:rPr>
+                <w:rFonts w:hint="default"/>
+                <w:lang w:val="en-US" w:eastAsia="zh-CN"/>
+              </w:rPr>
+              <w:t>.vw_api_requests) as vw_api_requests;</w:t>
+            </w:r>
+          </w:p>
+        </w:tc>
+      </w:tr>
+      <w:tr>
+        <w:tblPrEx>
+          <w:tblBorders>
+            <w:top w:val="single" w:color="auto" w:sz="4" w:space="0"/>
+            <w:left w:val="single" w:color="auto" w:sz="4" w:space="0"/>
+            <w:bottom w:val="single" w:color="auto" w:sz="4" w:space="0"/>
+            <w:right w:val="single" w:color="auto" w:sz="4" w:space="0"/>
+            <w:insideH w:val="single" w:color="auto" w:sz="4" w:space="0"/>
+            <w:insideV w:val="single" w:color="auto" w:sz="4" w:space="0"/>
+          </w:tblBorders>
+          <w:tblCellMar>
+            <w:top w:w="0" w:type="dxa"/>
+            <w:left w:w="108" w:type="dxa"/>
+            <w:bottom w:w="0" w:type="dxa"/>
+            <w:right w:w="108" w:type="dxa"/>
+          </w:tblCellMar>
+        </w:tblPrEx>
+        <w:trPr>
+          <w:trHeight w:val="576" w:hRule="atLeast"/>
         </w:trPr>
         <w:tc>
           <w:tcPr>
@@ -21349,7 +21091,7 @@
           </w:tblCellMar>
         </w:tblPrEx>
         <w:trPr>
-          <w:trHeight w:val="720" w:hRule="atLeast"/>
+          <w:trHeight w:val="576" w:hRule="atLeast"/>
         </w:trPr>
         <w:tc>
           <w:tcPr>
@@ -21515,7 +21257,7 @@
           </w:tblCellMar>
         </w:tblPrEx>
         <w:trPr>
-          <w:trHeight w:val="720" w:hRule="atLeast"/>
+          <w:trHeight w:val="576" w:hRule="atLeast"/>
         </w:trPr>
         <w:tc>
           <w:tcPr>
@@ -21777,7 +21519,7 @@
           </w:tblCellMar>
         </w:tblPrEx>
         <w:trPr>
-          <w:trHeight w:val="720" w:hRule="atLeast"/>
+          <w:trHeight w:val="576" w:hRule="atLeast"/>
         </w:trPr>
         <w:tc>
           <w:tcPr>
@@ -22001,7 +21743,6 @@
                 <w:lang w:val="en-US"/>
               </w:rPr>
             </w:pPr>
-            <w:bookmarkStart w:id="5" w:name="_GoBack"/>
           </w:p>
         </w:tc>
         <w:tc>
@@ -22050,7 +21791,6 @@
           </w:p>
         </w:tc>
       </w:tr>
-      <w:bookmarkEnd w:id="5"/>
       <w:tr>
         <w:tblPrEx>
           <w:tblBorders>
@@ -22323,6 +22063,12 @@
             <w:insideH w:val="single" w:color="auto" w:sz="4" w:space="0"/>
             <w:insideV w:val="single" w:color="auto" w:sz="4" w:space="0"/>
           </w:tblBorders>
+          <w:tblCellMar>
+            <w:top w:w="0" w:type="dxa"/>
+            <w:left w:w="108" w:type="dxa"/>
+            <w:bottom w:w="0" w:type="dxa"/>
+            <w:right w:w="108" w:type="dxa"/>
+          </w:tblCellMar>
         </w:tblPrEx>
         <w:trPr>
           <w:trHeight w:val="864" w:hRule="atLeast"/>

</xml_diff>

<commit_message>
Savepoint; critical ddl changes made in response to last ineraction with Blofin; changes applied successfully; restarting FCRT 2.1 & 2.2; if all goes well, start date is nearing...
</commit_message>
<xml_diff>
--- a/fcrt/2.1-cli-om/2.1.1-req-no-expiry/Documents/fcrt-2.1.1-test-template.docx
+++ b/fcrt/2.1-cli-om/2.1.1-req-no-expiry/Documents/fcrt-2.1.1-test-template.docx
@@ -4853,7 +4853,50 @@
                 <w:rFonts w:hint="default"/>
                 <w:lang w:val="en-US"/>
               </w:rPr>
-              <w:t>Copy each table/view and paste into the fcrt-baseline.xlsx workbook; Verrify counts against the db counts pulled from the prior instruction;</w:t>
+              <w:t xml:space="preserve">Copy each table/view and paste into </w:t>
+            </w:r>
+            <w:r>
+              <w:rPr>
+                <w:rFonts w:hint="default"/>
+                <w:lang w:val="en-US"/>
+              </w:rPr>
+              <w:fldChar w:fldCharType="begin"/>
+            </w:r>
+            <w:r>
+              <w:rPr>
+                <w:rFonts w:hint="default"/>
+                <w:lang w:val="en-US"/>
+              </w:rPr>
+              <w:instrText xml:space="preserve"> HYPERLINK "app-cs-1a-baseline.xlsx" </w:instrText>
+            </w:r>
+            <w:r>
+              <w:rPr>
+                <w:rFonts w:hint="default"/>
+                <w:lang w:val="en-US"/>
+              </w:rPr>
+              <w:fldChar w:fldCharType="separate"/>
+            </w:r>
+            <w:r>
+              <w:rPr>
+                <w:rStyle w:val="13"/>
+                <w:rFonts w:hint="default"/>
+                <w:lang w:val="en-US"/>
+              </w:rPr>
+              <w:t>app-cs-1a-basline.xlsx</w:t>
+            </w:r>
+            <w:r>
+              <w:rPr>
+                <w:rFonts w:hint="default"/>
+                <w:lang w:val="en-US"/>
+              </w:rPr>
+              <w:fldChar w:fldCharType="end"/>
+            </w:r>
+            <w:r>
+              <w:rPr>
+                <w:rFonts w:hint="default"/>
+                <w:lang w:val="en-US"/>
+              </w:rPr>
+              <w:t>; Verrify counts against the db counts pulled from the prior instruction;</w:t>
             </w:r>
           </w:p>
         </w:tc>
@@ -7424,7 +7467,50 @@
                 <w:rFonts w:hint="default"/>
                 <w:lang w:val="en-US"/>
               </w:rPr>
-              <w:t>Copy each table/view and paste into the fcrt-baseline.xlsx workbook; Verrify counts against the db counts pulled from the prior instruction;</w:t>
+              <w:t xml:space="preserve">Copy each table/view and paste into </w:t>
+            </w:r>
+            <w:r>
+              <w:rPr>
+                <w:rFonts w:hint="default"/>
+                <w:lang w:val="en-US"/>
+              </w:rPr>
+              <w:fldChar w:fldCharType="begin"/>
+            </w:r>
+            <w:r>
+              <w:rPr>
+                <w:rFonts w:hint="default"/>
+                <w:lang w:val="en-US"/>
+              </w:rPr>
+              <w:instrText xml:space="preserve"> HYPERLINK "app-cs-1b-baseline.xlsx" </w:instrText>
+            </w:r>
+            <w:r>
+              <w:rPr>
+                <w:rFonts w:hint="default"/>
+                <w:lang w:val="en-US"/>
+              </w:rPr>
+              <w:fldChar w:fldCharType="separate"/>
+            </w:r>
+            <w:r>
+              <w:rPr>
+                <w:rStyle w:val="13"/>
+                <w:rFonts w:hint="default"/>
+                <w:lang w:val="en-US"/>
+              </w:rPr>
+              <w:t>app-cs-1b-basline.xlsx</w:t>
+            </w:r>
+            <w:r>
+              <w:rPr>
+                <w:rFonts w:hint="default"/>
+                <w:lang w:val="en-US"/>
+              </w:rPr>
+              <w:fldChar w:fldCharType="end"/>
+            </w:r>
+            <w:r>
+              <w:rPr>
+                <w:rFonts w:hint="default"/>
+                <w:lang w:val="en-US"/>
+              </w:rPr>
+              <w:t>; Verrify counts against the db counts pulled from the prior instruction;</w:t>
             </w:r>
           </w:p>
         </w:tc>
@@ -8650,6 +8736,7 @@
                 <w:lang w:val="en-US"/>
               </w:rPr>
             </w:pPr>
+            <w:bookmarkStart w:id="7" w:name="_GoBack"/>
           </w:p>
         </w:tc>
         <w:tc>
@@ -10007,6 +10094,7 @@
           </w:p>
         </w:tc>
       </w:tr>
+      <w:bookmarkEnd w:id="7"/>
       <w:tr>
         <w:tblPrEx>
           <w:tblBorders>
@@ -13261,7 +13349,7 @@
             </w:r>
             <w:r>
               <w:rPr>
-                <w:rStyle w:val="13"/>
+                <w:rStyle w:val="10"/>
                 <w:rFonts w:hint="default"/>
                 <w:lang w:val="en-US"/>
               </w:rPr>
@@ -25135,8 +25223,6 @@
           <w:lang w:val="en-US"/>
         </w:rPr>
       </w:pPr>
-      <w:bookmarkStart w:id="7" w:name="_GoBack"/>
-      <w:bookmarkEnd w:id="7"/>
     </w:p>
     <w:sectPr>
       <w:pgSz w:w="16838" w:h="11906" w:orient="landscape"/>

</xml_diff>

<commit_message>
Savepoint; FCRT-2.1.3 complete; 100% pass; next up: FCRT-2.1.4; then on to FCRT 2.2.*;
</commit_message>
<xml_diff>
--- a/fcrt/2.1-cli-om/2.1.1-req-no-expiry/Documents/fcrt-2.1.1-test-template.docx
+++ b/fcrt/2.1-cli-om/2.1.1-req-no-expiry/Documents/fcrt-2.1.1-test-template.docx
@@ -38,1967 +38,6 @@
         <w:t>Request Without Expiry</w:t>
       </w:r>
     </w:p>
-    <w:tbl>
-      <w:tblPr>
-        <w:tblStyle w:val="15"/>
-        <w:tblW w:w="15445" w:type="dxa"/>
-        <w:tblInd w:w="101" w:type="dxa"/>
-        <w:tblBorders>
-          <w:top w:val="single" w:color="auto" w:sz="4" w:space="0"/>
-          <w:left w:val="single" w:color="auto" w:sz="4" w:space="0"/>
-          <w:bottom w:val="single" w:color="auto" w:sz="4" w:space="0"/>
-          <w:right w:val="single" w:color="auto" w:sz="4" w:space="0"/>
-          <w:insideH w:val="single" w:color="auto" w:sz="4" w:space="0"/>
-          <w:insideV w:val="single" w:color="auto" w:sz="4" w:space="0"/>
-        </w:tblBorders>
-        <w:tblLayout w:type="fixed"/>
-        <w:tblCellMar>
-          <w:top w:w="0" w:type="dxa"/>
-          <w:left w:w="108" w:type="dxa"/>
-          <w:bottom w:w="0" w:type="dxa"/>
-          <w:right w:w="108" w:type="dxa"/>
-        </w:tblCellMar>
-      </w:tblPr>
-      <w:tblGrid>
-        <w:gridCol w:w="720"/>
-        <w:gridCol w:w="5921"/>
-        <w:gridCol w:w="7593"/>
-        <w:gridCol w:w="1211"/>
-      </w:tblGrid>
-      <w:tr>
-        <w:tblPrEx>
-          <w:tblBorders>
-            <w:top w:val="single" w:color="auto" w:sz="4" w:space="0"/>
-            <w:left w:val="single" w:color="auto" w:sz="4" w:space="0"/>
-            <w:bottom w:val="single" w:color="auto" w:sz="4" w:space="0"/>
-            <w:right w:val="single" w:color="auto" w:sz="4" w:space="0"/>
-            <w:insideH w:val="single" w:color="auto" w:sz="4" w:space="0"/>
-            <w:insideV w:val="single" w:color="auto" w:sz="4" w:space="0"/>
-          </w:tblBorders>
-          <w:tblCellMar>
-            <w:top w:w="0" w:type="dxa"/>
-            <w:left w:w="108" w:type="dxa"/>
-            <w:bottom w:w="0" w:type="dxa"/>
-            <w:right w:w="108" w:type="dxa"/>
-          </w:tblCellMar>
-        </w:tblPrEx>
-        <w:trPr>
-          <w:trHeight w:val="576" w:hRule="atLeast"/>
-          <w:tblHeader/>
-        </w:trPr>
-        <w:tc>
-          <w:tcPr>
-            <w:tcW w:w="720" w:type="dxa"/>
-            <w:shd w:val="clear" w:color="auto" w:fill="44546A" w:themeFill="text2"/>
-            <w:vAlign w:val="center"/>
-          </w:tcPr>
-          <w:p>
-            <w:pPr>
-              <w:pStyle w:val="6"/>
-              <w:widowControl w:val="0"/>
-              <w:bidi w:val="0"/>
-              <w:ind w:left="991" w:leftChars="0" w:hanging="991" w:firstLineChars="0"/>
-              <w:rPr>
-                <w:rFonts w:hint="default"/>
-                <w:lang w:val="en-US"/>
-              </w:rPr>
-            </w:pPr>
-          </w:p>
-        </w:tc>
-        <w:tc>
-          <w:tcPr>
-            <w:tcW w:w="14725" w:type="dxa"/>
-            <w:gridSpan w:val="3"/>
-            <w:shd w:val="clear" w:color="auto" w:fill="E7E6E6" w:themeFill="background2"/>
-            <w:vAlign w:val="center"/>
-          </w:tcPr>
-          <w:p>
-            <w:pPr>
-              <w:widowControl w:val="0"/>
-              <w:numPr>
-                <w:ilvl w:val="0"/>
-                <w:numId w:val="0"/>
-              </w:numPr>
-              <w:tabs>
-                <w:tab w:val="left" w:pos="0"/>
-              </w:tabs>
-              <w:bidi w:val="0"/>
-              <w:ind w:leftChars="0"/>
-              <w:jc w:val="both"/>
-              <w:rPr>
-                <w:rFonts w:hint="default"/>
-                <w:lang w:val="en-US"/>
-              </w:rPr>
-            </w:pPr>
-            <w:r>
-              <w:rPr>
-                <w:rFonts w:hint="default"/>
-                <w:lang w:val="en-US" w:eastAsia="zh-CN"/>
-              </w:rPr>
-              <w:t>Configure Shell Environment and Create Baseline Workbooks</w:t>
-            </w:r>
-          </w:p>
-        </w:tc>
-      </w:tr>
-      <w:tr>
-        <w:tblPrEx>
-          <w:tblBorders>
-            <w:top w:val="single" w:color="auto" w:sz="4" w:space="0"/>
-            <w:left w:val="single" w:color="auto" w:sz="4" w:space="0"/>
-            <w:bottom w:val="single" w:color="auto" w:sz="4" w:space="0"/>
-            <w:right w:val="single" w:color="auto" w:sz="4" w:space="0"/>
-            <w:insideH w:val="single" w:color="auto" w:sz="4" w:space="0"/>
-            <w:insideV w:val="single" w:color="auto" w:sz="4" w:space="0"/>
-          </w:tblBorders>
-          <w:tblCellMar>
-            <w:top w:w="0" w:type="dxa"/>
-            <w:left w:w="108" w:type="dxa"/>
-            <w:bottom w:w="0" w:type="dxa"/>
-            <w:right w:w="108" w:type="dxa"/>
-          </w:tblCellMar>
-        </w:tblPrEx>
-        <w:trPr>
-          <w:trHeight w:val="864" w:hRule="atLeast"/>
-        </w:trPr>
-        <w:tc>
-          <w:tcPr>
-            <w:tcW w:w="720" w:type="dxa"/>
-            <w:vMerge w:val="restart"/>
-            <w:vAlign w:val="center"/>
-          </w:tcPr>
-          <w:p>
-            <w:pPr>
-              <w:pStyle w:val="7"/>
-              <w:widowControl w:val="0"/>
-              <w:bidi w:val="0"/>
-              <w:ind w:left="1134" w:leftChars="0" w:hanging="1134" w:firstLineChars="0"/>
-              <w:rPr>
-                <w:rFonts w:hint="default"/>
-                <w:lang w:val="en-US"/>
-              </w:rPr>
-            </w:pPr>
-          </w:p>
-        </w:tc>
-        <w:tc>
-          <w:tcPr>
-            <w:tcW w:w="14725" w:type="dxa"/>
-            <w:gridSpan w:val="3"/>
-            <w:vAlign w:val="center"/>
-          </w:tcPr>
-          <w:p>
-            <w:pPr>
-              <w:pStyle w:val="16"/>
-              <w:widowControl w:val="0"/>
-              <w:bidi w:val="0"/>
-              <w:spacing w:line="240" w:lineRule="auto"/>
-              <w:ind w:left="0" w:leftChars="0" w:firstLine="179" w:firstLineChars="112"/>
-              <w:jc w:val="both"/>
-              <w:rPr>
-                <w:rFonts w:hint="default"/>
-                <w:color w:val="595959" w:themeColor="text1" w:themeTint="A6"/>
-                <w:sz w:val="16"/>
-                <w:lang w:val="en-US" w:eastAsia="zh-CN"/>
-                <w14:textFill>
-                  <w14:solidFill>
-                    <w14:schemeClr w14:val="tx1">
-                      <w14:lumMod w14:val="65000"/>
-                      <w14:lumOff w14:val="35000"/>
-                    </w14:schemeClr>
-                  </w14:solidFill>
-                </w14:textFill>
-              </w:rPr>
-            </w:pPr>
-            <w:r>
-              <w:rPr>
-                <w:rFonts w:hint="default"/>
-                <w:color w:val="595959" w:themeColor="text1" w:themeTint="A6"/>
-                <w:sz w:val="16"/>
-                <w:lang w:val="en-US" w:eastAsia="zh-CN"/>
-                <w14:textFill>
-                  <w14:solidFill>
-                    <w14:schemeClr w14:val="tx1">
-                      <w14:lumMod w14:val="65000"/>
-                      <w14:lumOff w14:val="35000"/>
-                    </w14:schemeClr>
-                  </w14:solidFill>
-                </w14:textFill>
-              </w:rPr>
-              <w:t xml:space="preserve">cd </w:t>
-            </w:r>
-            <w:r>
-              <w:rPr>
-                <w:rFonts w:hint="default"/>
-                <w:color w:val="595959" w:themeColor="text1" w:themeTint="A6"/>
-                <w:sz w:val="16"/>
-                <w:lang w:val="en-US" w:eastAsia="zh-CN"/>
-                <w14:textFill>
-                  <w14:solidFill>
-                    <w14:schemeClr w14:val="tx1">
-                      <w14:lumMod w14:val="65000"/>
-                      <w14:lumOff w14:val="35000"/>
-                    </w14:schemeClr>
-                  </w14:solidFill>
-                </w14:textFill>
-              </w:rPr>
-              <w:fldChar w:fldCharType="begin"/>
-            </w:r>
-            <w:r>
-              <w:rPr>
-                <w:rFonts w:hint="default"/>
-                <w:color w:val="595959" w:themeColor="text1" w:themeTint="A6"/>
-                <w:sz w:val="16"/>
-                <w:lang w:val="en-US" w:eastAsia="zh-CN"/>
-                <w14:textFill>
-                  <w14:solidFill>
-                    <w14:schemeClr w14:val="tx1">
-                      <w14:lumMod w14:val="65000"/>
-                      <w14:lumOff w14:val="35000"/>
-                    </w14:schemeClr>
-                  </w14:solidFill>
-                </w14:textFill>
-              </w:rPr>
-              <w:instrText xml:space="preserve"> DOCPROPERTY Path \* MERGEFORMAT </w:instrText>
-            </w:r>
-            <w:r>
-              <w:rPr>
-                <w:rFonts w:hint="default"/>
-                <w:color w:val="595959" w:themeColor="text1" w:themeTint="A6"/>
-                <w:sz w:val="16"/>
-                <w:lang w:val="en-US" w:eastAsia="zh-CN"/>
-                <w14:textFill>
-                  <w14:solidFill>
-                    <w14:schemeClr w14:val="tx1">
-                      <w14:lumMod w14:val="65000"/>
-                      <w14:lumOff w14:val="35000"/>
-                    </w14:schemeClr>
-                  </w14:solidFill>
-                </w14:textFill>
-              </w:rPr>
-              <w:fldChar w:fldCharType="separate"/>
-            </w:r>
-            <w:r>
-              <w:rPr>
-                <w:rFonts w:hint="default"/>
-                <w:color w:val="595959" w:themeColor="text1" w:themeTint="A6"/>
-                <w:sz w:val="16"/>
-                <w:lang w:val="en-US" w:eastAsia="zh-CN"/>
-                <w14:textFill>
-                  <w14:solidFill>
-                    <w14:schemeClr w14:val="tx1">
-                      <w14:lumMod w14:val="65000"/>
-                      <w14:lumOff w14:val="35000"/>
-                    </w14:schemeClr>
-                  </w14:solidFill>
-                </w14:textFill>
-              </w:rPr>
-              <w:fldChar w:fldCharType="begin"/>
-            </w:r>
-            <w:r>
-              <w:rPr>
-                <w:rFonts w:hint="default"/>
-                <w:color w:val="595959" w:themeColor="text1" w:themeTint="A6"/>
-                <w:sz w:val="16"/>
-                <w:lang w:val="en-US" w:eastAsia="zh-CN"/>
-                <w14:textFill>
-                  <w14:solidFill>
-                    <w14:schemeClr w14:val="tx1">
-                      <w14:lumMod w14:val="65000"/>
-                      <w14:lumOff w14:val="35000"/>
-                    </w14:schemeClr>
-                  </w14:solidFill>
-                </w14:textFill>
-              </w:rPr>
-              <w:instrText xml:space="preserve"> DOCPROPERTY Path \* MERGEFORMAT </w:instrText>
-            </w:r>
-            <w:r>
-              <w:rPr>
-                <w:rFonts w:hint="default"/>
-                <w:color w:val="595959" w:themeColor="text1" w:themeTint="A6"/>
-                <w:sz w:val="16"/>
-                <w:lang w:val="en-US" w:eastAsia="zh-CN"/>
-                <w14:textFill>
-                  <w14:solidFill>
-                    <w14:schemeClr w14:val="tx1">
-                      <w14:lumMod w14:val="65000"/>
-                      <w14:lumOff w14:val="35000"/>
-                    </w14:schemeClr>
-                  </w14:solidFill>
-                </w14:textFill>
-              </w:rPr>
-              <w:fldChar w:fldCharType="separate"/>
-            </w:r>
-            <w:r>
-              <w:rPr>
-                <w:rFonts w:hint="default"/>
-                <w:color w:val="595959" w:themeColor="text1" w:themeTint="A6"/>
-                <w:sz w:val="16"/>
-                <w:lang w:val="en-US" w:eastAsia="zh-CN"/>
-                <w14:textFill>
-                  <w14:solidFill>
-                    <w14:schemeClr w14:val="tx1">
-                      <w14:lumMod w14:val="65000"/>
-                      <w14:lumOff w14:val="35000"/>
-                    </w14:schemeClr>
-                  </w14:solidFill>
-                </w14:textFill>
-              </w:rPr>
-              <w:t>fcrt/2.1-cli-om/2.1.1-req-no-expiry/</w:t>
-            </w:r>
-            <w:r>
-              <w:rPr>
-                <w:rFonts w:hint="default"/>
-                <w:color w:val="595959" w:themeColor="text1" w:themeTint="A6"/>
-                <w:sz w:val="16"/>
-                <w:lang w:val="en-US" w:eastAsia="zh-CN"/>
-                <w14:textFill>
-                  <w14:solidFill>
-                    <w14:schemeClr w14:val="tx1">
-                      <w14:lumMod w14:val="65000"/>
-                      <w14:lumOff w14:val="35000"/>
-                    </w14:schemeClr>
-                  </w14:solidFill>
-                </w14:textFill>
-              </w:rPr>
-              <w:fldChar w:fldCharType="end"/>
-            </w:r>
-            <w:r>
-              <w:rPr>
-                <w:rFonts w:hint="default"/>
-                <w:color w:val="595959" w:themeColor="text1" w:themeTint="A6"/>
-                <w:sz w:val="16"/>
-                <w:lang w:val="en-US" w:eastAsia="zh-CN"/>
-                <w14:textFill>
-                  <w14:solidFill>
-                    <w14:schemeClr w14:val="tx1">
-                      <w14:lumMod w14:val="65000"/>
-                      <w14:lumOff w14:val="35000"/>
-                    </w14:schemeClr>
-                  </w14:solidFill>
-                </w14:textFill>
-              </w:rPr>
-              <w:fldChar w:fldCharType="end"/>
-            </w:r>
-            <w:r>
-              <w:rPr>
-                <w:rFonts w:hint="default"/>
-                <w:color w:val="595959" w:themeColor="text1" w:themeTint="A6"/>
-                <w:sz w:val="16"/>
-                <w:lang w:val="en-US" w:eastAsia="zh-CN"/>
-                <w14:textFill>
-                  <w14:solidFill>
-                    <w14:schemeClr w14:val="tx1">
-                      <w14:lumMod w14:val="65000"/>
-                      <w14:lumOff w14:val="35000"/>
-                    </w14:schemeClr>
-                  </w14:solidFill>
-                </w14:textFill>
-              </w:rPr>
-              <w:t>Documents</w:t>
-            </w:r>
-          </w:p>
-          <w:p>
-            <w:pPr>
-              <w:pStyle w:val="16"/>
-              <w:widowControl w:val="0"/>
-              <w:bidi w:val="0"/>
-              <w:spacing w:line="240" w:lineRule="auto"/>
-              <w:ind w:left="0" w:leftChars="0" w:firstLine="179" w:firstLineChars="112"/>
-              <w:jc w:val="both"/>
-              <w:rPr>
-                <w:rFonts w:hint="default"/>
-                <w:color w:val="595959" w:themeColor="text1" w:themeTint="A6"/>
-                <w:sz w:val="16"/>
-                <w:lang w:val="en-US" w:eastAsia="zh-CN"/>
-                <w14:textFill>
-                  <w14:solidFill>
-                    <w14:schemeClr w14:val="tx1">
-                      <w14:lumMod w14:val="65000"/>
-                      <w14:lumOff w14:val="35000"/>
-                    </w14:schemeClr>
-                  </w14:solidFill>
-                </w14:textFill>
-              </w:rPr>
-            </w:pPr>
-            <w:r>
-              <w:rPr>
-                <w:rFonts w:hint="default"/>
-                <w:color w:val="595959" w:themeColor="text1" w:themeTint="A6"/>
-                <w:sz w:val="16"/>
-                <w:lang w:val="en-US" w:eastAsia="zh-CN"/>
-                <w14:textFill>
-                  <w14:solidFill>
-                    <w14:schemeClr w14:val="tx1">
-                      <w14:lumMod w14:val="65000"/>
-                      <w14:lumOff w14:val="35000"/>
-                    </w14:schemeClr>
-                  </w14:solidFill>
-                </w14:textFill>
-              </w:rPr>
-              <w:t>alias comp=comp.sh</w:t>
-            </w:r>
-          </w:p>
-          <w:p>
-            <w:pPr>
-              <w:pStyle w:val="16"/>
-              <w:widowControl w:val="0"/>
-              <w:bidi w:val="0"/>
-              <w:spacing w:line="240" w:lineRule="auto"/>
-              <w:ind w:left="0" w:leftChars="0" w:firstLine="179" w:firstLineChars="112"/>
-              <w:jc w:val="both"/>
-              <w:rPr>
-                <w:rFonts w:hint="default" w:ascii="DejaVu Sans Mono" w:hAnsi="DejaVu Sans Mono"/>
-                <w:color w:val="595959" w:themeColor="text1" w:themeTint="A6"/>
-                <w:sz w:val="16"/>
-                <w:lang w:val="en-US" w:eastAsia="zh-CN"/>
-                <w14:textFill>
-                  <w14:solidFill>
-                    <w14:schemeClr w14:val="tx1">
-                      <w14:lumMod w14:val="65000"/>
-                      <w14:lumOff w14:val="35000"/>
-                    </w14:schemeClr>
-                  </w14:solidFill>
-                </w14:textFill>
-              </w:rPr>
-            </w:pPr>
-            <w:r>
-              <w:rPr>
-                <w:rFonts w:hint="default"/>
-                <w:color w:val="595959" w:themeColor="text1" w:themeTint="A6"/>
-                <w:sz w:val="16"/>
-                <w:lang w:val="en-US" w:eastAsia="zh-CN"/>
-                <w14:textFill>
-                  <w14:solidFill>
-                    <w14:schemeClr w14:val="tx1">
-                      <w14:lumMod w14:val="65000"/>
-                      <w14:lumOff w14:val="35000"/>
-                    </w14:schemeClr>
-                  </w14:solidFill>
-                </w14:textFill>
-              </w:rPr>
-              <w:t>alias clone=clone.sh</w:t>
-            </w:r>
-          </w:p>
-          <w:p>
-            <w:pPr>
-              <w:pStyle w:val="16"/>
-              <w:widowControl w:val="0"/>
-              <w:bidi w:val="0"/>
-              <w:spacing w:line="240" w:lineRule="auto"/>
-              <w:ind w:left="0" w:leftChars="0" w:firstLine="179" w:firstLineChars="112"/>
-              <w:jc w:val="both"/>
-              <w:rPr>
-                <w:rFonts w:hint="default" w:ascii="DejaVu Sans Mono" w:hAnsi="DejaVu Sans Mono"/>
-                <w:color w:val="595959" w:themeColor="text1" w:themeTint="A6"/>
-                <w:sz w:val="16"/>
-                <w:lang w:val="en-US" w:eastAsia="zh-CN"/>
-                <w14:textFill>
-                  <w14:solidFill>
-                    <w14:schemeClr w14:val="tx1">
-                      <w14:lumMod w14:val="65000"/>
-                      <w14:lumOff w14:val="35000"/>
-                    </w14:schemeClr>
-                  </w14:solidFill>
-                </w14:textFill>
-              </w:rPr>
-            </w:pPr>
-            <w:r>
-              <w:rPr>
-                <w:rFonts w:hint="default" w:ascii="DejaVu Sans Mono" w:hAnsi="DejaVu Sans Mono"/>
-                <w:color w:val="595959" w:themeColor="text1" w:themeTint="A6"/>
-                <w:sz w:val="16"/>
-                <w:lang w:val="en-US" w:eastAsia="zh-CN"/>
-                <w14:textFill>
-                  <w14:solidFill>
-                    <w14:schemeClr w14:val="tx1">
-                      <w14:lumMod w14:val="65000"/>
-                      <w14:lumOff w14:val="35000"/>
-                    </w14:schemeClr>
-                  </w14:solidFill>
-                </w14:textFill>
-              </w:rPr>
-              <w:t xml:space="preserve">clone baseline.xlsx </w:t>
-            </w:r>
-            <w:r>
-              <w:rPr>
-                <w:rFonts w:hint="default" w:ascii="DejaVu Sans Mono" w:hAnsi="DejaVu Sans Mono"/>
-                <w:color w:val="595959" w:themeColor="text1" w:themeTint="A6"/>
-                <w:sz w:val="16"/>
-                <w:lang w:val="en-US" w:eastAsia="zh-CN"/>
-                <w14:textFill>
-                  <w14:solidFill>
-                    <w14:schemeClr w14:val="tx1">
-                      <w14:lumMod w14:val="65000"/>
-                      <w14:lumOff w14:val="35000"/>
-                    </w14:schemeClr>
-                  </w14:solidFill>
-                </w14:textFill>
-              </w:rPr>
-              <w:fldChar w:fldCharType="begin"/>
-            </w:r>
-            <w:r>
-              <w:rPr>
-                <w:rFonts w:hint="default" w:ascii="DejaVu Sans Mono" w:hAnsi="DejaVu Sans Mono"/>
-                <w:color w:val="595959" w:themeColor="text1" w:themeTint="A6"/>
-                <w:sz w:val="16"/>
-                <w:lang w:val="en-US" w:eastAsia="zh-CN"/>
-                <w14:textFill>
-                  <w14:solidFill>
-                    <w14:schemeClr w14:val="tx1">
-                      <w14:lumMod w14:val="65000"/>
-                      <w14:lumOff w14:val="35000"/>
-                    </w14:schemeClr>
-                  </w14:solidFill>
-                </w14:textFill>
-              </w:rPr>
-              <w:instrText xml:space="preserve"> HYPERLINK "2.1.1-fcrt.conf" </w:instrText>
-            </w:r>
-            <w:r>
-              <w:rPr>
-                <w:rFonts w:hint="default" w:ascii="DejaVu Sans Mono" w:hAnsi="DejaVu Sans Mono"/>
-                <w:color w:val="595959" w:themeColor="text1" w:themeTint="A6"/>
-                <w:sz w:val="16"/>
-                <w:lang w:val="en-US" w:eastAsia="zh-CN"/>
-                <w14:textFill>
-                  <w14:solidFill>
-                    <w14:schemeClr w14:val="tx1">
-                      <w14:lumMod w14:val="65000"/>
-                      <w14:lumOff w14:val="35000"/>
-                    </w14:schemeClr>
-                  </w14:solidFill>
-                </w14:textFill>
-              </w:rPr>
-              <w:fldChar w:fldCharType="separate"/>
-            </w:r>
-            <w:r>
-              <w:rPr>
-                <w:rStyle w:val="13"/>
-                <w:rFonts w:hint="default" w:ascii="DejaVu Sans Mono" w:hAnsi="DejaVu Sans Mono"/>
-                <w:color w:val="595959" w:themeColor="text1" w:themeTint="A6"/>
-                <w:sz w:val="16"/>
-                <w:lang w:val="en-US" w:eastAsia="zh-CN"/>
-                <w14:textFill>
-                  <w14:solidFill>
-                    <w14:schemeClr w14:val="tx1">
-                      <w14:lumMod w14:val="65000"/>
-                      <w14:lumOff w14:val="35000"/>
-                    </w14:schemeClr>
-                  </w14:solidFill>
-                </w14:textFill>
-              </w:rPr>
-              <w:t>2.1.1-fcrt.conf</w:t>
-            </w:r>
-            <w:r>
-              <w:rPr>
-                <w:rFonts w:hint="default" w:ascii="DejaVu Sans Mono" w:hAnsi="DejaVu Sans Mono"/>
-                <w:color w:val="595959" w:themeColor="text1" w:themeTint="A6"/>
-                <w:sz w:val="16"/>
-                <w:lang w:val="en-US" w:eastAsia="zh-CN"/>
-                <w14:textFill>
-                  <w14:solidFill>
-                    <w14:schemeClr w14:val="tx1">
-                      <w14:lumMod w14:val="65000"/>
-                      <w14:lumOff w14:val="35000"/>
-                    </w14:schemeClr>
-                  </w14:solidFill>
-                </w14:textFill>
-              </w:rPr>
-              <w:fldChar w:fldCharType="end"/>
-            </w:r>
-            <w:bookmarkStart w:id="11" w:name="_GoBack"/>
-            <w:bookmarkEnd w:id="11"/>
-          </w:p>
-        </w:tc>
-      </w:tr>
-      <w:tr>
-        <w:tblPrEx>
-          <w:tblBorders>
-            <w:top w:val="single" w:color="auto" w:sz="4" w:space="0"/>
-            <w:left w:val="single" w:color="auto" w:sz="4" w:space="0"/>
-            <w:bottom w:val="single" w:color="auto" w:sz="4" w:space="0"/>
-            <w:right w:val="single" w:color="auto" w:sz="4" w:space="0"/>
-            <w:insideH w:val="single" w:color="auto" w:sz="4" w:space="0"/>
-            <w:insideV w:val="single" w:color="auto" w:sz="4" w:space="0"/>
-          </w:tblBorders>
-          <w:tblCellMar>
-            <w:top w:w="0" w:type="dxa"/>
-            <w:left w:w="108" w:type="dxa"/>
-            <w:bottom w:w="0" w:type="dxa"/>
-            <w:right w:w="108" w:type="dxa"/>
-          </w:tblCellMar>
-        </w:tblPrEx>
-        <w:trPr>
-          <w:trHeight w:val="864" w:hRule="atLeast"/>
-        </w:trPr>
-        <w:tc>
-          <w:tcPr>
-            <w:tcW w:w="720" w:type="dxa"/>
-            <w:vMerge w:val="continue"/>
-            <w:vAlign w:val="center"/>
-          </w:tcPr>
-          <w:p>
-            <w:pPr>
-              <w:pStyle w:val="16"/>
-              <w:widowControl w:val="0"/>
-              <w:bidi w:val="0"/>
-              <w:spacing w:line="240" w:lineRule="auto"/>
-              <w:ind w:left="0" w:leftChars="0" w:firstLine="179" w:firstLineChars="112"/>
-              <w:jc w:val="both"/>
-            </w:pPr>
-          </w:p>
-        </w:tc>
-        <w:tc>
-          <w:tcPr>
-            <w:tcW w:w="5921" w:type="dxa"/>
-            <w:vAlign w:val="center"/>
-          </w:tcPr>
-          <w:p>
-            <w:pPr>
-              <w:widowControl w:val="0"/>
-              <w:ind w:left="180" w:leftChars="100" w:firstLine="0" w:firstLineChars="0"/>
-              <w:jc w:val="both"/>
-              <w:rPr>
-                <w:rFonts w:hint="default" w:asciiTheme="minorAscii" w:hAnsiTheme="minorAscii" w:eastAsiaTheme="minorEastAsia" w:cstheme="minorBidi"/>
-                <w:sz w:val="18"/>
-                <w:lang w:val="en-US" w:eastAsia="zh-CN" w:bidi="ar-SA"/>
-              </w:rPr>
-            </w:pPr>
-            <w:r>
-              <w:rPr>
-                <w:rFonts w:hint="default"/>
-                <w:b/>
-                <w:bCs/>
-                <w:lang w:val="en-US"/>
-              </w:rPr>
-              <w:t>Pass</w:t>
-            </w:r>
-            <w:r>
-              <w:rPr>
-                <w:rFonts w:hint="default"/>
-                <w:lang w:val="en-US"/>
-              </w:rPr>
-              <w:t>: All files (right) created;</w:t>
-            </w:r>
-          </w:p>
-        </w:tc>
-        <w:tc>
-          <w:tcPr>
-            <w:tcW w:w="7593" w:type="dxa"/>
-            <w:vMerge w:val="restart"/>
-            <w:vAlign w:val="center"/>
-          </w:tcPr>
-          <w:p>
-            <w:pPr>
-              <w:pStyle w:val="16"/>
-              <w:widowControl w:val="0"/>
-              <w:bidi w:val="0"/>
-              <w:spacing w:line="240" w:lineRule="auto"/>
-              <w:ind w:left="0" w:leftChars="0" w:firstLine="179" w:firstLineChars="112"/>
-              <w:jc w:val="both"/>
-              <w:rPr>
-                <w:lang w:val="en-US" w:eastAsia="zh-CN"/>
-              </w:rPr>
-            </w:pPr>
-            <w:r>
-              <w:rPr>
-                <w:lang w:val="en-US" w:eastAsia="zh-CN"/>
-              </w:rPr>
-              <w:t xml:space="preserve">Creating physical copies of 'baseline.xlsx' based on 2.1.1-fcrt.conf... </w:t>
-            </w:r>
-          </w:p>
-          <w:p>
-            <w:pPr>
-              <w:pStyle w:val="16"/>
-              <w:widowControl w:val="0"/>
-              <w:bidi w:val="0"/>
-              <w:spacing w:line="240" w:lineRule="auto"/>
-              <w:ind w:left="0" w:leftChars="0" w:firstLine="179" w:firstLineChars="112"/>
-              <w:jc w:val="both"/>
-              <w:rPr>
-                <w:rFonts w:hint="default"/>
-                <w:lang w:val="en-US" w:eastAsia="zh-CN"/>
-              </w:rPr>
-            </w:pPr>
-            <w:r>
-              <w:rPr>
-                <w:rFonts w:hint="default"/>
-                <w:lang w:val="en-US" w:eastAsia="zh-CN"/>
-              </w:rPr>
-              <w:t xml:space="preserve">Created: app-cs-1a-baseline.xlsx </w:t>
-            </w:r>
-          </w:p>
-          <w:p>
-            <w:pPr>
-              <w:pStyle w:val="16"/>
-              <w:widowControl w:val="0"/>
-              <w:bidi w:val="0"/>
-              <w:spacing w:line="240" w:lineRule="auto"/>
-              <w:ind w:left="0" w:leftChars="0" w:firstLine="179" w:firstLineChars="112"/>
-              <w:jc w:val="both"/>
-              <w:rPr>
-                <w:rFonts w:hint="default"/>
-                <w:lang w:val="en-US" w:eastAsia="zh-CN"/>
-              </w:rPr>
-            </w:pPr>
-            <w:r>
-              <w:rPr>
-                <w:rFonts w:hint="default"/>
-                <w:lang w:val="en-US" w:eastAsia="zh-CN"/>
-              </w:rPr>
-              <w:t xml:space="preserve">Created: app-cs-1b-baseline.xlsx </w:t>
-            </w:r>
-          </w:p>
-          <w:p>
-            <w:pPr>
-              <w:pStyle w:val="16"/>
-              <w:widowControl w:val="0"/>
-              <w:bidi w:val="0"/>
-              <w:spacing w:line="240" w:lineRule="auto"/>
-              <w:ind w:left="0" w:leftChars="0" w:firstLine="179" w:firstLineChars="112"/>
-              <w:jc w:val="both"/>
-              <w:rPr>
-                <w:rFonts w:hint="default"/>
-                <w:lang w:val="en-US" w:eastAsia="zh-CN"/>
-              </w:rPr>
-            </w:pPr>
-            <w:r>
-              <w:rPr>
-                <w:rFonts w:hint="default"/>
-                <w:lang w:val="en-US" w:eastAsia="zh-CN"/>
-              </w:rPr>
-              <w:t xml:space="preserve">Created: fcrt-cs-2a.xlsx </w:t>
-            </w:r>
-          </w:p>
-          <w:p>
-            <w:pPr>
-              <w:pStyle w:val="16"/>
-              <w:widowControl w:val="0"/>
-              <w:bidi w:val="0"/>
-              <w:spacing w:line="240" w:lineRule="auto"/>
-              <w:ind w:left="0" w:leftChars="0" w:firstLine="179" w:firstLineChars="112"/>
-              <w:jc w:val="both"/>
-              <w:rPr>
-                <w:rFonts w:hint="default"/>
-                <w:lang w:val="en-US" w:eastAsia="zh-CN"/>
-              </w:rPr>
-            </w:pPr>
-            <w:r>
-              <w:rPr>
-                <w:rFonts w:hint="default"/>
-                <w:lang w:val="en-US" w:eastAsia="zh-CN"/>
-              </w:rPr>
-              <w:t xml:space="preserve">Created: fcrt-cs-2b.xlsx </w:t>
-            </w:r>
-          </w:p>
-          <w:p>
-            <w:pPr>
-              <w:pStyle w:val="16"/>
-              <w:widowControl w:val="0"/>
-              <w:bidi w:val="0"/>
-              <w:spacing w:line="240" w:lineRule="auto"/>
-              <w:ind w:left="0" w:leftChars="0" w:firstLine="179" w:firstLineChars="112"/>
-              <w:jc w:val="both"/>
-              <w:rPr>
-                <w:rFonts w:hint="default"/>
-                <w:lang w:val="en-US" w:eastAsia="zh-CN"/>
-              </w:rPr>
-            </w:pPr>
-            <w:r>
-              <w:rPr>
-                <w:rFonts w:hint="default"/>
-                <w:lang w:val="en-US" w:eastAsia="zh-CN"/>
-              </w:rPr>
-              <w:t xml:space="preserve">Created: fcrt-cs-3a.xlsx </w:t>
-            </w:r>
-          </w:p>
-          <w:p>
-            <w:pPr>
-              <w:pStyle w:val="16"/>
-              <w:widowControl w:val="0"/>
-              <w:bidi w:val="0"/>
-              <w:spacing w:line="240" w:lineRule="auto"/>
-              <w:ind w:left="0" w:leftChars="0" w:firstLine="179" w:firstLineChars="112"/>
-              <w:jc w:val="both"/>
-              <w:rPr>
-                <w:rFonts w:hint="default"/>
-                <w:lang w:val="en-US" w:eastAsia="zh-CN"/>
-              </w:rPr>
-            </w:pPr>
-            <w:r>
-              <w:rPr>
-                <w:rFonts w:hint="default"/>
-                <w:lang w:val="en-US" w:eastAsia="zh-CN"/>
-              </w:rPr>
-              <w:t xml:space="preserve">Created: fcrt-cs-3b.xlsx </w:t>
-            </w:r>
-          </w:p>
-          <w:p>
-            <w:pPr>
-              <w:pStyle w:val="16"/>
-              <w:widowControl w:val="0"/>
-              <w:bidi w:val="0"/>
-              <w:spacing w:line="240" w:lineRule="auto"/>
-              <w:ind w:left="0" w:leftChars="0" w:firstLine="179" w:firstLineChars="112"/>
-              <w:jc w:val="both"/>
-              <w:rPr>
-                <w:rFonts w:hint="default" w:ascii="DejaVu Sans Mono" w:hAnsi="DejaVu Sans Mono"/>
-                <w:color w:val="595959" w:themeColor="text1" w:themeTint="A6"/>
-                <w:sz w:val="16"/>
-                <w:lang w:val="en-US" w:eastAsia="zh-CN"/>
-                <w14:textFill>
-                  <w14:solidFill>
-                    <w14:schemeClr w14:val="tx1">
-                      <w14:lumMod w14:val="65000"/>
-                      <w14:lumOff w14:val="35000"/>
-                    </w14:schemeClr>
-                  </w14:solidFill>
-                </w14:textFill>
-              </w:rPr>
-            </w:pPr>
-            <w:r>
-              <w:rPr>
-                <w:rFonts w:hint="default"/>
-                <w:lang w:val="en-US" w:eastAsia="zh-CN"/>
-              </w:rPr>
-              <w:t>Done.</w:t>
-            </w:r>
-          </w:p>
-        </w:tc>
-        <w:tc>
-          <w:tcPr>
-            <w:tcW w:w="1211" w:type="dxa"/>
-            <w:vMerge w:val="restart"/>
-            <w:vAlign w:val="center"/>
-          </w:tcPr>
-          <w:p>
-            <w:pPr>
-              <w:widowControl w:val="0"/>
-              <w:jc w:val="both"/>
-              <w:rPr>
-                <w:rFonts w:hint="default"/>
-                <w:vertAlign w:val="baseline"/>
-                <w:lang w:val="en-US"/>
-              </w:rPr>
-            </w:pPr>
-            <w:r>
-              <w:rPr>
-                <w:rFonts w:hint="default"/>
-                <w:vertAlign w:val="baseline"/>
-                <w:lang w:val="en-US"/>
-              </w:rPr>
-              <w:fldChar w:fldCharType="begin">
-                <w:ffData>
-                  <w:name w:val="CheckBox1"/>
-                  <w:enabled/>
-                  <w:calcOnExit w:val="0"/>
-                  <w:checkBox>
-                    <w:sizeAuto/>
-                    <w:default w:val="0"/>
-                    <w:checked w:val="0"/>
-                  </w:checkBox>
-                </w:ffData>
-              </w:fldChar>
-            </w:r>
-            <w:r>
-              <w:rPr>
-                <w:rFonts w:hint="default"/>
-                <w:vertAlign w:val="baseline"/>
-                <w:lang w:val="en-US"/>
-              </w:rPr>
-              <w:instrText xml:space="preserve">FORMCHECKBOX</w:instrText>
-            </w:r>
-            <w:r>
-              <w:rPr>
-                <w:rFonts w:hint="default"/>
-                <w:vertAlign w:val="baseline"/>
-                <w:lang w:val="en-US"/>
-              </w:rPr>
-              <w:fldChar w:fldCharType="separate"/>
-            </w:r>
-            <w:r>
-              <w:rPr>
-                <w:rFonts w:hint="default"/>
-                <w:vertAlign w:val="baseline"/>
-                <w:lang w:val="en-US"/>
-              </w:rPr>
-              <w:fldChar w:fldCharType="end"/>
-            </w:r>
-            <w:r>
-              <w:rPr>
-                <w:rFonts w:hint="default"/>
-                <w:vertAlign w:val="baseline"/>
-                <w:lang w:val="en-US"/>
-              </w:rPr>
-              <w:t xml:space="preserve"> Pass</w:t>
-            </w:r>
-          </w:p>
-          <w:p>
-            <w:pPr>
-              <w:widowControl w:val="0"/>
-              <w:jc w:val="both"/>
-              <w:rPr>
-                <w:rFonts w:hint="default"/>
-                <w:vertAlign w:val="baseline"/>
-                <w:lang w:val="en-US"/>
-              </w:rPr>
-            </w:pPr>
-          </w:p>
-          <w:p>
-            <w:pPr>
-              <w:widowControl w:val="0"/>
-              <w:jc w:val="both"/>
-              <w:rPr>
-                <w:rFonts w:hint="default" w:ascii="DejaVu Sans Mono" w:hAnsi="DejaVu Sans Mono"/>
-                <w:color w:val="595959" w:themeColor="text1" w:themeTint="A6"/>
-                <w:sz w:val="16"/>
-                <w:lang w:val="en-US" w:eastAsia="zh-CN"/>
-                <w14:textFill>
-                  <w14:solidFill>
-                    <w14:schemeClr w14:val="tx1">
-                      <w14:lumMod w14:val="65000"/>
-                      <w14:lumOff w14:val="35000"/>
-                    </w14:schemeClr>
-                  </w14:solidFill>
-                </w14:textFill>
-              </w:rPr>
-            </w:pPr>
-            <w:r>
-              <w:rPr>
-                <w:rFonts w:hint="default"/>
-                <w:vertAlign w:val="baseline"/>
-                <w:lang w:val="en-US"/>
-              </w:rPr>
-              <w:fldChar w:fldCharType="begin">
-                <w:ffData>
-                  <w:name w:val="CheckBox1"/>
-                  <w:enabled/>
-                  <w:calcOnExit w:val="0"/>
-                  <w:checkBox>
-                    <w:sizeAuto/>
-                    <w:default w:val="0"/>
-                    <w:checked w:val="0"/>
-                  </w:checkBox>
-                </w:ffData>
-              </w:fldChar>
-            </w:r>
-            <w:r>
-              <w:rPr>
-                <w:rFonts w:hint="default"/>
-                <w:vertAlign w:val="baseline"/>
-                <w:lang w:val="en-US"/>
-              </w:rPr>
-              <w:instrText xml:space="preserve">FORMCHECKBOX</w:instrText>
-            </w:r>
-            <w:r>
-              <w:rPr>
-                <w:rFonts w:hint="default"/>
-                <w:vertAlign w:val="baseline"/>
-                <w:lang w:val="en-US"/>
-              </w:rPr>
-              <w:fldChar w:fldCharType="separate"/>
-            </w:r>
-            <w:r>
-              <w:rPr>
-                <w:rFonts w:hint="default"/>
-                <w:vertAlign w:val="baseline"/>
-                <w:lang w:val="en-US"/>
-              </w:rPr>
-              <w:fldChar w:fldCharType="end"/>
-            </w:r>
-            <w:r>
-              <w:rPr>
-                <w:rFonts w:hint="default"/>
-                <w:vertAlign w:val="baseline"/>
-                <w:lang w:val="en-US"/>
-              </w:rPr>
-              <w:t xml:space="preserve"> Fail</w:t>
-            </w:r>
-          </w:p>
-        </w:tc>
-      </w:tr>
-      <w:tr>
-        <w:tblPrEx>
-          <w:tblBorders>
-            <w:top w:val="single" w:color="auto" w:sz="4" w:space="0"/>
-            <w:left w:val="single" w:color="auto" w:sz="4" w:space="0"/>
-            <w:bottom w:val="single" w:color="auto" w:sz="4" w:space="0"/>
-            <w:right w:val="single" w:color="auto" w:sz="4" w:space="0"/>
-            <w:insideH w:val="single" w:color="auto" w:sz="4" w:space="0"/>
-            <w:insideV w:val="single" w:color="auto" w:sz="4" w:space="0"/>
-          </w:tblBorders>
-          <w:tblCellMar>
-            <w:top w:w="0" w:type="dxa"/>
-            <w:left w:w="108" w:type="dxa"/>
-            <w:bottom w:w="0" w:type="dxa"/>
-            <w:right w:w="108" w:type="dxa"/>
-          </w:tblCellMar>
-        </w:tblPrEx>
-        <w:trPr>
-          <w:trHeight w:val="864" w:hRule="atLeast"/>
-        </w:trPr>
-        <w:tc>
-          <w:tcPr>
-            <w:tcW w:w="720" w:type="dxa"/>
-            <w:vMerge w:val="continue"/>
-            <w:vAlign w:val="center"/>
-          </w:tcPr>
-          <w:p>
-            <w:pPr>
-              <w:pStyle w:val="16"/>
-              <w:widowControl w:val="0"/>
-              <w:bidi w:val="0"/>
-              <w:spacing w:line="240" w:lineRule="auto"/>
-              <w:ind w:left="0" w:leftChars="0" w:firstLine="179" w:firstLineChars="112"/>
-              <w:jc w:val="both"/>
-              <w:rPr>
-                <w:rFonts w:hint="default" w:ascii="DejaVu Sans Mono" w:hAnsi="DejaVu Sans Mono"/>
-                <w:color w:val="595959" w:themeColor="text1" w:themeTint="A6"/>
-                <w:sz w:val="16"/>
-                <w:lang w:val="en-US" w:eastAsia="zh-CN"/>
-                <w14:textFill>
-                  <w14:solidFill>
-                    <w14:schemeClr w14:val="tx1">
-                      <w14:lumMod w14:val="65000"/>
-                      <w14:lumOff w14:val="35000"/>
-                    </w14:schemeClr>
-                  </w14:solidFill>
-                </w14:textFill>
-              </w:rPr>
-            </w:pPr>
-          </w:p>
-        </w:tc>
-        <w:tc>
-          <w:tcPr>
-            <w:tcW w:w="5921" w:type="dxa"/>
-            <w:vAlign w:val="center"/>
-          </w:tcPr>
-          <w:p>
-            <w:pPr>
-              <w:widowControl w:val="0"/>
-              <w:ind w:left="180" w:leftChars="100" w:firstLine="0" w:firstLineChars="0"/>
-              <w:jc w:val="both"/>
-              <w:rPr>
-                <w:rFonts w:hint="default" w:asciiTheme="minorAscii" w:hAnsiTheme="minorAscii" w:eastAsiaTheme="minorEastAsia" w:cstheme="minorBidi"/>
-                <w:sz w:val="18"/>
-                <w:lang w:val="en-US" w:eastAsia="zh-CN" w:bidi="ar-SA"/>
-              </w:rPr>
-            </w:pPr>
-            <w:r>
-              <w:rPr>
-                <w:rFonts w:hint="default"/>
-                <w:b/>
-                <w:bCs/>
-                <w:lang w:val="en-US"/>
-              </w:rPr>
-              <w:t>Fail</w:t>
-            </w:r>
-            <w:r>
-              <w:rPr>
-                <w:rFonts w:hint="default"/>
-                <w:lang w:val="en-US"/>
-              </w:rPr>
-              <w:t>: Console reports error; files are not reset;</w:t>
-            </w:r>
-          </w:p>
-        </w:tc>
-        <w:tc>
-          <w:tcPr>
-            <w:tcW w:w="7593" w:type="dxa"/>
-            <w:vMerge w:val="continue"/>
-            <w:vAlign w:val="center"/>
-          </w:tcPr>
-          <w:p>
-            <w:pPr>
-              <w:pStyle w:val="16"/>
-              <w:widowControl w:val="0"/>
-              <w:bidi w:val="0"/>
-              <w:spacing w:line="240" w:lineRule="auto"/>
-              <w:ind w:left="0" w:leftChars="0" w:firstLine="179" w:firstLineChars="112"/>
-              <w:jc w:val="both"/>
-              <w:rPr>
-                <w:rFonts w:hint="default" w:ascii="DejaVu Sans Mono" w:hAnsi="DejaVu Sans Mono"/>
-                <w:color w:val="595959" w:themeColor="text1" w:themeTint="A6"/>
-                <w:sz w:val="16"/>
-                <w:lang w:val="en-US" w:eastAsia="zh-CN"/>
-                <w14:textFill>
-                  <w14:solidFill>
-                    <w14:schemeClr w14:val="tx1">
-                      <w14:lumMod w14:val="65000"/>
-                      <w14:lumOff w14:val="35000"/>
-                    </w14:schemeClr>
-                  </w14:solidFill>
-                </w14:textFill>
-              </w:rPr>
-            </w:pPr>
-          </w:p>
-        </w:tc>
-        <w:tc>
-          <w:tcPr>
-            <w:tcW w:w="1211" w:type="dxa"/>
-            <w:vMerge w:val="continue"/>
-            <w:vAlign w:val="center"/>
-          </w:tcPr>
-          <w:p>
-            <w:pPr>
-              <w:pStyle w:val="16"/>
-              <w:widowControl w:val="0"/>
-              <w:bidi w:val="0"/>
-              <w:spacing w:line="240" w:lineRule="auto"/>
-              <w:ind w:left="0" w:leftChars="0" w:firstLine="179" w:firstLineChars="112"/>
-              <w:jc w:val="both"/>
-              <w:rPr>
-                <w:rFonts w:hint="default" w:ascii="DejaVu Sans Mono" w:hAnsi="DejaVu Sans Mono"/>
-                <w:color w:val="595959" w:themeColor="text1" w:themeTint="A6"/>
-                <w:sz w:val="16"/>
-                <w:lang w:val="en-US" w:eastAsia="zh-CN"/>
-                <w14:textFill>
-                  <w14:solidFill>
-                    <w14:schemeClr w14:val="tx1">
-                      <w14:lumMod w14:val="65000"/>
-                      <w14:lumOff w14:val="35000"/>
-                    </w14:schemeClr>
-                  </w14:solidFill>
-                </w14:textFill>
-              </w:rPr>
-            </w:pPr>
-          </w:p>
-        </w:tc>
-      </w:tr>
-    </w:tbl>
-    <w:p/>
-    <w:tbl>
-      <w:tblPr>
-        <w:tblStyle w:val="15"/>
-        <w:tblW w:w="15408" w:type="dxa"/>
-        <w:tblInd w:w="130" w:type="dxa"/>
-        <w:tblBorders>
-          <w:top w:val="single" w:color="auto" w:sz="4" w:space="0"/>
-          <w:left w:val="single" w:color="auto" w:sz="4" w:space="0"/>
-          <w:bottom w:val="single" w:color="auto" w:sz="4" w:space="0"/>
-          <w:right w:val="single" w:color="auto" w:sz="4" w:space="0"/>
-          <w:insideH w:val="single" w:color="auto" w:sz="4" w:space="0"/>
-          <w:insideV w:val="single" w:color="auto" w:sz="4" w:space="0"/>
-        </w:tblBorders>
-        <w:tblLayout w:type="fixed"/>
-        <w:tblCellMar>
-          <w:top w:w="0" w:type="dxa"/>
-          <w:left w:w="108" w:type="dxa"/>
-          <w:bottom w:w="0" w:type="dxa"/>
-          <w:right w:w="108" w:type="dxa"/>
-        </w:tblCellMar>
-      </w:tblPr>
-      <w:tblGrid>
-        <w:gridCol w:w="721"/>
-        <w:gridCol w:w="5063"/>
-        <w:gridCol w:w="8396"/>
-        <w:gridCol w:w="1228"/>
-      </w:tblGrid>
-      <w:tr>
-        <w:tblPrEx>
-          <w:tblBorders>
-            <w:top w:val="single" w:color="auto" w:sz="4" w:space="0"/>
-            <w:left w:val="single" w:color="auto" w:sz="4" w:space="0"/>
-            <w:bottom w:val="single" w:color="auto" w:sz="4" w:space="0"/>
-            <w:right w:val="single" w:color="auto" w:sz="4" w:space="0"/>
-            <w:insideH w:val="single" w:color="auto" w:sz="4" w:space="0"/>
-            <w:insideV w:val="single" w:color="auto" w:sz="4" w:space="0"/>
-          </w:tblBorders>
-          <w:tblCellMar>
-            <w:top w:w="0" w:type="dxa"/>
-            <w:left w:w="108" w:type="dxa"/>
-            <w:bottom w:w="0" w:type="dxa"/>
-            <w:right w:w="108" w:type="dxa"/>
-          </w:tblCellMar>
-        </w:tblPrEx>
-        <w:trPr>
-          <w:trHeight w:val="570" w:hRule="atLeast"/>
-          <w:tblHeader/>
-        </w:trPr>
-        <w:tc>
-          <w:tcPr>
-            <w:tcW w:w="721" w:type="dxa"/>
-            <w:shd w:val="clear" w:color="auto" w:fill="44546A" w:themeFill="text2"/>
-            <w:vAlign w:val="center"/>
-          </w:tcPr>
-          <w:p>
-            <w:pPr>
-              <w:pStyle w:val="6"/>
-              <w:widowControl w:val="0"/>
-              <w:bidi w:val="0"/>
-              <w:ind w:left="991" w:leftChars="0" w:hanging="991" w:firstLineChars="0"/>
-              <w:rPr>
-                <w:rFonts w:hint="default"/>
-                <w:lang w:val="en-US"/>
-              </w:rPr>
-            </w:pPr>
-          </w:p>
-        </w:tc>
-        <w:tc>
-          <w:tcPr>
-            <w:tcW w:w="14687" w:type="dxa"/>
-            <w:gridSpan w:val="3"/>
-            <w:shd w:val="clear" w:color="auto" w:fill="E7E6E6" w:themeFill="background2"/>
-            <w:vAlign w:val="center"/>
-          </w:tcPr>
-          <w:p>
-            <w:pPr>
-              <w:widowControl w:val="0"/>
-              <w:bidi w:val="0"/>
-              <w:jc w:val="both"/>
-              <w:rPr>
-                <w:rFonts w:hint="default"/>
-                <w:lang w:val="en-US"/>
-              </w:rPr>
-            </w:pPr>
-            <w:r>
-              <w:rPr>
-                <w:rFonts w:hint="default"/>
-                <w:lang w:val="en-US" w:eastAsia="zh-CN"/>
-              </w:rPr>
-              <w:t>Quiesce the Application</w:t>
-            </w:r>
-          </w:p>
-        </w:tc>
-      </w:tr>
-      <w:tr>
-        <w:tblPrEx>
-          <w:tblBorders>
-            <w:top w:val="single" w:color="auto" w:sz="4" w:space="0"/>
-            <w:left w:val="single" w:color="auto" w:sz="4" w:space="0"/>
-            <w:bottom w:val="single" w:color="auto" w:sz="4" w:space="0"/>
-            <w:right w:val="single" w:color="auto" w:sz="4" w:space="0"/>
-            <w:insideH w:val="single" w:color="auto" w:sz="4" w:space="0"/>
-            <w:insideV w:val="single" w:color="auto" w:sz="4" w:space="0"/>
-          </w:tblBorders>
-          <w:tblCellMar>
-            <w:top w:w="0" w:type="dxa"/>
-            <w:left w:w="108" w:type="dxa"/>
-            <w:bottom w:w="0" w:type="dxa"/>
-            <w:right w:w="108" w:type="dxa"/>
-          </w:tblCellMar>
-        </w:tblPrEx>
-        <w:trPr>
-          <w:trHeight w:val="720" w:hRule="atLeast"/>
-        </w:trPr>
-        <w:tc>
-          <w:tcPr>
-            <w:tcW w:w="721" w:type="dxa"/>
-            <w:vMerge w:val="restart"/>
-            <w:vAlign w:val="center"/>
-          </w:tcPr>
-          <w:p>
-            <w:pPr>
-              <w:pStyle w:val="7"/>
-              <w:widowControl w:val="0"/>
-              <w:bidi w:val="0"/>
-              <w:ind w:left="1134" w:leftChars="0" w:hanging="1134" w:firstLineChars="0"/>
-              <w:rPr>
-                <w:rFonts w:hint="default"/>
-                <w:lang w:val="en-US"/>
-              </w:rPr>
-            </w:pPr>
-          </w:p>
-        </w:tc>
-        <w:tc>
-          <w:tcPr>
-            <w:tcW w:w="14687" w:type="dxa"/>
-            <w:gridSpan w:val="3"/>
-            <w:vAlign w:val="center"/>
-          </w:tcPr>
-          <w:p>
-            <w:pPr>
-              <w:pStyle w:val="16"/>
-              <w:widowControl w:val="0"/>
-              <w:bidi w:val="0"/>
-              <w:ind w:left="0" w:leftChars="0" w:firstLine="179" w:firstLineChars="112"/>
-              <w:jc w:val="both"/>
-              <w:rPr>
-                <w:rFonts w:hint="default"/>
-                <w:lang w:val="en-US" w:eastAsia="zh-CN"/>
-              </w:rPr>
-            </w:pPr>
-            <w:r>
-              <w:rPr>
-                <w:rFonts w:hint="default"/>
-                <w:lang w:val="en-US" w:eastAsia="zh-CN"/>
-              </w:rPr>
-              <w:t>ps -ef|grep -vE "firefox|browse|brave|root|NX|grep|\?"|grep -E "node|npm|tsx|mjs|ipc"&gt;</w:t>
-            </w:r>
-            <w:r>
-              <w:rPr>
-                <w:rFonts w:hint="default"/>
-                <w:lang w:val="en-US" w:eastAsia="zh-CN"/>
-              </w:rPr>
-              <w:fldChar w:fldCharType="begin"/>
-            </w:r>
-            <w:r>
-              <w:rPr>
-                <w:rFonts w:hint="default"/>
-                <w:lang w:val="en-US" w:eastAsia="zh-CN"/>
-              </w:rPr>
-              <w:instrText xml:space="preserve"> HYPERLINK "../logs/ps-ef.log" </w:instrText>
-            </w:r>
-            <w:r>
-              <w:rPr>
-                <w:rFonts w:hint="default"/>
-                <w:lang w:val="en-US" w:eastAsia="zh-CN"/>
-              </w:rPr>
-              <w:fldChar w:fldCharType="separate"/>
-            </w:r>
-            <w:r>
-              <w:rPr>
-                <w:rFonts w:hint="default"/>
-                <w:lang w:val="en-US" w:eastAsia="zh-CN"/>
-              </w:rPr>
-              <w:t>../logs/ps-ef.log</w:t>
-            </w:r>
-            <w:r>
-              <w:rPr>
-                <w:rFonts w:hint="default"/>
-                <w:lang w:val="en-US" w:eastAsia="zh-CN"/>
-              </w:rPr>
-              <w:fldChar w:fldCharType="end"/>
-            </w:r>
-          </w:p>
-          <w:p>
-            <w:pPr>
-              <w:pStyle w:val="16"/>
-              <w:widowControl w:val="0"/>
-              <w:bidi w:val="0"/>
-              <w:ind w:left="0" w:leftChars="0" w:firstLine="179" w:firstLineChars="112"/>
-              <w:jc w:val="both"/>
-              <w:rPr>
-                <w:rFonts w:hint="default" w:ascii="Latin Modern Mono" w:hAnsi="Latin Modern Mono" w:cs="Latin Modern Mono"/>
-                <w:szCs w:val="21"/>
-                <w:lang w:val="en-US" w:eastAsia="zh-CN"/>
-              </w:rPr>
-            </w:pPr>
-            <w:r>
-              <w:rPr>
-                <w:rFonts w:hint="default"/>
-                <w:lang w:val="en-US" w:eastAsia="zh-CN"/>
-              </w:rPr>
-              <w:t>pwd &amp;&amp; ls -l ../logs/ps-ef.log &amp;&amp; cat ../logs/ps-ef.log</w:t>
-            </w:r>
-          </w:p>
-        </w:tc>
-      </w:tr>
-      <w:tr>
-        <w:tblPrEx>
-          <w:tblBorders>
-            <w:top w:val="single" w:color="auto" w:sz="4" w:space="0"/>
-            <w:left w:val="single" w:color="auto" w:sz="4" w:space="0"/>
-            <w:bottom w:val="single" w:color="auto" w:sz="4" w:space="0"/>
-            <w:right w:val="single" w:color="auto" w:sz="4" w:space="0"/>
-            <w:insideH w:val="single" w:color="auto" w:sz="4" w:space="0"/>
-            <w:insideV w:val="single" w:color="auto" w:sz="4" w:space="0"/>
-          </w:tblBorders>
-          <w:tblCellMar>
-            <w:top w:w="0" w:type="dxa"/>
-            <w:left w:w="108" w:type="dxa"/>
-            <w:bottom w:w="0" w:type="dxa"/>
-            <w:right w:w="108" w:type="dxa"/>
-          </w:tblCellMar>
-        </w:tblPrEx>
-        <w:trPr>
-          <w:trHeight w:val="576" w:hRule="atLeast"/>
-        </w:trPr>
-        <w:tc>
-          <w:tcPr>
-            <w:tcW w:w="721" w:type="dxa"/>
-            <w:vMerge w:val="continue"/>
-            <w:vAlign w:val="center"/>
-          </w:tcPr>
-          <w:p>
-            <w:pPr>
-              <w:widowControl w:val="0"/>
-              <w:ind w:firstLineChars="0"/>
-              <w:jc w:val="both"/>
-            </w:pPr>
-          </w:p>
-        </w:tc>
-        <w:tc>
-          <w:tcPr>
-            <w:tcW w:w="5063" w:type="dxa"/>
-            <w:vAlign w:val="center"/>
-          </w:tcPr>
-          <w:p>
-            <w:pPr>
-              <w:widowControl w:val="0"/>
-              <w:ind w:left="180" w:leftChars="100" w:firstLine="0" w:firstLineChars="0"/>
-              <w:jc w:val="both"/>
-              <w:rPr>
-                <w:rFonts w:hint="default"/>
-                <w:lang w:val="en-US"/>
-              </w:rPr>
-            </w:pPr>
-            <w:r>
-              <w:rPr>
-                <w:rFonts w:hint="default"/>
-                <w:b/>
-                <w:bCs/>
-                <w:lang w:val="en-US"/>
-              </w:rPr>
-              <w:t>Pass</w:t>
-            </w:r>
-            <w:r>
-              <w:rPr>
-                <w:rFonts w:hint="default"/>
-                <w:lang w:val="en-US"/>
-              </w:rPr>
-              <w:t xml:space="preserve">: Logfile is empty; </w:t>
-            </w:r>
-          </w:p>
-        </w:tc>
-        <w:tc>
-          <w:tcPr>
-            <w:tcW w:w="8396" w:type="dxa"/>
-            <w:vMerge w:val="restart"/>
-            <w:shd w:val="clear" w:color="auto" w:fill="000000" w:themeFill="text1"/>
-            <w:vAlign w:val="center"/>
-          </w:tcPr>
-          <w:p>
-            <w:pPr>
-              <w:keepNext w:val="0"/>
-              <w:keepLines w:val="0"/>
-              <w:pageBreakBefore w:val="0"/>
-              <w:widowControl/>
-              <w:suppressLineNumbers w:val="0"/>
-              <w:shd w:val="clear" w:fill="1F1F1F"/>
-              <w:kinsoku/>
-              <w:wordWrap/>
-              <w:overflowPunct/>
-              <w:topLinePunct w:val="0"/>
-              <w:autoSpaceDE/>
-              <w:autoSpaceDN/>
-              <w:bidi w:val="0"/>
-              <w:adjustRightInd/>
-              <w:snapToGrid/>
-              <w:spacing w:line="192" w:lineRule="auto"/>
-              <w:ind w:left="178" w:leftChars="99" w:firstLine="0" w:firstLineChars="0"/>
-              <w:jc w:val="left"/>
-              <w:textAlignment w:val="auto"/>
-              <w:rPr>
-                <w:rFonts w:hint="default" w:ascii="DejaVu Sans Mono" w:hAnsi="DejaVu Sans Mono" w:cs="DejaVu Sans Mono" w:eastAsiaTheme="minorEastAsia"/>
-                <w:b w:val="0"/>
-                <w:bCs w:val="0"/>
-                <w:color w:val="9CDCFE"/>
-                <w:kern w:val="0"/>
-                <w:sz w:val="16"/>
-                <w:szCs w:val="16"/>
-                <w:shd w:val="clear" w:fill="1F1F1F"/>
-                <w:lang w:val="en-US" w:eastAsia="zh-CN" w:bidi="ar"/>
-              </w:rPr>
-            </w:pPr>
-            <w:r>
-              <w:rPr>
-                <w:rFonts w:hint="default" w:ascii="DejaVu Sans Mono" w:hAnsi="DejaVu Sans Mono" w:cs="DejaVu Sans Mono" w:eastAsiaTheme="minorEastAsia"/>
-                <w:b w:val="0"/>
-                <w:bCs w:val="0"/>
-                <w:color w:val="D6DCE5" w:themeColor="text2" w:themeTint="33"/>
-                <w:kern w:val="0"/>
-                <w:sz w:val="16"/>
-                <w:szCs w:val="16"/>
-                <w:shd w:val="clear" w:fill="1F1F1F"/>
-                <w:lang w:val="en-US" w:eastAsia="zh-CN" w:bidi="ar"/>
-                <w14:textFill>
-                  <w14:solidFill>
-                    <w14:schemeClr w14:val="tx2">
-                      <w14:lumMod w14:val="20000"/>
-                      <w14:lumOff w14:val="80000"/>
-                    </w14:schemeClr>
-                  </w14:solidFill>
-                </w14:textFill>
-              </w:rPr>
-              <w:t>$</w:t>
-            </w:r>
-            <w:r>
-              <w:rPr>
-                <w:rFonts w:hint="default" w:ascii="DejaVu Sans Mono" w:hAnsi="DejaVu Sans Mono" w:cs="DejaVu Sans Mono" w:eastAsiaTheme="minorEastAsia"/>
-                <w:b w:val="0"/>
-                <w:bCs w:val="0"/>
-                <w:color w:val="9CDCFE"/>
-                <w:kern w:val="0"/>
-                <w:sz w:val="16"/>
-                <w:szCs w:val="16"/>
-                <w:shd w:val="clear" w:fill="1F1F1F"/>
-                <w:lang w:val="en-US" w:eastAsia="zh-CN" w:bidi="ar"/>
-              </w:rPr>
-              <w:t xml:space="preserve"> pwd &amp;&amp; ls -l ../logs/ps-ef.log &amp;&amp; cat ../logs/ps-ef.log </w:t>
-            </w:r>
-          </w:p>
-          <w:p>
-            <w:pPr>
-              <w:keepNext w:val="0"/>
-              <w:keepLines w:val="0"/>
-              <w:pageBreakBefore w:val="0"/>
-              <w:widowControl/>
-              <w:suppressLineNumbers w:val="0"/>
-              <w:shd w:val="clear" w:fill="1F1F1F"/>
-              <w:kinsoku/>
-              <w:wordWrap/>
-              <w:overflowPunct/>
-              <w:topLinePunct w:val="0"/>
-              <w:autoSpaceDE/>
-              <w:autoSpaceDN/>
-              <w:bidi w:val="0"/>
-              <w:adjustRightInd/>
-              <w:snapToGrid/>
-              <w:spacing w:line="192" w:lineRule="auto"/>
-              <w:ind w:left="178" w:leftChars="99" w:firstLine="0" w:firstLineChars="0"/>
-              <w:jc w:val="left"/>
-              <w:textAlignment w:val="auto"/>
-              <w:rPr>
-                <w:rFonts w:hint="default" w:ascii="DejaVu Sans Mono" w:hAnsi="DejaVu Sans Mono" w:cs="DejaVu Sans Mono" w:eastAsiaTheme="minorEastAsia"/>
-                <w:b w:val="0"/>
-                <w:bCs w:val="0"/>
-                <w:color w:val="9CDCFE"/>
-                <w:kern w:val="0"/>
-                <w:sz w:val="16"/>
-                <w:szCs w:val="16"/>
-                <w:shd w:val="clear" w:fill="1F1F1F"/>
-                <w:lang w:val="en-US" w:eastAsia="zh-CN" w:bidi="ar"/>
-              </w:rPr>
-            </w:pPr>
-            <w:r>
-              <w:rPr>
-                <w:rFonts w:hint="default" w:ascii="DejaVu Sans Mono" w:hAnsi="DejaVu Sans Mono" w:cs="DejaVu Sans Mono" w:eastAsiaTheme="minorEastAsia"/>
-                <w:b w:val="0"/>
-                <w:bCs w:val="0"/>
-                <w:color w:val="9CDCFE"/>
-                <w:kern w:val="0"/>
-                <w:sz w:val="16"/>
-                <w:szCs w:val="16"/>
-                <w:shd w:val="clear" w:fill="1F1F1F"/>
-                <w:lang w:val="en-US" w:eastAsia="zh-CN" w:bidi="ar"/>
-              </w:rPr>
-              <w:t>/home/djorgenson/Projects/blofin-data/</w:t>
-            </w:r>
-            <w:r>
-              <w:rPr>
-                <w:rFonts w:hint="default" w:ascii="DejaVu Sans Mono" w:hAnsi="DejaVu Sans Mono" w:cs="DejaVu Sans Mono" w:eastAsiaTheme="minorEastAsia"/>
-                <w:b w:val="0"/>
-                <w:bCs w:val="0"/>
-                <w:color w:val="9CDCFE"/>
-                <w:kern w:val="0"/>
-                <w:sz w:val="16"/>
-                <w:szCs w:val="16"/>
-                <w:shd w:val="clear" w:fill="1F1F1F"/>
-                <w:lang w:val="en-US" w:eastAsia="zh-CN" w:bidi="ar"/>
-              </w:rPr>
-              <w:fldChar w:fldCharType="begin"/>
-            </w:r>
-            <w:r>
-              <w:rPr>
-                <w:rFonts w:hint="default" w:ascii="DejaVu Sans Mono" w:hAnsi="DejaVu Sans Mono" w:cs="DejaVu Sans Mono" w:eastAsiaTheme="minorEastAsia"/>
-                <w:b w:val="0"/>
-                <w:bCs w:val="0"/>
-                <w:color w:val="9CDCFE"/>
-                <w:kern w:val="0"/>
-                <w:sz w:val="16"/>
-                <w:szCs w:val="16"/>
-                <w:shd w:val="clear" w:fill="1F1F1F"/>
-                <w:lang w:val="en-US" w:eastAsia="zh-CN" w:bidi="ar"/>
-              </w:rPr>
-              <w:instrText xml:space="preserve"> DOCPROPERTY Path \* MERGEFORMAT </w:instrText>
-            </w:r>
-            <w:r>
-              <w:rPr>
-                <w:rFonts w:hint="default" w:ascii="DejaVu Sans Mono" w:hAnsi="DejaVu Sans Mono" w:cs="DejaVu Sans Mono" w:eastAsiaTheme="minorEastAsia"/>
-                <w:b w:val="0"/>
-                <w:bCs w:val="0"/>
-                <w:color w:val="9CDCFE"/>
-                <w:kern w:val="0"/>
-                <w:sz w:val="16"/>
-                <w:szCs w:val="16"/>
-                <w:shd w:val="clear" w:fill="1F1F1F"/>
-                <w:lang w:val="en-US" w:eastAsia="zh-CN" w:bidi="ar"/>
-              </w:rPr>
-              <w:fldChar w:fldCharType="separate"/>
-            </w:r>
-            <w:r>
-              <w:rPr>
-                <w:rFonts w:hint="default" w:ascii="DejaVu Sans Mono" w:hAnsi="DejaVu Sans Mono" w:cs="DejaVu Sans Mono" w:eastAsiaTheme="minorEastAsia"/>
-                <w:b w:val="0"/>
-                <w:bCs w:val="0"/>
-                <w:color w:val="9CDCFE"/>
-                <w:kern w:val="0"/>
-                <w:sz w:val="16"/>
-                <w:szCs w:val="16"/>
-                <w:shd w:val="clear" w:fill="1F1F1F"/>
-                <w:lang w:val="en-US" w:eastAsia="zh-CN" w:bidi="ar"/>
-              </w:rPr>
-              <w:t>fcrt/2.1-cli-om/2.1.1-req-no-expiry/</w:t>
-            </w:r>
-            <w:r>
-              <w:rPr>
-                <w:rFonts w:hint="default" w:ascii="DejaVu Sans Mono" w:hAnsi="DejaVu Sans Mono" w:cs="DejaVu Sans Mono" w:eastAsiaTheme="minorEastAsia"/>
-                <w:b w:val="0"/>
-                <w:bCs w:val="0"/>
-                <w:color w:val="9CDCFE"/>
-                <w:kern w:val="0"/>
-                <w:sz w:val="16"/>
-                <w:szCs w:val="16"/>
-                <w:shd w:val="clear" w:fill="1F1F1F"/>
-                <w:lang w:val="en-US" w:eastAsia="zh-CN" w:bidi="ar"/>
-              </w:rPr>
-              <w:fldChar w:fldCharType="end"/>
-            </w:r>
-            <w:r>
-              <w:rPr>
-                <w:rFonts w:hint="default" w:ascii="DejaVu Sans Mono" w:hAnsi="DejaVu Sans Mono" w:cs="DejaVu Sans Mono" w:eastAsiaTheme="minorEastAsia"/>
-                <w:b w:val="0"/>
-                <w:bCs w:val="0"/>
-                <w:color w:val="9CDCFE"/>
-                <w:kern w:val="0"/>
-                <w:sz w:val="16"/>
-                <w:szCs w:val="16"/>
-                <w:shd w:val="clear" w:fill="1F1F1F"/>
-                <w:lang w:val="en-US" w:eastAsia="zh-CN" w:bidi="ar"/>
-              </w:rPr>
-              <w:t xml:space="preserve">Documents </w:t>
-            </w:r>
-          </w:p>
-          <w:p>
-            <w:pPr>
-              <w:keepNext w:val="0"/>
-              <w:keepLines w:val="0"/>
-              <w:pageBreakBefore w:val="0"/>
-              <w:widowControl/>
-              <w:suppressLineNumbers w:val="0"/>
-              <w:shd w:val="clear" w:fill="1F1F1F"/>
-              <w:kinsoku/>
-              <w:wordWrap/>
-              <w:overflowPunct/>
-              <w:topLinePunct w:val="0"/>
-              <w:autoSpaceDE/>
-              <w:autoSpaceDN/>
-              <w:bidi w:val="0"/>
-              <w:adjustRightInd/>
-              <w:snapToGrid/>
-              <w:spacing w:line="192" w:lineRule="auto"/>
-              <w:ind w:left="178" w:leftChars="99" w:firstLine="0" w:firstLineChars="0"/>
-              <w:jc w:val="left"/>
-              <w:textAlignment w:val="auto"/>
-              <w:rPr>
-                <w:rFonts w:hint="default" w:ascii="DejaVu Sans Mono" w:hAnsi="DejaVu Sans Mono" w:cs="DejaVu Sans Mono" w:eastAsiaTheme="minorEastAsia"/>
-                <w:b w:val="0"/>
-                <w:bCs w:val="0"/>
-                <w:color w:val="9CDCFE"/>
-                <w:kern w:val="0"/>
-                <w:sz w:val="16"/>
-                <w:szCs w:val="16"/>
-                <w:shd w:val="clear" w:fill="1F1F1F"/>
-                <w:lang w:val="en-US" w:eastAsia="zh-CN" w:bidi="ar"/>
-              </w:rPr>
-            </w:pPr>
-            <w:r>
-              <w:rPr>
-                <w:rFonts w:hint="default" w:ascii="DejaVu Sans Mono" w:hAnsi="DejaVu Sans Mono" w:cs="DejaVu Sans Mono" w:eastAsiaTheme="minorEastAsia"/>
-                <w:b w:val="0"/>
-                <w:bCs w:val="0"/>
-                <w:color w:val="9CDCFE"/>
-                <w:kern w:val="0"/>
-                <w:sz w:val="16"/>
-                <w:szCs w:val="16"/>
-                <w:shd w:val="clear" w:fill="1F1F1F"/>
-                <w:lang w:val="en-US" w:eastAsia="zh-CN" w:bidi="ar"/>
-              </w:rPr>
-              <w:t>-rw-rw-r-- 1 djorgenson djorgenson 0 Sep  3 09:19 ../logs/ps-ef.log</w:t>
-            </w:r>
-          </w:p>
-          <w:p>
-            <w:pPr>
-              <w:keepNext w:val="0"/>
-              <w:keepLines w:val="0"/>
-              <w:pageBreakBefore w:val="0"/>
-              <w:widowControl/>
-              <w:suppressLineNumbers w:val="0"/>
-              <w:shd w:val="clear" w:fill="1F1F1F"/>
-              <w:kinsoku/>
-              <w:wordWrap/>
-              <w:overflowPunct/>
-              <w:topLinePunct w:val="0"/>
-              <w:autoSpaceDE/>
-              <w:autoSpaceDN/>
-              <w:bidi w:val="0"/>
-              <w:adjustRightInd/>
-              <w:snapToGrid/>
-              <w:spacing w:line="192" w:lineRule="auto"/>
-              <w:ind w:left="178" w:leftChars="99" w:firstLine="0" w:firstLineChars="0"/>
-              <w:jc w:val="left"/>
-              <w:textAlignment w:val="auto"/>
-              <w:rPr>
-                <w:rFonts w:hint="default" w:ascii="DejaVu Sans Mono" w:hAnsi="DejaVu Sans Mono" w:cs="DejaVu Sans Mono"/>
-                <w:sz w:val="16"/>
-                <w:szCs w:val="16"/>
-              </w:rPr>
-            </w:pPr>
-            <w:r>
-              <w:rPr>
-                <w:rFonts w:hint="default" w:ascii="DejaVu Sans Mono" w:hAnsi="DejaVu Sans Mono" w:cs="DejaVu Sans Mono" w:eastAsiaTheme="minorEastAsia"/>
-                <w:b w:val="0"/>
-                <w:bCs w:val="0"/>
-                <w:color w:val="D6DCE5" w:themeColor="text2" w:themeTint="33"/>
-                <w:kern w:val="0"/>
-                <w:sz w:val="16"/>
-                <w:szCs w:val="16"/>
-                <w:shd w:val="clear" w:fill="1F1F1F"/>
-                <w:lang w:val="en-US" w:eastAsia="zh-CN" w:bidi="ar"/>
-                <w14:textFill>
-                  <w14:solidFill>
-                    <w14:schemeClr w14:val="tx2">
-                      <w14:lumMod w14:val="20000"/>
-                      <w14:lumOff w14:val="80000"/>
-                    </w14:schemeClr>
-                  </w14:solidFill>
-                </w14:textFill>
-              </w:rPr>
-              <w:t>$</w:t>
-            </w:r>
-          </w:p>
-        </w:tc>
-        <w:tc>
-          <w:tcPr>
-            <w:tcW w:w="1228" w:type="dxa"/>
-            <w:vMerge w:val="restart"/>
-            <w:vAlign w:val="center"/>
-          </w:tcPr>
-          <w:p>
-            <w:pPr>
-              <w:widowControl w:val="0"/>
-              <w:jc w:val="both"/>
-              <w:rPr>
-                <w:rFonts w:hint="default"/>
-                <w:vertAlign w:val="baseline"/>
-                <w:lang w:val="en-US"/>
-              </w:rPr>
-            </w:pPr>
-            <w:r>
-              <w:rPr>
-                <w:rFonts w:hint="default"/>
-                <w:vertAlign w:val="baseline"/>
-                <w:lang w:val="en-US"/>
-              </w:rPr>
-              <w:fldChar w:fldCharType="begin">
-                <w:ffData>
-                  <w:name w:val="CheckBox1"/>
-                  <w:enabled/>
-                  <w:calcOnExit w:val="0"/>
-                  <w:checkBox>
-                    <w:sizeAuto/>
-                    <w:default w:val="0"/>
-                    <w:checked w:val="0"/>
-                  </w:checkBox>
-                </w:ffData>
-              </w:fldChar>
-            </w:r>
-            <w:r>
-              <w:rPr>
-                <w:rFonts w:hint="default"/>
-                <w:vertAlign w:val="baseline"/>
-                <w:lang w:val="en-US"/>
-              </w:rPr>
-              <w:instrText xml:space="preserve">FORMCHECKBOX</w:instrText>
-            </w:r>
-            <w:r>
-              <w:rPr>
-                <w:rFonts w:hint="default"/>
-                <w:vertAlign w:val="baseline"/>
-                <w:lang w:val="en-US"/>
-              </w:rPr>
-              <w:fldChar w:fldCharType="separate"/>
-            </w:r>
-            <w:r>
-              <w:rPr>
-                <w:rFonts w:hint="default"/>
-                <w:vertAlign w:val="baseline"/>
-                <w:lang w:val="en-US"/>
-              </w:rPr>
-              <w:fldChar w:fldCharType="end"/>
-            </w:r>
-            <w:r>
-              <w:rPr>
-                <w:rFonts w:hint="default"/>
-                <w:vertAlign w:val="baseline"/>
-                <w:lang w:val="en-US"/>
-              </w:rPr>
-              <w:t xml:space="preserve"> Pass</w:t>
-            </w:r>
-          </w:p>
-          <w:p>
-            <w:pPr>
-              <w:widowControl w:val="0"/>
-              <w:jc w:val="both"/>
-              <w:rPr>
-                <w:rFonts w:hint="default"/>
-                <w:vertAlign w:val="baseline"/>
-                <w:lang w:val="en-US"/>
-              </w:rPr>
-            </w:pPr>
-          </w:p>
-          <w:p>
-            <w:pPr>
-              <w:widowControl w:val="0"/>
-              <w:jc w:val="both"/>
-            </w:pPr>
-            <w:r>
-              <w:rPr>
-                <w:rFonts w:hint="default"/>
-                <w:vertAlign w:val="baseline"/>
-                <w:lang w:val="en-US"/>
-              </w:rPr>
-              <w:fldChar w:fldCharType="begin">
-                <w:ffData>
-                  <w:name w:val="CheckBox1"/>
-                  <w:enabled/>
-                  <w:calcOnExit w:val="0"/>
-                  <w:checkBox>
-                    <w:sizeAuto/>
-                    <w:default w:val="0"/>
-                    <w:checked w:val="0"/>
-                  </w:checkBox>
-                </w:ffData>
-              </w:fldChar>
-            </w:r>
-            <w:r>
-              <w:rPr>
-                <w:rFonts w:hint="default"/>
-                <w:vertAlign w:val="baseline"/>
-                <w:lang w:val="en-US"/>
-              </w:rPr>
-              <w:instrText xml:space="preserve">FORMCHECKBOX</w:instrText>
-            </w:r>
-            <w:r>
-              <w:rPr>
-                <w:rFonts w:hint="default"/>
-                <w:vertAlign w:val="baseline"/>
-                <w:lang w:val="en-US"/>
-              </w:rPr>
-              <w:fldChar w:fldCharType="separate"/>
-            </w:r>
-            <w:r>
-              <w:rPr>
-                <w:rFonts w:hint="default"/>
-                <w:vertAlign w:val="baseline"/>
-                <w:lang w:val="en-US"/>
-              </w:rPr>
-              <w:fldChar w:fldCharType="end"/>
-            </w:r>
-            <w:r>
-              <w:rPr>
-                <w:rFonts w:hint="default"/>
-                <w:vertAlign w:val="baseline"/>
-                <w:lang w:val="en-US"/>
-              </w:rPr>
-              <w:t xml:space="preserve"> Fail</w:t>
-            </w:r>
-          </w:p>
-        </w:tc>
-      </w:tr>
-      <w:tr>
-        <w:tblPrEx>
-          <w:tblBorders>
-            <w:top w:val="single" w:color="auto" w:sz="4" w:space="0"/>
-            <w:left w:val="single" w:color="auto" w:sz="4" w:space="0"/>
-            <w:bottom w:val="single" w:color="auto" w:sz="4" w:space="0"/>
-            <w:right w:val="single" w:color="auto" w:sz="4" w:space="0"/>
-            <w:insideH w:val="single" w:color="auto" w:sz="4" w:space="0"/>
-            <w:insideV w:val="single" w:color="auto" w:sz="4" w:space="0"/>
-          </w:tblBorders>
-          <w:tblCellMar>
-            <w:top w:w="0" w:type="dxa"/>
-            <w:left w:w="108" w:type="dxa"/>
-            <w:bottom w:w="0" w:type="dxa"/>
-            <w:right w:w="108" w:type="dxa"/>
-          </w:tblCellMar>
-        </w:tblPrEx>
-        <w:trPr>
-          <w:trHeight w:val="576" w:hRule="atLeast"/>
-        </w:trPr>
-        <w:tc>
-          <w:tcPr>
-            <w:tcW w:w="721" w:type="dxa"/>
-            <w:vMerge w:val="continue"/>
-            <w:vAlign w:val="center"/>
-          </w:tcPr>
-          <w:p>
-            <w:pPr>
-              <w:widowControl w:val="0"/>
-              <w:ind w:firstLineChars="0"/>
-              <w:jc w:val="center"/>
-            </w:pPr>
-          </w:p>
-        </w:tc>
-        <w:tc>
-          <w:tcPr>
-            <w:tcW w:w="5063" w:type="dxa"/>
-            <w:vAlign w:val="center"/>
-          </w:tcPr>
-          <w:p>
-            <w:pPr>
-              <w:widowControl w:val="0"/>
-              <w:ind w:left="180" w:leftChars="100" w:firstLine="0" w:firstLineChars="0"/>
-              <w:jc w:val="both"/>
-              <w:rPr>
-                <w:rFonts w:hint="default"/>
-                <w:lang w:val="en-US"/>
-              </w:rPr>
-            </w:pPr>
-            <w:r>
-              <w:rPr>
-                <w:rFonts w:hint="default"/>
-                <w:b/>
-                <w:bCs/>
-                <w:lang w:val="en-US"/>
-              </w:rPr>
-              <w:t>Fail</w:t>
-            </w:r>
-            <w:r>
-              <w:rPr>
-                <w:rFonts w:hint="default"/>
-                <w:lang w:val="en-US"/>
-              </w:rPr>
-              <w:t>: Logfile contains output;</w:t>
-            </w:r>
-          </w:p>
-        </w:tc>
-        <w:tc>
-          <w:tcPr>
-            <w:tcW w:w="8396" w:type="dxa"/>
-            <w:vMerge w:val="continue"/>
-            <w:shd w:val="clear" w:color="auto" w:fill="000000" w:themeFill="text1"/>
-            <w:vAlign w:val="center"/>
-          </w:tcPr>
-          <w:p>
-            <w:pPr>
-              <w:widowControl w:val="0"/>
-              <w:jc w:val="center"/>
-              <w:rPr>
-                <w:rFonts w:hint="default"/>
-                <w:lang w:val="en-US"/>
-              </w:rPr>
-            </w:pPr>
-          </w:p>
-        </w:tc>
-        <w:tc>
-          <w:tcPr>
-            <w:tcW w:w="1228" w:type="dxa"/>
-            <w:vMerge w:val="continue"/>
-          </w:tcPr>
-          <w:p>
-            <w:pPr>
-              <w:widowControl w:val="0"/>
-              <w:jc w:val="center"/>
-              <w:rPr>
-                <w:rFonts w:hint="default"/>
-                <w:lang w:val="en-US"/>
-              </w:rPr>
-            </w:pPr>
-          </w:p>
-        </w:tc>
-      </w:tr>
-    </w:tbl>
-    <w:p/>
     <w:tbl>
       <w:tblPr>
         <w:tblStyle w:val="15"/>
@@ -2075,8 +114,6 @@
                 <w:lang w:val="en-US"/>
               </w:rPr>
             </w:pPr>
-            <w:bookmarkStart w:id="0" w:name="_Ref1496732873"/>
-            <w:bookmarkEnd w:id="0"/>
           </w:p>
         </w:tc>
         <w:tc>
@@ -2151,8 +188,6 @@
                 <w:lang w:val="en-US"/>
               </w:rPr>
             </w:pPr>
-            <w:bookmarkStart w:id="1" w:name="_Ref1396150075"/>
-            <w:bookmarkEnd w:id="1"/>
           </w:p>
         </w:tc>
         <w:tc>
@@ -2820,7 +855,1979 @@
         </w:tc>
       </w:tr>
     </w:tbl>
+    <w:p>
+      <w:pPr>
+        <w:rPr>
+          <w:rFonts w:hint="default"/>
+          <w:lang w:val="en-US"/>
+        </w:rPr>
+      </w:pPr>
+    </w:p>
+    <w:tbl>
+      <w:tblPr>
+        <w:tblStyle w:val="15"/>
+        <w:tblW w:w="15445" w:type="dxa"/>
+        <w:tblInd w:w="101" w:type="dxa"/>
+        <w:tblBorders>
+          <w:top w:val="single" w:color="auto" w:sz="4" w:space="0"/>
+          <w:left w:val="single" w:color="auto" w:sz="4" w:space="0"/>
+          <w:bottom w:val="single" w:color="auto" w:sz="4" w:space="0"/>
+          <w:right w:val="single" w:color="auto" w:sz="4" w:space="0"/>
+          <w:insideH w:val="single" w:color="auto" w:sz="4" w:space="0"/>
+          <w:insideV w:val="single" w:color="auto" w:sz="4" w:space="0"/>
+        </w:tblBorders>
+        <w:tblLayout w:type="fixed"/>
+        <w:tblCellMar>
+          <w:top w:w="0" w:type="dxa"/>
+          <w:left w:w="108" w:type="dxa"/>
+          <w:bottom w:w="0" w:type="dxa"/>
+          <w:right w:w="108" w:type="dxa"/>
+        </w:tblCellMar>
+      </w:tblPr>
+      <w:tblGrid>
+        <w:gridCol w:w="720"/>
+        <w:gridCol w:w="5921"/>
+        <w:gridCol w:w="7593"/>
+        <w:gridCol w:w="1211"/>
+      </w:tblGrid>
+      <w:tr>
+        <w:tblPrEx>
+          <w:tblBorders>
+            <w:top w:val="single" w:color="auto" w:sz="4" w:space="0"/>
+            <w:left w:val="single" w:color="auto" w:sz="4" w:space="0"/>
+            <w:bottom w:val="single" w:color="auto" w:sz="4" w:space="0"/>
+            <w:right w:val="single" w:color="auto" w:sz="4" w:space="0"/>
+            <w:insideH w:val="single" w:color="auto" w:sz="4" w:space="0"/>
+            <w:insideV w:val="single" w:color="auto" w:sz="4" w:space="0"/>
+          </w:tblBorders>
+          <w:tblCellMar>
+            <w:top w:w="0" w:type="dxa"/>
+            <w:left w:w="108" w:type="dxa"/>
+            <w:bottom w:w="0" w:type="dxa"/>
+            <w:right w:w="108" w:type="dxa"/>
+          </w:tblCellMar>
+        </w:tblPrEx>
+        <w:trPr>
+          <w:trHeight w:val="576" w:hRule="atLeast"/>
+          <w:tblHeader/>
+        </w:trPr>
+        <w:tc>
+          <w:tcPr>
+            <w:tcW w:w="720" w:type="dxa"/>
+            <w:shd w:val="clear" w:color="auto" w:fill="44546A" w:themeFill="text2"/>
+            <w:vAlign w:val="center"/>
+          </w:tcPr>
+          <w:p>
+            <w:pPr>
+              <w:pStyle w:val="6"/>
+              <w:widowControl w:val="0"/>
+              <w:bidi w:val="0"/>
+              <w:ind w:left="991" w:leftChars="0" w:hanging="991" w:firstLineChars="0"/>
+              <w:rPr>
+                <w:rFonts w:hint="default"/>
+                <w:lang w:val="en-US"/>
+              </w:rPr>
+            </w:pPr>
+          </w:p>
+        </w:tc>
+        <w:tc>
+          <w:tcPr>
+            <w:tcW w:w="14725" w:type="dxa"/>
+            <w:gridSpan w:val="3"/>
+            <w:shd w:val="clear" w:color="auto" w:fill="E7E6E6" w:themeFill="background2"/>
+            <w:vAlign w:val="center"/>
+          </w:tcPr>
+          <w:p>
+            <w:pPr>
+              <w:widowControl w:val="0"/>
+              <w:numPr>
+                <w:ilvl w:val="0"/>
+                <w:numId w:val="0"/>
+              </w:numPr>
+              <w:tabs>
+                <w:tab w:val="left" w:pos="0"/>
+              </w:tabs>
+              <w:bidi w:val="0"/>
+              <w:ind w:leftChars="0"/>
+              <w:jc w:val="both"/>
+              <w:rPr>
+                <w:rFonts w:hint="default"/>
+                <w:lang w:val="en-US"/>
+              </w:rPr>
+            </w:pPr>
+            <w:r>
+              <w:rPr>
+                <w:rFonts w:hint="default"/>
+                <w:lang w:val="en-US" w:eastAsia="zh-CN"/>
+              </w:rPr>
+              <w:t>Configure Shell Environment and Create Baseline Workbooks</w:t>
+            </w:r>
+          </w:p>
+        </w:tc>
+      </w:tr>
+      <w:tr>
+        <w:tblPrEx>
+          <w:tblBorders>
+            <w:top w:val="single" w:color="auto" w:sz="4" w:space="0"/>
+            <w:left w:val="single" w:color="auto" w:sz="4" w:space="0"/>
+            <w:bottom w:val="single" w:color="auto" w:sz="4" w:space="0"/>
+            <w:right w:val="single" w:color="auto" w:sz="4" w:space="0"/>
+            <w:insideH w:val="single" w:color="auto" w:sz="4" w:space="0"/>
+            <w:insideV w:val="single" w:color="auto" w:sz="4" w:space="0"/>
+          </w:tblBorders>
+          <w:tblCellMar>
+            <w:top w:w="0" w:type="dxa"/>
+            <w:left w:w="108" w:type="dxa"/>
+            <w:bottom w:w="0" w:type="dxa"/>
+            <w:right w:w="108" w:type="dxa"/>
+          </w:tblCellMar>
+        </w:tblPrEx>
+        <w:trPr>
+          <w:trHeight w:val="864" w:hRule="atLeast"/>
+        </w:trPr>
+        <w:tc>
+          <w:tcPr>
+            <w:tcW w:w="720" w:type="dxa"/>
+            <w:vMerge w:val="restart"/>
+            <w:vAlign w:val="center"/>
+          </w:tcPr>
+          <w:p>
+            <w:pPr>
+              <w:pStyle w:val="7"/>
+              <w:widowControl w:val="0"/>
+              <w:bidi w:val="0"/>
+              <w:ind w:left="1134" w:leftChars="0" w:hanging="1134" w:firstLineChars="0"/>
+              <w:rPr>
+                <w:rFonts w:hint="default"/>
+                <w:lang w:val="en-US"/>
+              </w:rPr>
+            </w:pPr>
+          </w:p>
+        </w:tc>
+        <w:tc>
+          <w:tcPr>
+            <w:tcW w:w="14725" w:type="dxa"/>
+            <w:gridSpan w:val="3"/>
+            <w:vAlign w:val="center"/>
+          </w:tcPr>
+          <w:p>
+            <w:pPr>
+              <w:pStyle w:val="16"/>
+              <w:widowControl w:val="0"/>
+              <w:bidi w:val="0"/>
+              <w:spacing w:line="240" w:lineRule="auto"/>
+              <w:ind w:left="0" w:leftChars="0" w:firstLine="179" w:firstLineChars="112"/>
+              <w:jc w:val="both"/>
+              <w:rPr>
+                <w:rFonts w:hint="default"/>
+                <w:color w:val="595959" w:themeColor="text1" w:themeTint="A6"/>
+                <w:sz w:val="16"/>
+                <w:lang w:val="en-US" w:eastAsia="zh-CN"/>
+                <w14:textFill>
+                  <w14:solidFill>
+                    <w14:schemeClr w14:val="tx1">
+                      <w14:lumMod w14:val="65000"/>
+                      <w14:lumOff w14:val="35000"/>
+                    </w14:schemeClr>
+                  </w14:solidFill>
+                </w14:textFill>
+              </w:rPr>
+            </w:pPr>
+            <w:r>
+              <w:rPr>
+                <w:rFonts w:hint="default"/>
+                <w:color w:val="595959" w:themeColor="text1" w:themeTint="A6"/>
+                <w:sz w:val="16"/>
+                <w:lang w:val="en-US" w:eastAsia="zh-CN"/>
+                <w14:textFill>
+                  <w14:solidFill>
+                    <w14:schemeClr w14:val="tx1">
+                      <w14:lumMod w14:val="65000"/>
+                      <w14:lumOff w14:val="35000"/>
+                    </w14:schemeClr>
+                  </w14:solidFill>
+                </w14:textFill>
+              </w:rPr>
+              <w:t xml:space="preserve">cd </w:t>
+            </w:r>
+            <w:r>
+              <w:rPr>
+                <w:rFonts w:hint="default"/>
+                <w:color w:val="595959" w:themeColor="text1" w:themeTint="A6"/>
+                <w:sz w:val="16"/>
+                <w:lang w:val="en-US" w:eastAsia="zh-CN"/>
+                <w14:textFill>
+                  <w14:solidFill>
+                    <w14:schemeClr w14:val="tx1">
+                      <w14:lumMod w14:val="65000"/>
+                      <w14:lumOff w14:val="35000"/>
+                    </w14:schemeClr>
+                  </w14:solidFill>
+                </w14:textFill>
+              </w:rPr>
+              <w:fldChar w:fldCharType="begin"/>
+            </w:r>
+            <w:r>
+              <w:rPr>
+                <w:rFonts w:hint="default"/>
+                <w:color w:val="595959" w:themeColor="text1" w:themeTint="A6"/>
+                <w:sz w:val="16"/>
+                <w:lang w:val="en-US" w:eastAsia="zh-CN"/>
+                <w14:textFill>
+                  <w14:solidFill>
+                    <w14:schemeClr w14:val="tx1">
+                      <w14:lumMod w14:val="65000"/>
+                      <w14:lumOff w14:val="35000"/>
+                    </w14:schemeClr>
+                  </w14:solidFill>
+                </w14:textFill>
+              </w:rPr>
+              <w:instrText xml:space="preserve"> DOCPROPERTY Path \* MERGEFORMAT </w:instrText>
+            </w:r>
+            <w:r>
+              <w:rPr>
+                <w:rFonts w:hint="default"/>
+                <w:color w:val="595959" w:themeColor="text1" w:themeTint="A6"/>
+                <w:sz w:val="16"/>
+                <w:lang w:val="en-US" w:eastAsia="zh-CN"/>
+                <w14:textFill>
+                  <w14:solidFill>
+                    <w14:schemeClr w14:val="tx1">
+                      <w14:lumMod w14:val="65000"/>
+                      <w14:lumOff w14:val="35000"/>
+                    </w14:schemeClr>
+                  </w14:solidFill>
+                </w14:textFill>
+              </w:rPr>
+              <w:fldChar w:fldCharType="separate"/>
+            </w:r>
+            <w:r>
+              <w:rPr>
+                <w:rFonts w:hint="default"/>
+                <w:color w:val="595959" w:themeColor="text1" w:themeTint="A6"/>
+                <w:sz w:val="16"/>
+                <w:lang w:val="en-US" w:eastAsia="zh-CN"/>
+                <w14:textFill>
+                  <w14:solidFill>
+                    <w14:schemeClr w14:val="tx1">
+                      <w14:lumMod w14:val="65000"/>
+                      <w14:lumOff w14:val="35000"/>
+                    </w14:schemeClr>
+                  </w14:solidFill>
+                </w14:textFill>
+              </w:rPr>
+              <w:fldChar w:fldCharType="begin"/>
+            </w:r>
+            <w:r>
+              <w:rPr>
+                <w:rFonts w:hint="default"/>
+                <w:color w:val="595959" w:themeColor="text1" w:themeTint="A6"/>
+                <w:sz w:val="16"/>
+                <w:lang w:val="en-US" w:eastAsia="zh-CN"/>
+                <w14:textFill>
+                  <w14:solidFill>
+                    <w14:schemeClr w14:val="tx1">
+                      <w14:lumMod w14:val="65000"/>
+                      <w14:lumOff w14:val="35000"/>
+                    </w14:schemeClr>
+                  </w14:solidFill>
+                </w14:textFill>
+              </w:rPr>
+              <w:instrText xml:space="preserve"> DOCPROPERTY Path \* MERGEFORMAT </w:instrText>
+            </w:r>
+            <w:r>
+              <w:rPr>
+                <w:rFonts w:hint="default"/>
+                <w:color w:val="595959" w:themeColor="text1" w:themeTint="A6"/>
+                <w:sz w:val="16"/>
+                <w:lang w:val="en-US" w:eastAsia="zh-CN"/>
+                <w14:textFill>
+                  <w14:solidFill>
+                    <w14:schemeClr w14:val="tx1">
+                      <w14:lumMod w14:val="65000"/>
+                      <w14:lumOff w14:val="35000"/>
+                    </w14:schemeClr>
+                  </w14:solidFill>
+                </w14:textFill>
+              </w:rPr>
+              <w:fldChar w:fldCharType="separate"/>
+            </w:r>
+            <w:r>
+              <w:rPr>
+                <w:rFonts w:hint="default"/>
+                <w:color w:val="595959" w:themeColor="text1" w:themeTint="A6"/>
+                <w:sz w:val="16"/>
+                <w:lang w:val="en-US" w:eastAsia="zh-CN"/>
+                <w14:textFill>
+                  <w14:solidFill>
+                    <w14:schemeClr w14:val="tx1">
+                      <w14:lumMod w14:val="65000"/>
+                      <w14:lumOff w14:val="35000"/>
+                    </w14:schemeClr>
+                  </w14:solidFill>
+                </w14:textFill>
+              </w:rPr>
+              <w:t>fcrt/2.1-cli-om/2.1.1-req-no-expiry/</w:t>
+            </w:r>
+            <w:r>
+              <w:rPr>
+                <w:rFonts w:hint="default"/>
+                <w:color w:val="595959" w:themeColor="text1" w:themeTint="A6"/>
+                <w:sz w:val="16"/>
+                <w:lang w:val="en-US" w:eastAsia="zh-CN"/>
+                <w14:textFill>
+                  <w14:solidFill>
+                    <w14:schemeClr w14:val="tx1">
+                      <w14:lumMod w14:val="65000"/>
+                      <w14:lumOff w14:val="35000"/>
+                    </w14:schemeClr>
+                  </w14:solidFill>
+                </w14:textFill>
+              </w:rPr>
+              <w:fldChar w:fldCharType="end"/>
+            </w:r>
+            <w:r>
+              <w:rPr>
+                <w:rFonts w:hint="default"/>
+                <w:color w:val="595959" w:themeColor="text1" w:themeTint="A6"/>
+                <w:sz w:val="16"/>
+                <w:lang w:val="en-US" w:eastAsia="zh-CN"/>
+                <w14:textFill>
+                  <w14:solidFill>
+                    <w14:schemeClr w14:val="tx1">
+                      <w14:lumMod w14:val="65000"/>
+                      <w14:lumOff w14:val="35000"/>
+                    </w14:schemeClr>
+                  </w14:solidFill>
+                </w14:textFill>
+              </w:rPr>
+              <w:fldChar w:fldCharType="end"/>
+            </w:r>
+            <w:r>
+              <w:rPr>
+                <w:rFonts w:hint="default"/>
+                <w:color w:val="595959" w:themeColor="text1" w:themeTint="A6"/>
+                <w:sz w:val="16"/>
+                <w:lang w:val="en-US" w:eastAsia="zh-CN"/>
+                <w14:textFill>
+                  <w14:solidFill>
+                    <w14:schemeClr w14:val="tx1">
+                      <w14:lumMod w14:val="65000"/>
+                      <w14:lumOff w14:val="35000"/>
+                    </w14:schemeClr>
+                  </w14:solidFill>
+                </w14:textFill>
+              </w:rPr>
+              <w:t>Documents</w:t>
+            </w:r>
+          </w:p>
+          <w:p>
+            <w:pPr>
+              <w:pStyle w:val="16"/>
+              <w:widowControl w:val="0"/>
+              <w:bidi w:val="0"/>
+              <w:spacing w:line="240" w:lineRule="auto"/>
+              <w:ind w:left="0" w:leftChars="0" w:firstLine="179" w:firstLineChars="112"/>
+              <w:jc w:val="both"/>
+              <w:rPr>
+                <w:rFonts w:hint="default"/>
+                <w:color w:val="595959" w:themeColor="text1" w:themeTint="A6"/>
+                <w:sz w:val="16"/>
+                <w:lang w:val="en-US" w:eastAsia="zh-CN"/>
+                <w14:textFill>
+                  <w14:solidFill>
+                    <w14:schemeClr w14:val="tx1">
+                      <w14:lumMod w14:val="65000"/>
+                      <w14:lumOff w14:val="35000"/>
+                    </w14:schemeClr>
+                  </w14:solidFill>
+                </w14:textFill>
+              </w:rPr>
+            </w:pPr>
+            <w:r>
+              <w:rPr>
+                <w:rFonts w:hint="default"/>
+                <w:color w:val="595959" w:themeColor="text1" w:themeTint="A6"/>
+                <w:sz w:val="16"/>
+                <w:lang w:val="en-US" w:eastAsia="zh-CN"/>
+                <w14:textFill>
+                  <w14:solidFill>
+                    <w14:schemeClr w14:val="tx1">
+                      <w14:lumMod w14:val="65000"/>
+                      <w14:lumOff w14:val="35000"/>
+                    </w14:schemeClr>
+                  </w14:solidFill>
+                </w14:textFill>
+              </w:rPr>
+              <w:t>alias comp=comp.sh</w:t>
+            </w:r>
+          </w:p>
+          <w:p>
+            <w:pPr>
+              <w:pStyle w:val="16"/>
+              <w:widowControl w:val="0"/>
+              <w:bidi w:val="0"/>
+              <w:spacing w:line="240" w:lineRule="auto"/>
+              <w:ind w:left="0" w:leftChars="0" w:firstLine="179" w:firstLineChars="112"/>
+              <w:jc w:val="both"/>
+              <w:rPr>
+                <w:rFonts w:hint="default" w:ascii="DejaVu Sans Mono" w:hAnsi="DejaVu Sans Mono"/>
+                <w:color w:val="595959" w:themeColor="text1" w:themeTint="A6"/>
+                <w:sz w:val="16"/>
+                <w:lang w:val="en-US" w:eastAsia="zh-CN"/>
+                <w14:textFill>
+                  <w14:solidFill>
+                    <w14:schemeClr w14:val="tx1">
+                      <w14:lumMod w14:val="65000"/>
+                      <w14:lumOff w14:val="35000"/>
+                    </w14:schemeClr>
+                  </w14:solidFill>
+                </w14:textFill>
+              </w:rPr>
+            </w:pPr>
+            <w:r>
+              <w:rPr>
+                <w:rFonts w:hint="default"/>
+                <w:color w:val="595959" w:themeColor="text1" w:themeTint="A6"/>
+                <w:sz w:val="16"/>
+                <w:lang w:val="en-US" w:eastAsia="zh-CN"/>
+                <w14:textFill>
+                  <w14:solidFill>
+                    <w14:schemeClr w14:val="tx1">
+                      <w14:lumMod w14:val="65000"/>
+                      <w14:lumOff w14:val="35000"/>
+                    </w14:schemeClr>
+                  </w14:solidFill>
+                </w14:textFill>
+              </w:rPr>
+              <w:t>alias clone=clone.sh</w:t>
+            </w:r>
+          </w:p>
+          <w:p>
+            <w:pPr>
+              <w:pStyle w:val="16"/>
+              <w:widowControl w:val="0"/>
+              <w:bidi w:val="0"/>
+              <w:spacing w:line="240" w:lineRule="auto"/>
+              <w:ind w:left="0" w:leftChars="0" w:firstLine="179" w:firstLineChars="112"/>
+              <w:jc w:val="both"/>
+              <w:rPr>
+                <w:rFonts w:hint="default" w:ascii="DejaVu Sans Mono" w:hAnsi="DejaVu Sans Mono"/>
+                <w:color w:val="595959" w:themeColor="text1" w:themeTint="A6"/>
+                <w:sz w:val="16"/>
+                <w:lang w:val="en-US" w:eastAsia="zh-CN"/>
+                <w14:textFill>
+                  <w14:solidFill>
+                    <w14:schemeClr w14:val="tx1">
+                      <w14:lumMod w14:val="65000"/>
+                      <w14:lumOff w14:val="35000"/>
+                    </w14:schemeClr>
+                  </w14:solidFill>
+                </w14:textFill>
+              </w:rPr>
+            </w:pPr>
+            <w:r>
+              <w:rPr>
+                <w:rFonts w:hint="default" w:ascii="DejaVu Sans Mono" w:hAnsi="DejaVu Sans Mono"/>
+                <w:color w:val="595959" w:themeColor="text1" w:themeTint="A6"/>
+                <w:sz w:val="16"/>
+                <w:lang w:val="en-US" w:eastAsia="zh-CN"/>
+                <w14:textFill>
+                  <w14:solidFill>
+                    <w14:schemeClr w14:val="tx1">
+                      <w14:lumMod w14:val="65000"/>
+                      <w14:lumOff w14:val="35000"/>
+                    </w14:schemeClr>
+                  </w14:solidFill>
+                </w14:textFill>
+              </w:rPr>
+              <w:t xml:space="preserve">clone baseline.xlsx </w:t>
+            </w:r>
+            <w:r>
+              <w:rPr>
+                <w:rFonts w:hint="default" w:ascii="DejaVu Sans Mono" w:hAnsi="DejaVu Sans Mono"/>
+                <w:color w:val="595959" w:themeColor="text1" w:themeTint="A6"/>
+                <w:sz w:val="16"/>
+                <w:lang w:val="en-US" w:eastAsia="zh-CN"/>
+                <w14:textFill>
+                  <w14:solidFill>
+                    <w14:schemeClr w14:val="tx1">
+                      <w14:lumMod w14:val="65000"/>
+                      <w14:lumOff w14:val="35000"/>
+                    </w14:schemeClr>
+                  </w14:solidFill>
+                </w14:textFill>
+              </w:rPr>
+              <w:fldChar w:fldCharType="begin"/>
+            </w:r>
+            <w:r>
+              <w:rPr>
+                <w:rFonts w:hint="default" w:ascii="DejaVu Sans Mono" w:hAnsi="DejaVu Sans Mono"/>
+                <w:color w:val="595959" w:themeColor="text1" w:themeTint="A6"/>
+                <w:sz w:val="16"/>
+                <w:lang w:val="en-US" w:eastAsia="zh-CN"/>
+                <w14:textFill>
+                  <w14:solidFill>
+                    <w14:schemeClr w14:val="tx1">
+                      <w14:lumMod w14:val="65000"/>
+                      <w14:lumOff w14:val="35000"/>
+                    </w14:schemeClr>
+                  </w14:solidFill>
+                </w14:textFill>
+              </w:rPr>
+              <w:instrText xml:space="preserve"> HYPERLINK "2.1.1-fcrt.conf" </w:instrText>
+            </w:r>
+            <w:r>
+              <w:rPr>
+                <w:rFonts w:hint="default" w:ascii="DejaVu Sans Mono" w:hAnsi="DejaVu Sans Mono"/>
+                <w:color w:val="595959" w:themeColor="text1" w:themeTint="A6"/>
+                <w:sz w:val="16"/>
+                <w:lang w:val="en-US" w:eastAsia="zh-CN"/>
+                <w14:textFill>
+                  <w14:solidFill>
+                    <w14:schemeClr w14:val="tx1">
+                      <w14:lumMod w14:val="65000"/>
+                      <w14:lumOff w14:val="35000"/>
+                    </w14:schemeClr>
+                  </w14:solidFill>
+                </w14:textFill>
+              </w:rPr>
+              <w:fldChar w:fldCharType="separate"/>
+            </w:r>
+            <w:r>
+              <w:rPr>
+                <w:rStyle w:val="13"/>
+                <w:rFonts w:hint="default" w:ascii="DejaVu Sans Mono" w:hAnsi="DejaVu Sans Mono"/>
+                <w:color w:val="595959" w:themeColor="text1" w:themeTint="A6"/>
+                <w:sz w:val="16"/>
+                <w:lang w:val="en-US" w:eastAsia="zh-CN"/>
+                <w14:textFill>
+                  <w14:solidFill>
+                    <w14:schemeClr w14:val="tx1">
+                      <w14:lumMod w14:val="65000"/>
+                      <w14:lumOff w14:val="35000"/>
+                    </w14:schemeClr>
+                  </w14:solidFill>
+                </w14:textFill>
+              </w:rPr>
+              <w:t>2.1.1-fcrt.conf</w:t>
+            </w:r>
+            <w:r>
+              <w:rPr>
+                <w:rFonts w:hint="default" w:ascii="DejaVu Sans Mono" w:hAnsi="DejaVu Sans Mono"/>
+                <w:color w:val="595959" w:themeColor="text1" w:themeTint="A6"/>
+                <w:sz w:val="16"/>
+                <w:lang w:val="en-US" w:eastAsia="zh-CN"/>
+                <w14:textFill>
+                  <w14:solidFill>
+                    <w14:schemeClr w14:val="tx1">
+                      <w14:lumMod w14:val="65000"/>
+                      <w14:lumOff w14:val="35000"/>
+                    </w14:schemeClr>
+                  </w14:solidFill>
+                </w14:textFill>
+              </w:rPr>
+              <w:fldChar w:fldCharType="end"/>
+            </w:r>
+          </w:p>
+        </w:tc>
+      </w:tr>
+      <w:tr>
+        <w:tblPrEx>
+          <w:tblBorders>
+            <w:top w:val="single" w:color="auto" w:sz="4" w:space="0"/>
+            <w:left w:val="single" w:color="auto" w:sz="4" w:space="0"/>
+            <w:bottom w:val="single" w:color="auto" w:sz="4" w:space="0"/>
+            <w:right w:val="single" w:color="auto" w:sz="4" w:space="0"/>
+            <w:insideH w:val="single" w:color="auto" w:sz="4" w:space="0"/>
+            <w:insideV w:val="single" w:color="auto" w:sz="4" w:space="0"/>
+          </w:tblBorders>
+          <w:tblCellMar>
+            <w:top w:w="0" w:type="dxa"/>
+            <w:left w:w="108" w:type="dxa"/>
+            <w:bottom w:w="0" w:type="dxa"/>
+            <w:right w:w="108" w:type="dxa"/>
+          </w:tblCellMar>
+        </w:tblPrEx>
+        <w:trPr>
+          <w:trHeight w:val="864" w:hRule="atLeast"/>
+        </w:trPr>
+        <w:tc>
+          <w:tcPr>
+            <w:tcW w:w="720" w:type="dxa"/>
+            <w:vMerge w:val="continue"/>
+            <w:vAlign w:val="center"/>
+          </w:tcPr>
+          <w:p>
+            <w:pPr>
+              <w:pStyle w:val="16"/>
+              <w:widowControl w:val="0"/>
+              <w:bidi w:val="0"/>
+              <w:spacing w:line="240" w:lineRule="auto"/>
+              <w:ind w:left="0" w:leftChars="0" w:firstLine="179" w:firstLineChars="112"/>
+              <w:jc w:val="both"/>
+            </w:pPr>
+          </w:p>
+        </w:tc>
+        <w:tc>
+          <w:tcPr>
+            <w:tcW w:w="5921" w:type="dxa"/>
+            <w:vAlign w:val="center"/>
+          </w:tcPr>
+          <w:p>
+            <w:pPr>
+              <w:widowControl w:val="0"/>
+              <w:ind w:left="180" w:leftChars="100" w:firstLine="0" w:firstLineChars="0"/>
+              <w:jc w:val="both"/>
+              <w:rPr>
+                <w:rFonts w:hint="default" w:asciiTheme="minorAscii" w:hAnsiTheme="minorAscii" w:eastAsiaTheme="minorEastAsia" w:cstheme="minorBidi"/>
+                <w:sz w:val="18"/>
+                <w:lang w:val="en-US" w:eastAsia="zh-CN" w:bidi="ar-SA"/>
+              </w:rPr>
+            </w:pPr>
+            <w:r>
+              <w:rPr>
+                <w:rFonts w:hint="default"/>
+                <w:b/>
+                <w:bCs/>
+                <w:lang w:val="en-US"/>
+              </w:rPr>
+              <w:t>Pass</w:t>
+            </w:r>
+            <w:r>
+              <w:rPr>
+                <w:rFonts w:hint="default"/>
+                <w:lang w:val="en-US"/>
+              </w:rPr>
+              <w:t>: All files (right) created;</w:t>
+            </w:r>
+          </w:p>
+        </w:tc>
+        <w:tc>
+          <w:tcPr>
+            <w:tcW w:w="7593" w:type="dxa"/>
+            <w:vMerge w:val="restart"/>
+            <w:vAlign w:val="center"/>
+          </w:tcPr>
+          <w:p>
+            <w:pPr>
+              <w:pStyle w:val="16"/>
+              <w:widowControl w:val="0"/>
+              <w:bidi w:val="0"/>
+              <w:spacing w:line="240" w:lineRule="auto"/>
+              <w:ind w:left="0" w:leftChars="0" w:firstLine="179" w:firstLineChars="112"/>
+              <w:jc w:val="both"/>
+              <w:rPr>
+                <w:lang w:val="en-US" w:eastAsia="zh-CN"/>
+              </w:rPr>
+            </w:pPr>
+            <w:r>
+              <w:rPr>
+                <w:lang w:val="en-US" w:eastAsia="zh-CN"/>
+              </w:rPr>
+              <w:t xml:space="preserve">Creating physical copies of 'baseline.xlsx' based on 2.1.1-fcrt.conf... </w:t>
+            </w:r>
+          </w:p>
+          <w:p>
+            <w:pPr>
+              <w:pStyle w:val="16"/>
+              <w:widowControl w:val="0"/>
+              <w:bidi w:val="0"/>
+              <w:spacing w:line="240" w:lineRule="auto"/>
+              <w:ind w:left="0" w:leftChars="0" w:firstLine="179" w:firstLineChars="112"/>
+              <w:jc w:val="both"/>
+              <w:rPr>
+                <w:rFonts w:hint="default"/>
+                <w:lang w:val="en-US" w:eastAsia="zh-CN"/>
+              </w:rPr>
+            </w:pPr>
+            <w:r>
+              <w:rPr>
+                <w:rFonts w:hint="default"/>
+                <w:lang w:val="en-US" w:eastAsia="zh-CN"/>
+              </w:rPr>
+              <w:t xml:space="preserve">Created: app-cs-1a-baseline.xlsx </w:t>
+            </w:r>
+          </w:p>
+          <w:p>
+            <w:pPr>
+              <w:pStyle w:val="16"/>
+              <w:widowControl w:val="0"/>
+              <w:bidi w:val="0"/>
+              <w:spacing w:line="240" w:lineRule="auto"/>
+              <w:ind w:left="0" w:leftChars="0" w:firstLine="179" w:firstLineChars="112"/>
+              <w:jc w:val="both"/>
+              <w:rPr>
+                <w:rFonts w:hint="default"/>
+                <w:lang w:val="en-US" w:eastAsia="zh-CN"/>
+              </w:rPr>
+            </w:pPr>
+            <w:r>
+              <w:rPr>
+                <w:rFonts w:hint="default"/>
+                <w:lang w:val="en-US" w:eastAsia="zh-CN"/>
+              </w:rPr>
+              <w:t xml:space="preserve">Created: app-cs-1b-baseline.xlsx </w:t>
+            </w:r>
+          </w:p>
+          <w:p>
+            <w:pPr>
+              <w:pStyle w:val="16"/>
+              <w:widowControl w:val="0"/>
+              <w:bidi w:val="0"/>
+              <w:spacing w:line="240" w:lineRule="auto"/>
+              <w:ind w:left="0" w:leftChars="0" w:firstLine="179" w:firstLineChars="112"/>
+              <w:jc w:val="both"/>
+              <w:rPr>
+                <w:rFonts w:hint="default"/>
+                <w:lang w:val="en-US" w:eastAsia="zh-CN"/>
+              </w:rPr>
+            </w:pPr>
+            <w:r>
+              <w:rPr>
+                <w:rFonts w:hint="default"/>
+                <w:lang w:val="en-US" w:eastAsia="zh-CN"/>
+              </w:rPr>
+              <w:t xml:space="preserve">Created: fcrt-cs-2a.xlsx </w:t>
+            </w:r>
+          </w:p>
+          <w:p>
+            <w:pPr>
+              <w:pStyle w:val="16"/>
+              <w:widowControl w:val="0"/>
+              <w:bidi w:val="0"/>
+              <w:spacing w:line="240" w:lineRule="auto"/>
+              <w:ind w:left="0" w:leftChars="0" w:firstLine="179" w:firstLineChars="112"/>
+              <w:jc w:val="both"/>
+              <w:rPr>
+                <w:rFonts w:hint="default"/>
+                <w:lang w:val="en-US" w:eastAsia="zh-CN"/>
+              </w:rPr>
+            </w:pPr>
+            <w:r>
+              <w:rPr>
+                <w:rFonts w:hint="default"/>
+                <w:lang w:val="en-US" w:eastAsia="zh-CN"/>
+              </w:rPr>
+              <w:t xml:space="preserve">Created: fcrt-cs-2b.xlsx </w:t>
+            </w:r>
+          </w:p>
+          <w:p>
+            <w:pPr>
+              <w:pStyle w:val="16"/>
+              <w:widowControl w:val="0"/>
+              <w:bidi w:val="0"/>
+              <w:spacing w:line="240" w:lineRule="auto"/>
+              <w:ind w:left="0" w:leftChars="0" w:firstLine="179" w:firstLineChars="112"/>
+              <w:jc w:val="both"/>
+              <w:rPr>
+                <w:rFonts w:hint="default"/>
+                <w:lang w:val="en-US" w:eastAsia="zh-CN"/>
+              </w:rPr>
+            </w:pPr>
+            <w:r>
+              <w:rPr>
+                <w:rFonts w:hint="default"/>
+                <w:lang w:val="en-US" w:eastAsia="zh-CN"/>
+              </w:rPr>
+              <w:t xml:space="preserve">Created: fcrt-cs-3a.xlsx </w:t>
+            </w:r>
+          </w:p>
+          <w:p>
+            <w:pPr>
+              <w:pStyle w:val="16"/>
+              <w:widowControl w:val="0"/>
+              <w:bidi w:val="0"/>
+              <w:spacing w:line="240" w:lineRule="auto"/>
+              <w:ind w:left="0" w:leftChars="0" w:firstLine="179" w:firstLineChars="112"/>
+              <w:jc w:val="both"/>
+              <w:rPr>
+                <w:rFonts w:hint="default"/>
+                <w:lang w:val="en-US" w:eastAsia="zh-CN"/>
+              </w:rPr>
+            </w:pPr>
+            <w:r>
+              <w:rPr>
+                <w:rFonts w:hint="default"/>
+                <w:lang w:val="en-US" w:eastAsia="zh-CN"/>
+              </w:rPr>
+              <w:t xml:space="preserve">Created: fcrt-cs-3b.xlsx </w:t>
+            </w:r>
+          </w:p>
+          <w:p>
+            <w:pPr>
+              <w:pStyle w:val="16"/>
+              <w:widowControl w:val="0"/>
+              <w:bidi w:val="0"/>
+              <w:spacing w:line="240" w:lineRule="auto"/>
+              <w:ind w:left="0" w:leftChars="0" w:firstLine="179" w:firstLineChars="112"/>
+              <w:jc w:val="both"/>
+              <w:rPr>
+                <w:rFonts w:hint="default" w:ascii="DejaVu Sans Mono" w:hAnsi="DejaVu Sans Mono"/>
+                <w:color w:val="595959" w:themeColor="text1" w:themeTint="A6"/>
+                <w:sz w:val="16"/>
+                <w:lang w:val="en-US" w:eastAsia="zh-CN"/>
+                <w14:textFill>
+                  <w14:solidFill>
+                    <w14:schemeClr w14:val="tx1">
+                      <w14:lumMod w14:val="65000"/>
+                      <w14:lumOff w14:val="35000"/>
+                    </w14:schemeClr>
+                  </w14:solidFill>
+                </w14:textFill>
+              </w:rPr>
+            </w:pPr>
+            <w:r>
+              <w:rPr>
+                <w:rFonts w:hint="default"/>
+                <w:lang w:val="en-US" w:eastAsia="zh-CN"/>
+              </w:rPr>
+              <w:t>Done.</w:t>
+            </w:r>
+          </w:p>
+        </w:tc>
+        <w:tc>
+          <w:tcPr>
+            <w:tcW w:w="1211" w:type="dxa"/>
+            <w:vMerge w:val="restart"/>
+            <w:vAlign w:val="center"/>
+          </w:tcPr>
+          <w:p>
+            <w:pPr>
+              <w:widowControl w:val="0"/>
+              <w:jc w:val="both"/>
+              <w:rPr>
+                <w:rFonts w:hint="default"/>
+                <w:vertAlign w:val="baseline"/>
+                <w:lang w:val="en-US"/>
+              </w:rPr>
+            </w:pPr>
+            <w:r>
+              <w:rPr>
+                <w:rFonts w:hint="default"/>
+                <w:vertAlign w:val="baseline"/>
+                <w:lang w:val="en-US"/>
+              </w:rPr>
+              <w:fldChar w:fldCharType="begin">
+                <w:ffData>
+                  <w:name w:val="CheckBox1"/>
+                  <w:enabled/>
+                  <w:calcOnExit w:val="0"/>
+                  <w:checkBox>
+                    <w:sizeAuto/>
+                    <w:default w:val="0"/>
+                    <w:checked w:val="0"/>
+                  </w:checkBox>
+                </w:ffData>
+              </w:fldChar>
+            </w:r>
+            <w:r>
+              <w:rPr>
+                <w:rFonts w:hint="default"/>
+                <w:vertAlign w:val="baseline"/>
+                <w:lang w:val="en-US"/>
+              </w:rPr>
+              <w:instrText xml:space="preserve">FORMCHECKBOX</w:instrText>
+            </w:r>
+            <w:r>
+              <w:rPr>
+                <w:rFonts w:hint="default"/>
+                <w:vertAlign w:val="baseline"/>
+                <w:lang w:val="en-US"/>
+              </w:rPr>
+              <w:fldChar w:fldCharType="separate"/>
+            </w:r>
+            <w:r>
+              <w:rPr>
+                <w:rFonts w:hint="default"/>
+                <w:vertAlign w:val="baseline"/>
+                <w:lang w:val="en-US"/>
+              </w:rPr>
+              <w:fldChar w:fldCharType="end"/>
+            </w:r>
+            <w:r>
+              <w:rPr>
+                <w:rFonts w:hint="default"/>
+                <w:vertAlign w:val="baseline"/>
+                <w:lang w:val="en-US"/>
+              </w:rPr>
+              <w:t xml:space="preserve"> Pass</w:t>
+            </w:r>
+          </w:p>
+          <w:p>
+            <w:pPr>
+              <w:widowControl w:val="0"/>
+              <w:jc w:val="both"/>
+              <w:rPr>
+                <w:rFonts w:hint="default"/>
+                <w:vertAlign w:val="baseline"/>
+                <w:lang w:val="en-US"/>
+              </w:rPr>
+            </w:pPr>
+          </w:p>
+          <w:p>
+            <w:pPr>
+              <w:widowControl w:val="0"/>
+              <w:jc w:val="both"/>
+              <w:rPr>
+                <w:rFonts w:hint="default" w:ascii="DejaVu Sans Mono" w:hAnsi="DejaVu Sans Mono"/>
+                <w:color w:val="595959" w:themeColor="text1" w:themeTint="A6"/>
+                <w:sz w:val="16"/>
+                <w:lang w:val="en-US" w:eastAsia="zh-CN"/>
+                <w14:textFill>
+                  <w14:solidFill>
+                    <w14:schemeClr w14:val="tx1">
+                      <w14:lumMod w14:val="65000"/>
+                      <w14:lumOff w14:val="35000"/>
+                    </w14:schemeClr>
+                  </w14:solidFill>
+                </w14:textFill>
+              </w:rPr>
+            </w:pPr>
+            <w:r>
+              <w:rPr>
+                <w:rFonts w:hint="default"/>
+                <w:vertAlign w:val="baseline"/>
+                <w:lang w:val="en-US"/>
+              </w:rPr>
+              <w:fldChar w:fldCharType="begin">
+                <w:ffData>
+                  <w:name w:val="CheckBox1"/>
+                  <w:enabled/>
+                  <w:calcOnExit w:val="0"/>
+                  <w:checkBox>
+                    <w:sizeAuto/>
+                    <w:default w:val="0"/>
+                    <w:checked w:val="0"/>
+                  </w:checkBox>
+                </w:ffData>
+              </w:fldChar>
+            </w:r>
+            <w:r>
+              <w:rPr>
+                <w:rFonts w:hint="default"/>
+                <w:vertAlign w:val="baseline"/>
+                <w:lang w:val="en-US"/>
+              </w:rPr>
+              <w:instrText xml:space="preserve">FORMCHECKBOX</w:instrText>
+            </w:r>
+            <w:r>
+              <w:rPr>
+                <w:rFonts w:hint="default"/>
+                <w:vertAlign w:val="baseline"/>
+                <w:lang w:val="en-US"/>
+              </w:rPr>
+              <w:fldChar w:fldCharType="separate"/>
+            </w:r>
+            <w:r>
+              <w:rPr>
+                <w:rFonts w:hint="default"/>
+                <w:vertAlign w:val="baseline"/>
+                <w:lang w:val="en-US"/>
+              </w:rPr>
+              <w:fldChar w:fldCharType="end"/>
+            </w:r>
+            <w:r>
+              <w:rPr>
+                <w:rFonts w:hint="default"/>
+                <w:vertAlign w:val="baseline"/>
+                <w:lang w:val="en-US"/>
+              </w:rPr>
+              <w:t xml:space="preserve"> Fail</w:t>
+            </w:r>
+          </w:p>
+        </w:tc>
+      </w:tr>
+      <w:tr>
+        <w:tblPrEx>
+          <w:tblBorders>
+            <w:top w:val="single" w:color="auto" w:sz="4" w:space="0"/>
+            <w:left w:val="single" w:color="auto" w:sz="4" w:space="0"/>
+            <w:bottom w:val="single" w:color="auto" w:sz="4" w:space="0"/>
+            <w:right w:val="single" w:color="auto" w:sz="4" w:space="0"/>
+            <w:insideH w:val="single" w:color="auto" w:sz="4" w:space="0"/>
+            <w:insideV w:val="single" w:color="auto" w:sz="4" w:space="0"/>
+          </w:tblBorders>
+          <w:tblCellMar>
+            <w:top w:w="0" w:type="dxa"/>
+            <w:left w:w="108" w:type="dxa"/>
+            <w:bottom w:w="0" w:type="dxa"/>
+            <w:right w:w="108" w:type="dxa"/>
+          </w:tblCellMar>
+        </w:tblPrEx>
+        <w:trPr>
+          <w:trHeight w:val="864" w:hRule="atLeast"/>
+        </w:trPr>
+        <w:tc>
+          <w:tcPr>
+            <w:tcW w:w="720" w:type="dxa"/>
+            <w:vMerge w:val="continue"/>
+            <w:vAlign w:val="center"/>
+          </w:tcPr>
+          <w:p>
+            <w:pPr>
+              <w:pStyle w:val="16"/>
+              <w:widowControl w:val="0"/>
+              <w:bidi w:val="0"/>
+              <w:spacing w:line="240" w:lineRule="auto"/>
+              <w:ind w:left="0" w:leftChars="0" w:firstLine="179" w:firstLineChars="112"/>
+              <w:jc w:val="both"/>
+              <w:rPr>
+                <w:rFonts w:hint="default" w:ascii="DejaVu Sans Mono" w:hAnsi="DejaVu Sans Mono"/>
+                <w:color w:val="595959" w:themeColor="text1" w:themeTint="A6"/>
+                <w:sz w:val="16"/>
+                <w:lang w:val="en-US" w:eastAsia="zh-CN"/>
+                <w14:textFill>
+                  <w14:solidFill>
+                    <w14:schemeClr w14:val="tx1">
+                      <w14:lumMod w14:val="65000"/>
+                      <w14:lumOff w14:val="35000"/>
+                    </w14:schemeClr>
+                  </w14:solidFill>
+                </w14:textFill>
+              </w:rPr>
+            </w:pPr>
+          </w:p>
+        </w:tc>
+        <w:tc>
+          <w:tcPr>
+            <w:tcW w:w="5921" w:type="dxa"/>
+            <w:vAlign w:val="center"/>
+          </w:tcPr>
+          <w:p>
+            <w:pPr>
+              <w:widowControl w:val="0"/>
+              <w:ind w:left="180" w:leftChars="100" w:firstLine="0" w:firstLineChars="0"/>
+              <w:jc w:val="both"/>
+              <w:rPr>
+                <w:rFonts w:hint="default" w:asciiTheme="minorAscii" w:hAnsiTheme="minorAscii" w:eastAsiaTheme="minorEastAsia" w:cstheme="minorBidi"/>
+                <w:sz w:val="18"/>
+                <w:lang w:val="en-US" w:eastAsia="zh-CN" w:bidi="ar-SA"/>
+              </w:rPr>
+            </w:pPr>
+            <w:r>
+              <w:rPr>
+                <w:rFonts w:hint="default"/>
+                <w:b/>
+                <w:bCs/>
+                <w:lang w:val="en-US"/>
+              </w:rPr>
+              <w:t>Fail</w:t>
+            </w:r>
+            <w:r>
+              <w:rPr>
+                <w:rFonts w:hint="default"/>
+                <w:lang w:val="en-US"/>
+              </w:rPr>
+              <w:t>: Console reports error; files are not reset;</w:t>
+            </w:r>
+          </w:p>
+        </w:tc>
+        <w:tc>
+          <w:tcPr>
+            <w:tcW w:w="7593" w:type="dxa"/>
+            <w:vMerge w:val="continue"/>
+            <w:vAlign w:val="center"/>
+          </w:tcPr>
+          <w:p>
+            <w:pPr>
+              <w:pStyle w:val="16"/>
+              <w:widowControl w:val="0"/>
+              <w:bidi w:val="0"/>
+              <w:spacing w:line="240" w:lineRule="auto"/>
+              <w:ind w:left="0" w:leftChars="0" w:firstLine="179" w:firstLineChars="112"/>
+              <w:jc w:val="both"/>
+              <w:rPr>
+                <w:rFonts w:hint="default" w:ascii="DejaVu Sans Mono" w:hAnsi="DejaVu Sans Mono"/>
+                <w:color w:val="595959" w:themeColor="text1" w:themeTint="A6"/>
+                <w:sz w:val="16"/>
+                <w:lang w:val="en-US" w:eastAsia="zh-CN"/>
+                <w14:textFill>
+                  <w14:solidFill>
+                    <w14:schemeClr w14:val="tx1">
+                      <w14:lumMod w14:val="65000"/>
+                      <w14:lumOff w14:val="35000"/>
+                    </w14:schemeClr>
+                  </w14:solidFill>
+                </w14:textFill>
+              </w:rPr>
+            </w:pPr>
+          </w:p>
+        </w:tc>
+        <w:tc>
+          <w:tcPr>
+            <w:tcW w:w="1211" w:type="dxa"/>
+            <w:vMerge w:val="continue"/>
+            <w:vAlign w:val="center"/>
+          </w:tcPr>
+          <w:p>
+            <w:pPr>
+              <w:pStyle w:val="16"/>
+              <w:widowControl w:val="0"/>
+              <w:bidi w:val="0"/>
+              <w:spacing w:line="240" w:lineRule="auto"/>
+              <w:ind w:left="0" w:leftChars="0" w:firstLine="179" w:firstLineChars="112"/>
+              <w:jc w:val="both"/>
+              <w:rPr>
+                <w:rFonts w:hint="default" w:ascii="DejaVu Sans Mono" w:hAnsi="DejaVu Sans Mono"/>
+                <w:color w:val="595959" w:themeColor="text1" w:themeTint="A6"/>
+                <w:sz w:val="16"/>
+                <w:lang w:val="en-US" w:eastAsia="zh-CN"/>
+                <w14:textFill>
+                  <w14:solidFill>
+                    <w14:schemeClr w14:val="tx1">
+                      <w14:lumMod w14:val="65000"/>
+                      <w14:lumOff w14:val="35000"/>
+                    </w14:schemeClr>
+                  </w14:solidFill>
+                </w14:textFill>
+              </w:rPr>
+            </w:pPr>
+          </w:p>
+        </w:tc>
+      </w:tr>
+    </w:tbl>
     <w:p/>
+    <w:tbl>
+      <w:tblPr>
+        <w:tblStyle w:val="15"/>
+        <w:tblW w:w="15408" w:type="dxa"/>
+        <w:tblInd w:w="130" w:type="dxa"/>
+        <w:tblBorders>
+          <w:top w:val="single" w:color="auto" w:sz="4" w:space="0"/>
+          <w:left w:val="single" w:color="auto" w:sz="4" w:space="0"/>
+          <w:bottom w:val="single" w:color="auto" w:sz="4" w:space="0"/>
+          <w:right w:val="single" w:color="auto" w:sz="4" w:space="0"/>
+          <w:insideH w:val="single" w:color="auto" w:sz="4" w:space="0"/>
+          <w:insideV w:val="single" w:color="auto" w:sz="4" w:space="0"/>
+        </w:tblBorders>
+        <w:tblLayout w:type="fixed"/>
+        <w:tblCellMar>
+          <w:top w:w="0" w:type="dxa"/>
+          <w:left w:w="108" w:type="dxa"/>
+          <w:bottom w:w="0" w:type="dxa"/>
+          <w:right w:w="108" w:type="dxa"/>
+        </w:tblCellMar>
+      </w:tblPr>
+      <w:tblGrid>
+        <w:gridCol w:w="721"/>
+        <w:gridCol w:w="5063"/>
+        <w:gridCol w:w="8396"/>
+        <w:gridCol w:w="1228"/>
+      </w:tblGrid>
+      <w:tr>
+        <w:tblPrEx>
+          <w:tblBorders>
+            <w:top w:val="single" w:color="auto" w:sz="4" w:space="0"/>
+            <w:left w:val="single" w:color="auto" w:sz="4" w:space="0"/>
+            <w:bottom w:val="single" w:color="auto" w:sz="4" w:space="0"/>
+            <w:right w:val="single" w:color="auto" w:sz="4" w:space="0"/>
+            <w:insideH w:val="single" w:color="auto" w:sz="4" w:space="0"/>
+            <w:insideV w:val="single" w:color="auto" w:sz="4" w:space="0"/>
+          </w:tblBorders>
+          <w:tblCellMar>
+            <w:top w:w="0" w:type="dxa"/>
+            <w:left w:w="108" w:type="dxa"/>
+            <w:bottom w:w="0" w:type="dxa"/>
+            <w:right w:w="108" w:type="dxa"/>
+          </w:tblCellMar>
+        </w:tblPrEx>
+        <w:trPr>
+          <w:trHeight w:val="570" w:hRule="atLeast"/>
+          <w:tblHeader/>
+        </w:trPr>
+        <w:tc>
+          <w:tcPr>
+            <w:tcW w:w="721" w:type="dxa"/>
+            <w:shd w:val="clear" w:color="auto" w:fill="44546A" w:themeFill="text2"/>
+            <w:vAlign w:val="center"/>
+          </w:tcPr>
+          <w:p>
+            <w:pPr>
+              <w:pStyle w:val="6"/>
+              <w:widowControl w:val="0"/>
+              <w:bidi w:val="0"/>
+              <w:ind w:left="991" w:leftChars="0" w:hanging="991" w:firstLineChars="0"/>
+              <w:rPr>
+                <w:rFonts w:hint="default"/>
+                <w:lang w:val="en-US"/>
+              </w:rPr>
+            </w:pPr>
+          </w:p>
+        </w:tc>
+        <w:tc>
+          <w:tcPr>
+            <w:tcW w:w="14687" w:type="dxa"/>
+            <w:gridSpan w:val="3"/>
+            <w:shd w:val="clear" w:color="auto" w:fill="E7E6E6" w:themeFill="background2"/>
+            <w:vAlign w:val="center"/>
+          </w:tcPr>
+          <w:p>
+            <w:pPr>
+              <w:widowControl w:val="0"/>
+              <w:bidi w:val="0"/>
+              <w:jc w:val="both"/>
+              <w:rPr>
+                <w:rFonts w:hint="default"/>
+                <w:lang w:val="en-US"/>
+              </w:rPr>
+            </w:pPr>
+            <w:r>
+              <w:rPr>
+                <w:rFonts w:hint="default"/>
+                <w:lang w:val="en-US" w:eastAsia="zh-CN"/>
+              </w:rPr>
+              <w:t>Quiesce the Application</w:t>
+            </w:r>
+          </w:p>
+        </w:tc>
+      </w:tr>
+      <w:tr>
+        <w:tblPrEx>
+          <w:tblBorders>
+            <w:top w:val="single" w:color="auto" w:sz="4" w:space="0"/>
+            <w:left w:val="single" w:color="auto" w:sz="4" w:space="0"/>
+            <w:bottom w:val="single" w:color="auto" w:sz="4" w:space="0"/>
+            <w:right w:val="single" w:color="auto" w:sz="4" w:space="0"/>
+            <w:insideH w:val="single" w:color="auto" w:sz="4" w:space="0"/>
+            <w:insideV w:val="single" w:color="auto" w:sz="4" w:space="0"/>
+          </w:tblBorders>
+          <w:tblCellMar>
+            <w:top w:w="0" w:type="dxa"/>
+            <w:left w:w="108" w:type="dxa"/>
+            <w:bottom w:w="0" w:type="dxa"/>
+            <w:right w:w="108" w:type="dxa"/>
+          </w:tblCellMar>
+        </w:tblPrEx>
+        <w:trPr>
+          <w:trHeight w:val="720" w:hRule="atLeast"/>
+        </w:trPr>
+        <w:tc>
+          <w:tcPr>
+            <w:tcW w:w="721" w:type="dxa"/>
+            <w:vMerge w:val="restart"/>
+            <w:vAlign w:val="center"/>
+          </w:tcPr>
+          <w:p>
+            <w:pPr>
+              <w:pStyle w:val="7"/>
+              <w:widowControl w:val="0"/>
+              <w:bidi w:val="0"/>
+              <w:ind w:left="1134" w:leftChars="0" w:hanging="1134" w:firstLineChars="0"/>
+              <w:rPr>
+                <w:rFonts w:hint="default"/>
+                <w:lang w:val="en-US"/>
+              </w:rPr>
+            </w:pPr>
+          </w:p>
+        </w:tc>
+        <w:tc>
+          <w:tcPr>
+            <w:tcW w:w="14687" w:type="dxa"/>
+            <w:gridSpan w:val="3"/>
+            <w:vAlign w:val="center"/>
+          </w:tcPr>
+          <w:p>
+            <w:pPr>
+              <w:pStyle w:val="16"/>
+              <w:widowControl w:val="0"/>
+              <w:bidi w:val="0"/>
+              <w:ind w:left="0" w:leftChars="0" w:firstLine="179" w:firstLineChars="112"/>
+              <w:jc w:val="both"/>
+              <w:rPr>
+                <w:rFonts w:hint="default"/>
+                <w:lang w:val="en-US" w:eastAsia="zh-CN"/>
+              </w:rPr>
+            </w:pPr>
+            <w:r>
+              <w:rPr>
+                <w:rFonts w:hint="default"/>
+                <w:lang w:val="en-US" w:eastAsia="zh-CN"/>
+              </w:rPr>
+              <w:t>ps -ef|grep -vE "firefox|browse|brave|root|NX|grep|\?"|grep -E "node|npm|tsx|mjs|ipc"&gt;</w:t>
+            </w:r>
+            <w:r>
+              <w:rPr>
+                <w:rFonts w:hint="default"/>
+                <w:lang w:val="en-US" w:eastAsia="zh-CN"/>
+              </w:rPr>
+              <w:fldChar w:fldCharType="begin"/>
+            </w:r>
+            <w:r>
+              <w:rPr>
+                <w:rFonts w:hint="default"/>
+                <w:lang w:val="en-US" w:eastAsia="zh-CN"/>
+              </w:rPr>
+              <w:instrText xml:space="preserve"> HYPERLINK "../logs/ps-ef.log" </w:instrText>
+            </w:r>
+            <w:r>
+              <w:rPr>
+                <w:rFonts w:hint="default"/>
+                <w:lang w:val="en-US" w:eastAsia="zh-CN"/>
+              </w:rPr>
+              <w:fldChar w:fldCharType="separate"/>
+            </w:r>
+            <w:r>
+              <w:rPr>
+                <w:rFonts w:hint="default"/>
+                <w:lang w:val="en-US" w:eastAsia="zh-CN"/>
+              </w:rPr>
+              <w:t>../logs/ps-ef.log</w:t>
+            </w:r>
+            <w:r>
+              <w:rPr>
+                <w:rFonts w:hint="default"/>
+                <w:lang w:val="en-US" w:eastAsia="zh-CN"/>
+              </w:rPr>
+              <w:fldChar w:fldCharType="end"/>
+            </w:r>
+          </w:p>
+          <w:p>
+            <w:pPr>
+              <w:pStyle w:val="16"/>
+              <w:widowControl w:val="0"/>
+              <w:bidi w:val="0"/>
+              <w:ind w:left="0" w:leftChars="0" w:firstLine="179" w:firstLineChars="112"/>
+              <w:jc w:val="both"/>
+              <w:rPr>
+                <w:rFonts w:hint="default" w:ascii="Latin Modern Mono" w:hAnsi="Latin Modern Mono" w:cs="Latin Modern Mono"/>
+                <w:szCs w:val="21"/>
+                <w:lang w:val="en-US" w:eastAsia="zh-CN"/>
+              </w:rPr>
+            </w:pPr>
+            <w:r>
+              <w:rPr>
+                <w:rFonts w:hint="default"/>
+                <w:lang w:val="en-US" w:eastAsia="zh-CN"/>
+              </w:rPr>
+              <w:t>pwd &amp;&amp; ls -l ../logs/ps-ef.log &amp;&amp; cat ../logs/ps-ef.log</w:t>
+            </w:r>
+          </w:p>
+        </w:tc>
+      </w:tr>
+      <w:tr>
+        <w:tblPrEx>
+          <w:tblBorders>
+            <w:top w:val="single" w:color="auto" w:sz="4" w:space="0"/>
+            <w:left w:val="single" w:color="auto" w:sz="4" w:space="0"/>
+            <w:bottom w:val="single" w:color="auto" w:sz="4" w:space="0"/>
+            <w:right w:val="single" w:color="auto" w:sz="4" w:space="0"/>
+            <w:insideH w:val="single" w:color="auto" w:sz="4" w:space="0"/>
+            <w:insideV w:val="single" w:color="auto" w:sz="4" w:space="0"/>
+          </w:tblBorders>
+          <w:tblCellMar>
+            <w:top w:w="0" w:type="dxa"/>
+            <w:left w:w="108" w:type="dxa"/>
+            <w:bottom w:w="0" w:type="dxa"/>
+            <w:right w:w="108" w:type="dxa"/>
+          </w:tblCellMar>
+        </w:tblPrEx>
+        <w:trPr>
+          <w:trHeight w:val="576" w:hRule="atLeast"/>
+        </w:trPr>
+        <w:tc>
+          <w:tcPr>
+            <w:tcW w:w="721" w:type="dxa"/>
+            <w:vMerge w:val="continue"/>
+            <w:vAlign w:val="center"/>
+          </w:tcPr>
+          <w:p>
+            <w:pPr>
+              <w:widowControl w:val="0"/>
+              <w:ind w:firstLineChars="0"/>
+              <w:jc w:val="both"/>
+            </w:pPr>
+          </w:p>
+        </w:tc>
+        <w:tc>
+          <w:tcPr>
+            <w:tcW w:w="5063" w:type="dxa"/>
+            <w:vAlign w:val="center"/>
+          </w:tcPr>
+          <w:p>
+            <w:pPr>
+              <w:widowControl w:val="0"/>
+              <w:ind w:left="180" w:leftChars="100" w:firstLine="0" w:firstLineChars="0"/>
+              <w:jc w:val="both"/>
+              <w:rPr>
+                <w:rFonts w:hint="default"/>
+                <w:lang w:val="en-US"/>
+              </w:rPr>
+            </w:pPr>
+            <w:r>
+              <w:rPr>
+                <w:rFonts w:hint="default"/>
+                <w:b/>
+                <w:bCs/>
+                <w:lang w:val="en-US"/>
+              </w:rPr>
+              <w:t>Pass</w:t>
+            </w:r>
+            <w:r>
+              <w:rPr>
+                <w:rFonts w:hint="default"/>
+                <w:lang w:val="en-US"/>
+              </w:rPr>
+              <w:t xml:space="preserve">: Logfile is empty; </w:t>
+            </w:r>
+          </w:p>
+        </w:tc>
+        <w:tc>
+          <w:tcPr>
+            <w:tcW w:w="8396" w:type="dxa"/>
+            <w:vMerge w:val="restart"/>
+            <w:shd w:val="clear" w:color="auto" w:fill="000000" w:themeFill="text1"/>
+            <w:vAlign w:val="center"/>
+          </w:tcPr>
+          <w:p>
+            <w:pPr>
+              <w:keepNext w:val="0"/>
+              <w:keepLines w:val="0"/>
+              <w:pageBreakBefore w:val="0"/>
+              <w:widowControl/>
+              <w:suppressLineNumbers w:val="0"/>
+              <w:shd w:val="clear" w:fill="1F1F1F"/>
+              <w:kinsoku/>
+              <w:wordWrap/>
+              <w:overflowPunct/>
+              <w:topLinePunct w:val="0"/>
+              <w:autoSpaceDE/>
+              <w:autoSpaceDN/>
+              <w:bidi w:val="0"/>
+              <w:adjustRightInd/>
+              <w:snapToGrid/>
+              <w:spacing w:line="192" w:lineRule="auto"/>
+              <w:ind w:left="178" w:leftChars="99" w:firstLine="0" w:firstLineChars="0"/>
+              <w:jc w:val="left"/>
+              <w:textAlignment w:val="auto"/>
+              <w:rPr>
+                <w:rFonts w:hint="default" w:ascii="DejaVu Sans Mono" w:hAnsi="DejaVu Sans Mono" w:cs="DejaVu Sans Mono" w:eastAsiaTheme="minorEastAsia"/>
+                <w:b w:val="0"/>
+                <w:bCs w:val="0"/>
+                <w:color w:val="9CDCFE"/>
+                <w:kern w:val="0"/>
+                <w:sz w:val="16"/>
+                <w:szCs w:val="16"/>
+                <w:shd w:val="clear" w:fill="1F1F1F"/>
+                <w:lang w:val="en-US" w:eastAsia="zh-CN" w:bidi="ar"/>
+              </w:rPr>
+            </w:pPr>
+            <w:r>
+              <w:rPr>
+                <w:rFonts w:hint="default" w:ascii="DejaVu Sans Mono" w:hAnsi="DejaVu Sans Mono" w:cs="DejaVu Sans Mono" w:eastAsiaTheme="minorEastAsia"/>
+                <w:b w:val="0"/>
+                <w:bCs w:val="0"/>
+                <w:color w:val="D6DCE5" w:themeColor="text2" w:themeTint="33"/>
+                <w:kern w:val="0"/>
+                <w:sz w:val="16"/>
+                <w:szCs w:val="16"/>
+                <w:shd w:val="clear" w:fill="1F1F1F"/>
+                <w:lang w:val="en-US" w:eastAsia="zh-CN" w:bidi="ar"/>
+                <w14:textFill>
+                  <w14:solidFill>
+                    <w14:schemeClr w14:val="tx2">
+                      <w14:lumMod w14:val="20000"/>
+                      <w14:lumOff w14:val="80000"/>
+                    </w14:schemeClr>
+                  </w14:solidFill>
+                </w14:textFill>
+              </w:rPr>
+              <w:t>$</w:t>
+            </w:r>
+            <w:r>
+              <w:rPr>
+                <w:rFonts w:hint="default" w:ascii="DejaVu Sans Mono" w:hAnsi="DejaVu Sans Mono" w:cs="DejaVu Sans Mono" w:eastAsiaTheme="minorEastAsia"/>
+                <w:b w:val="0"/>
+                <w:bCs w:val="0"/>
+                <w:color w:val="9CDCFE"/>
+                <w:kern w:val="0"/>
+                <w:sz w:val="16"/>
+                <w:szCs w:val="16"/>
+                <w:shd w:val="clear" w:fill="1F1F1F"/>
+                <w:lang w:val="en-US" w:eastAsia="zh-CN" w:bidi="ar"/>
+              </w:rPr>
+              <w:t xml:space="preserve"> pwd &amp;&amp; ls -l ../logs/ps-ef.log &amp;&amp; cat ../logs/ps-ef.log </w:t>
+            </w:r>
+          </w:p>
+          <w:p>
+            <w:pPr>
+              <w:keepNext w:val="0"/>
+              <w:keepLines w:val="0"/>
+              <w:pageBreakBefore w:val="0"/>
+              <w:widowControl/>
+              <w:suppressLineNumbers w:val="0"/>
+              <w:shd w:val="clear" w:fill="1F1F1F"/>
+              <w:kinsoku/>
+              <w:wordWrap/>
+              <w:overflowPunct/>
+              <w:topLinePunct w:val="0"/>
+              <w:autoSpaceDE/>
+              <w:autoSpaceDN/>
+              <w:bidi w:val="0"/>
+              <w:adjustRightInd/>
+              <w:snapToGrid/>
+              <w:spacing w:line="192" w:lineRule="auto"/>
+              <w:ind w:left="178" w:leftChars="99" w:firstLine="0" w:firstLineChars="0"/>
+              <w:jc w:val="left"/>
+              <w:textAlignment w:val="auto"/>
+              <w:rPr>
+                <w:rFonts w:hint="default" w:ascii="DejaVu Sans Mono" w:hAnsi="DejaVu Sans Mono" w:cs="DejaVu Sans Mono" w:eastAsiaTheme="minorEastAsia"/>
+                <w:b w:val="0"/>
+                <w:bCs w:val="0"/>
+                <w:color w:val="9CDCFE"/>
+                <w:kern w:val="0"/>
+                <w:sz w:val="16"/>
+                <w:szCs w:val="16"/>
+                <w:shd w:val="clear" w:fill="1F1F1F"/>
+                <w:lang w:val="en-US" w:eastAsia="zh-CN" w:bidi="ar"/>
+              </w:rPr>
+            </w:pPr>
+            <w:r>
+              <w:rPr>
+                <w:rFonts w:hint="default" w:ascii="DejaVu Sans Mono" w:hAnsi="DejaVu Sans Mono" w:cs="DejaVu Sans Mono" w:eastAsiaTheme="minorEastAsia"/>
+                <w:b w:val="0"/>
+                <w:bCs w:val="0"/>
+                <w:color w:val="9CDCFE"/>
+                <w:kern w:val="0"/>
+                <w:sz w:val="16"/>
+                <w:szCs w:val="16"/>
+                <w:shd w:val="clear" w:fill="1F1F1F"/>
+                <w:lang w:val="en-US" w:eastAsia="zh-CN" w:bidi="ar"/>
+              </w:rPr>
+              <w:t>/home/djorgenson/Projects/blofin-data/</w:t>
+            </w:r>
+            <w:r>
+              <w:rPr>
+                <w:rFonts w:hint="default" w:ascii="DejaVu Sans Mono" w:hAnsi="DejaVu Sans Mono" w:cs="DejaVu Sans Mono" w:eastAsiaTheme="minorEastAsia"/>
+                <w:b w:val="0"/>
+                <w:bCs w:val="0"/>
+                <w:color w:val="9CDCFE"/>
+                <w:kern w:val="0"/>
+                <w:sz w:val="16"/>
+                <w:szCs w:val="16"/>
+                <w:shd w:val="clear" w:fill="1F1F1F"/>
+                <w:lang w:val="en-US" w:eastAsia="zh-CN" w:bidi="ar"/>
+              </w:rPr>
+              <w:fldChar w:fldCharType="begin"/>
+            </w:r>
+            <w:r>
+              <w:rPr>
+                <w:rFonts w:hint="default" w:ascii="DejaVu Sans Mono" w:hAnsi="DejaVu Sans Mono" w:cs="DejaVu Sans Mono" w:eastAsiaTheme="minorEastAsia"/>
+                <w:b w:val="0"/>
+                <w:bCs w:val="0"/>
+                <w:color w:val="9CDCFE"/>
+                <w:kern w:val="0"/>
+                <w:sz w:val="16"/>
+                <w:szCs w:val="16"/>
+                <w:shd w:val="clear" w:fill="1F1F1F"/>
+                <w:lang w:val="en-US" w:eastAsia="zh-CN" w:bidi="ar"/>
+              </w:rPr>
+              <w:instrText xml:space="preserve"> DOCPROPERTY Path \* MERGEFORMAT </w:instrText>
+            </w:r>
+            <w:r>
+              <w:rPr>
+                <w:rFonts w:hint="default" w:ascii="DejaVu Sans Mono" w:hAnsi="DejaVu Sans Mono" w:cs="DejaVu Sans Mono" w:eastAsiaTheme="minorEastAsia"/>
+                <w:b w:val="0"/>
+                <w:bCs w:val="0"/>
+                <w:color w:val="9CDCFE"/>
+                <w:kern w:val="0"/>
+                <w:sz w:val="16"/>
+                <w:szCs w:val="16"/>
+                <w:shd w:val="clear" w:fill="1F1F1F"/>
+                <w:lang w:val="en-US" w:eastAsia="zh-CN" w:bidi="ar"/>
+              </w:rPr>
+              <w:fldChar w:fldCharType="separate"/>
+            </w:r>
+            <w:r>
+              <w:rPr>
+                <w:rFonts w:hint="default" w:ascii="DejaVu Sans Mono" w:hAnsi="DejaVu Sans Mono" w:cs="DejaVu Sans Mono" w:eastAsiaTheme="minorEastAsia"/>
+                <w:b w:val="0"/>
+                <w:bCs w:val="0"/>
+                <w:color w:val="9CDCFE"/>
+                <w:kern w:val="0"/>
+                <w:sz w:val="16"/>
+                <w:szCs w:val="16"/>
+                <w:shd w:val="clear" w:fill="1F1F1F"/>
+                <w:lang w:val="en-US" w:eastAsia="zh-CN" w:bidi="ar"/>
+              </w:rPr>
+              <w:t>fcrt/2.1-cli-om/2.1.1-req-no-expiry/</w:t>
+            </w:r>
+            <w:r>
+              <w:rPr>
+                <w:rFonts w:hint="default" w:ascii="DejaVu Sans Mono" w:hAnsi="DejaVu Sans Mono" w:cs="DejaVu Sans Mono" w:eastAsiaTheme="minorEastAsia"/>
+                <w:b w:val="0"/>
+                <w:bCs w:val="0"/>
+                <w:color w:val="9CDCFE"/>
+                <w:kern w:val="0"/>
+                <w:sz w:val="16"/>
+                <w:szCs w:val="16"/>
+                <w:shd w:val="clear" w:fill="1F1F1F"/>
+                <w:lang w:val="en-US" w:eastAsia="zh-CN" w:bidi="ar"/>
+              </w:rPr>
+              <w:fldChar w:fldCharType="end"/>
+            </w:r>
+            <w:r>
+              <w:rPr>
+                <w:rFonts w:hint="default" w:ascii="DejaVu Sans Mono" w:hAnsi="DejaVu Sans Mono" w:cs="DejaVu Sans Mono" w:eastAsiaTheme="minorEastAsia"/>
+                <w:b w:val="0"/>
+                <w:bCs w:val="0"/>
+                <w:color w:val="9CDCFE"/>
+                <w:kern w:val="0"/>
+                <w:sz w:val="16"/>
+                <w:szCs w:val="16"/>
+                <w:shd w:val="clear" w:fill="1F1F1F"/>
+                <w:lang w:val="en-US" w:eastAsia="zh-CN" w:bidi="ar"/>
+              </w:rPr>
+              <w:t xml:space="preserve">Documents </w:t>
+            </w:r>
+          </w:p>
+          <w:p>
+            <w:pPr>
+              <w:keepNext w:val="0"/>
+              <w:keepLines w:val="0"/>
+              <w:pageBreakBefore w:val="0"/>
+              <w:widowControl/>
+              <w:suppressLineNumbers w:val="0"/>
+              <w:shd w:val="clear" w:fill="1F1F1F"/>
+              <w:kinsoku/>
+              <w:wordWrap/>
+              <w:overflowPunct/>
+              <w:topLinePunct w:val="0"/>
+              <w:autoSpaceDE/>
+              <w:autoSpaceDN/>
+              <w:bidi w:val="0"/>
+              <w:adjustRightInd/>
+              <w:snapToGrid/>
+              <w:spacing w:line="192" w:lineRule="auto"/>
+              <w:ind w:left="178" w:leftChars="99" w:firstLine="0" w:firstLineChars="0"/>
+              <w:jc w:val="left"/>
+              <w:textAlignment w:val="auto"/>
+              <w:rPr>
+                <w:rFonts w:hint="default" w:ascii="DejaVu Sans Mono" w:hAnsi="DejaVu Sans Mono" w:cs="DejaVu Sans Mono" w:eastAsiaTheme="minorEastAsia"/>
+                <w:b w:val="0"/>
+                <w:bCs w:val="0"/>
+                <w:color w:val="9CDCFE"/>
+                <w:kern w:val="0"/>
+                <w:sz w:val="16"/>
+                <w:szCs w:val="16"/>
+                <w:shd w:val="clear" w:fill="1F1F1F"/>
+                <w:lang w:val="en-US" w:eastAsia="zh-CN" w:bidi="ar"/>
+              </w:rPr>
+            </w:pPr>
+            <w:r>
+              <w:rPr>
+                <w:rFonts w:hint="default" w:ascii="DejaVu Sans Mono" w:hAnsi="DejaVu Sans Mono" w:cs="DejaVu Sans Mono" w:eastAsiaTheme="minorEastAsia"/>
+                <w:b w:val="0"/>
+                <w:bCs w:val="0"/>
+                <w:color w:val="9CDCFE"/>
+                <w:kern w:val="0"/>
+                <w:sz w:val="16"/>
+                <w:szCs w:val="16"/>
+                <w:shd w:val="clear" w:fill="1F1F1F"/>
+                <w:lang w:val="en-US" w:eastAsia="zh-CN" w:bidi="ar"/>
+              </w:rPr>
+              <w:t>-rw-rw-r-- 1 djorgenson djorgenson 0 Sep  3 09:19 ../logs/ps-ef.log</w:t>
+            </w:r>
+          </w:p>
+          <w:p>
+            <w:pPr>
+              <w:keepNext w:val="0"/>
+              <w:keepLines w:val="0"/>
+              <w:pageBreakBefore w:val="0"/>
+              <w:widowControl/>
+              <w:suppressLineNumbers w:val="0"/>
+              <w:shd w:val="clear" w:fill="1F1F1F"/>
+              <w:kinsoku/>
+              <w:wordWrap/>
+              <w:overflowPunct/>
+              <w:topLinePunct w:val="0"/>
+              <w:autoSpaceDE/>
+              <w:autoSpaceDN/>
+              <w:bidi w:val="0"/>
+              <w:adjustRightInd/>
+              <w:snapToGrid/>
+              <w:spacing w:line="192" w:lineRule="auto"/>
+              <w:ind w:left="178" w:leftChars="99" w:firstLine="0" w:firstLineChars="0"/>
+              <w:jc w:val="left"/>
+              <w:textAlignment w:val="auto"/>
+              <w:rPr>
+                <w:rFonts w:hint="default" w:ascii="DejaVu Sans Mono" w:hAnsi="DejaVu Sans Mono" w:cs="DejaVu Sans Mono"/>
+                <w:sz w:val="16"/>
+                <w:szCs w:val="16"/>
+              </w:rPr>
+            </w:pPr>
+            <w:r>
+              <w:rPr>
+                <w:rFonts w:hint="default" w:ascii="DejaVu Sans Mono" w:hAnsi="DejaVu Sans Mono" w:cs="DejaVu Sans Mono" w:eastAsiaTheme="minorEastAsia"/>
+                <w:b w:val="0"/>
+                <w:bCs w:val="0"/>
+                <w:color w:val="D6DCE5" w:themeColor="text2" w:themeTint="33"/>
+                <w:kern w:val="0"/>
+                <w:sz w:val="16"/>
+                <w:szCs w:val="16"/>
+                <w:shd w:val="clear" w:fill="1F1F1F"/>
+                <w:lang w:val="en-US" w:eastAsia="zh-CN" w:bidi="ar"/>
+                <w14:textFill>
+                  <w14:solidFill>
+                    <w14:schemeClr w14:val="tx2">
+                      <w14:lumMod w14:val="20000"/>
+                      <w14:lumOff w14:val="80000"/>
+                    </w14:schemeClr>
+                  </w14:solidFill>
+                </w14:textFill>
+              </w:rPr>
+              <w:t>$</w:t>
+            </w:r>
+          </w:p>
+        </w:tc>
+        <w:tc>
+          <w:tcPr>
+            <w:tcW w:w="1228" w:type="dxa"/>
+            <w:vMerge w:val="restart"/>
+            <w:vAlign w:val="center"/>
+          </w:tcPr>
+          <w:p>
+            <w:pPr>
+              <w:widowControl w:val="0"/>
+              <w:jc w:val="both"/>
+              <w:rPr>
+                <w:rFonts w:hint="default"/>
+                <w:vertAlign w:val="baseline"/>
+                <w:lang w:val="en-US"/>
+              </w:rPr>
+            </w:pPr>
+            <w:r>
+              <w:rPr>
+                <w:rFonts w:hint="default"/>
+                <w:vertAlign w:val="baseline"/>
+                <w:lang w:val="en-US"/>
+              </w:rPr>
+              <w:fldChar w:fldCharType="begin">
+                <w:ffData>
+                  <w:name w:val="CheckBox1"/>
+                  <w:enabled/>
+                  <w:calcOnExit w:val="0"/>
+                  <w:checkBox>
+                    <w:sizeAuto/>
+                    <w:default w:val="0"/>
+                    <w:checked w:val="0"/>
+                  </w:checkBox>
+                </w:ffData>
+              </w:fldChar>
+            </w:r>
+            <w:r>
+              <w:rPr>
+                <w:rFonts w:hint="default"/>
+                <w:vertAlign w:val="baseline"/>
+                <w:lang w:val="en-US"/>
+              </w:rPr>
+              <w:instrText xml:space="preserve">FORMCHECKBOX</w:instrText>
+            </w:r>
+            <w:r>
+              <w:rPr>
+                <w:rFonts w:hint="default"/>
+                <w:vertAlign w:val="baseline"/>
+                <w:lang w:val="en-US"/>
+              </w:rPr>
+              <w:fldChar w:fldCharType="separate"/>
+            </w:r>
+            <w:r>
+              <w:rPr>
+                <w:rFonts w:hint="default"/>
+                <w:vertAlign w:val="baseline"/>
+                <w:lang w:val="en-US"/>
+              </w:rPr>
+              <w:fldChar w:fldCharType="end"/>
+            </w:r>
+            <w:r>
+              <w:rPr>
+                <w:rFonts w:hint="default"/>
+                <w:vertAlign w:val="baseline"/>
+                <w:lang w:val="en-US"/>
+              </w:rPr>
+              <w:t xml:space="preserve"> Pass</w:t>
+            </w:r>
+          </w:p>
+          <w:p>
+            <w:pPr>
+              <w:widowControl w:val="0"/>
+              <w:jc w:val="both"/>
+              <w:rPr>
+                <w:rFonts w:hint="default"/>
+                <w:vertAlign w:val="baseline"/>
+                <w:lang w:val="en-US"/>
+              </w:rPr>
+            </w:pPr>
+          </w:p>
+          <w:p>
+            <w:pPr>
+              <w:widowControl w:val="0"/>
+              <w:jc w:val="both"/>
+            </w:pPr>
+            <w:r>
+              <w:rPr>
+                <w:rFonts w:hint="default"/>
+                <w:vertAlign w:val="baseline"/>
+                <w:lang w:val="en-US"/>
+              </w:rPr>
+              <w:fldChar w:fldCharType="begin">
+                <w:ffData>
+                  <w:name w:val="CheckBox1"/>
+                  <w:enabled/>
+                  <w:calcOnExit w:val="0"/>
+                  <w:checkBox>
+                    <w:sizeAuto/>
+                    <w:default w:val="0"/>
+                    <w:checked w:val="0"/>
+                  </w:checkBox>
+                </w:ffData>
+              </w:fldChar>
+            </w:r>
+            <w:r>
+              <w:rPr>
+                <w:rFonts w:hint="default"/>
+                <w:vertAlign w:val="baseline"/>
+                <w:lang w:val="en-US"/>
+              </w:rPr>
+              <w:instrText xml:space="preserve">FORMCHECKBOX</w:instrText>
+            </w:r>
+            <w:r>
+              <w:rPr>
+                <w:rFonts w:hint="default"/>
+                <w:vertAlign w:val="baseline"/>
+                <w:lang w:val="en-US"/>
+              </w:rPr>
+              <w:fldChar w:fldCharType="separate"/>
+            </w:r>
+            <w:r>
+              <w:rPr>
+                <w:rFonts w:hint="default"/>
+                <w:vertAlign w:val="baseline"/>
+                <w:lang w:val="en-US"/>
+              </w:rPr>
+              <w:fldChar w:fldCharType="end"/>
+            </w:r>
+            <w:r>
+              <w:rPr>
+                <w:rFonts w:hint="default"/>
+                <w:vertAlign w:val="baseline"/>
+                <w:lang w:val="en-US"/>
+              </w:rPr>
+              <w:t xml:space="preserve"> Fail</w:t>
+            </w:r>
+          </w:p>
+        </w:tc>
+      </w:tr>
+      <w:tr>
+        <w:tblPrEx>
+          <w:tblBorders>
+            <w:top w:val="single" w:color="auto" w:sz="4" w:space="0"/>
+            <w:left w:val="single" w:color="auto" w:sz="4" w:space="0"/>
+            <w:bottom w:val="single" w:color="auto" w:sz="4" w:space="0"/>
+            <w:right w:val="single" w:color="auto" w:sz="4" w:space="0"/>
+            <w:insideH w:val="single" w:color="auto" w:sz="4" w:space="0"/>
+            <w:insideV w:val="single" w:color="auto" w:sz="4" w:space="0"/>
+          </w:tblBorders>
+          <w:tblCellMar>
+            <w:top w:w="0" w:type="dxa"/>
+            <w:left w:w="108" w:type="dxa"/>
+            <w:bottom w:w="0" w:type="dxa"/>
+            <w:right w:w="108" w:type="dxa"/>
+          </w:tblCellMar>
+        </w:tblPrEx>
+        <w:trPr>
+          <w:trHeight w:val="576" w:hRule="atLeast"/>
+        </w:trPr>
+        <w:tc>
+          <w:tcPr>
+            <w:tcW w:w="721" w:type="dxa"/>
+            <w:vMerge w:val="continue"/>
+            <w:vAlign w:val="center"/>
+          </w:tcPr>
+          <w:p>
+            <w:pPr>
+              <w:widowControl w:val="0"/>
+              <w:ind w:firstLineChars="0"/>
+              <w:jc w:val="center"/>
+            </w:pPr>
+          </w:p>
+        </w:tc>
+        <w:tc>
+          <w:tcPr>
+            <w:tcW w:w="5063" w:type="dxa"/>
+            <w:vAlign w:val="center"/>
+          </w:tcPr>
+          <w:p>
+            <w:pPr>
+              <w:widowControl w:val="0"/>
+              <w:ind w:left="180" w:leftChars="100" w:firstLine="0" w:firstLineChars="0"/>
+              <w:jc w:val="both"/>
+              <w:rPr>
+                <w:rFonts w:hint="default"/>
+                <w:lang w:val="en-US"/>
+              </w:rPr>
+            </w:pPr>
+            <w:r>
+              <w:rPr>
+                <w:rFonts w:hint="default"/>
+                <w:b/>
+                <w:bCs/>
+                <w:lang w:val="en-US"/>
+              </w:rPr>
+              <w:t>Fail</w:t>
+            </w:r>
+            <w:r>
+              <w:rPr>
+                <w:rFonts w:hint="default"/>
+                <w:lang w:val="en-US"/>
+              </w:rPr>
+              <w:t>: Logfile contains output;</w:t>
+            </w:r>
+          </w:p>
+        </w:tc>
+        <w:tc>
+          <w:tcPr>
+            <w:tcW w:w="8396" w:type="dxa"/>
+            <w:vMerge w:val="continue"/>
+            <w:shd w:val="clear" w:color="auto" w:fill="000000" w:themeFill="text1"/>
+            <w:vAlign w:val="center"/>
+          </w:tcPr>
+          <w:p>
+            <w:pPr>
+              <w:widowControl w:val="0"/>
+              <w:jc w:val="center"/>
+              <w:rPr>
+                <w:rFonts w:hint="default"/>
+                <w:lang w:val="en-US"/>
+              </w:rPr>
+            </w:pPr>
+          </w:p>
+        </w:tc>
+        <w:tc>
+          <w:tcPr>
+            <w:tcW w:w="1228" w:type="dxa"/>
+            <w:vMerge w:val="continue"/>
+          </w:tcPr>
+          <w:p>
+            <w:pPr>
+              <w:widowControl w:val="0"/>
+              <w:jc w:val="center"/>
+              <w:rPr>
+                <w:rFonts w:hint="default"/>
+                <w:lang w:val="en-US"/>
+              </w:rPr>
+            </w:pPr>
+          </w:p>
+        </w:tc>
+      </w:tr>
+    </w:tbl>
+    <w:p/>
+    <w:p>
+      <w:bookmarkStart w:id="0" w:name="_Ref1496732873"/>
+      <w:bookmarkEnd w:id="0"/>
+      <w:bookmarkStart w:id="1" w:name="_Ref1396150075"/>
+      <w:bookmarkEnd w:id="1"/>
+    </w:p>
     <w:tbl>
       <w:tblPr>
         <w:tblStyle w:val="15"/>
@@ -5823,7 +5830,7 @@
             </w:r>
             <w:r>
               <w:rPr>
-                <w:rStyle w:val="10"/>
+                <w:rStyle w:val="13"/>
                 <w:rFonts w:hint="default"/>
                 <w:lang w:val="en-US"/>
               </w:rPr>
@@ -7496,7 +7503,7 @@
             </w:r>
             <w:r>
               <w:rPr>
-                <w:rStyle w:val="10"/>
+                <w:rStyle w:val="13"/>
                 <w:rFonts w:hint="default"/>
                 <w:lang w:val="en-US"/>
               </w:rPr>
@@ -8510,7 +8517,7 @@
             </w:r>
             <w:r>
               <w:rPr>
-                <w:rStyle w:val="10"/>
+                <w:rStyle w:val="13"/>
                 <w:rFonts w:hint="default"/>
                 <w:lang w:val="en-US"/>
               </w:rPr>
@@ -16705,7 +16712,7 @@
             </w:r>
             <w:r>
               <w:rPr>
-                <w:rStyle w:val="10"/>
+                <w:rStyle w:val="13"/>
                 <w:rFonts w:hint="default"/>
                 <w:lang w:val="en-US"/>
               </w:rPr>
@@ -20108,7 +20115,7 @@
             </w:r>
             <w:r>
               <w:rPr>
-                <w:rStyle w:val="10"/>
+                <w:rStyle w:val="13"/>
                 <w:rFonts w:hint="default"/>
                 <w:lang w:val="en-US"/>
               </w:rPr>
@@ -22638,7 +22645,7 @@
                 <w:rFonts w:hint="default"/>
                 <w:lang w:val="en-US"/>
               </w:rPr>
-              <w:t>order cancellation on the Blofin console;</w:t>
+              <w:t>Verify order cancellation on the Blofin console;</w:t>
             </w:r>
           </w:p>
         </w:tc>

</xml_diff>

<commit_message>
Savepoint; FCRT 2.1.1-4 protocols complete; 100% success; next up; FCRT 2.2.1-3 protocol execution; once complete; algos get plugged in and go time;
</commit_message>
<xml_diff>
--- a/fcrt/2.1-cli-om/2.1.1-req-no-expiry/Documents/fcrt-2.1.1-test-template.docx
+++ b/fcrt/2.1-cli-om/2.1.1-req-no-expiry/Documents/fcrt-2.1.1-test-template.docx
@@ -60,9 +60,8 @@
         </w:tblCellMar>
       </w:tblPr>
       <w:tblGrid>
-        <w:gridCol w:w="720"/>
-        <w:gridCol w:w="4"/>
-        <w:gridCol w:w="6772"/>
+        <w:gridCol w:w="728"/>
+        <w:gridCol w:w="6768"/>
         <w:gridCol w:w="6708"/>
         <w:gridCol w:w="1204"/>
         <w:gridCol w:w="1"/>
@@ -92,8 +91,7 @@
         </w:trPr>
         <w:tc>
           <w:tcPr>
-            <w:tcW w:w="724" w:type="dxa"/>
-            <w:gridSpan w:val="2"/>
+            <w:tcW w:w="728" w:type="dxa"/>
             <w:shd w:val="clear" w:color="auto" w:fill="44546A" w:themeFill="text2"/>
             <w:tcMar>
               <w:top w:w="0" w:type="dxa"/>
@@ -114,11 +112,13 @@
                 <w:lang w:val="en-US"/>
               </w:rPr>
             </w:pPr>
-          </w:p>
-        </w:tc>
-        <w:tc>
-          <w:tcPr>
-            <w:tcW w:w="14684" w:type="dxa"/>
+            <w:bookmarkStart w:id="0" w:name="_Ref958626315"/>
+            <w:bookmarkEnd w:id="0"/>
+          </w:p>
+        </w:tc>
+        <w:tc>
+          <w:tcPr>
+            <w:tcW w:w="14680" w:type="dxa"/>
             <w:gridSpan w:val="3"/>
             <w:shd w:val="clear" w:color="auto" w:fill="E7E6E6" w:themeFill="background2"/>
             <w:tcMar>
@@ -173,7 +173,7 @@
         </w:trPr>
         <w:tc>
           <w:tcPr>
-            <w:tcW w:w="720" w:type="dxa"/>
+            <w:tcW w:w="728" w:type="dxa"/>
             <w:vMerge w:val="restart"/>
             <w:vAlign w:val="center"/>
           </w:tcPr>
@@ -192,8 +192,8 @@
         </w:tc>
         <w:tc>
           <w:tcPr>
-            <w:tcW w:w="14689" w:type="dxa"/>
-            <w:gridSpan w:val="5"/>
+            <w:tcW w:w="14681" w:type="dxa"/>
+            <w:gridSpan w:val="4"/>
             <w:vAlign w:val="center"/>
           </w:tcPr>
           <w:p>
@@ -309,7 +309,7 @@
         </w:trPr>
         <w:tc>
           <w:tcPr>
-            <w:tcW w:w="720" w:type="dxa"/>
+            <w:tcW w:w="728" w:type="dxa"/>
             <w:vMerge w:val="continue"/>
             <w:vAlign w:val="center"/>
           </w:tcPr>
@@ -325,8 +325,8 @@
         </w:tc>
         <w:tc>
           <w:tcPr>
-            <w:tcW w:w="14689" w:type="dxa"/>
-            <w:gridSpan w:val="5"/>
+            <w:tcW w:w="14681" w:type="dxa"/>
+            <w:gridSpan w:val="4"/>
             <w:vAlign w:val="center"/>
           </w:tcPr>
           <w:p>
@@ -499,7 +499,7 @@
         </w:trPr>
         <w:tc>
           <w:tcPr>
-            <w:tcW w:w="720" w:type="dxa"/>
+            <w:tcW w:w="728" w:type="dxa"/>
             <w:vMerge w:val="continue"/>
             <w:vAlign w:val="center"/>
           </w:tcPr>
@@ -513,8 +513,7 @@
         </w:tc>
         <w:tc>
           <w:tcPr>
-            <w:tcW w:w="6776" w:type="dxa"/>
-            <w:gridSpan w:val="2"/>
+            <w:tcW w:w="6768" w:type="dxa"/>
             <w:vAlign w:val="center"/>
           </w:tcPr>
           <w:p>
@@ -763,7 +762,7 @@
         </w:trPr>
         <w:tc>
           <w:tcPr>
-            <w:tcW w:w="720" w:type="dxa"/>
+            <w:tcW w:w="728" w:type="dxa"/>
             <w:vMerge w:val="continue"/>
             <w:vAlign w:val="center"/>
           </w:tcPr>
@@ -777,8 +776,7 @@
         </w:tc>
         <w:tc>
           <w:tcPr>
-            <w:tcW w:w="6776" w:type="dxa"/>
-            <w:gridSpan w:val="2"/>
+            <w:tcW w:w="6768" w:type="dxa"/>
             <w:vAlign w:val="center"/>
           </w:tcPr>
           <w:p>
@@ -2823,10 +2821,10 @@
     </w:tbl>
     <w:p/>
     <w:p>
-      <w:bookmarkStart w:id="0" w:name="_Ref1496732873"/>
-      <w:bookmarkEnd w:id="0"/>
       <w:bookmarkStart w:id="1" w:name="_Ref1396150075"/>
       <w:bookmarkEnd w:id="1"/>
+      <w:bookmarkStart w:id="2" w:name="_Ref1496732873"/>
+      <w:bookmarkEnd w:id="2"/>
     </w:p>
     <w:tbl>
       <w:tblPr>
@@ -4878,8 +4876,8 @@
                 <w:lang w:val="en-US"/>
               </w:rPr>
             </w:pPr>
-            <w:bookmarkStart w:id="2" w:name="_Ref258648228"/>
-            <w:bookmarkEnd w:id="2"/>
+            <w:bookmarkStart w:id="3" w:name="_Ref258648228"/>
+            <w:bookmarkEnd w:id="3"/>
           </w:p>
         </w:tc>
         <w:tc>
@@ -6004,7 +6002,7 @@
                 <w:bCs/>
                 <w:lang w:val="en-US"/>
               </w:rPr>
-              <w:t>vi</w:t>
+              <w:t>vii</w:t>
             </w:r>
             <w:r>
               <w:rPr>
@@ -6320,7 +6318,7 @@
                 <w:bCs/>
                 <w:lang w:val="en-US"/>
               </w:rPr>
-              <w:t>vi</w:t>
+              <w:t>vii</w:t>
             </w:r>
             <w:r>
               <w:rPr>
@@ -7453,8 +7451,8 @@
                 <w:lang w:val="en-US"/>
               </w:rPr>
             </w:pPr>
-            <w:bookmarkStart w:id="3" w:name="_Ref244973800"/>
-            <w:bookmarkEnd w:id="3"/>
+            <w:bookmarkStart w:id="4" w:name="_Ref244973800"/>
+            <w:bookmarkEnd w:id="4"/>
           </w:p>
         </w:tc>
         <w:tc>
@@ -7563,8 +7561,8 @@
                 <w:lang w:val="en-US"/>
               </w:rPr>
             </w:pPr>
-            <w:bookmarkStart w:id="4" w:name="_Ref1925881580"/>
-            <w:bookmarkEnd w:id="4"/>
+            <w:bookmarkStart w:id="5" w:name="_Ref1925881580"/>
+            <w:bookmarkEnd w:id="5"/>
           </w:p>
         </w:tc>
         <w:tc>
@@ -9883,7 +9881,7 @@
             </w:r>
             <w:r>
               <w:rPr>
-                <w:rStyle w:val="10"/>
+                <w:rStyle w:val="13"/>
                 <w:rFonts w:hint="default"/>
                 <w:vertAlign w:val="baseline"/>
                 <w:lang w:val="en-US"/>
@@ -11851,8 +11849,8 @@
                 <w:lang w:val="en-US"/>
               </w:rPr>
             </w:pPr>
-            <w:bookmarkStart w:id="5" w:name="_Ref705970296"/>
-            <w:bookmarkEnd w:id="5"/>
+            <w:bookmarkStart w:id="6" w:name="_Ref705970296"/>
+            <w:bookmarkEnd w:id="6"/>
           </w:p>
         </w:tc>
         <w:tc>
@@ -12817,7 +12815,7 @@
             </w:r>
             <w:r>
               <w:rPr>
-                <w:rStyle w:val="10"/>
+                <w:rStyle w:val="13"/>
                 <w:rFonts w:hint="default"/>
                 <w:lang w:val="en-US"/>
               </w:rPr>
@@ -14731,8 +14729,8 @@
                 <w:lang w:val="en-US"/>
               </w:rPr>
             </w:pPr>
-            <w:bookmarkStart w:id="6" w:name="_Ref337956143"/>
-            <w:bookmarkEnd w:id="6"/>
+            <w:bookmarkStart w:id="7" w:name="_Ref337956143"/>
+            <w:bookmarkEnd w:id="7"/>
           </w:p>
         </w:tc>
         <w:tc>
@@ -14781,7 +14779,7 @@
             </w:r>
             <w:r>
               <w:rPr>
-                <w:rStyle w:val="10"/>
+                <w:rStyle w:val="13"/>
                 <w:rFonts w:hint="default"/>
                 <w:lang w:val="en-US"/>
               </w:rPr>
@@ -15756,8 +15754,8 @@
                 <w:lang w:val="en-US"/>
               </w:rPr>
             </w:pPr>
-            <w:bookmarkStart w:id="7" w:name="_Ref274033248"/>
-            <w:bookmarkEnd w:id="7"/>
+            <w:bookmarkStart w:id="8" w:name="_Ref274033248"/>
+            <w:bookmarkEnd w:id="8"/>
           </w:p>
         </w:tc>
         <w:tc>
@@ -16068,7 +16066,7 @@
                 <w:rFonts w:hint="default"/>
                 <w:lang w:val="en-US" w:eastAsia="zh-CN"/>
               </w:rPr>
-              <w:t xml:space="preserve">.request) as request, </w:t>
+              <w:t xml:space="preserve">.request) as request,  </w:t>
             </w:r>
           </w:p>
           <w:p>
@@ -17967,8 +17965,8 @@
                 <w:lang w:val="en-US"/>
               </w:rPr>
             </w:pPr>
-            <w:bookmarkStart w:id="8" w:name="_Ref1044045801"/>
-            <w:bookmarkEnd w:id="8"/>
+            <w:bookmarkStart w:id="9" w:name="_Ref1044045801"/>
+            <w:bookmarkEnd w:id="9"/>
           </w:p>
         </w:tc>
         <w:tc>
@@ -18285,7 +18283,7 @@
             </w:r>
             <w:r>
               <w:rPr>
-                <w:rStyle w:val="10"/>
+                <w:rStyle w:val="13"/>
                 <w:rFonts w:hint="default"/>
                 <w:lang w:val="en-US" w:eastAsia="zh-CN"/>
               </w:rPr>
@@ -19155,8 +19153,8 @@
                 <w:lang w:val="en-US"/>
               </w:rPr>
             </w:pPr>
-            <w:bookmarkStart w:id="9" w:name="_Ref1057995011"/>
-            <w:bookmarkEnd w:id="9"/>
+            <w:bookmarkStart w:id="10" w:name="_Ref1057995011"/>
+            <w:bookmarkEnd w:id="10"/>
           </w:p>
         </w:tc>
         <w:tc>
@@ -23166,8 +23164,9 @@
                 <w:lang w:val="en-US"/>
               </w:rPr>
             </w:pPr>
-            <w:bookmarkStart w:id="10" w:name="_Ref2070410602"/>
-            <w:bookmarkEnd w:id="10"/>
+            <w:bookmarkStart w:id="12" w:name="_GoBack"/>
+            <w:bookmarkStart w:id="11" w:name="_Ref2070410602"/>
+            <w:bookmarkEnd w:id="11"/>
           </w:p>
         </w:tc>
         <w:tc>
@@ -23672,6 +23671,7 @@
           </w:p>
         </w:tc>
       </w:tr>
+      <w:bookmarkEnd w:id="12"/>
       <w:tr>
         <w:tblPrEx>
           <w:tblBorders>
@@ -25405,7 +25405,7 @@
           <w:iCs/>
           <w:lang w:val="en-US"/>
         </w:rPr>
-        <w:instrText xml:space="preserve"> REF _Ref1496732873 \n \h </w:instrText>
+        <w:instrText xml:space="preserve"> REF _Ref958626315 \n \h </w:instrText>
       </w:r>
       <w:r>
         <w:rPr>
@@ -25427,7 +25427,7 @@
           <w:iCs/>
           <w:lang w:val="en-US"/>
         </w:rPr>
-        <w:t>C</w:t>
+        <w:t>A</w:t>
       </w:r>
       <w:r>
         <w:rPr>

</xml_diff>

<commit_message>
Major Savepoint; DST bug identified and fixed; required significant DDL changes to candles and candle processing; Instrument Position underwent an overhaul; ipos now limited to account-specific symbols; issues with leverage forced migration of leverage property to ipos; redesign complete; next up: FCRT-2.1/2.2 (again, hence the reasons why testing is essential);
</commit_message>
<xml_diff>
--- a/fcrt/2.1-cli-om/2.1.1-req-no-expiry/Documents/fcrt-2.1.1-test-template.docx
+++ b/fcrt/2.1-cli-om/2.1.1-req-no-expiry/Documents/fcrt-2.1.1-test-template.docx
@@ -3101,25 +3101,74 @@
                 <w:lang w:val="en-US" w:eastAsia="zh-CN"/>
               </w:rPr>
             </w:pPr>
+            <w:r>
+              <w:rPr>
+                <w:rFonts w:hint="default"/>
+                <w:lang w:val="en-US" w:eastAsia="zh-CN"/>
+              </w:rPr>
+              <w:t xml:space="preserve">select (select count(*) as request from </w:t>
+            </w:r>
+            <w:r>
+              <w:rPr>
+                <w:rFonts w:hint="default"/>
+                <w:lang w:val="en-US" w:eastAsia="zh-CN"/>
+              </w:rPr>
+              <w:fldChar w:fldCharType="begin"/>
+            </w:r>
+            <w:r>
+              <w:rPr>
+                <w:rFonts w:hint="default"/>
+                <w:lang w:val="en-US" w:eastAsia="zh-CN"/>
+              </w:rPr>
+              <w:instrText xml:space="preserve"> DOCPROPERTY Schema \* MERGEFORMAT </w:instrText>
+            </w:r>
+            <w:r>
+              <w:rPr>
+                <w:rFonts w:hint="default"/>
+                <w:lang w:val="en-US" w:eastAsia="zh-CN"/>
+              </w:rPr>
+              <w:fldChar w:fldCharType="separate"/>
+            </w:r>
+            <w:r>
+              <w:rPr>
+                <w:rFonts w:hint="default"/>
+                <w:lang w:val="en-US" w:eastAsia="zh-CN"/>
+              </w:rPr>
+              <w:t>devel</w:t>
+            </w:r>
+            <w:r>
+              <w:rPr>
+                <w:rFonts w:hint="default"/>
+                <w:lang w:val="en-US" w:eastAsia="zh-CN"/>
+              </w:rPr>
+              <w:fldChar w:fldCharType="end"/>
+            </w:r>
+            <w:r>
+              <w:rPr>
+                <w:rFonts w:hint="default"/>
+                <w:lang w:val="en-US" w:eastAsia="zh-CN"/>
+              </w:rPr>
+              <w:t xml:space="preserve">.request) as request, </w:t>
+            </w:r>
           </w:p>
           <w:p>
             <w:pPr>
               <w:pStyle w:val="16"/>
               <w:widowControl w:val="0"/>
               <w:bidi w:val="0"/>
-              <w:ind w:left="0" w:leftChars="0" w:firstLine="179" w:firstLineChars="112"/>
-              <w:jc w:val="both"/>
-              <w:rPr>
-                <w:rFonts w:hint="default"/>
-                <w:lang w:val="en-US" w:eastAsia="zh-CN"/>
-              </w:rPr>
-            </w:pPr>
-            <w:r>
-              <w:rPr>
-                <w:rFonts w:hint="default"/>
-                <w:lang w:val="en-US" w:eastAsia="zh-CN"/>
-              </w:rPr>
-              <w:t xml:space="preserve">select (select count(*) as request from </w:t>
+              <w:ind w:left="720" w:leftChars="0" w:firstLine="179" w:firstLineChars="112"/>
+              <w:jc w:val="both"/>
+              <w:rPr>
+                <w:rFonts w:hint="default"/>
+                <w:lang w:val="en-US" w:eastAsia="zh-CN"/>
+              </w:rPr>
+            </w:pPr>
+            <w:r>
+              <w:rPr>
+                <w:rFonts w:hint="default"/>
+                <w:lang w:val="en-US" w:eastAsia="zh-CN"/>
+              </w:rPr>
+              <w:t xml:space="preserve">(select count(*) as orders from </w:t>
             </w:r>
             <w:r>
               <w:rPr>
@@ -3161,7 +3210,7 @@
                 <w:rFonts w:hint="default"/>
                 <w:lang w:val="en-US" w:eastAsia="zh-CN"/>
               </w:rPr>
-              <w:t xml:space="preserve">.request) as request, </w:t>
+              <w:t>.orders) as orders,</w:t>
             </w:r>
           </w:p>
           <w:p>
@@ -3169,19 +3218,19 @@
               <w:pStyle w:val="16"/>
               <w:widowControl w:val="0"/>
               <w:bidi w:val="0"/>
-              <w:ind w:left="0" w:leftChars="0" w:firstLine="179" w:firstLineChars="112"/>
-              <w:jc w:val="both"/>
-              <w:rPr>
-                <w:rFonts w:hint="default"/>
-                <w:lang w:val="en-US" w:eastAsia="zh-CN"/>
-              </w:rPr>
-            </w:pPr>
-            <w:r>
-              <w:rPr>
-                <w:rFonts w:hint="default"/>
-                <w:lang w:val="en-US" w:eastAsia="zh-CN"/>
-              </w:rPr>
-              <w:t xml:space="preserve">(select count(*) as orders from </w:t>
+              <w:ind w:left="720" w:leftChars="0" w:firstLine="179" w:firstLineChars="112"/>
+              <w:jc w:val="both"/>
+              <w:rPr>
+                <w:rFonts w:hint="default"/>
+                <w:lang w:val="en-US" w:eastAsia="zh-CN"/>
+              </w:rPr>
+            </w:pPr>
+            <w:r>
+              <w:rPr>
+                <w:rFonts w:hint="default"/>
+                <w:lang w:val="en-US" w:eastAsia="zh-CN"/>
+              </w:rPr>
+              <w:t xml:space="preserve">(select count(*) as vw_orders from </w:t>
             </w:r>
             <w:r>
               <w:rPr>
@@ -3223,7 +3272,7 @@
                 <w:rFonts w:hint="default"/>
                 <w:lang w:val="en-US" w:eastAsia="zh-CN"/>
               </w:rPr>
-              <w:t>.orders) as orders,</w:t>
+              <w:t>.vw_orders) as vw_orders,</w:t>
             </w:r>
           </w:p>
           <w:p>
@@ -3231,69 +3280,7 @@
               <w:pStyle w:val="16"/>
               <w:widowControl w:val="0"/>
               <w:bidi w:val="0"/>
-              <w:ind w:left="0" w:leftChars="0" w:firstLine="179" w:firstLineChars="112"/>
-              <w:jc w:val="both"/>
-              <w:rPr>
-                <w:rFonts w:hint="default"/>
-                <w:lang w:val="en-US" w:eastAsia="zh-CN"/>
-              </w:rPr>
-            </w:pPr>
-            <w:r>
-              <w:rPr>
-                <w:rFonts w:hint="default"/>
-                <w:lang w:val="en-US" w:eastAsia="zh-CN"/>
-              </w:rPr>
-              <w:t xml:space="preserve">(select count(*) as vw_orders from </w:t>
-            </w:r>
-            <w:r>
-              <w:rPr>
-                <w:rFonts w:hint="default"/>
-                <w:lang w:val="en-US" w:eastAsia="zh-CN"/>
-              </w:rPr>
-              <w:fldChar w:fldCharType="begin"/>
-            </w:r>
-            <w:r>
-              <w:rPr>
-                <w:rFonts w:hint="default"/>
-                <w:lang w:val="en-US" w:eastAsia="zh-CN"/>
-              </w:rPr>
-              <w:instrText xml:space="preserve"> DOCPROPERTY Schema \* MERGEFORMAT </w:instrText>
-            </w:r>
-            <w:r>
-              <w:rPr>
-                <w:rFonts w:hint="default"/>
-                <w:lang w:val="en-US" w:eastAsia="zh-CN"/>
-              </w:rPr>
-              <w:fldChar w:fldCharType="separate"/>
-            </w:r>
-            <w:r>
-              <w:rPr>
-                <w:rFonts w:hint="default"/>
-                <w:lang w:val="en-US" w:eastAsia="zh-CN"/>
-              </w:rPr>
-              <w:t>devel</w:t>
-            </w:r>
-            <w:r>
-              <w:rPr>
-                <w:rFonts w:hint="default"/>
-                <w:lang w:val="en-US" w:eastAsia="zh-CN"/>
-              </w:rPr>
-              <w:fldChar w:fldCharType="end"/>
-            </w:r>
-            <w:r>
-              <w:rPr>
-                <w:rFonts w:hint="default"/>
-                <w:lang w:val="en-US" w:eastAsia="zh-CN"/>
-              </w:rPr>
-              <w:t>.vw_orders) as vw_orders,</w:t>
-            </w:r>
-          </w:p>
-          <w:p>
-            <w:pPr>
-              <w:pStyle w:val="16"/>
-              <w:widowControl w:val="0"/>
-              <w:bidi w:val="0"/>
-              <w:ind w:left="0" w:leftChars="0" w:firstLine="179" w:firstLineChars="112"/>
+              <w:ind w:left="720" w:leftChars="0" w:firstLine="179" w:firstLineChars="112"/>
               <w:jc w:val="both"/>
               <w:rPr>
                 <w:rFonts w:hint="default" w:ascii="DejaVu Sans Mono" w:hAnsi="DejaVu Sans Mono"/>
@@ -3778,7 +3765,7 @@
         </w:trPr>
         <w:tc>
           <w:tcPr>
-            <w:tcW w:w="680" w:type="dxa"/>
+            <w:tcW w:w="732" w:type="dxa"/>
             <w:shd w:val="clear" w:color="auto" w:fill="44546A" w:themeFill="text2"/>
             <w:vAlign w:val="center"/>
           </w:tcPr>
@@ -3797,7 +3784,7 @@
         </w:tc>
         <w:tc>
           <w:tcPr>
-            <w:tcW w:w="13639" w:type="dxa"/>
+            <w:tcW w:w="14676" w:type="dxa"/>
             <w:gridSpan w:val="3"/>
             <w:shd w:val="clear" w:color="auto" w:fill="E7E6E6" w:themeFill="background2"/>
             <w:vAlign w:val="center"/>
@@ -3852,7 +3839,7 @@
         </w:trPr>
         <w:tc>
           <w:tcPr>
-            <w:tcW w:w="680" w:type="dxa"/>
+            <w:tcW w:w="732" w:type="dxa"/>
             <w:vMerge w:val="restart"/>
             <w:vAlign w:val="center"/>
           </w:tcPr>
@@ -3871,7 +3858,7 @@
         </w:tc>
         <w:tc>
           <w:tcPr>
-            <w:tcW w:w="13639" w:type="dxa"/>
+            <w:tcW w:w="14676" w:type="dxa"/>
             <w:gridSpan w:val="3"/>
             <w:vAlign w:val="center"/>
           </w:tcPr>
@@ -4047,7 +4034,7 @@
         </w:trPr>
         <w:tc>
           <w:tcPr>
-            <w:tcW w:w="680" w:type="dxa"/>
+            <w:tcW w:w="732" w:type="dxa"/>
             <w:vMerge w:val="continue"/>
             <w:vAlign w:val="center"/>
           </w:tcPr>
@@ -4061,7 +4048,7 @@
         </w:tc>
         <w:tc>
           <w:tcPr>
-            <w:tcW w:w="5591" w:type="dxa"/>
+            <w:tcW w:w="6016" w:type="dxa"/>
             <w:vAlign w:val="center"/>
           </w:tcPr>
           <w:p>
@@ -4110,7 +4097,7 @@
         </w:tc>
         <w:tc>
           <w:tcPr>
-            <w:tcW w:w="6916" w:type="dxa"/>
+            <w:tcW w:w="7442" w:type="dxa"/>
             <w:vMerge w:val="restart"/>
             <w:shd w:val="clear" w:color="auto" w:fill="000000" w:themeFill="text1"/>
             <w:vAlign w:val="center"/>
@@ -4494,7 +4481,7 @@
         </w:tc>
         <w:tc>
           <w:tcPr>
-            <w:tcW w:w="1132" w:type="dxa"/>
+            <w:tcW w:w="1218" w:type="dxa"/>
             <w:vMerge w:val="restart"/>
             <w:vAlign w:val="center"/>
           </w:tcPr>
@@ -4652,7 +4639,7 @@
         </w:trPr>
         <w:tc>
           <w:tcPr>
-            <w:tcW w:w="680" w:type="dxa"/>
+            <w:tcW w:w="732" w:type="dxa"/>
             <w:vMerge w:val="continue"/>
             <w:vAlign w:val="center"/>
           </w:tcPr>
@@ -4666,7 +4653,7 @@
         </w:tc>
         <w:tc>
           <w:tcPr>
-            <w:tcW w:w="5591" w:type="dxa"/>
+            <w:tcW w:w="6016" w:type="dxa"/>
             <w:vAlign w:val="center"/>
           </w:tcPr>
           <w:p>
@@ -4699,7 +4686,7 @@
         </w:tc>
         <w:tc>
           <w:tcPr>
-            <w:tcW w:w="6916" w:type="dxa"/>
+            <w:tcW w:w="7442" w:type="dxa"/>
             <w:vMerge w:val="continue"/>
             <w:shd w:val="clear" w:color="auto" w:fill="000000" w:themeFill="text1"/>
             <w:vAlign w:val="center"/>
@@ -4717,7 +4704,7 @@
         </w:tc>
         <w:tc>
           <w:tcPr>
-            <w:tcW w:w="1132" w:type="dxa"/>
+            <w:tcW w:w="1218" w:type="dxa"/>
             <w:vMerge w:val="continue"/>
           </w:tcPr>
           <w:p>
@@ -4754,7 +4741,7 @@
         </w:trPr>
         <w:tc>
           <w:tcPr>
-            <w:tcW w:w="680" w:type="dxa"/>
+            <w:tcW w:w="732" w:type="dxa"/>
             <w:vAlign w:val="center"/>
           </w:tcPr>
           <w:p>
@@ -4772,7 +4759,7 @@
         </w:tc>
         <w:tc>
           <w:tcPr>
-            <w:tcW w:w="13639" w:type="dxa"/>
+            <w:tcW w:w="14676" w:type="dxa"/>
             <w:gridSpan w:val="3"/>
             <w:vAlign w:val="center"/>
           </w:tcPr>
@@ -4861,7 +4848,7 @@
         </w:trPr>
         <w:tc>
           <w:tcPr>
-            <w:tcW w:w="680" w:type="dxa"/>
+            <w:tcW w:w="732" w:type="dxa"/>
             <w:vMerge w:val="restart"/>
             <w:vAlign w:val="center"/>
           </w:tcPr>
@@ -4882,7 +4869,7 @@
         </w:tc>
         <w:tc>
           <w:tcPr>
-            <w:tcW w:w="13639" w:type="dxa"/>
+            <w:tcW w:w="14676" w:type="dxa"/>
             <w:gridSpan w:val="3"/>
             <w:vAlign w:val="center"/>
           </w:tcPr>
@@ -5401,7 +5388,7 @@
         </w:trPr>
         <w:tc>
           <w:tcPr>
-            <w:tcW w:w="680" w:type="dxa"/>
+            <w:tcW w:w="732" w:type="dxa"/>
             <w:vMerge w:val="continue"/>
             <w:vAlign w:val="center"/>
           </w:tcPr>
@@ -5415,7 +5402,7 @@
         </w:tc>
         <w:tc>
           <w:tcPr>
-            <w:tcW w:w="5591" w:type="dxa"/>
+            <w:tcW w:w="6016" w:type="dxa"/>
             <w:vAlign w:val="center"/>
           </w:tcPr>
           <w:p>
@@ -5448,7 +5435,7 @@
         </w:tc>
         <w:tc>
           <w:tcPr>
-            <w:tcW w:w="6916" w:type="dxa"/>
+            <w:tcW w:w="7442" w:type="dxa"/>
             <w:vMerge w:val="restart"/>
             <w:shd w:val="clear" w:color="auto" w:fill="3A3737" w:themeFill="background2" w:themeFillShade="3F"/>
             <w:vAlign w:val="center"/>
@@ -5505,7 +5492,7 @@
         </w:tc>
         <w:tc>
           <w:tcPr>
-            <w:tcW w:w="1132" w:type="dxa"/>
+            <w:tcW w:w="1218" w:type="dxa"/>
             <w:vMerge w:val="restart"/>
             <w:vAlign w:val="center"/>
           </w:tcPr>
@@ -5663,7 +5650,7 @@
         </w:trPr>
         <w:tc>
           <w:tcPr>
-            <w:tcW w:w="680" w:type="dxa"/>
+            <w:tcW w:w="732" w:type="dxa"/>
             <w:vMerge w:val="continue"/>
             <w:vAlign w:val="center"/>
           </w:tcPr>
@@ -5677,7 +5664,7 @@
         </w:tc>
         <w:tc>
           <w:tcPr>
-            <w:tcW w:w="5591" w:type="dxa"/>
+            <w:tcW w:w="6016" w:type="dxa"/>
             <w:vAlign w:val="center"/>
           </w:tcPr>
           <w:p>
@@ -5710,7 +5697,7 @@
         </w:tc>
         <w:tc>
           <w:tcPr>
-            <w:tcW w:w="6916" w:type="dxa"/>
+            <w:tcW w:w="7442" w:type="dxa"/>
             <w:vMerge w:val="continue"/>
             <w:shd w:val="clear" w:color="auto" w:fill="3A3737" w:themeFill="background2" w:themeFillShade="3F"/>
             <w:vAlign w:val="center"/>
@@ -5728,7 +5715,7 @@
         </w:tc>
         <w:tc>
           <w:tcPr>
-            <w:tcW w:w="1132" w:type="dxa"/>
+            <w:tcW w:w="1218" w:type="dxa"/>
             <w:vMerge w:val="continue"/>
           </w:tcPr>
           <w:p>
@@ -5765,7 +5752,7 @@
         </w:trPr>
         <w:tc>
           <w:tcPr>
-            <w:tcW w:w="680" w:type="dxa"/>
+            <w:tcW w:w="732" w:type="dxa"/>
             <w:vMerge w:val="restart"/>
             <w:vAlign w:val="center"/>
           </w:tcPr>
@@ -5784,7 +5771,7 @@
         </w:tc>
         <w:tc>
           <w:tcPr>
-            <w:tcW w:w="13639" w:type="dxa"/>
+            <w:tcW w:w="14676" w:type="dxa"/>
             <w:gridSpan w:val="3"/>
             <w:vAlign w:val="center"/>
           </w:tcPr>
@@ -5925,7 +5912,7 @@
         </w:trPr>
         <w:tc>
           <w:tcPr>
-            <w:tcW w:w="680" w:type="dxa"/>
+            <w:tcW w:w="732" w:type="dxa"/>
             <w:vMerge w:val="continue"/>
             <w:vAlign w:val="center"/>
           </w:tcPr>
@@ -5939,7 +5926,7 @@
         </w:tc>
         <w:tc>
           <w:tcPr>
-            <w:tcW w:w="5591" w:type="dxa"/>
+            <w:tcW w:w="6016" w:type="dxa"/>
             <w:vAlign w:val="center"/>
           </w:tcPr>
           <w:p>
@@ -6024,7 +6011,7 @@
         </w:tc>
         <w:tc>
           <w:tcPr>
-            <w:tcW w:w="6916" w:type="dxa"/>
+            <w:tcW w:w="7442" w:type="dxa"/>
             <w:vMerge w:val="restart"/>
             <w:shd w:val="clear" w:color="auto" w:fill="auto"/>
             <w:vAlign w:val="center"/>
@@ -6081,7 +6068,7 @@
         </w:tc>
         <w:tc>
           <w:tcPr>
-            <w:tcW w:w="1132" w:type="dxa"/>
+            <w:tcW w:w="1218" w:type="dxa"/>
             <w:vMerge w:val="restart"/>
             <w:vAlign w:val="center"/>
           </w:tcPr>
@@ -6239,7 +6226,7 @@
         </w:trPr>
         <w:tc>
           <w:tcPr>
-            <w:tcW w:w="680" w:type="dxa"/>
+            <w:tcW w:w="732" w:type="dxa"/>
             <w:vMerge w:val="continue"/>
             <w:vAlign w:val="center"/>
           </w:tcPr>
@@ -6253,7 +6240,7 @@
         </w:tc>
         <w:tc>
           <w:tcPr>
-            <w:tcW w:w="5591" w:type="dxa"/>
+            <w:tcW w:w="6016" w:type="dxa"/>
             <w:vAlign w:val="center"/>
           </w:tcPr>
           <w:p>
@@ -6340,7 +6327,7 @@
         </w:tc>
         <w:tc>
           <w:tcPr>
-            <w:tcW w:w="6916" w:type="dxa"/>
+            <w:tcW w:w="7442" w:type="dxa"/>
             <w:vMerge w:val="continue"/>
             <w:shd w:val="clear" w:color="auto" w:fill="auto"/>
             <w:vAlign w:val="center"/>
@@ -6361,7 +6348,7 @@
         </w:tc>
         <w:tc>
           <w:tcPr>
-            <w:tcW w:w="1132" w:type="dxa"/>
+            <w:tcW w:w="1218" w:type="dxa"/>
             <w:vMerge w:val="continue"/>
             <w:vAlign w:val="center"/>
           </w:tcPr>
@@ -12815,7 +12802,7 @@
             </w:r>
             <w:r>
               <w:rPr>
-                <w:rStyle w:val="13"/>
+                <w:rStyle w:val="10"/>
                 <w:rFonts w:hint="default"/>
                 <w:lang w:val="en-US"/>
               </w:rPr>
@@ -16710,7 +16697,7 @@
             </w:r>
             <w:r>
               <w:rPr>
-                <w:rStyle w:val="13"/>
+                <w:rStyle w:val="10"/>
                 <w:rFonts w:hint="default"/>
                 <w:lang w:val="en-US"/>
               </w:rPr>
@@ -20113,7 +20100,7 @@
             </w:r>
             <w:r>
               <w:rPr>
-                <w:rStyle w:val="13"/>
+                <w:rStyle w:val="10"/>
                 <w:rFonts w:hint="default"/>
                 <w:lang w:val="en-US"/>
               </w:rPr>
@@ -24127,7 +24114,7 @@
             </w:r>
             <w:r>
               <w:rPr>
-                <w:rStyle w:val="13"/>
+                <w:rStyle w:val="10"/>
                 <w:rFonts w:hint="default"/>
                 <w:lang w:val="en-US"/>
               </w:rPr>

</xml_diff>

<commit_message>
Savepoint; FCRT 2.1.1 passed; minor updates; advancing to FCRT 2.1.2;
</commit_message>
<xml_diff>
--- a/fcrt/2.1-cli-om/2.1.1-req-no-expiry/Documents/fcrt-2.1.1-test-template.docx
+++ b/fcrt/2.1-cli-om/2.1.1-req-no-expiry/Documents/fcrt-2.1.1-test-template.docx
@@ -272,16 +272,7 @@
                 <w:bCs/>
                 <w:lang w:val="en-US" w:eastAsia="zh-CN"/>
               </w:rPr>
-              <w:t>@symbo</w:t>
-            </w:r>
-            <w:r>
-              <w:rPr>
-                <w:rFonts w:hint="default"/>
-                <w:b/>
-                <w:bCs/>
-                <w:lang w:val="en-US" w:eastAsia="zh-CN"/>
-              </w:rPr>
-              <w:t>l</w:t>
+              <w:t>@symbol</w:t>
             </w:r>
             <w:r>
               <w:rPr>
@@ -559,16 +550,7 @@
                 <w:rFonts w:hint="default"/>
                 <w:lang w:val="en-US" w:eastAsia="zh-CN"/>
               </w:rPr>
-              <w:t>deve</w:t>
-            </w:r>
-            <w:bookmarkStart w:id="12" w:name="_GoBack"/>
-            <w:bookmarkEnd w:id="12"/>
-            <w:r>
-              <w:rPr>
-                <w:rFonts w:hint="default"/>
-                <w:lang w:val="en-US" w:eastAsia="zh-CN"/>
-              </w:rPr>
-              <w:t>l</w:t>
+              <w:t>devel</w:t>
             </w:r>
             <w:r>
               <w:rPr>
@@ -613,7 +595,6 @@
           <w:tcPr>
             <w:tcW w:w="727" w:type="dxa"/>
             <w:vMerge w:val="continue"/>
-            <w:tcBorders/>
             <w:shd w:val="clear" w:color="auto" w:fill="FFD7D7"/>
             <w:vAlign w:val="center"/>
           </w:tcPr>
@@ -1014,7 +995,6 @@
           <w:tcPr>
             <w:tcW w:w="727" w:type="dxa"/>
             <w:vMerge w:val="continue"/>
-            <w:tcBorders/>
             <w:shd w:val="clear" w:color="auto" w:fill="FFD7D7"/>
             <w:vAlign w:val="center"/>
           </w:tcPr>
@@ -1162,7 +1142,6 @@
           </w:tblCellMar>
         </w:tblPrEx>
         <w:trPr>
-          <w:wAfter w:w="0" w:type="auto"/>
           <w:trHeight w:val="864" w:hRule="atLeast"/>
         </w:trPr>
         <w:tc>
@@ -1711,7 +1690,6 @@
           </w:tblCellMar>
         </w:tblPrEx>
         <w:trPr>
-          <w:wAfter w:w="0" w:type="auto"/>
           <w:trHeight w:val="792" w:hRule="atLeast"/>
         </w:trPr>
         <w:tc>
@@ -2135,7 +2113,6 @@
           </w:tblCellMar>
         </w:tblPrEx>
         <w:trPr>
-          <w:wAfter w:w="0" w:type="auto"/>
           <w:trHeight w:val="792" w:hRule="atLeast"/>
         </w:trPr>
         <w:tc>
@@ -2239,7 +2216,6 @@
           <w:tcPr>
             <w:tcW w:w="742" w:type="dxa"/>
             <w:vMerge w:val="continue"/>
-            <w:tcBorders/>
             <w:shd w:val="clear" w:color="auto" w:fill="FFD7D7"/>
             <w:vAlign w:val="center"/>
           </w:tcPr>
@@ -2383,7 +2359,6 @@
           </w:tblCellMar>
         </w:tblPrEx>
         <w:trPr>
-          <w:wAfter w:w="0" w:type="auto"/>
           <w:trHeight w:val="720" w:hRule="atLeast"/>
         </w:trPr>
         <w:tc>
@@ -2578,7 +2553,6 @@
           </w:tblCellMar>
         </w:tblPrEx>
         <w:trPr>
-          <w:wAfter w:w="0" w:type="auto"/>
           <w:trHeight w:val="576" w:hRule="atLeast"/>
         </w:trPr>
         <w:tc>
@@ -3014,7 +2988,6 @@
           <w:tcPr>
             <w:tcW w:w="746" w:type="dxa"/>
             <w:vMerge w:val="continue"/>
-            <w:tcBorders/>
             <w:shd w:val="clear" w:color="auto" w:fill="FFD7D7"/>
           </w:tcPr>
           <w:p>
@@ -4485,7 +4458,9 @@
           <w:p>
             <w:pPr>
               <w:pStyle w:val="16"/>
-              <w:bidi w:val="0"/>
+              <w:widowControl w:val="0"/>
+              <w:bidi w:val="0"/>
+              <w:jc w:val="both"/>
               <w:rPr>
                 <w:rFonts w:hint="default"/>
                 <w:lang w:val="en-US" w:eastAsia="zh-CN"/>
@@ -4544,7 +4519,9 @@
           <w:p>
             <w:pPr>
               <w:pStyle w:val="16"/>
-              <w:bidi w:val="0"/>
+              <w:widowControl w:val="0"/>
+              <w:bidi w:val="0"/>
+              <w:jc w:val="both"/>
               <w:rPr>
                 <w:rFonts w:hint="default"/>
                 <w:lang w:val="en-US" w:eastAsia="zh-CN"/>
@@ -4561,7 +4538,9 @@
           <w:p>
             <w:pPr>
               <w:pStyle w:val="16"/>
-              <w:bidi w:val="0"/>
+              <w:widowControl w:val="0"/>
+              <w:bidi w:val="0"/>
+              <w:jc w:val="both"/>
               <w:rPr>
                 <w:rFonts w:hint="default"/>
                 <w:lang w:val="en-US" w:eastAsia="zh-CN"/>
@@ -4578,7 +4557,9 @@
           <w:p>
             <w:pPr>
               <w:pStyle w:val="16"/>
-              <w:bidi w:val="0"/>
+              <w:widowControl w:val="0"/>
+              <w:bidi w:val="0"/>
+              <w:jc w:val="both"/>
               <w:rPr>
                 <w:rFonts w:hint="default"/>
                 <w:lang w:val="en-US" w:eastAsia="zh-CN"/>
@@ -4595,7 +4576,9 @@
           <w:p>
             <w:pPr>
               <w:pStyle w:val="16"/>
-              <w:bidi w:val="0"/>
+              <w:widowControl w:val="0"/>
+              <w:bidi w:val="0"/>
+              <w:jc w:val="both"/>
               <w:rPr>
                 <w:rFonts w:hint="default"/>
                 <w:lang w:val="en-US" w:eastAsia="zh-CN"/>
@@ -7268,7 +7251,9 @@
           <w:p>
             <w:pPr>
               <w:pStyle w:val="16"/>
-              <w:bidi w:val="0"/>
+              <w:widowControl w:val="0"/>
+              <w:bidi w:val="0"/>
+              <w:jc w:val="both"/>
               <w:rPr>
                 <w:rFonts w:hint="default"/>
                 <w:lang w:val="en-US" w:eastAsia="zh-CN"/>
@@ -7327,7 +7312,9 @@
           <w:p>
             <w:pPr>
               <w:pStyle w:val="16"/>
-              <w:bidi w:val="0"/>
+              <w:widowControl w:val="0"/>
+              <w:bidi w:val="0"/>
+              <w:jc w:val="both"/>
               <w:rPr>
                 <w:rFonts w:hint="default"/>
                 <w:lang w:val="en-US" w:eastAsia="zh-CN"/>
@@ -7344,7 +7331,9 @@
           <w:p>
             <w:pPr>
               <w:pStyle w:val="16"/>
-              <w:bidi w:val="0"/>
+              <w:widowControl w:val="0"/>
+              <w:bidi w:val="0"/>
+              <w:jc w:val="both"/>
               <w:rPr>
                 <w:rFonts w:hint="default"/>
                 <w:lang w:val="en-US" w:eastAsia="zh-CN"/>
@@ -7361,7 +7350,9 @@
           <w:p>
             <w:pPr>
               <w:pStyle w:val="16"/>
-              <w:bidi w:val="0"/>
+              <w:widowControl w:val="0"/>
+              <w:bidi w:val="0"/>
+              <w:jc w:val="both"/>
               <w:rPr>
                 <w:rFonts w:hint="default"/>
                 <w:lang w:val="en-US" w:eastAsia="zh-CN"/>
@@ -7378,7 +7369,9 @@
           <w:p>
             <w:pPr>
               <w:pStyle w:val="16"/>
-              <w:bidi w:val="0"/>
+              <w:widowControl w:val="0"/>
+              <w:bidi w:val="0"/>
+              <w:jc w:val="both"/>
               <w:rPr>
                 <w:rFonts w:hint="default"/>
                 <w:lang w:val="en-US" w:eastAsia="zh-CN"/>
@@ -9567,7 +9560,10 @@
         </w:tc>
       </w:tr>
     </w:tbl>
-    <w:p/>
+    <w:p>
+      <w:bookmarkStart w:id="12" w:name="_GoBack"/>
+    </w:p>
+    <w:bookmarkEnd w:id="12"/>
     <w:tbl>
       <w:tblPr>
         <w:tblStyle w:val="15"/>
@@ -10179,7 +10175,6 @@
           <w:tcPr>
             <w:tcW w:w="752" w:type="dxa"/>
             <w:vMerge w:val="continue"/>
-            <w:tcBorders/>
             <w:shd w:val="clear" w:color="auto" w:fill="FFD7D7"/>
             <w:vAlign w:val="center"/>
           </w:tcPr>
@@ -10281,7 +10276,6 @@
           <w:tcPr>
             <w:tcW w:w="752" w:type="dxa"/>
             <w:vMerge w:val="continue"/>
-            <w:tcBorders/>
             <w:shd w:val="clear" w:color="auto" w:fill="FFD7D7"/>
             <w:vAlign w:val="center"/>
           </w:tcPr>
@@ -11985,7 +11979,6 @@
           <w:tcPr>
             <w:tcW w:w="738" w:type="dxa"/>
             <w:vMerge w:val="continue"/>
-            <w:tcBorders/>
             <w:vAlign w:val="center"/>
           </w:tcPr>
           <w:p>
@@ -14794,7 +14787,6 @@
           <w:tcPr>
             <w:tcW w:w="784" w:type="dxa"/>
             <w:vMerge w:val="continue"/>
-            <w:tcBorders/>
             <w:shd w:val="clear" w:color="auto" w:fill="FFD7D7"/>
             <w:vAlign w:val="center"/>
           </w:tcPr>
@@ -14877,7 +14869,6 @@
           <w:tcPr>
             <w:tcW w:w="784" w:type="dxa"/>
             <w:vMerge w:val="continue"/>
-            <w:tcBorders/>
             <w:shd w:val="clear" w:color="auto" w:fill="FFD7D7"/>
             <w:vAlign w:val="center"/>
           </w:tcPr>
@@ -18972,7 +18963,6 @@
           <w:tcPr>
             <w:tcW w:w="759" w:type="dxa"/>
             <w:vMerge w:val="continue"/>
-            <w:tcBorders/>
             <w:shd w:val="clear" w:color="auto" w:fill="FFD7D7"/>
             <w:vAlign w:val="center"/>
           </w:tcPr>
@@ -19055,7 +19045,6 @@
           <w:tcPr>
             <w:tcW w:w="759" w:type="dxa"/>
             <w:vMerge w:val="continue"/>
-            <w:tcBorders/>
             <w:shd w:val="clear" w:color="auto" w:fill="FFD7D7"/>
             <w:vAlign w:val="center"/>
           </w:tcPr>
@@ -22631,7 +22620,6 @@
           <w:tcPr>
             <w:tcW w:w="754" w:type="dxa"/>
             <w:vMerge w:val="continue"/>
-            <w:tcBorders/>
             <w:shd w:val="clear" w:color="auto" w:fill="FFD7D7"/>
             <w:vAlign w:val="center"/>
           </w:tcPr>
@@ -22757,7 +22745,6 @@
           <w:tcPr>
             <w:tcW w:w="754" w:type="dxa"/>
             <w:vMerge w:val="continue"/>
-            <w:tcBorders/>
             <w:shd w:val="clear" w:color="auto" w:fill="FFD7D7"/>
             <w:vAlign w:val="center"/>
           </w:tcPr>
@@ -26984,7 +26971,6 @@
           <w:tcPr>
             <w:tcW w:w="733" w:type="dxa"/>
             <w:vMerge w:val="continue"/>
-            <w:tcBorders/>
             <w:shd w:val="clear" w:color="auto" w:fill="FFD7D7"/>
             <w:vAlign w:val="center"/>
           </w:tcPr>
@@ -27070,7 +27056,6 @@
           <w:tcPr>
             <w:tcW w:w="733" w:type="dxa"/>
             <w:vMerge w:val="continue"/>
-            <w:tcBorders/>
             <w:shd w:val="clear" w:color="auto" w:fill="FFD7D7"/>
             <w:vAlign w:val="center"/>
           </w:tcPr>

</xml_diff>

<commit_message>
Savepoint; FCRT 2.1.2 complete; minor mods; next up: FCRT 2.1.3; *** note: performance is AMAZING;
</commit_message>
<xml_diff>
--- a/fcrt/2.1-cli-om/2.1.1-req-no-expiry/Documents/fcrt-2.1.1-test-template.docx
+++ b/fcrt/2.1-cli-om/2.1.1-req-no-expiry/Documents/fcrt-2.1.1-test-template.docx
@@ -9560,10 +9560,7 @@
         </w:tc>
       </w:tr>
     </w:tbl>
-    <w:p>
-      <w:bookmarkStart w:id="12" w:name="_GoBack"/>
-    </w:p>
-    <w:bookmarkEnd w:id="12"/>
+    <w:p/>
     <w:tbl>
       <w:tblPr>
         <w:tblStyle w:val="15"/>
@@ -10489,7 +10486,7 @@
             </w:r>
             <w:r>
               <w:rPr>
-                <w:rStyle w:val="13"/>
+                <w:rStyle w:val="10"/>
                 <w:rFonts w:hint="default"/>
                 <w:vertAlign w:val="baseline"/>
                 <w:lang w:val="en-US"/>
@@ -13556,7 +13553,7 @@
             </w:r>
             <w:r>
               <w:rPr>
-                <w:rStyle w:val="13"/>
+                <w:rStyle w:val="10"/>
                 <w:rFonts w:hint="default"/>
                 <w:lang w:val="en-US"/>
               </w:rPr>
@@ -15807,12 +15804,6 @@
             <w:insideH w:val="single" w:color="auto" w:sz="4" w:space="0"/>
             <w:insideV w:val="single" w:color="auto" w:sz="4" w:space="0"/>
           </w:tblBorders>
-          <w:tblCellMar>
-            <w:top w:w="0" w:type="dxa"/>
-            <w:left w:w="108" w:type="dxa"/>
-            <w:bottom w:w="0" w:type="dxa"/>
-            <w:right w:w="108" w:type="dxa"/>
-          </w:tblCellMar>
         </w:tblPrEx>
         <w:trPr>
           <w:trHeight w:val="720" w:hRule="atLeast"/>
@@ -17575,12 +17566,6 @@
             <w:insideH w:val="single" w:color="auto" w:sz="4" w:space="0"/>
             <w:insideV w:val="single" w:color="auto" w:sz="4" w:space="0"/>
           </w:tblBorders>
-          <w:tblCellMar>
-            <w:top w:w="0" w:type="dxa"/>
-            <w:left w:w="108" w:type="dxa"/>
-            <w:bottom w:w="0" w:type="dxa"/>
-            <w:right w:w="108" w:type="dxa"/>
-          </w:tblCellMar>
         </w:tblPrEx>
         <w:trPr>
           <w:trHeight w:val="432" w:hRule="atLeast"/>
@@ -20248,12 +20233,6 @@
             <w:insideH w:val="single" w:color="auto" w:sz="4" w:space="0"/>
             <w:insideV w:val="single" w:color="auto" w:sz="4" w:space="0"/>
           </w:tblBorders>
-          <w:tblCellMar>
-            <w:top w:w="0" w:type="dxa"/>
-            <w:left w:w="108" w:type="dxa"/>
-            <w:bottom w:w="0" w:type="dxa"/>
-            <w:right w:w="108" w:type="dxa"/>
-          </w:tblCellMar>
         </w:tblPrEx>
         <w:trPr>
           <w:trHeight w:val="576" w:hRule="atLeast"/>
@@ -21320,12 +21299,6 @@
             <w:insideH w:val="single" w:color="auto" w:sz="4" w:space="0"/>
             <w:insideV w:val="single" w:color="auto" w:sz="4" w:space="0"/>
           </w:tblBorders>
-          <w:tblCellMar>
-            <w:top w:w="0" w:type="dxa"/>
-            <w:left w:w="108" w:type="dxa"/>
-            <w:bottom w:w="0" w:type="dxa"/>
-            <w:right w:w="108" w:type="dxa"/>
-          </w:tblCellMar>
         </w:tblPrEx>
         <w:trPr>
           <w:trHeight w:val="576" w:hRule="atLeast"/>
@@ -27080,6 +27053,8 @@
           <w:lang w:val="en-US"/>
         </w:rPr>
       </w:pPr>
+      <w:bookmarkStart w:id="12" w:name="_GoBack"/>
+      <w:bookmarkEnd w:id="12"/>
     </w:p>
     <w:sectPr>
       <w:pgSz w:w="16838" w:h="11906" w:orient="landscape"/>

</xml_diff>

<commit_message>
Major Savepoint: AI Code walkthru on all less stops; releasing to QA for FCRT 2.1.1-4 protocols; major refactoring, enhanced error handling, logging, reporting, and performance; documentation updated; next up: upon successful completion of FCRT 2.1.*, TPSL refactoring begins by applying the patterns/approaches of the order module;
</commit_message>
<xml_diff>
--- a/fcrt/2.1-cli-om/2.1.1-req-no-expiry/Documents/fcrt-2.1.1-test-template.docx
+++ b/fcrt/2.1-cli-om/2.1.1-req-no-expiry/Documents/fcrt-2.1.1-test-template.docx
@@ -41,7 +41,7 @@
     <w:tbl>
       <w:tblPr>
         <w:tblStyle w:val="15"/>
-        <w:tblW w:w="15408" w:type="dxa"/>
+        <w:tblW w:w="15393" w:type="dxa"/>
         <w:tblInd w:w="130" w:type="dxa"/>
         <w:tblBorders>
           <w:top w:val="single" w:color="auto" w:sz="4" w:space="0"/>
@@ -60,7 +60,7 @@
         </w:tblCellMar>
       </w:tblPr>
       <w:tblGrid>
-        <w:gridCol w:w="735"/>
+        <w:gridCol w:w="720"/>
         <w:gridCol w:w="6835"/>
         <w:gridCol w:w="7111"/>
         <w:gridCol w:w="727"/>
@@ -88,7 +88,7 @@
         </w:trPr>
         <w:tc>
           <w:tcPr>
-            <w:tcW w:w="735" w:type="dxa"/>
+            <w:tcW w:w="720" w:type="dxa"/>
             <w:shd w:val="clear" w:color="auto" w:fill="44546A" w:themeFill="text2"/>
             <w:tcMar>
               <w:top w:w="0" w:type="dxa"/>
@@ -170,7 +170,7 @@
         </w:trPr>
         <w:tc>
           <w:tcPr>
-            <w:tcW w:w="735" w:type="dxa"/>
+            <w:tcW w:w="720" w:type="dxa"/>
             <w:vMerge w:val="restart"/>
             <w:vAlign w:val="center"/>
           </w:tcPr>
@@ -378,7 +378,7 @@
         </w:trPr>
         <w:tc>
           <w:tcPr>
-            <w:tcW w:w="735" w:type="dxa"/>
+            <w:tcW w:w="720" w:type="dxa"/>
             <w:vMerge w:val="continue"/>
             <w:vAlign w:val="center"/>
           </w:tcPr>
@@ -636,7 +636,7 @@
         </w:trPr>
         <w:tc>
           <w:tcPr>
-            <w:tcW w:w="735" w:type="dxa"/>
+            <w:tcW w:w="720" w:type="dxa"/>
             <w:vMerge w:val="continue"/>
             <w:vAlign w:val="center"/>
           </w:tcPr>
@@ -923,7 +923,7 @@
         </w:trPr>
         <w:tc>
           <w:tcPr>
-            <w:tcW w:w="735" w:type="dxa"/>
+            <w:tcW w:w="720" w:type="dxa"/>
             <w:vMerge w:val="continue"/>
             <w:vAlign w:val="center"/>
           </w:tcPr>
@@ -3069,9 +3069,9 @@
                 <w:lang w:val="en-US"/>
               </w:rPr>
             </w:pPr>
-            <w:bookmarkStart w:id="1" w:name="_Ref1396150075"/>
+            <w:bookmarkStart w:id="1" w:name="_Ref1496732873"/>
             <w:bookmarkEnd w:id="1"/>
-            <w:bookmarkStart w:id="2" w:name="_Ref1496732873"/>
+            <w:bookmarkStart w:id="2" w:name="_Ref1396150075"/>
             <w:bookmarkEnd w:id="2"/>
           </w:p>
         </w:tc>
@@ -6130,7 +6130,7 @@
             </w:r>
             <w:r>
               <w:rPr>
-                <w:rStyle w:val="13"/>
+                <w:rStyle w:val="10"/>
                 <w:rFonts w:hint="default"/>
                 <w:lang w:val="en-US"/>
               </w:rPr>
@@ -9626,6 +9626,7 @@
                 <w:lang w:val="en-US"/>
               </w:rPr>
             </w:pPr>
+            <w:bookmarkStart w:id="12" w:name="_GoBack"/>
           </w:p>
         </w:tc>
         <w:tc>
@@ -9655,6 +9656,7 @@
           </w:p>
         </w:tc>
       </w:tr>
+      <w:bookmarkEnd w:id="12"/>
       <w:tr>
         <w:tblPrEx>
           <w:tblBorders>
@@ -15804,6 +15806,12 @@
             <w:insideH w:val="single" w:color="auto" w:sz="4" w:space="0"/>
             <w:insideV w:val="single" w:color="auto" w:sz="4" w:space="0"/>
           </w:tblBorders>
+          <w:tblCellMar>
+            <w:top w:w="0" w:type="dxa"/>
+            <w:left w:w="108" w:type="dxa"/>
+            <w:bottom w:w="0" w:type="dxa"/>
+            <w:right w:w="108" w:type="dxa"/>
+          </w:tblCellMar>
         </w:tblPrEx>
         <w:trPr>
           <w:trHeight w:val="720" w:hRule="atLeast"/>
@@ -17566,6 +17574,12 @@
             <w:insideH w:val="single" w:color="auto" w:sz="4" w:space="0"/>
             <w:insideV w:val="single" w:color="auto" w:sz="4" w:space="0"/>
           </w:tblBorders>
+          <w:tblCellMar>
+            <w:top w:w="0" w:type="dxa"/>
+            <w:left w:w="108" w:type="dxa"/>
+            <w:bottom w:w="0" w:type="dxa"/>
+            <w:right w:w="108" w:type="dxa"/>
+          </w:tblCellMar>
         </w:tblPrEx>
         <w:trPr>
           <w:trHeight w:val="432" w:hRule="atLeast"/>
@@ -20233,6 +20247,12 @@
             <w:insideH w:val="single" w:color="auto" w:sz="4" w:space="0"/>
             <w:insideV w:val="single" w:color="auto" w:sz="4" w:space="0"/>
           </w:tblBorders>
+          <w:tblCellMar>
+            <w:top w:w="0" w:type="dxa"/>
+            <w:left w:w="108" w:type="dxa"/>
+            <w:bottom w:w="0" w:type="dxa"/>
+            <w:right w:w="108" w:type="dxa"/>
+          </w:tblCellMar>
         </w:tblPrEx>
         <w:trPr>
           <w:trHeight w:val="576" w:hRule="atLeast"/>
@@ -21299,6 +21319,12 @@
             <w:insideH w:val="single" w:color="auto" w:sz="4" w:space="0"/>
             <w:insideV w:val="single" w:color="auto" w:sz="4" w:space="0"/>
           </w:tblBorders>
+          <w:tblCellMar>
+            <w:top w:w="0" w:type="dxa"/>
+            <w:left w:w="108" w:type="dxa"/>
+            <w:bottom w:w="0" w:type="dxa"/>
+            <w:right w:w="108" w:type="dxa"/>
+          </w:tblCellMar>
         </w:tblPrEx>
         <w:trPr>
           <w:trHeight w:val="576" w:hRule="atLeast"/>
@@ -27053,8 +27079,6 @@
           <w:lang w:val="en-US"/>
         </w:rPr>
       </w:pPr>
-      <w:bookmarkStart w:id="12" w:name="_GoBack"/>
-      <w:bookmarkEnd w:id="12"/>
     </w:p>
     <w:sectPr>
       <w:pgSz w:w="16838" w:h="11906" w:orient="landscape"/>
@@ -28257,6 +28281,7 @@
   <w:style w:type="paragraph" w:customStyle="1" w:styleId="21">
     <w:name w:val="Right Cell"/>
     <w:basedOn w:val="1"/>
+    <w:qFormat/>
     <w:uiPriority w:val="0"/>
     <w:pPr>
       <w:widowControl w:val="0"/>

</xml_diff>

<commit_message>
Savepoint; FCRT 2.1.1-2 are complete and 100%; required nominal corrections including a 'state' nomen collision on TResponse; modified api post response route thru Request.Publish (~new) and not Request.Submit; determination made that Submit s/b restricted for internal app requests only while exposing the Publish function to the API was in fact cleaner; next up, FCRT 2.1.3-4 (3.Updates, 4.Leverages) ...
</commit_message>
<xml_diff>
--- a/fcrt/2.1-cli-om/2.1.1-req-no-expiry/Documents/fcrt-2.1.1-test-template.docx
+++ b/fcrt/2.1-cli-om/2.1.1-req-no-expiry/Documents/fcrt-2.1.1-test-template.docx
@@ -6130,7 +6130,7 @@
             </w:r>
             <w:r>
               <w:rPr>
-                <w:rStyle w:val="10"/>
+                <w:rStyle w:val="13"/>
                 <w:rFonts w:hint="default"/>
                 <w:lang w:val="en-US"/>
               </w:rPr>
@@ -9626,7 +9626,6 @@
                 <w:lang w:val="en-US"/>
               </w:rPr>
             </w:pPr>
-            <w:bookmarkStart w:id="12" w:name="_GoBack"/>
           </w:p>
         </w:tc>
         <w:tc>
@@ -9656,7 +9655,6 @@
           </w:p>
         </w:tc>
       </w:tr>
-      <w:bookmarkEnd w:id="12"/>
       <w:tr>
         <w:tblPrEx>
           <w:tblBorders>
@@ -10315,8 +10313,7 @@
         </w:tblCellMar>
       </w:tblPr>
       <w:tblGrid>
-        <w:gridCol w:w="720"/>
-        <w:gridCol w:w="1"/>
+        <w:gridCol w:w="721"/>
         <w:gridCol w:w="5399"/>
         <w:gridCol w:w="643"/>
         <w:gridCol w:w="877"/>
@@ -10352,7 +10349,6 @@
         <w:tc>
           <w:tcPr>
             <w:tcW w:w="721" w:type="dxa"/>
-            <w:gridSpan w:val="2"/>
             <w:shd w:val="clear" w:color="auto" w:fill="44546A" w:themeFill="text2"/>
             <w:vAlign w:val="center"/>
           </w:tcPr>
@@ -10421,7 +10417,6 @@
         <w:tc>
           <w:tcPr>
             <w:tcW w:w="721" w:type="dxa"/>
-            <w:gridSpan w:val="2"/>
             <w:vAlign w:val="center"/>
           </w:tcPr>
           <w:p>
@@ -10488,7 +10483,7 @@
             </w:r>
             <w:r>
               <w:rPr>
-                <w:rStyle w:val="10"/>
+                <w:rStyle w:val="13"/>
                 <w:rFonts w:hint="default"/>
                 <w:vertAlign w:val="baseline"/>
                 <w:lang w:val="en-US"/>
@@ -11795,7 +11790,6 @@
         <w:tc>
           <w:tcPr>
             <w:tcW w:w="721" w:type="dxa"/>
-            <w:gridSpan w:val="2"/>
             <w:vMerge w:val="restart"/>
             <w:vAlign w:val="center"/>
           </w:tcPr>
@@ -12018,7 +12012,6 @@
         <w:tc>
           <w:tcPr>
             <w:tcW w:w="721" w:type="dxa"/>
-            <w:gridSpan w:val="2"/>
             <w:vMerge w:val="continue"/>
             <w:vAlign w:val="center"/>
           </w:tcPr>
@@ -12407,7 +12400,6 @@
         <w:tc>
           <w:tcPr>
             <w:tcW w:w="721" w:type="dxa"/>
-            <w:gridSpan w:val="2"/>
             <w:vMerge w:val="continue"/>
             <w:vAlign w:val="center"/>
           </w:tcPr>
@@ -12515,7 +12507,6 @@
         <w:tc>
           <w:tcPr>
             <w:tcW w:w="721" w:type="dxa"/>
-            <w:gridSpan w:val="2"/>
             <w:vMerge w:val="restart"/>
             <w:vAlign w:val="center"/>
           </w:tcPr>
@@ -13128,7 +13119,6 @@
         <w:tc>
           <w:tcPr>
             <w:tcW w:w="721" w:type="dxa"/>
-            <w:gridSpan w:val="2"/>
             <w:vMerge w:val="continue"/>
             <w:vAlign w:val="center"/>
           </w:tcPr>
@@ -13387,7 +13377,6 @@
         <w:tc>
           <w:tcPr>
             <w:tcW w:w="721" w:type="dxa"/>
-            <w:gridSpan w:val="2"/>
             <w:vMerge w:val="continue"/>
             <w:vAlign w:val="center"/>
           </w:tcPr>
@@ -13492,7 +13481,7 @@
         </w:trPr>
         <w:tc>
           <w:tcPr>
-            <w:tcW w:w="720" w:type="dxa"/>
+            <w:tcW w:w="721" w:type="dxa"/>
             <w:vMerge w:val="restart"/>
             <w:vAlign w:val="center"/>
           </w:tcPr>
@@ -13511,8 +13500,8 @@
         </w:tc>
         <w:tc>
           <w:tcPr>
-            <w:tcW w:w="13918" w:type="dxa"/>
-            <w:gridSpan w:val="6"/>
+            <w:tcW w:w="13917" w:type="dxa"/>
+            <w:gridSpan w:val="5"/>
             <w:vAlign w:val="center"/>
           </w:tcPr>
           <w:p>
@@ -13555,7 +13544,7 @@
             </w:r>
             <w:r>
               <w:rPr>
-                <w:rStyle w:val="10"/>
+                <w:rStyle w:val="13"/>
                 <w:rFonts w:hint="default"/>
                 <w:lang w:val="en-US"/>
               </w:rPr>
@@ -13716,7 +13705,7 @@
         </w:trPr>
         <w:tc>
           <w:tcPr>
-            <w:tcW w:w="720" w:type="dxa"/>
+            <w:tcW w:w="721" w:type="dxa"/>
             <w:vMerge w:val="continue"/>
             <w:vAlign w:val="center"/>
           </w:tcPr>
@@ -13730,8 +13719,8 @@
         </w:tc>
         <w:tc>
           <w:tcPr>
-            <w:tcW w:w="6920" w:type="dxa"/>
-            <w:gridSpan w:val="4"/>
+            <w:tcW w:w="6919" w:type="dxa"/>
+            <w:gridSpan w:val="3"/>
             <w:vAlign w:val="center"/>
           </w:tcPr>
           <w:p>
@@ -14022,7 +14011,7 @@
         </w:trPr>
         <w:tc>
           <w:tcPr>
-            <w:tcW w:w="720" w:type="dxa"/>
+            <w:tcW w:w="721" w:type="dxa"/>
             <w:vMerge w:val="continue"/>
             <w:vAlign w:val="center"/>
           </w:tcPr>
@@ -14036,8 +14025,8 @@
         </w:tc>
         <w:tc>
           <w:tcPr>
-            <w:tcW w:w="6920" w:type="dxa"/>
-            <w:gridSpan w:val="4"/>
+            <w:tcW w:w="6919" w:type="dxa"/>
+            <w:gridSpan w:val="3"/>
             <w:vAlign w:val="center"/>
           </w:tcPr>
           <w:p>

</xml_diff>

<commit_message>
Interim Savepoint; WIP, non-op; just a lot of changes to reset the baseline;
</commit_message>
<xml_diff>
--- a/fcrt/2.1-cli-om/2.1.1-req-no-expiry/Documents/fcrt-2.1.1-test-template.docx
+++ b/fcrt/2.1-cli-om/2.1.1-req-no-expiry/Documents/fcrt-2.1.1-test-template.docx
@@ -19080,8 +19080,7 @@
       </w:tblPr>
       <w:tblGrid>
         <w:gridCol w:w="711"/>
-        <w:gridCol w:w="6"/>
-        <w:gridCol w:w="5872"/>
+        <w:gridCol w:w="5878"/>
         <w:gridCol w:w="1344"/>
         <w:gridCol w:w="6716"/>
         <w:gridCol w:w="759"/>
@@ -19131,7 +19130,7 @@
         <w:tc>
           <w:tcPr>
             <w:tcW w:w="14697" w:type="dxa"/>
-            <w:gridSpan w:val="5"/>
+            <w:gridSpan w:val="4"/>
             <w:shd w:val="clear" w:color="auto" w:fill="E7E6E6" w:themeFill="background2"/>
             <w:vAlign w:val="center"/>
           </w:tcPr>
@@ -19177,8 +19176,7 @@
         </w:trPr>
         <w:tc>
           <w:tcPr>
-            <w:tcW w:w="717" w:type="dxa"/>
-            <w:gridSpan w:val="2"/>
+            <w:tcW w:w="711" w:type="dxa"/>
             <w:vMerge w:val="restart"/>
             <w:vAlign w:val="center"/>
           </w:tcPr>
@@ -19197,7 +19195,7 @@
         </w:tc>
         <w:tc>
           <w:tcPr>
-            <w:tcW w:w="13932" w:type="dxa"/>
+            <w:tcW w:w="13938" w:type="dxa"/>
             <w:gridSpan w:val="3"/>
             <w:vAlign w:val="center"/>
           </w:tcPr>
@@ -19548,8 +19546,7 @@
         </w:trPr>
         <w:tc>
           <w:tcPr>
-            <w:tcW w:w="717" w:type="dxa"/>
-            <w:gridSpan w:val="2"/>
+            <w:tcW w:w="711" w:type="dxa"/>
             <w:vMerge w:val="continue"/>
             <w:vAlign w:val="center"/>
           </w:tcPr>
@@ -19563,7 +19560,7 @@
         </w:tc>
         <w:tc>
           <w:tcPr>
-            <w:tcW w:w="7216" w:type="dxa"/>
+            <w:tcW w:w="7222" w:type="dxa"/>
             <w:gridSpan w:val="2"/>
             <w:vAlign w:val="center"/>
           </w:tcPr>
@@ -20248,8 +20245,7 @@
         </w:trPr>
         <w:tc>
           <w:tcPr>
-            <w:tcW w:w="717" w:type="dxa"/>
-            <w:gridSpan w:val="2"/>
+            <w:tcW w:w="711" w:type="dxa"/>
             <w:vMerge w:val="continue"/>
             <w:vAlign w:val="center"/>
           </w:tcPr>
@@ -20263,7 +20259,7 @@
         </w:tc>
         <w:tc>
           <w:tcPr>
-            <w:tcW w:w="7216" w:type="dxa"/>
+            <w:tcW w:w="7222" w:type="dxa"/>
             <w:gridSpan w:val="2"/>
             <w:vAlign w:val="center"/>
           </w:tcPr>
@@ -20375,7 +20371,7 @@
         <w:tc>
           <w:tcPr>
             <w:tcW w:w="13938" w:type="dxa"/>
-            <w:gridSpan w:val="4"/>
+            <w:gridSpan w:val="3"/>
             <w:vAlign w:val="center"/>
           </w:tcPr>
           <w:p>
@@ -20977,7 +20973,6 @@
         <w:tc>
           <w:tcPr>
             <w:tcW w:w="5878" w:type="dxa"/>
-            <w:gridSpan w:val="2"/>
             <w:vAlign w:val="center"/>
           </w:tcPr>
           <w:p>
@@ -21230,7 +21225,6 @@
         <w:tc>
           <w:tcPr>
             <w:tcW w:w="5878" w:type="dxa"/>
-            <w:gridSpan w:val="2"/>
             <w:vAlign w:val="center"/>
           </w:tcPr>
           <w:p>
@@ -21340,7 +21334,7 @@
         <w:tc>
           <w:tcPr>
             <w:tcW w:w="13938" w:type="dxa"/>
-            <w:gridSpan w:val="4"/>
+            <w:gridSpan w:val="3"/>
             <w:vAlign w:val="center"/>
           </w:tcPr>
           <w:p>
@@ -21562,7 +21556,6 @@
         <w:tc>
           <w:tcPr>
             <w:tcW w:w="5878" w:type="dxa"/>
-            <w:gridSpan w:val="2"/>
             <w:vAlign w:val="center"/>
           </w:tcPr>
           <w:p>
@@ -21867,7 +21860,6 @@
         <w:tc>
           <w:tcPr>
             <w:tcW w:w="5878" w:type="dxa"/>
-            <w:gridSpan w:val="2"/>
             <w:vAlign w:val="center"/>
           </w:tcPr>
           <w:p>
@@ -22779,8 +22771,7 @@
         </w:tblCellMar>
       </w:tblPr>
       <w:tblGrid>
-        <w:gridCol w:w="711"/>
-        <w:gridCol w:w="6"/>
+        <w:gridCol w:w="717"/>
         <w:gridCol w:w="5828"/>
         <w:gridCol w:w="44"/>
         <w:gridCol w:w="1718"/>
@@ -22811,7 +22802,6 @@
         <w:tc>
           <w:tcPr>
             <w:tcW w:w="717" w:type="dxa"/>
-            <w:gridSpan w:val="2"/>
             <w:shd w:val="clear" w:color="auto" w:fill="44546A" w:themeFill="text2"/>
             <w:vAlign w:val="center"/>
           </w:tcPr>
@@ -22878,7 +22868,6 @@
         <w:tc>
           <w:tcPr>
             <w:tcW w:w="717" w:type="dxa"/>
-            <w:gridSpan w:val="2"/>
             <w:vMerge w:val="restart"/>
             <w:vAlign w:val="center"/>
           </w:tcPr>
@@ -23149,7 +23138,6 @@
         <w:tc>
           <w:tcPr>
             <w:tcW w:w="717" w:type="dxa"/>
-            <w:gridSpan w:val="2"/>
             <w:vMerge w:val="continue"/>
             <w:vAlign w:val="center"/>
           </w:tcPr>
@@ -23951,7 +23939,6 @@
         <w:tc>
           <w:tcPr>
             <w:tcW w:w="717" w:type="dxa"/>
-            <w:gridSpan w:val="2"/>
             <w:vMerge w:val="continue"/>
             <w:vAlign w:val="center"/>
           </w:tcPr>
@@ -24051,12 +24038,11 @@
           </w:tblCellMar>
         </w:tblPrEx>
         <w:trPr>
-          <w:trHeight w:val="576" w:hRule="atLeast"/>
+          <w:trHeight w:val="432" w:hRule="atLeast"/>
         </w:trPr>
         <w:tc>
           <w:tcPr>
             <w:tcW w:w="717" w:type="dxa"/>
-            <w:gridSpan w:val="2"/>
             <w:vMerge w:val="restart"/>
             <w:vAlign w:val="center"/>
           </w:tcPr>
@@ -24184,12 +24170,11 @@
           </w:tblCellMar>
         </w:tblPrEx>
         <w:trPr>
-          <w:trHeight w:val="576" w:hRule="atLeast"/>
+          <w:trHeight w:val="720" w:hRule="atLeast"/>
         </w:trPr>
         <w:tc>
           <w:tcPr>
             <w:tcW w:w="717" w:type="dxa"/>
-            <w:gridSpan w:val="2"/>
             <w:vMerge w:val="continue"/>
             <w:vAlign w:val="center"/>
           </w:tcPr>
@@ -24250,9 +24235,9 @@
             <w:r>
               <w:drawing>
                 <wp:inline distT="0" distB="0" distL="114300" distR="114300">
-                  <wp:extent cx="4777105" cy="779780"/>
-                  <wp:effectExtent l="0" t="0" r="6350" b="8890"/>
-                  <wp:docPr id="9" name="Picture 4"/>
+                  <wp:extent cx="4290060" cy="834390"/>
+                  <wp:effectExtent l="0" t="0" r="13335" b="5715"/>
+                  <wp:docPr id="8" name="Picture 1"/>
                   <wp:cNvGraphicFramePr>
                     <a:graphicFrameLocks xmlns:a="http://schemas.openxmlformats.org/drawingml/2006/main" noChangeAspect="1"/>
                   </wp:cNvGraphicFramePr>
@@ -24260,7 +24245,7 @@
                     <a:graphicData uri="http://schemas.openxmlformats.org/drawingml/2006/picture">
                       <pic:pic xmlns:pic="http://schemas.openxmlformats.org/drawingml/2006/picture">
                         <pic:nvPicPr>
-                          <pic:cNvPr id="9" name="Picture 4"/>
+                          <pic:cNvPr id="8" name="Picture 1"/>
                           <pic:cNvPicPr>
                             <a:picLocks noChangeAspect="1"/>
                           </pic:cNvPicPr>
@@ -24274,7 +24259,7 @@
                         <pic:spPr>
                           <a:xfrm>
                             <a:off x="0" y="0"/>
-                            <a:ext cx="4777105" cy="779780"/>
+                            <a:ext cx="4290060" cy="834390"/>
                           </a:xfrm>
                           <a:prstGeom prst="rect">
                             <a:avLst/>
@@ -24416,6 +24401,110 @@
               </w:rPr>
               <w:t xml:space="preserve"> Fail</w:t>
             </w:r>
+          </w:p>
+        </w:tc>
+      </w:tr>
+      <w:tr>
+        <w:tblPrEx>
+          <w:tblBorders>
+            <w:top w:val="single" w:color="auto" w:sz="4" w:space="0"/>
+            <w:left w:val="single" w:color="auto" w:sz="4" w:space="0"/>
+            <w:bottom w:val="single" w:color="auto" w:sz="4" w:space="0"/>
+            <w:right w:val="single" w:color="auto" w:sz="4" w:space="0"/>
+            <w:insideH w:val="single" w:color="auto" w:sz="4" w:space="0"/>
+            <w:insideV w:val="single" w:color="auto" w:sz="4" w:space="0"/>
+          </w:tblBorders>
+          <w:tblCellMar>
+            <w:top w:w="0" w:type="dxa"/>
+            <w:left w:w="108" w:type="dxa"/>
+            <w:bottom w:w="0" w:type="dxa"/>
+            <w:right w:w="108" w:type="dxa"/>
+          </w:tblCellMar>
+        </w:tblPrEx>
+        <w:trPr>
+          <w:trHeight w:val="720" w:hRule="atLeast"/>
+        </w:trPr>
+        <w:tc>
+          <w:tcPr>
+            <w:tcW w:w="717" w:type="dxa"/>
+            <w:vMerge w:val="continue"/>
+            <w:vAlign w:val="center"/>
+          </w:tcPr>
+          <w:p>
+            <w:pPr>
+              <w:widowControl w:val="0"/>
+              <w:ind w:firstLineChars="0"/>
+              <w:jc w:val="center"/>
+            </w:pPr>
+          </w:p>
+        </w:tc>
+        <w:tc>
+          <w:tcPr>
+            <w:tcW w:w="5828" w:type="dxa"/>
+            <w:vAlign w:val="center"/>
+          </w:tcPr>
+          <w:p>
+            <w:pPr>
+              <w:widowControl w:val="0"/>
+              <w:ind w:left="180" w:leftChars="100" w:firstLine="0" w:firstLineChars="0"/>
+              <w:jc w:val="both"/>
+              <w:rPr>
+                <w:rFonts w:hint="default"/>
+                <w:lang w:val="en-US"/>
+              </w:rPr>
+            </w:pPr>
+            <w:r>
+              <w:rPr>
+                <w:rFonts w:hint="default"/>
+                <w:b/>
+                <w:bCs/>
+                <w:lang w:val="en-US"/>
+              </w:rPr>
+              <w:t>Fail</w:t>
+            </w:r>
+            <w:r>
+              <w:rPr>
+                <w:rFonts w:hint="default"/>
+                <w:lang w:val="en-US"/>
+              </w:rPr>
+              <w:t>: Order with matching details remains open;</w:t>
+            </w:r>
+          </w:p>
+        </w:tc>
+        <w:tc>
+          <w:tcPr>
+            <w:tcW w:w="8109" w:type="dxa"/>
+            <w:gridSpan w:val="3"/>
+            <w:vMerge w:val="continue"/>
+            <w:shd w:val="clear" w:color="auto" w:fill="auto"/>
+            <w:vAlign w:val="center"/>
+          </w:tcPr>
+          <w:p>
+            <w:pPr>
+              <w:widowControl w:val="0"/>
+              <w:jc w:val="center"/>
+              <w:rPr>
+                <w:rFonts w:hint="default"/>
+                <w:lang w:val="en-US"/>
+              </w:rPr>
+            </w:pPr>
+          </w:p>
+        </w:tc>
+        <w:tc>
+          <w:tcPr>
+            <w:tcW w:w="754" w:type="dxa"/>
+            <w:vMerge w:val="continue"/>
+            <w:shd w:val="clear" w:color="auto" w:fill="E2EFDA" w:themeFill="accent6" w:themeFillTint="32"/>
+          </w:tcPr>
+          <w:p>
+            <w:pPr>
+              <w:pStyle w:val="21"/>
+              <w:bidi w:val="0"/>
+              <w:rPr>
+                <w:rFonts w:hint="default"/>
+                <w:lang w:val="en-US"/>
+              </w:rPr>
+            </w:pPr>
           </w:p>
         </w:tc>
       </w:tr>
@@ -24442,112 +24531,6 @@
         <w:tc>
           <w:tcPr>
             <w:tcW w:w="717" w:type="dxa"/>
-            <w:gridSpan w:val="2"/>
-            <w:vMerge w:val="continue"/>
-            <w:vAlign w:val="center"/>
-          </w:tcPr>
-          <w:p>
-            <w:pPr>
-              <w:widowControl w:val="0"/>
-              <w:ind w:firstLineChars="0"/>
-              <w:jc w:val="center"/>
-            </w:pPr>
-          </w:p>
-        </w:tc>
-        <w:tc>
-          <w:tcPr>
-            <w:tcW w:w="5828" w:type="dxa"/>
-            <w:vAlign w:val="center"/>
-          </w:tcPr>
-          <w:p>
-            <w:pPr>
-              <w:widowControl w:val="0"/>
-              <w:ind w:left="180" w:leftChars="100" w:firstLine="0" w:firstLineChars="0"/>
-              <w:jc w:val="both"/>
-              <w:rPr>
-                <w:rFonts w:hint="default"/>
-                <w:lang w:val="en-US"/>
-              </w:rPr>
-            </w:pPr>
-            <w:r>
-              <w:rPr>
-                <w:rFonts w:hint="default"/>
-                <w:b/>
-                <w:bCs/>
-                <w:lang w:val="en-US"/>
-              </w:rPr>
-              <w:t>Fail</w:t>
-            </w:r>
-            <w:r>
-              <w:rPr>
-                <w:rFonts w:hint="default"/>
-                <w:lang w:val="en-US"/>
-              </w:rPr>
-              <w:t>: Order with matching details remains open;</w:t>
-            </w:r>
-          </w:p>
-        </w:tc>
-        <w:tc>
-          <w:tcPr>
-            <w:tcW w:w="8109" w:type="dxa"/>
-            <w:gridSpan w:val="3"/>
-            <w:vMerge w:val="continue"/>
-            <w:shd w:val="clear" w:color="auto" w:fill="auto"/>
-            <w:vAlign w:val="center"/>
-          </w:tcPr>
-          <w:p>
-            <w:pPr>
-              <w:widowControl w:val="0"/>
-              <w:jc w:val="center"/>
-              <w:rPr>
-                <w:rFonts w:hint="default"/>
-                <w:lang w:val="en-US"/>
-              </w:rPr>
-            </w:pPr>
-          </w:p>
-        </w:tc>
-        <w:tc>
-          <w:tcPr>
-            <w:tcW w:w="754" w:type="dxa"/>
-            <w:vMerge w:val="continue"/>
-            <w:shd w:val="clear" w:color="auto" w:fill="E2EFDA" w:themeFill="accent6" w:themeFillTint="32"/>
-          </w:tcPr>
-          <w:p>
-            <w:pPr>
-              <w:pStyle w:val="21"/>
-              <w:bidi w:val="0"/>
-              <w:rPr>
-                <w:rFonts w:hint="default"/>
-                <w:lang w:val="en-US"/>
-              </w:rPr>
-            </w:pPr>
-          </w:p>
-        </w:tc>
-      </w:tr>
-      <w:tr>
-        <w:tblPrEx>
-          <w:tblBorders>
-            <w:top w:val="single" w:color="auto" w:sz="4" w:space="0"/>
-            <w:left w:val="single" w:color="auto" w:sz="4" w:space="0"/>
-            <w:bottom w:val="single" w:color="auto" w:sz="4" w:space="0"/>
-            <w:right w:val="single" w:color="auto" w:sz="4" w:space="0"/>
-            <w:insideH w:val="single" w:color="auto" w:sz="4" w:space="0"/>
-            <w:insideV w:val="single" w:color="auto" w:sz="4" w:space="0"/>
-          </w:tblBorders>
-          <w:tblCellMar>
-            <w:top w:w="0" w:type="dxa"/>
-            <w:left w:w="108" w:type="dxa"/>
-            <w:bottom w:w="0" w:type="dxa"/>
-            <w:right w:w="108" w:type="dxa"/>
-          </w:tblCellMar>
-        </w:tblPrEx>
-        <w:trPr>
-          <w:trHeight w:val="576" w:hRule="atLeast"/>
-        </w:trPr>
-        <w:tc>
-          <w:tcPr>
-            <w:tcW w:w="717" w:type="dxa"/>
-            <w:gridSpan w:val="2"/>
             <w:vAlign w:val="center"/>
           </w:tcPr>
           <w:p>
@@ -24714,12 +24697,11 @@
           </w:tblCellMar>
         </w:tblPrEx>
         <w:trPr>
-          <w:trHeight w:val="1728" w:hRule="atLeast"/>
+          <w:trHeight w:val="1584" w:hRule="atLeast"/>
         </w:trPr>
         <w:tc>
           <w:tcPr>
             <w:tcW w:w="717" w:type="dxa"/>
-            <w:gridSpan w:val="2"/>
             <w:vMerge w:val="restart"/>
             <w:vAlign w:val="center"/>
           </w:tcPr>
@@ -25330,7 +25312,6 @@
         <w:tc>
           <w:tcPr>
             <w:tcW w:w="717" w:type="dxa"/>
-            <w:gridSpan w:val="2"/>
             <w:vMerge w:val="continue"/>
             <w:vAlign w:val="center"/>
           </w:tcPr>
@@ -25583,7 +25564,6 @@
         <w:tc>
           <w:tcPr>
             <w:tcW w:w="717" w:type="dxa"/>
-            <w:gridSpan w:val="2"/>
             <w:vMerge w:val="continue"/>
             <w:vAlign w:val="center"/>
           </w:tcPr>
@@ -25687,7 +25667,7 @@
         </w:trPr>
         <w:tc>
           <w:tcPr>
-            <w:tcW w:w="711" w:type="dxa"/>
+            <w:tcW w:w="717" w:type="dxa"/>
             <w:vMerge w:val="restart"/>
             <w:vAlign w:val="center"/>
           </w:tcPr>
@@ -25706,8 +25686,8 @@
         </w:tc>
         <w:tc>
           <w:tcPr>
-            <w:tcW w:w="13943" w:type="dxa"/>
-            <w:gridSpan w:val="5"/>
+            <w:tcW w:w="13937" w:type="dxa"/>
+            <w:gridSpan w:val="4"/>
             <w:vAlign w:val="center"/>
           </w:tcPr>
           <w:p>
@@ -25914,7 +25894,7 @@
         </w:trPr>
         <w:tc>
           <w:tcPr>
-            <w:tcW w:w="711" w:type="dxa"/>
+            <w:tcW w:w="717" w:type="dxa"/>
             <w:vMerge w:val="continue"/>
             <w:vAlign w:val="center"/>
           </w:tcPr>
@@ -25928,8 +25908,8 @@
         </w:tc>
         <w:tc>
           <w:tcPr>
-            <w:tcW w:w="5878" w:type="dxa"/>
-            <w:gridSpan w:val="3"/>
+            <w:tcW w:w="5872" w:type="dxa"/>
+            <w:gridSpan w:val="2"/>
             <w:vAlign w:val="center"/>
           </w:tcPr>
           <w:p>
@@ -26219,7 +26199,7 @@
         </w:trPr>
         <w:tc>
           <w:tcPr>
-            <w:tcW w:w="711" w:type="dxa"/>
+            <w:tcW w:w="717" w:type="dxa"/>
             <w:vMerge w:val="continue"/>
             <w:vAlign w:val="center"/>
           </w:tcPr>
@@ -26233,8 +26213,8 @@
         </w:tc>
         <w:tc>
           <w:tcPr>
-            <w:tcW w:w="5878" w:type="dxa"/>
-            <w:gridSpan w:val="3"/>
+            <w:tcW w:w="5872" w:type="dxa"/>
+            <w:gridSpan w:val="2"/>
             <w:vAlign w:val="center"/>
           </w:tcPr>
           <w:p>
@@ -26496,6 +26476,7 @@
                 <w:lang w:val="en-US"/>
               </w:rPr>
             </w:pPr>
+            <w:bookmarkStart w:id="12" w:name="_GoBack" w:colFirst="2" w:colLast="1"/>
           </w:p>
         </w:tc>
         <w:tc>
@@ -26613,6 +26594,7 @@
           </w:p>
         </w:tc>
       </w:tr>
+      <w:bookmarkEnd w:id="12"/>
       <w:tr>
         <w:tblPrEx>
           <w:tblBorders>

</xml_diff>